<commit_message>
update quản lý và phân chia công việc
</commit_message>
<xml_diff>
--- a/docs/MyProjectMgnt.docx
+++ b/docs/MyProjectMgnt.docx
@@ -3256,48 +3256,39 @@
       <w:pPr>
         <w:pStyle w:val="Heading2"/>
       </w:pPr>
+      <w:r>
+        <w:t>Công cụ quản lý</w:t>
+      </w:r>
+      <w:bookmarkEnd w:id="2"/>
+    </w:p>
+    <w:p>
+      <w:pPr>
+        <w:rPr>
+          <w:noProof/>
+          <w:color w:val="FF0000"/>
+          <w:lang w:val="vi-VN"/>
+        </w:rPr>
+      </w:pPr>
+      <w:r>
+        <w:rPr>
+          <w:b/>
+          <w:bCs/>
+          <w:noProof/>
+          <w:lang w:val="vi-VN"/>
+        </w:rPr>
+        <w:t>Link Quản lý và phân chia công việc:</w:t>
+      </w:r>
+      <w:r>
+        <w:rPr>
+          <w:noProof/>
+          <w:lang w:val="vi-VN"/>
+        </w:rPr>
+        <w:t xml:space="preserve"> http://bit.ly/2thSokH</w:t>
+      </w:r>
+    </w:p>
+    <w:p>
       <w:bookmarkStart w:id="3" w:name="_GoBack"/>
       <w:bookmarkEnd w:id="3"/>
-      <w:r>
-        <w:t>Công cụ quản lý</w:t>
-      </w:r>
-      <w:bookmarkEnd w:id="2"/>
-    </w:p>
-    <w:p>
-      <w:r>
-        <w:rPr>
-          <w:b/>
-          <w:bCs/>
-        </w:rPr>
-        <w:t xml:space="preserve">Link </w:t>
-      </w:r>
-      <w:r>
-        <w:rPr>
-          <w:b/>
-          <w:bCs/>
-        </w:rPr>
-        <w:t>Quản lý và phân chia công việc:</w:t>
-      </w:r>
-      <w:r>
-        <w:t xml:space="preserve"> MS Planner </w:t>
-      </w:r>
-      <w:r>
-        <w:rPr>
-          <w:color w:val="FF0000"/>
-        </w:rPr>
-        <w:t xml:space="preserve">(bắt buộc): </w:t>
-      </w:r>
-      <w:r>
-        <w:t>…</w:t>
-      </w:r>
-      <w:r>
-        <w:t>………………………………………..</w:t>
-      </w:r>
-      <w:r>
-        <w:t>…..</w:t>
-      </w:r>
-    </w:p>
-    <w:p>
       <w:r>
         <w:rPr>
           <w:b/>
@@ -10133,7 +10124,7 @@
 </file>
 
 <file path=customXml/itemProps1.xml><?xml version="1.0" encoding="utf-8"?>
-<ds:datastoreItem xmlns:ds="http://schemas.openxmlformats.org/officeDocument/2006/customXml" ds:itemID="{0456B8F8-ABAB-4A8C-B57D-6839539B6B2D}">
+<ds:datastoreItem xmlns:ds="http://schemas.openxmlformats.org/officeDocument/2006/customXml" ds:itemID="{A016991F-331B-4CDF-9CD3-52F60962E49E}">
   <ds:schemaRefs>
     <ds:schemaRef ds:uri="http://schemas.openxmlformats.org/officeDocument/2006/bibliography"/>
   </ds:schemaRefs>

</xml_diff>

<commit_message>
update link mã nguồn
</commit_message>
<xml_diff>
--- a/docs/MyProjectMgnt.docx
+++ b/docs/MyProjectMgnt.docx
@@ -3287,70 +3287,43 @@
       </w:r>
     </w:p>
     <w:p>
+      <w:pPr>
+        <w:rPr>
+          <w:noProof/>
+          <w:lang w:val="vi-VN"/>
+        </w:rPr>
+      </w:pPr>
+      <w:r>
+        <w:rPr>
+          <w:b/>
+          <w:bCs/>
+          <w:noProof/>
+          <w:lang w:val="vi-VN"/>
+        </w:rPr>
+        <w:t>Link Quản lý mã nguồn:</w:t>
+      </w:r>
+      <w:r>
+        <w:rPr>
+          <w:noProof/>
+          <w:lang w:val="vi-VN"/>
+        </w:rPr>
+        <w:t xml:space="preserve"> </w:t>
+      </w:r>
+      <w:hyperlink r:id="rId8">
+        <w:r>
+          <w:rPr>
+            <w:rStyle w:val="Hyperlink"/>
+            <w:noProof/>
+            <w:lang w:val="vi-VN"/>
+          </w:rPr>
+          <w:t>https://github.com/huydinh3010/Project_QTDA</w:t>
+        </w:r>
+      </w:hyperlink>
+    </w:p>
+    <w:p>
       <w:bookmarkStart w:id="3" w:name="_GoBack"/>
       <w:bookmarkEnd w:id="3"/>
-      <w:r>
-        <w:rPr>
-          <w:b/>
-          <w:bCs/>
-        </w:rPr>
-        <w:t xml:space="preserve">Link </w:t>
-      </w:r>
-      <w:r>
-        <w:rPr>
-          <w:b/>
-          <w:bCs/>
-        </w:rPr>
-        <w:t>Quản lý mã nguồn</w:t>
-      </w:r>
-      <w:r>
-        <w:rPr>
-          <w:b/>
-          <w:bCs/>
-        </w:rPr>
-        <w:t>:</w:t>
-      </w:r>
-      <w:r>
-        <w:t xml:space="preserve"> </w:t>
-      </w:r>
-      <w:r>
-        <w:t>Git</w:t>
-      </w:r>
-      <w:r>
-        <w:t>H</w:t>
-      </w:r>
-      <w:r>
-        <w:t>ub</w:t>
-      </w:r>
-      <w:r>
-        <w:t xml:space="preserve">/GitLab </w:t>
-      </w:r>
-      <w:r>
-        <w:rPr>
-          <w:color w:val="FF0000"/>
-        </w:rPr>
-        <w:t>(bắt buộc)</w:t>
-      </w:r>
-      <w:r>
-        <w:rPr>
-          <w:color w:val="FF0000"/>
-        </w:rPr>
-        <w:t>:</w:t>
-      </w:r>
-      <w:r>
-        <w:rPr>
-          <w:color w:val="FF0000"/>
-        </w:rPr>
-        <w:t xml:space="preserve"> </w:t>
-      </w:r>
-      <w:r>
-        <w:t>…………………………………………</w:t>
-      </w:r>
-      <w:r>
-        <w:t>…………………….</w:t>
-      </w:r>
-    </w:p>
-    <w:p/>
+    </w:p>
     <w:p>
       <w:pPr>
         <w:pStyle w:val="Heading1"/>
@@ -4521,12 +4494,12 @@
     <w:p/>
     <w:p/>
     <w:sectPr>
-      <w:headerReference w:type="even" r:id="rId8"/>
-      <w:headerReference w:type="default" r:id="rId9"/>
-      <w:footerReference w:type="even" r:id="rId10"/>
-      <w:footerReference w:type="default" r:id="rId11"/>
-      <w:headerReference w:type="first" r:id="rId12"/>
-      <w:footerReference w:type="first" r:id="rId13"/>
+      <w:headerReference w:type="even" r:id="rId9"/>
+      <w:headerReference w:type="default" r:id="rId10"/>
+      <w:footerReference w:type="even" r:id="rId11"/>
+      <w:footerReference w:type="default" r:id="rId12"/>
+      <w:headerReference w:type="first" r:id="rId13"/>
+      <w:footerReference w:type="first" r:id="rId14"/>
       <w:footnotePr>
         <w:pos w:val="beneathText"/>
       </w:footnotePr>
@@ -10124,7 +10097,7 @@
 </file>
 
 <file path=customXml/itemProps1.xml><?xml version="1.0" encoding="utf-8"?>
-<ds:datastoreItem xmlns:ds="http://schemas.openxmlformats.org/officeDocument/2006/customXml" ds:itemID="{A016991F-331B-4CDF-9CD3-52F60962E49E}">
+<ds:datastoreItem xmlns:ds="http://schemas.openxmlformats.org/officeDocument/2006/customXml" ds:itemID="{43BD0702-C9D0-411F-894D-A55321A4CBA9}">
   <ds:schemaRefs>
     <ds:schemaRef ds:uri="http://schemas.openxmlformats.org/officeDocument/2006/bibliography"/>
   </ds:schemaRefs>

</xml_diff>

<commit_message>
update thông tin khách hàng
</commit_message>
<xml_diff>
--- a/docs/MyProjectMgnt.docx
+++ b/docs/MyProjectMgnt.docx
@@ -3320,54 +3320,151 @@
         </w:r>
       </w:hyperlink>
     </w:p>
-    <w:p>
-      <w:bookmarkStart w:id="3" w:name="_GoBack"/>
+    <w:p/>
+    <w:p>
+      <w:pPr>
+        <w:pStyle w:val="Heading1"/>
+      </w:pPr>
+      <w:bookmarkStart w:id="3" w:name="_Toc25660381"/>
+      <w:r>
+        <w:t>Các nhân sự tham gia dự án</w:t>
+      </w:r>
       <w:bookmarkEnd w:id="3"/>
     </w:p>
     <w:p>
       <w:pPr>
-        <w:pStyle w:val="Heading1"/>
-      </w:pPr>
-      <w:bookmarkStart w:id="4" w:name="_Toc25660381"/>
-      <w:r>
-        <w:t>Các nhân sự tham gia dự án</w:t>
+        <w:pStyle w:val="Heading2"/>
+      </w:pPr>
+      <w:bookmarkStart w:id="4" w:name="_Toc25660382"/>
+      <w:r>
+        <w:t>Thông tin liên hệ phía khách hàng</w:t>
       </w:r>
       <w:bookmarkEnd w:id="4"/>
     </w:p>
     <w:p>
       <w:pPr>
+        <w:rPr>
+          <w:rFonts w:eastAsia="Tahoma" w:cs="Tahoma"/>
+          <w:iCs/>
+          <w:noProof/>
+          <w:lang w:val="vi-VN"/>
+        </w:rPr>
+      </w:pPr>
+      <w:bookmarkStart w:id="5" w:name="_Toc25660383"/>
+      <w:r>
+        <w:rPr>
+          <w:rFonts w:eastAsia="Tahoma" w:cs="Tahoma"/>
+          <w:iCs/>
+          <w:noProof/>
+          <w:lang w:val="vi-VN"/>
+        </w:rPr>
+        <w:t>Ông Phạm Thế Quế:</w:t>
+      </w:r>
+    </w:p>
+    <w:p>
+      <w:pPr>
+        <w:pStyle w:val="ListParagraph"/>
+        <w:numPr>
+          <w:ilvl w:val="0"/>
+          <w:numId w:val="40"/>
+        </w:numPr>
+        <w:rPr>
+          <w:iCs/>
+        </w:rPr>
+      </w:pPr>
+      <w:r>
+        <w:rPr>
+          <w:iCs/>
+          <w:noProof/>
+          <w:lang w:val="vi-VN"/>
+        </w:rPr>
+        <w:t xml:space="preserve">SĐT: </w:t>
+      </w:r>
+      <w:r>
+        <w:rPr>
+          <w:iCs/>
+          <w:noProof/>
+        </w:rPr>
+        <w:t>0965781546</w:t>
+      </w:r>
+    </w:p>
+    <w:p>
+      <w:pPr>
+        <w:pStyle w:val="ListParagraph"/>
+        <w:numPr>
+          <w:ilvl w:val="0"/>
+          <w:numId w:val="40"/>
+        </w:numPr>
+        <w:rPr>
+          <w:iCs/>
+        </w:rPr>
+      </w:pPr>
+      <w:r>
+        <w:rPr>
+          <w:iCs/>
+          <w:noProof/>
+          <w:lang w:val="vi-VN"/>
+        </w:rPr>
+        <w:t xml:space="preserve">Email: </w:t>
+      </w:r>
+      <w:hyperlink r:id="rId9" w:history="1">
+        <w:r>
+          <w:rPr>
+            <w:rStyle w:val="Hyperlink"/>
+            <w:iCs/>
+            <w:noProof/>
+            <w:lang w:val="vi-VN"/>
+          </w:rPr>
+          <w:t>quept@gmail.com</w:t>
+        </w:r>
+      </w:hyperlink>
+    </w:p>
+    <w:p>
+      <w:pPr>
+        <w:pStyle w:val="ListParagraph"/>
+        <w:numPr>
+          <w:ilvl w:val="0"/>
+          <w:numId w:val="40"/>
+        </w:numPr>
+        <w:rPr>
+          <w:iCs/>
+        </w:rPr>
+      </w:pPr>
+      <w:r>
+        <w:rPr>
+          <w:iCs/>
+        </w:rPr>
+        <w:t>Công ty cổ phần mạng viễn thông</w:t>
+      </w:r>
+    </w:p>
+    <w:p>
+      <w:pPr>
+        <w:pStyle w:val="ListParagraph"/>
+        <w:numPr>
+          <w:ilvl w:val="0"/>
+          <w:numId w:val="40"/>
+        </w:numPr>
+        <w:rPr>
+          <w:iCs/>
+        </w:rPr>
+      </w:pPr>
+      <w:r>
+        <w:rPr>
+          <w:iCs/>
+        </w:rPr>
+        <w:t>Địa chỉ: 2 Tạ Quang Bửu, Quận Hai Bà Trưng, Hà Nội</w:t>
+      </w:r>
+    </w:p>
+    <w:p>
+      <w:pPr>
         <w:pStyle w:val="Heading2"/>
       </w:pPr>
-      <w:bookmarkStart w:id="5" w:name="_Toc25660382"/>
-      <w:r>
-        <w:t>Thông tin liên hệ phía khách hàng</w:t>
+      <w:bookmarkStart w:id="6" w:name="_GoBack"/>
+      <w:bookmarkEnd w:id="6"/>
+      <w:r>
+        <w:t>Thông tin liên hệ phía công ty</w:t>
       </w:r>
       <w:bookmarkEnd w:id="5"/>
-    </w:p>
-    <w:p>
-      <w:pPr>
-        <w:rPr>
-          <w:i/>
-          <w:iCs/>
-        </w:rPr>
-      </w:pPr>
-      <w:r>
-        <w:rPr>
-          <w:i/>
-          <w:iCs/>
-        </w:rPr>
-        <w:t xml:space="preserve">Anh Ngô Lam Trung: </w:t>
-      </w:r>
-    </w:p>
-    <w:p>
-      <w:pPr>
-        <w:pStyle w:val="Heading2"/>
-      </w:pPr>
-      <w:bookmarkStart w:id="6" w:name="_Toc25660383"/>
-      <w:r>
-        <w:t>Thông tin liên hệ phía công ty</w:t>
-      </w:r>
-      <w:bookmarkEnd w:id="6"/>
     </w:p>
     <w:p>
       <w:pPr>
@@ -3477,6 +3574,7 @@
       </w:pPr>
       <w:bookmarkStart w:id="8" w:name="_Toc25660385"/>
       <w:r>
+        <w:lastRenderedPageBreak/>
         <w:t>Khảo sát dự án</w:t>
       </w:r>
       <w:bookmarkEnd w:id="8"/>
@@ -3577,7 +3675,6 @@
           <w:i/>
           <w:iCs/>
         </w:rPr>
-        <w:lastRenderedPageBreak/>
         <w:t>Các qui định về h</w:t>
       </w:r>
       <w:r>
@@ -4494,12 +4591,12 @@
     <w:p/>
     <w:p/>
     <w:sectPr>
-      <w:headerReference w:type="even" r:id="rId9"/>
-      <w:headerReference w:type="default" r:id="rId10"/>
-      <w:footerReference w:type="even" r:id="rId11"/>
-      <w:footerReference w:type="default" r:id="rId12"/>
-      <w:headerReference w:type="first" r:id="rId13"/>
-      <w:footerReference w:type="first" r:id="rId14"/>
+      <w:headerReference w:type="even" r:id="rId10"/>
+      <w:headerReference w:type="default" r:id="rId11"/>
+      <w:footerReference w:type="even" r:id="rId12"/>
+      <w:footerReference w:type="default" r:id="rId13"/>
+      <w:headerReference w:type="first" r:id="rId14"/>
+      <w:footerReference w:type="first" r:id="rId15"/>
       <w:footnotePr>
         <w:pos w:val="beneathText"/>
       </w:footnotePr>
@@ -5830,6 +5927,119 @@
     </w:lvl>
   </w:abstractNum>
   <w:abstractNum w:abstractNumId="18" w15:restartNumberingAfterBreak="0">
+    <w:nsid w:val="08BD6919"/>
+    <w:multiLevelType w:val="hybridMultilevel"/>
+    <w:tmpl w:val="65D626D4"/>
+    <w:lvl w:ilvl="0" w:tplc="04090001">
+      <w:start w:val="1"/>
+      <w:numFmt w:val="bullet"/>
+      <w:lvlText w:val=""/>
+      <w:lvlJc w:val="left"/>
+      <w:pPr>
+        <w:ind w:left="1500" w:hanging="360"/>
+      </w:pPr>
+      <w:rPr>
+        <w:rFonts w:ascii="Symbol" w:hAnsi="Symbol" w:hint="default"/>
+      </w:rPr>
+    </w:lvl>
+    <w:lvl w:ilvl="1" w:tplc="04090003" w:tentative="1">
+      <w:start w:val="1"/>
+      <w:numFmt w:val="bullet"/>
+      <w:lvlText w:val="o"/>
+      <w:lvlJc w:val="left"/>
+      <w:pPr>
+        <w:ind w:left="2220" w:hanging="360"/>
+      </w:pPr>
+      <w:rPr>
+        <w:rFonts w:ascii="Courier New" w:hAnsi="Courier New" w:cs="Courier New" w:hint="default"/>
+      </w:rPr>
+    </w:lvl>
+    <w:lvl w:ilvl="2" w:tplc="04090005" w:tentative="1">
+      <w:start w:val="1"/>
+      <w:numFmt w:val="bullet"/>
+      <w:lvlText w:val=""/>
+      <w:lvlJc w:val="left"/>
+      <w:pPr>
+        <w:ind w:left="2940" w:hanging="360"/>
+      </w:pPr>
+      <w:rPr>
+        <w:rFonts w:ascii="Wingdings" w:hAnsi="Wingdings" w:hint="default"/>
+      </w:rPr>
+    </w:lvl>
+    <w:lvl w:ilvl="3" w:tplc="04090001" w:tentative="1">
+      <w:start w:val="1"/>
+      <w:numFmt w:val="bullet"/>
+      <w:lvlText w:val=""/>
+      <w:lvlJc w:val="left"/>
+      <w:pPr>
+        <w:ind w:left="3660" w:hanging="360"/>
+      </w:pPr>
+      <w:rPr>
+        <w:rFonts w:ascii="Symbol" w:hAnsi="Symbol" w:hint="default"/>
+      </w:rPr>
+    </w:lvl>
+    <w:lvl w:ilvl="4" w:tplc="04090003" w:tentative="1">
+      <w:start w:val="1"/>
+      <w:numFmt w:val="bullet"/>
+      <w:lvlText w:val="o"/>
+      <w:lvlJc w:val="left"/>
+      <w:pPr>
+        <w:ind w:left="4380" w:hanging="360"/>
+      </w:pPr>
+      <w:rPr>
+        <w:rFonts w:ascii="Courier New" w:hAnsi="Courier New" w:cs="Courier New" w:hint="default"/>
+      </w:rPr>
+    </w:lvl>
+    <w:lvl w:ilvl="5" w:tplc="04090005" w:tentative="1">
+      <w:start w:val="1"/>
+      <w:numFmt w:val="bullet"/>
+      <w:lvlText w:val=""/>
+      <w:lvlJc w:val="left"/>
+      <w:pPr>
+        <w:ind w:left="5100" w:hanging="360"/>
+      </w:pPr>
+      <w:rPr>
+        <w:rFonts w:ascii="Wingdings" w:hAnsi="Wingdings" w:hint="default"/>
+      </w:rPr>
+    </w:lvl>
+    <w:lvl w:ilvl="6" w:tplc="04090001" w:tentative="1">
+      <w:start w:val="1"/>
+      <w:numFmt w:val="bullet"/>
+      <w:lvlText w:val=""/>
+      <w:lvlJc w:val="left"/>
+      <w:pPr>
+        <w:ind w:left="5820" w:hanging="360"/>
+      </w:pPr>
+      <w:rPr>
+        <w:rFonts w:ascii="Symbol" w:hAnsi="Symbol" w:hint="default"/>
+      </w:rPr>
+    </w:lvl>
+    <w:lvl w:ilvl="7" w:tplc="04090003" w:tentative="1">
+      <w:start w:val="1"/>
+      <w:numFmt w:val="bullet"/>
+      <w:lvlText w:val="o"/>
+      <w:lvlJc w:val="left"/>
+      <w:pPr>
+        <w:ind w:left="6540" w:hanging="360"/>
+      </w:pPr>
+      <w:rPr>
+        <w:rFonts w:ascii="Courier New" w:hAnsi="Courier New" w:cs="Courier New" w:hint="default"/>
+      </w:rPr>
+    </w:lvl>
+    <w:lvl w:ilvl="8" w:tplc="04090005" w:tentative="1">
+      <w:start w:val="1"/>
+      <w:numFmt w:val="bullet"/>
+      <w:lvlText w:val=""/>
+      <w:lvlJc w:val="left"/>
+      <w:pPr>
+        <w:ind w:left="7260" w:hanging="360"/>
+      </w:pPr>
+      <w:rPr>
+        <w:rFonts w:ascii="Wingdings" w:hAnsi="Wingdings" w:hint="default"/>
+      </w:rPr>
+    </w:lvl>
+  </w:abstractNum>
+  <w:abstractNum w:abstractNumId="19" w15:restartNumberingAfterBreak="0">
     <w:nsid w:val="0AC548F3"/>
     <w:multiLevelType w:val="hybridMultilevel"/>
     <w:tmpl w:val="E95ADD7E"/>
@@ -5918,7 +6128,7 @@
       </w:pPr>
     </w:lvl>
   </w:abstractNum>
-  <w:abstractNum w:abstractNumId="19" w15:restartNumberingAfterBreak="0">
+  <w:abstractNum w:abstractNumId="20" w15:restartNumberingAfterBreak="0">
     <w:nsid w:val="0F1C5952"/>
     <w:multiLevelType w:val="hybridMultilevel"/>
     <w:tmpl w:val="C2D8673A"/>
@@ -6058,7 +6268,7 @@
       </w:rPr>
     </w:lvl>
   </w:abstractNum>
-  <w:abstractNum w:abstractNumId="20" w15:restartNumberingAfterBreak="0">
+  <w:abstractNum w:abstractNumId="21" w15:restartNumberingAfterBreak="0">
     <w:nsid w:val="10071F88"/>
     <w:multiLevelType w:val="hybridMultilevel"/>
     <w:tmpl w:val="09AED870"/>
@@ -6170,7 +6380,7 @@
       </w:rPr>
     </w:lvl>
   </w:abstractNum>
-  <w:abstractNum w:abstractNumId="21" w15:restartNumberingAfterBreak="0">
+  <w:abstractNum w:abstractNumId="22" w15:restartNumberingAfterBreak="0">
     <w:nsid w:val="17E86640"/>
     <w:multiLevelType w:val="hybridMultilevel"/>
     <w:tmpl w:val="E75E9EBC"/>
@@ -6311,7 +6521,7 @@
       </w:rPr>
     </w:lvl>
   </w:abstractNum>
-  <w:abstractNum w:abstractNumId="22" w15:restartNumberingAfterBreak="0">
+  <w:abstractNum w:abstractNumId="23" w15:restartNumberingAfterBreak="0">
     <w:nsid w:val="1904704E"/>
     <w:multiLevelType w:val="multilevel"/>
     <w:tmpl w:val="00000011"/>
@@ -6424,7 +6634,7 @@
       </w:pPr>
     </w:lvl>
   </w:abstractNum>
-  <w:abstractNum w:abstractNumId="23" w15:restartNumberingAfterBreak="0">
+  <w:abstractNum w:abstractNumId="24" w15:restartNumberingAfterBreak="0">
     <w:nsid w:val="1F391341"/>
     <w:multiLevelType w:val="hybridMultilevel"/>
     <w:tmpl w:val="28D01D6A"/>
@@ -6564,7 +6774,7 @@
       </w:rPr>
     </w:lvl>
   </w:abstractNum>
-  <w:abstractNum w:abstractNumId="24" w15:restartNumberingAfterBreak="0">
+  <w:abstractNum w:abstractNumId="25" w15:restartNumberingAfterBreak="0">
     <w:nsid w:val="1FCD39A1"/>
     <w:multiLevelType w:val="multilevel"/>
     <w:tmpl w:val="AC12CE28"/>
@@ -6680,7 +6890,7 @@
       </w:pPr>
     </w:lvl>
   </w:abstractNum>
-  <w:abstractNum w:abstractNumId="25" w15:restartNumberingAfterBreak="0">
+  <w:abstractNum w:abstractNumId="26" w15:restartNumberingAfterBreak="0">
     <w:nsid w:val="1FE2537C"/>
     <w:multiLevelType w:val="hybridMultilevel"/>
     <w:tmpl w:val="DC94D102"/>
@@ -6769,7 +6979,7 @@
       </w:pPr>
     </w:lvl>
   </w:abstractNum>
-  <w:abstractNum w:abstractNumId="26" w15:restartNumberingAfterBreak="0">
+  <w:abstractNum w:abstractNumId="27" w15:restartNumberingAfterBreak="0">
     <w:nsid w:val="22EB47C4"/>
     <w:multiLevelType w:val="hybridMultilevel"/>
     <w:tmpl w:val="58A2CCCA"/>
@@ -6858,7 +7068,7 @@
       </w:pPr>
     </w:lvl>
   </w:abstractNum>
-  <w:abstractNum w:abstractNumId="27" w15:restartNumberingAfterBreak="0">
+  <w:abstractNum w:abstractNumId="28" w15:restartNumberingAfterBreak="0">
     <w:nsid w:val="2A332316"/>
     <w:multiLevelType w:val="hybridMultilevel"/>
     <w:tmpl w:val="8D50A05A"/>
@@ -6970,7 +7180,7 @@
       </w:rPr>
     </w:lvl>
   </w:abstractNum>
-  <w:abstractNum w:abstractNumId="28" w15:restartNumberingAfterBreak="0">
+  <w:abstractNum w:abstractNumId="29" w15:restartNumberingAfterBreak="0">
     <w:nsid w:val="2D5B3E5E"/>
     <w:multiLevelType w:val="multilevel"/>
     <w:tmpl w:val="AC12CE28"/>
@@ -7086,7 +7296,7 @@
       </w:pPr>
     </w:lvl>
   </w:abstractNum>
-  <w:abstractNum w:abstractNumId="29" w15:restartNumberingAfterBreak="0">
+  <w:abstractNum w:abstractNumId="30" w15:restartNumberingAfterBreak="0">
     <w:nsid w:val="3A2B4E87"/>
     <w:multiLevelType w:val="multilevel"/>
     <w:tmpl w:val="AC12CE28"/>
@@ -7202,7 +7412,7 @@
       </w:pPr>
     </w:lvl>
   </w:abstractNum>
-  <w:abstractNum w:abstractNumId="30" w15:restartNumberingAfterBreak="0">
+  <w:abstractNum w:abstractNumId="31" w15:restartNumberingAfterBreak="0">
     <w:nsid w:val="434F6183"/>
     <w:multiLevelType w:val="hybridMultilevel"/>
     <w:tmpl w:val="77F43510"/>
@@ -7288,7 +7498,7 @@
       </w:pPr>
     </w:lvl>
   </w:abstractNum>
-  <w:abstractNum w:abstractNumId="31" w15:restartNumberingAfterBreak="0">
+  <w:abstractNum w:abstractNumId="32" w15:restartNumberingAfterBreak="0">
     <w:nsid w:val="48A10028"/>
     <w:multiLevelType w:val="hybridMultilevel"/>
     <w:tmpl w:val="58A2CCCA"/>
@@ -7377,7 +7587,7 @@
       </w:pPr>
     </w:lvl>
   </w:abstractNum>
-  <w:abstractNum w:abstractNumId="32" w15:restartNumberingAfterBreak="0">
+  <w:abstractNum w:abstractNumId="33" w15:restartNumberingAfterBreak="0">
     <w:nsid w:val="4EAF51D8"/>
     <w:multiLevelType w:val="hybridMultilevel"/>
     <w:tmpl w:val="58A2CCCA"/>
@@ -7466,7 +7676,7 @@
       </w:pPr>
     </w:lvl>
   </w:abstractNum>
-  <w:abstractNum w:abstractNumId="33" w15:restartNumberingAfterBreak="0">
+  <w:abstractNum w:abstractNumId="34" w15:restartNumberingAfterBreak="0">
     <w:nsid w:val="58B72105"/>
     <w:multiLevelType w:val="multilevel"/>
     <w:tmpl w:val="D960FB60"/>
@@ -7615,7 +7825,7 @@
       </w:rPr>
     </w:lvl>
   </w:abstractNum>
-  <w:abstractNum w:abstractNumId="34" w15:restartNumberingAfterBreak="0">
+  <w:abstractNum w:abstractNumId="35" w15:restartNumberingAfterBreak="0">
     <w:nsid w:val="67C1146D"/>
     <w:multiLevelType w:val="hybridMultilevel"/>
     <w:tmpl w:val="7DA8282E"/>
@@ -7755,7 +7965,7 @@
       </w:rPr>
     </w:lvl>
   </w:abstractNum>
-  <w:abstractNum w:abstractNumId="35" w15:restartNumberingAfterBreak="0">
+  <w:abstractNum w:abstractNumId="36" w15:restartNumberingAfterBreak="0">
     <w:nsid w:val="6E6566D4"/>
     <w:multiLevelType w:val="hybridMultilevel"/>
     <w:tmpl w:val="DC94D102"/>
@@ -7844,7 +8054,7 @@
       </w:pPr>
     </w:lvl>
   </w:abstractNum>
-  <w:abstractNum w:abstractNumId="36" w15:restartNumberingAfterBreak="0">
+  <w:abstractNum w:abstractNumId="37" w15:restartNumberingAfterBreak="0">
     <w:nsid w:val="7745669D"/>
     <w:multiLevelType w:val="hybridMultilevel"/>
     <w:tmpl w:val="7C84415A"/>
@@ -7933,7 +8143,7 @@
       </w:pPr>
     </w:lvl>
   </w:abstractNum>
-  <w:abstractNum w:abstractNumId="37" w15:restartNumberingAfterBreak="0">
+  <w:abstractNum w:abstractNumId="38" w15:restartNumberingAfterBreak="0">
     <w:nsid w:val="79405515"/>
     <w:multiLevelType w:val="hybridMultilevel"/>
     <w:tmpl w:val="B588D586"/>
@@ -8049,7 +8259,7 @@
       </w:pPr>
     </w:lvl>
   </w:abstractNum>
-  <w:abstractNum w:abstractNumId="38" w15:restartNumberingAfterBreak="0">
+  <w:abstractNum w:abstractNumId="39" w15:restartNumberingAfterBreak="0">
     <w:nsid w:val="795348F1"/>
     <w:multiLevelType w:val="multilevel"/>
     <w:tmpl w:val="00000011"/>
@@ -8217,67 +8427,70 @@
     <w:abstractNumId w:val="17"/>
   </w:num>
   <w:num w:numId="19">
+    <w:abstractNumId w:val="23"/>
+  </w:num>
+  <w:num w:numId="20">
+    <w:abstractNumId w:val="39"/>
+  </w:num>
+  <w:num w:numId="21">
+    <w:abstractNumId w:val="38"/>
+  </w:num>
+  <w:num w:numId="22">
     <w:abstractNumId w:val="22"/>
   </w:num>
-  <w:num w:numId="20">
-    <w:abstractNumId w:val="38"/>
+  <w:num w:numId="23">
+    <w:abstractNumId w:val="20"/>
   </w:num>
-  <w:num w:numId="21">
+  <w:num w:numId="24">
+    <w:abstractNumId w:val="24"/>
+  </w:num>
+  <w:num w:numId="25">
+    <w:abstractNumId w:val="29"/>
+  </w:num>
+  <w:num w:numId="26">
+    <w:abstractNumId w:val="25"/>
+  </w:num>
+  <w:num w:numId="27">
+    <w:abstractNumId w:val="35"/>
+  </w:num>
+  <w:num w:numId="28">
+    <w:abstractNumId w:val="30"/>
+  </w:num>
+  <w:num w:numId="29">
+    <w:abstractNumId w:val="21"/>
+  </w:num>
+  <w:num w:numId="30">
+    <w:abstractNumId w:val="19"/>
+  </w:num>
+  <w:num w:numId="31">
+    <w:abstractNumId w:val="34"/>
+  </w:num>
+  <w:num w:numId="32">
+    <w:abstractNumId w:val="28"/>
+  </w:num>
+  <w:num w:numId="33">
+    <w:abstractNumId w:val="31"/>
+  </w:num>
+  <w:num w:numId="34">
+    <w:abstractNumId w:val="27"/>
+  </w:num>
+  <w:num w:numId="35">
+    <w:abstractNumId w:val="33"/>
+  </w:num>
+  <w:num w:numId="36">
+    <w:abstractNumId w:val="32"/>
+  </w:num>
+  <w:num w:numId="37">
+    <w:abstractNumId w:val="36"/>
+  </w:num>
+  <w:num w:numId="38">
+    <w:abstractNumId w:val="26"/>
+  </w:num>
+  <w:num w:numId="39">
     <w:abstractNumId w:val="37"/>
   </w:num>
-  <w:num w:numId="22">
-    <w:abstractNumId w:val="21"/>
-  </w:num>
-  <w:num w:numId="23">
-    <w:abstractNumId w:val="19"/>
-  </w:num>
-  <w:num w:numId="24">
-    <w:abstractNumId w:val="23"/>
-  </w:num>
-  <w:num w:numId="25">
-    <w:abstractNumId w:val="28"/>
-  </w:num>
-  <w:num w:numId="26">
-    <w:abstractNumId w:val="24"/>
-  </w:num>
-  <w:num w:numId="27">
-    <w:abstractNumId w:val="34"/>
-  </w:num>
-  <w:num w:numId="28">
-    <w:abstractNumId w:val="29"/>
-  </w:num>
-  <w:num w:numId="29">
-    <w:abstractNumId w:val="20"/>
-  </w:num>
-  <w:num w:numId="30">
+  <w:num w:numId="40">
     <w:abstractNumId w:val="18"/>
-  </w:num>
-  <w:num w:numId="31">
-    <w:abstractNumId w:val="33"/>
-  </w:num>
-  <w:num w:numId="32">
-    <w:abstractNumId w:val="27"/>
-  </w:num>
-  <w:num w:numId="33">
-    <w:abstractNumId w:val="30"/>
-  </w:num>
-  <w:num w:numId="34">
-    <w:abstractNumId w:val="26"/>
-  </w:num>
-  <w:num w:numId="35">
-    <w:abstractNumId w:val="32"/>
-  </w:num>
-  <w:num w:numId="36">
-    <w:abstractNumId w:val="31"/>
-  </w:num>
-  <w:num w:numId="37">
-    <w:abstractNumId w:val="35"/>
-  </w:num>
-  <w:num w:numId="38">
-    <w:abstractNumId w:val="25"/>
-  </w:num>
-  <w:num w:numId="39">
-    <w:abstractNumId w:val="36"/>
   </w:num>
 </w:numbering>
 </file>
@@ -8465,7 +8678,7 @@
     <w:lsdException w:name="Medium Shading 2 Accent 1" w:uiPriority="64"/>
     <w:lsdException w:name="Medium List 1 Accent 1" w:uiPriority="65"/>
     <w:lsdException w:name="Revision" w:semiHidden="1" w:uiPriority="99"/>
-    <w:lsdException w:name="List Paragraph" w:uiPriority="34" w:qFormat="1"/>
+    <w:lsdException w:name="List Paragraph" w:qFormat="1"/>
     <w:lsdException w:name="Quote" w:uiPriority="29" w:qFormat="1"/>
     <w:lsdException w:name="Intense Quote" w:uiPriority="30" w:qFormat="1"/>
     <w:lsdException w:name="Medium List 2 Accent 1" w:uiPriority="66"/>
@@ -10097,7 +10310,7 @@
 </file>
 
 <file path=customXml/itemProps1.xml><?xml version="1.0" encoding="utf-8"?>
-<ds:datastoreItem xmlns:ds="http://schemas.openxmlformats.org/officeDocument/2006/customXml" ds:itemID="{43BD0702-C9D0-411F-894D-A55321A4CBA9}">
+<ds:datastoreItem xmlns:ds="http://schemas.openxmlformats.org/officeDocument/2006/customXml" ds:itemID="{0DBE8905-ADD6-4EF2-ADAB-B4EA89CDF7AD}">
   <ds:schemaRefs>
     <ds:schemaRef ds:uri="http://schemas.openxmlformats.org/officeDocument/2006/bibliography"/>
   </ds:schemaRefs>

</xml_diff>

<commit_message>
update thông tin liên hệ phía công ty
</commit_message>
<xml_diff>
--- a/docs/MyProjectMgnt.docx
+++ b/docs/MyProjectMgnt.docx
@@ -3459,41 +3459,149 @@
       <w:pPr>
         <w:pStyle w:val="Heading2"/>
       </w:pPr>
+      <w:r>
+        <w:t>Thông tin liên hệ phía công ty</w:t>
+      </w:r>
       <w:bookmarkStart w:id="6" w:name="_GoBack"/>
+      <w:bookmarkEnd w:id="5"/>
       <w:bookmarkEnd w:id="6"/>
-      <w:r>
-        <w:t>Thông tin liên hệ phía công ty</w:t>
-      </w:r>
-      <w:bookmarkEnd w:id="5"/>
-    </w:p>
-    <w:p>
-      <w:pPr>
-        <w:rPr>
-          <w:i/>
+    </w:p>
+    <w:p>
+      <w:r>
+        <w:t>Tổng giám đốc: Lã Hồng Anh</w:t>
+      </w:r>
+      <w:r>
+        <w:tab/>
+      </w:r>
+      <w:r>
+        <w:tab/>
+      </w:r>
+      <w:r>
+        <w:tab/>
+        <w:t xml:space="preserve">Email: </w:t>
+      </w:r>
+      <w:hyperlink r:id="rId10" w:history="1">
+        <w:r>
+          <w:rPr>
+            <w:rStyle w:val="Hyperlink"/>
+          </w:rPr>
+          <w:t>anhlh@gmail.com</w:t>
+        </w:r>
+      </w:hyperlink>
+      <w:r>
+        <w:tab/>
+      </w:r>
+    </w:p>
+    <w:p>
+      <w:r>
+        <w:t>Phó tổng giám đốc: Vũ Ngọc Sơn</w:t>
+      </w:r>
+      <w:r>
+        <w:tab/>
+      </w:r>
+      <w:r>
+        <w:tab/>
+        <w:t xml:space="preserve">Email: </w:t>
+      </w:r>
+      <w:hyperlink r:id="rId11" w:history="1">
+        <w:r>
+          <w:rPr>
+            <w:rStyle w:val="Hyperlink"/>
+          </w:rPr>
+          <w:t>vuns@gmail.com</w:t>
+        </w:r>
+      </w:hyperlink>
+      <w:r>
+        <w:tab/>
+      </w:r>
+    </w:p>
+    <w:p>
+      <w:r>
+        <w:t>Trưởng phòng IT: Nguyễn Huy Định</w:t>
+      </w:r>
+      <w:r>
+        <w:tab/>
+      </w:r>
+      <w:r>
+        <w:tab/>
+        <w:t xml:space="preserve">Email: </w:t>
+      </w:r>
+      <w:hyperlink r:id="rId12" w:history="1">
+        <w:r>
+          <w:rPr>
+            <w:rStyle w:val="Hyperlink"/>
+          </w:rPr>
+          <w:t>dinhnh@gmail.com</w:t>
+        </w:r>
+      </w:hyperlink>
+      <w:r>
+        <w:tab/>
+      </w:r>
+    </w:p>
+    <w:p>
+      <w:r>
+        <w:rPr>
           <w:iCs/>
-        </w:rPr>
-      </w:pPr>
-      <w:r>
-        <w:rPr>
-          <w:i/>
+          <w:noProof/>
+          <w:lang w:val="vi-VN"/>
+        </w:rPr>
+        <w:t>Lập</w:t>
+      </w:r>
+      <w:r>
+        <w:rPr>
           <w:iCs/>
-        </w:rPr>
-        <w:t>Lập trình viên:  Pham Lan</w:t>
-      </w:r>
-    </w:p>
-    <w:p>
-      <w:pPr>
-        <w:rPr>
-          <w:i/>
+          <w:noProof/>
+          <w:lang w:val="vi-VN"/>
+        </w:rPr>
+        <w:t xml:space="preserve"> trình viên: Nguyễn Hải Sơn</w:t>
+      </w:r>
+      <w:r>
+        <w:rPr>
           <w:iCs/>
-        </w:rPr>
-      </w:pPr>
-      <w:r>
-        <w:rPr>
-          <w:i/>
+          <w:noProof/>
+          <w:lang w:val="vi-VN"/>
+        </w:rPr>
+        <w:tab/>
+      </w:r>
+      <w:r>
+        <w:rPr>
           <w:iCs/>
-        </w:rPr>
-        <w:t xml:space="preserve">Phiên dịch: Ngọc, </w:t>
+          <w:noProof/>
+          <w:lang w:val="vi-VN"/>
+        </w:rPr>
+        <w:tab/>
+      </w:r>
+      <w:r>
+        <w:rPr>
+          <w:iCs/>
+          <w:noProof/>
+          <w:lang w:val="vi-VN"/>
+        </w:rPr>
+        <w:tab/>
+      </w:r>
+      <w:r>
+        <w:rPr>
+          <w:iCs/>
+          <w:noProof/>
+        </w:rPr>
+        <w:t xml:space="preserve">Email: </w:t>
+      </w:r>
+      <w:hyperlink r:id="rId13" w:history="1">
+        <w:r>
+          <w:rPr>
+            <w:rStyle w:val="Hyperlink"/>
+            <w:iCs/>
+            <w:noProof/>
+          </w:rPr>
+          <w:t>sonnh@gmail.com</w:t>
+        </w:r>
+      </w:hyperlink>
+      <w:r>
+        <w:rPr>
+          <w:iCs/>
+          <w:noProof/>
+        </w:rPr>
+        <w:tab/>
       </w:r>
     </w:p>
     <w:p>
@@ -4591,12 +4699,12 @@
     <w:p/>
     <w:p/>
     <w:sectPr>
-      <w:headerReference w:type="even" r:id="rId10"/>
-      <w:headerReference w:type="default" r:id="rId11"/>
-      <w:footerReference w:type="even" r:id="rId12"/>
-      <w:footerReference w:type="default" r:id="rId13"/>
-      <w:headerReference w:type="first" r:id="rId14"/>
-      <w:footerReference w:type="first" r:id="rId15"/>
+      <w:headerReference w:type="even" r:id="rId14"/>
+      <w:headerReference w:type="default" r:id="rId15"/>
+      <w:footerReference w:type="even" r:id="rId16"/>
+      <w:footerReference w:type="default" r:id="rId17"/>
+      <w:headerReference w:type="first" r:id="rId18"/>
+      <w:footerReference w:type="first" r:id="rId19"/>
       <w:footnotePr>
         <w:pos w:val="beneathText"/>
       </w:footnotePr>
@@ -10310,7 +10418,7 @@
 </file>
 
 <file path=customXml/itemProps1.xml><?xml version="1.0" encoding="utf-8"?>
-<ds:datastoreItem xmlns:ds="http://schemas.openxmlformats.org/officeDocument/2006/customXml" ds:itemID="{0DBE8905-ADD6-4EF2-ADAB-B4EA89CDF7AD}">
+<ds:datastoreItem xmlns:ds="http://schemas.openxmlformats.org/officeDocument/2006/customXml" ds:itemID="{245AB0DC-4362-46A0-BB3C-9D549691035C}">
   <ds:schemaRefs>
     <ds:schemaRef ds:uri="http://schemas.openxmlformats.org/officeDocument/2006/bibliography"/>
   </ds:schemaRefs>

</xml_diff>

<commit_message>
update vai trò của thành viên và khách hàng
</commit_message>
<xml_diff>
--- a/docs/MyProjectMgnt.docx
+++ b/docs/MyProjectMgnt.docx
@@ -3462,9 +3462,7 @@
       <w:r>
         <w:t>Thông tin liên hệ phía công ty</w:t>
       </w:r>
-      <w:bookmarkStart w:id="6" w:name="_GoBack"/>
       <w:bookmarkEnd w:id="5"/>
-      <w:bookmarkEnd w:id="6"/>
     </w:p>
     <w:p>
       <w:r>
@@ -3608,70 +3606,2007 @@
       <w:pPr>
         <w:pStyle w:val="Heading2"/>
       </w:pPr>
-      <w:bookmarkStart w:id="7" w:name="_Toc25660384"/>
+      <w:bookmarkStart w:id="6" w:name="_Toc25660384"/>
       <w:r>
         <w:t>Phân chia vai trò của thành viên dự án và khách hàng</w:t>
       </w:r>
-      <w:bookmarkEnd w:id="7"/>
-    </w:p>
-    <w:p>
-      <w:pPr>
-        <w:rPr>
+      <w:bookmarkEnd w:id="6"/>
+    </w:p>
+    <w:p>
+      <w:pPr>
+        <w:rPr>
+          <w:b/>
+          <w:bCs/>
           <w:i/>
           <w:iCs/>
-        </w:rPr>
-      </w:pPr>
-      <w:r>
-        <w:rPr>
+          <w:noProof/>
+          <w:lang w:val="vi-VN"/>
+        </w:rPr>
+      </w:pPr>
+      <w:r>
+        <w:rPr>
+          <w:b/>
+          <w:bCs/>
           <w:i/>
           <w:iCs/>
-        </w:rPr>
-        <w:t xml:space="preserve">Giám đốc: Hưng, tài chính, nhân sự, </w:t>
-      </w:r>
-      <w:r>
+          <w:noProof/>
+          <w:lang w:val="vi-VN"/>
+        </w:rPr>
+        <w:t>CUSTOMER ROLE TABLE</w:t>
+      </w:r>
+    </w:p>
+    <w:tbl>
+      <w:tblPr>
+        <w:tblStyle w:val="TableGrid"/>
+        <w:tblW w:w="0" w:type="auto"/>
+        <w:tblLook w:val="04A0" w:firstRow="1" w:lastRow="0" w:firstColumn="1" w:lastColumn="0" w:noHBand="0" w:noVBand="1"/>
+      </w:tblPr>
+      <w:tblGrid>
+        <w:gridCol w:w="563"/>
+        <w:gridCol w:w="946"/>
+        <w:gridCol w:w="1946"/>
+        <w:gridCol w:w="1308"/>
+        <w:gridCol w:w="959"/>
+        <w:gridCol w:w="656"/>
+        <w:gridCol w:w="926"/>
+        <w:gridCol w:w="742"/>
+        <w:gridCol w:w="724"/>
+      </w:tblGrid>
+      <w:tr>
+        <w:tc>
+          <w:tcPr>
+            <w:tcW w:w="563" w:type="dxa"/>
+          </w:tcPr>
+          <w:p>
+            <w:pPr>
+              <w:rPr>
+                <w:i/>
+                <w:iCs/>
+                <w:noProof/>
+                <w:lang w:val="vi-VN"/>
+              </w:rPr>
+            </w:pPr>
+            <w:r>
+              <w:rPr>
+                <w:i/>
+                <w:iCs/>
+                <w:noProof/>
+                <w:lang w:val="vi-VN"/>
+              </w:rPr>
+              <w:t>STT</w:t>
+            </w:r>
+          </w:p>
+        </w:tc>
+        <w:tc>
+          <w:tcPr>
+            <w:tcW w:w="956" w:type="dxa"/>
+          </w:tcPr>
+          <w:p>
+            <w:pPr>
+              <w:rPr>
+                <w:i/>
+                <w:iCs/>
+                <w:noProof/>
+                <w:lang w:val="vi-VN"/>
+              </w:rPr>
+            </w:pPr>
+            <w:r>
+              <w:rPr>
+                <w:i/>
+                <w:iCs/>
+                <w:noProof/>
+                <w:lang w:val="vi-VN"/>
+              </w:rPr>
+              <w:t>Người liên hệ</w:t>
+            </w:r>
+          </w:p>
+        </w:tc>
+        <w:tc>
+          <w:tcPr>
+            <w:tcW w:w="1946" w:type="dxa"/>
+          </w:tcPr>
+          <w:p>
+            <w:pPr>
+              <w:rPr>
+                <w:i/>
+                <w:iCs/>
+                <w:noProof/>
+                <w:lang w:val="vi-VN"/>
+              </w:rPr>
+            </w:pPr>
+            <w:r>
+              <w:rPr>
+                <w:i/>
+                <w:iCs/>
+                <w:noProof/>
+                <w:lang w:val="vi-VN"/>
+              </w:rPr>
+              <w:t>Mail</w:t>
+            </w:r>
+          </w:p>
+        </w:tc>
+        <w:tc>
+          <w:tcPr>
+            <w:tcW w:w="1210" w:type="dxa"/>
+          </w:tcPr>
+          <w:p>
+            <w:pPr>
+              <w:rPr>
+                <w:i/>
+                <w:iCs/>
+                <w:noProof/>
+                <w:lang w:val="vi-VN"/>
+              </w:rPr>
+            </w:pPr>
+            <w:r>
+              <w:rPr>
+                <w:i/>
+                <w:iCs/>
+                <w:noProof/>
+                <w:lang w:val="vi-VN"/>
+              </w:rPr>
+              <w:t>Tel</w:t>
+            </w:r>
+          </w:p>
+        </w:tc>
+        <w:tc>
+          <w:tcPr>
+            <w:tcW w:w="1004" w:type="dxa"/>
+          </w:tcPr>
+          <w:p>
+            <w:pPr>
+              <w:rPr>
+                <w:i/>
+                <w:iCs/>
+                <w:noProof/>
+                <w:lang w:val="vi-VN"/>
+              </w:rPr>
+            </w:pPr>
+            <w:r>
+              <w:rPr>
+                <w:i/>
+                <w:iCs/>
+                <w:noProof/>
+                <w:lang w:val="vi-VN"/>
+              </w:rPr>
+              <w:t>Mô tả</w:t>
+            </w:r>
+          </w:p>
+        </w:tc>
+        <w:tc>
+          <w:tcPr>
+            <w:tcW w:w="672" w:type="dxa"/>
+          </w:tcPr>
+          <w:p>
+            <w:pPr>
+              <w:rPr>
+                <w:i/>
+                <w:iCs/>
+                <w:noProof/>
+                <w:lang w:val="vi-VN"/>
+              </w:rPr>
+            </w:pPr>
+            <w:r>
+              <w:rPr>
+                <w:i/>
+                <w:iCs/>
+                <w:noProof/>
+                <w:lang w:val="vi-VN"/>
+              </w:rPr>
+              <w:t>Mail To</w:t>
+            </w:r>
+          </w:p>
+        </w:tc>
+        <w:tc>
+          <w:tcPr>
+            <w:tcW w:w="928" w:type="dxa"/>
+          </w:tcPr>
+          <w:p>
+            <w:pPr>
+              <w:rPr>
+                <w:i/>
+                <w:iCs/>
+                <w:noProof/>
+                <w:lang w:val="vi-VN"/>
+              </w:rPr>
+            </w:pPr>
+            <w:r>
+              <w:rPr>
+                <w:i/>
+                <w:iCs/>
+                <w:noProof/>
+                <w:lang w:val="vi-VN"/>
+              </w:rPr>
+              <w:t>Giải đáp tính năng</w:t>
+            </w:r>
+          </w:p>
+        </w:tc>
+        <w:tc>
+          <w:tcPr>
+            <w:tcW w:w="754" w:type="dxa"/>
+          </w:tcPr>
+          <w:p>
+            <w:pPr>
+              <w:rPr>
+                <w:i/>
+                <w:iCs/>
+                <w:noProof/>
+                <w:lang w:val="vi-VN"/>
+              </w:rPr>
+            </w:pPr>
+            <w:r>
+              <w:rPr>
+                <w:i/>
+                <w:iCs/>
+                <w:noProof/>
+                <w:lang w:val="vi-VN"/>
+              </w:rPr>
+              <w:t>Ghép nối hạ tầng hiện có</w:t>
+            </w:r>
+          </w:p>
+        </w:tc>
+        <w:tc>
+          <w:tcPr>
+            <w:tcW w:w="737" w:type="dxa"/>
+          </w:tcPr>
+          <w:p>
+            <w:pPr>
+              <w:rPr>
+                <w:i/>
+                <w:iCs/>
+                <w:noProof/>
+                <w:lang w:val="vi-VN"/>
+              </w:rPr>
+            </w:pPr>
+            <w:r>
+              <w:rPr>
+                <w:i/>
+                <w:iCs/>
+                <w:noProof/>
+                <w:lang w:val="vi-VN"/>
+              </w:rPr>
+              <w:t>Kiểm tra</w:t>
+            </w:r>
+          </w:p>
+        </w:tc>
+      </w:tr>
+      <w:tr>
+        <w:tc>
+          <w:tcPr>
+            <w:tcW w:w="563" w:type="dxa"/>
+          </w:tcPr>
+          <w:p>
+            <w:pPr>
+              <w:rPr>
+                <w:i/>
+                <w:iCs/>
+                <w:noProof/>
+                <w:lang w:val="vi-VN"/>
+              </w:rPr>
+            </w:pPr>
+            <w:r>
+              <w:rPr>
+                <w:i/>
+                <w:iCs/>
+                <w:noProof/>
+                <w:lang w:val="vi-VN"/>
+              </w:rPr>
+              <w:t>1</w:t>
+            </w:r>
+          </w:p>
+        </w:tc>
+        <w:tc>
+          <w:tcPr>
+            <w:tcW w:w="956" w:type="dxa"/>
+          </w:tcPr>
+          <w:p>
+            <w:pPr>
+              <w:rPr>
+                <w:i/>
+                <w:iCs/>
+                <w:noProof/>
+                <w:lang w:val="vi-VN"/>
+              </w:rPr>
+            </w:pPr>
+            <w:r>
+              <w:rPr>
+                <w:i/>
+                <w:iCs/>
+                <w:noProof/>
+                <w:lang w:val="vi-VN"/>
+              </w:rPr>
+              <w:t>Bùi Trọng Tùng</w:t>
+            </w:r>
+          </w:p>
+        </w:tc>
+        <w:tc>
+          <w:tcPr>
+            <w:tcW w:w="1946" w:type="dxa"/>
+          </w:tcPr>
+          <w:p>
+            <w:pPr>
+              <w:rPr>
+                <w:i/>
+                <w:iCs/>
+                <w:noProof/>
+                <w:lang w:val="vi-VN"/>
+              </w:rPr>
+            </w:pPr>
+            <w:hyperlink r:id="rId14">
+              <w:r>
+                <w:rPr>
+                  <w:rStyle w:val="Hyperlink"/>
+                  <w:i/>
+                  <w:iCs/>
+                  <w:noProof/>
+                  <w:lang w:val="vi-VN"/>
+                </w:rPr>
+                <w:t>tungbt@gmail.com</w:t>
+              </w:r>
+            </w:hyperlink>
+          </w:p>
+        </w:tc>
+        <w:tc>
+          <w:tcPr>
+            <w:tcW w:w="1210" w:type="dxa"/>
+          </w:tcPr>
+          <w:p>
+            <w:pPr>
+              <w:rPr>
+                <w:i/>
+                <w:iCs/>
+                <w:noProof/>
+              </w:rPr>
+            </w:pPr>
+            <w:r>
+              <w:rPr>
+                <w:i/>
+                <w:iCs/>
+                <w:noProof/>
+                <w:lang w:val="vi-VN"/>
+              </w:rPr>
+              <w:t>09</w:t>
+            </w:r>
+            <w:r>
+              <w:rPr>
+                <w:i/>
+                <w:iCs/>
+                <w:noProof/>
+              </w:rPr>
+              <w:t>72789087</w:t>
+            </w:r>
+          </w:p>
+        </w:tc>
+        <w:tc>
+          <w:tcPr>
+            <w:tcW w:w="1004" w:type="dxa"/>
+          </w:tcPr>
+          <w:p>
+            <w:pPr>
+              <w:rPr>
+                <w:i/>
+                <w:iCs/>
+                <w:noProof/>
+                <w:lang w:val="vi-VN"/>
+              </w:rPr>
+            </w:pPr>
+            <w:r>
+              <w:rPr>
+                <w:i/>
+                <w:iCs/>
+                <w:noProof/>
+                <w:lang w:val="vi-VN"/>
+              </w:rPr>
+              <w:t>Kiểm soát kỹ thuật</w:t>
+            </w:r>
+          </w:p>
+        </w:tc>
+        <w:tc>
+          <w:tcPr>
+            <w:tcW w:w="672" w:type="dxa"/>
+          </w:tcPr>
+          <w:p>
+            <w:pPr>
+              <w:rPr>
+                <w:i/>
+                <w:iCs/>
+                <w:noProof/>
+                <w:lang w:val="vi-VN"/>
+              </w:rPr>
+            </w:pPr>
+            <w:r>
+              <w:rPr>
+                <w:i/>
+                <w:iCs/>
+                <w:noProof/>
+                <w:lang w:val="vi-VN"/>
+              </w:rPr>
+              <w:t>To</w:t>
+            </w:r>
+          </w:p>
+        </w:tc>
+        <w:tc>
+          <w:tcPr>
+            <w:tcW w:w="928" w:type="dxa"/>
+          </w:tcPr>
+          <w:p>
+            <w:pPr>
+              <w:rPr>
+                <w:i/>
+                <w:iCs/>
+                <w:noProof/>
+                <w:lang w:val="vi-VN"/>
+              </w:rPr>
+            </w:pPr>
+            <w:r>
+              <w:rPr>
+                <w:i/>
+                <w:iCs/>
+                <w:noProof/>
+                <w:lang w:val="vi-VN"/>
+              </w:rPr>
+              <w:t>Medium</w:t>
+            </w:r>
+          </w:p>
+        </w:tc>
+        <w:tc>
+          <w:tcPr>
+            <w:tcW w:w="754" w:type="dxa"/>
+          </w:tcPr>
+          <w:p>
+            <w:pPr>
+              <w:rPr>
+                <w:i/>
+                <w:iCs/>
+                <w:noProof/>
+                <w:lang w:val="vi-VN"/>
+              </w:rPr>
+            </w:pPr>
+            <w:r>
+              <w:rPr>
+                <w:i/>
+                <w:iCs/>
+                <w:noProof/>
+                <w:lang w:val="vi-VN"/>
+              </w:rPr>
+              <w:t>High</w:t>
+            </w:r>
+          </w:p>
+        </w:tc>
+        <w:tc>
+          <w:tcPr>
+            <w:tcW w:w="737" w:type="dxa"/>
+          </w:tcPr>
+          <w:p>
+            <w:pPr>
+              <w:rPr>
+                <w:i/>
+                <w:iCs/>
+                <w:noProof/>
+                <w:lang w:val="vi-VN"/>
+              </w:rPr>
+            </w:pPr>
+            <w:r>
+              <w:rPr>
+                <w:i/>
+                <w:iCs/>
+                <w:noProof/>
+                <w:lang w:val="vi-VN"/>
+              </w:rPr>
+              <w:t>High</w:t>
+            </w:r>
+          </w:p>
+        </w:tc>
+      </w:tr>
+      <w:tr>
+        <w:tc>
+          <w:tcPr>
+            <w:tcW w:w="563" w:type="dxa"/>
+          </w:tcPr>
+          <w:p>
+            <w:pPr>
+              <w:rPr>
+                <w:i/>
+                <w:iCs/>
+                <w:noProof/>
+                <w:lang w:val="vi-VN"/>
+              </w:rPr>
+            </w:pPr>
+            <w:r>
+              <w:rPr>
+                <w:i/>
+                <w:iCs/>
+                <w:noProof/>
+                <w:lang w:val="vi-VN"/>
+              </w:rPr>
+              <w:t>2</w:t>
+            </w:r>
+          </w:p>
+        </w:tc>
+        <w:tc>
+          <w:tcPr>
+            <w:tcW w:w="956" w:type="dxa"/>
+          </w:tcPr>
+          <w:p>
+            <w:pPr>
+              <w:rPr>
+                <w:i/>
+                <w:iCs/>
+                <w:noProof/>
+                <w:lang w:val="vi-VN"/>
+              </w:rPr>
+            </w:pPr>
+            <w:r>
+              <w:rPr>
+                <w:i/>
+                <w:iCs/>
+                <w:noProof/>
+                <w:lang w:val="vi-VN"/>
+              </w:rPr>
+              <w:t>Phạm Thế Quế</w:t>
+            </w:r>
+          </w:p>
+        </w:tc>
+        <w:tc>
+          <w:tcPr>
+            <w:tcW w:w="1946" w:type="dxa"/>
+          </w:tcPr>
+          <w:p>
+            <w:pPr>
+              <w:rPr>
+                <w:i/>
+                <w:iCs/>
+                <w:noProof/>
+                <w:lang w:val="vi-VN"/>
+              </w:rPr>
+            </w:pPr>
+            <w:hyperlink r:id="rId15">
+              <w:r>
+                <w:rPr>
+                  <w:rStyle w:val="Hyperlink"/>
+                  <w:i/>
+                  <w:iCs/>
+                  <w:noProof/>
+                  <w:lang w:val="vi-VN"/>
+                </w:rPr>
+                <w:t>quept@gmail.com</w:t>
+              </w:r>
+            </w:hyperlink>
+          </w:p>
+        </w:tc>
+        <w:tc>
+          <w:tcPr>
+            <w:tcW w:w="1210" w:type="dxa"/>
+          </w:tcPr>
+          <w:p>
+            <w:pPr>
+              <w:rPr>
+                <w:i/>
+                <w:iCs/>
+                <w:noProof/>
+                <w:lang w:val="vi-VN"/>
+              </w:rPr>
+            </w:pPr>
+            <w:r>
+              <w:rPr>
+                <w:i/>
+                <w:iCs/>
+                <w:noProof/>
+                <w:lang w:val="vi-VN"/>
+              </w:rPr>
+              <w:t>0</w:t>
+            </w:r>
+            <w:r>
+              <w:rPr>
+                <w:i/>
+                <w:iCs/>
+                <w:noProof/>
+                <w:lang w:val="vi-VN"/>
+              </w:rPr>
+              <w:t>387626565</w:t>
+            </w:r>
+          </w:p>
+        </w:tc>
+        <w:tc>
+          <w:tcPr>
+            <w:tcW w:w="1004" w:type="dxa"/>
+          </w:tcPr>
+          <w:p>
+            <w:pPr>
+              <w:rPr>
+                <w:i/>
+                <w:iCs/>
+                <w:noProof/>
+                <w:lang w:val="vi-VN"/>
+              </w:rPr>
+            </w:pPr>
+            <w:r>
+              <w:rPr>
+                <w:i/>
+                <w:iCs/>
+                <w:noProof/>
+                <w:lang w:val="vi-VN"/>
+              </w:rPr>
+              <w:t>PM: tiến độ, yêu cầu</w:t>
+            </w:r>
+          </w:p>
+        </w:tc>
+        <w:tc>
+          <w:tcPr>
+            <w:tcW w:w="672" w:type="dxa"/>
+          </w:tcPr>
+          <w:p>
+            <w:pPr>
+              <w:rPr>
+                <w:i/>
+                <w:iCs/>
+                <w:noProof/>
+                <w:lang w:val="vi-VN"/>
+              </w:rPr>
+            </w:pPr>
+            <w:r>
+              <w:rPr>
+                <w:i/>
+                <w:iCs/>
+                <w:noProof/>
+                <w:lang w:val="vi-VN"/>
+              </w:rPr>
+              <w:t>CC</w:t>
+            </w:r>
+          </w:p>
+        </w:tc>
+        <w:tc>
+          <w:tcPr>
+            <w:tcW w:w="928" w:type="dxa"/>
+          </w:tcPr>
+          <w:p>
+            <w:pPr>
+              <w:rPr>
+                <w:i/>
+                <w:iCs/>
+                <w:noProof/>
+                <w:lang w:val="vi-VN"/>
+              </w:rPr>
+            </w:pPr>
+            <w:r>
+              <w:rPr>
+                <w:i/>
+                <w:iCs/>
+                <w:noProof/>
+                <w:lang w:val="vi-VN"/>
+              </w:rPr>
+              <w:t>High</w:t>
+            </w:r>
+          </w:p>
+        </w:tc>
+        <w:tc>
+          <w:tcPr>
+            <w:tcW w:w="754" w:type="dxa"/>
+          </w:tcPr>
+          <w:p>
+            <w:pPr>
+              <w:rPr>
+                <w:i/>
+                <w:iCs/>
+                <w:noProof/>
+                <w:lang w:val="vi-VN"/>
+              </w:rPr>
+            </w:pPr>
+            <w:r>
+              <w:rPr>
+                <w:i/>
+                <w:iCs/>
+                <w:noProof/>
+                <w:lang w:val="vi-VN"/>
+              </w:rPr>
+              <w:t>CC</w:t>
+            </w:r>
+          </w:p>
+        </w:tc>
+        <w:tc>
+          <w:tcPr>
+            <w:tcW w:w="737" w:type="dxa"/>
+          </w:tcPr>
+          <w:p>
+            <w:pPr>
+              <w:rPr>
+                <w:i/>
+                <w:iCs/>
+                <w:noProof/>
+                <w:lang w:val="vi-VN"/>
+              </w:rPr>
+            </w:pPr>
+            <w:r>
+              <w:rPr>
+                <w:i/>
+                <w:iCs/>
+                <w:noProof/>
+                <w:lang w:val="vi-VN"/>
+              </w:rPr>
+              <w:t>CC</w:t>
+            </w:r>
+          </w:p>
+        </w:tc>
+      </w:tr>
+      <w:tr>
+        <w:tc>
+          <w:tcPr>
+            <w:tcW w:w="563" w:type="dxa"/>
+          </w:tcPr>
+          <w:p>
+            <w:pPr>
+              <w:rPr>
+                <w:i/>
+                <w:iCs/>
+                <w:noProof/>
+                <w:lang w:val="vi-VN"/>
+              </w:rPr>
+            </w:pPr>
+            <w:r>
+              <w:rPr>
+                <w:i/>
+                <w:iCs/>
+                <w:noProof/>
+                <w:lang w:val="vi-VN"/>
+              </w:rPr>
+              <w:lastRenderedPageBreak/>
+              <w:t>3</w:t>
+            </w:r>
+          </w:p>
+        </w:tc>
+        <w:tc>
+          <w:tcPr>
+            <w:tcW w:w="956" w:type="dxa"/>
+          </w:tcPr>
+          <w:p>
+            <w:pPr>
+              <w:rPr>
+                <w:i/>
+                <w:iCs/>
+                <w:noProof/>
+                <w:lang w:val="vi-VN"/>
+              </w:rPr>
+            </w:pPr>
+            <w:r>
+              <w:rPr>
+                <w:i/>
+                <w:iCs/>
+                <w:noProof/>
+                <w:lang w:val="vi-VN"/>
+              </w:rPr>
+              <w:t>Nguyễn Quỳnh Trang</w:t>
+            </w:r>
+          </w:p>
+        </w:tc>
+        <w:tc>
+          <w:tcPr>
+            <w:tcW w:w="1946" w:type="dxa"/>
+          </w:tcPr>
+          <w:p>
+            <w:pPr>
+              <w:rPr>
+                <w:i/>
+                <w:iCs/>
+                <w:noProof/>
+                <w:lang w:val="vi-VN"/>
+              </w:rPr>
+            </w:pPr>
+            <w:hyperlink r:id="rId16">
+              <w:r>
+                <w:rPr>
+                  <w:rStyle w:val="Hyperlink"/>
+                  <w:i/>
+                  <w:iCs/>
+                  <w:noProof/>
+                  <w:lang w:val="vi-VN"/>
+                </w:rPr>
+                <w:t>trangqt@gmail.com</w:t>
+              </w:r>
+            </w:hyperlink>
+          </w:p>
+        </w:tc>
+        <w:tc>
+          <w:tcPr>
+            <w:tcW w:w="1210" w:type="dxa"/>
+          </w:tcPr>
+          <w:p>
+            <w:pPr>
+              <w:rPr>
+                <w:i/>
+                <w:iCs/>
+                <w:noProof/>
+              </w:rPr>
+            </w:pPr>
+            <w:r>
+              <w:rPr>
+                <w:i/>
+                <w:iCs/>
+                <w:noProof/>
+                <w:lang w:val="vi-VN"/>
+              </w:rPr>
+              <w:t>03</w:t>
+            </w:r>
+            <w:r>
+              <w:rPr>
+                <w:i/>
+                <w:iCs/>
+                <w:noProof/>
+              </w:rPr>
+              <w:t>74789266</w:t>
+            </w:r>
+          </w:p>
+        </w:tc>
+        <w:tc>
+          <w:tcPr>
+            <w:tcW w:w="1004" w:type="dxa"/>
+          </w:tcPr>
+          <w:p>
+            <w:pPr>
+              <w:rPr>
+                <w:i/>
+                <w:iCs/>
+                <w:noProof/>
+                <w:lang w:val="vi-VN"/>
+              </w:rPr>
+            </w:pPr>
+            <w:r>
+              <w:rPr>
+                <w:i/>
+                <w:iCs/>
+                <w:noProof/>
+                <w:lang w:val="vi-VN"/>
+              </w:rPr>
+              <w:t>Phiên dịch</w:t>
+            </w:r>
+          </w:p>
+        </w:tc>
+        <w:tc>
+          <w:tcPr>
+            <w:tcW w:w="672" w:type="dxa"/>
+          </w:tcPr>
+          <w:p>
+            <w:pPr>
+              <w:rPr>
+                <w:i/>
+                <w:iCs/>
+                <w:noProof/>
+                <w:lang w:val="vi-VN"/>
+              </w:rPr>
+            </w:pPr>
+            <w:r>
+              <w:rPr>
+                <w:i/>
+                <w:iCs/>
+                <w:noProof/>
+                <w:lang w:val="vi-VN"/>
+              </w:rPr>
+              <w:t>CC</w:t>
+            </w:r>
+          </w:p>
+        </w:tc>
+        <w:tc>
+          <w:tcPr>
+            <w:tcW w:w="928" w:type="dxa"/>
+          </w:tcPr>
+          <w:p>
+            <w:pPr>
+              <w:rPr>
+                <w:i/>
+                <w:iCs/>
+                <w:noProof/>
+                <w:lang w:val="vi-VN"/>
+              </w:rPr>
+            </w:pPr>
+            <w:r>
+              <w:rPr>
+                <w:i/>
+                <w:iCs/>
+                <w:noProof/>
+                <w:lang w:val="vi-VN"/>
+              </w:rPr>
+              <w:t>CC</w:t>
+            </w:r>
+          </w:p>
+        </w:tc>
+        <w:tc>
+          <w:tcPr>
+            <w:tcW w:w="754" w:type="dxa"/>
+          </w:tcPr>
+          <w:p>
+            <w:pPr>
+              <w:rPr>
+                <w:i/>
+                <w:iCs/>
+                <w:noProof/>
+                <w:lang w:val="vi-VN"/>
+              </w:rPr>
+            </w:pPr>
+            <w:r>
+              <w:rPr>
+                <w:i/>
+                <w:iCs/>
+                <w:noProof/>
+                <w:lang w:val="vi-VN"/>
+              </w:rPr>
+              <w:t>CC</w:t>
+            </w:r>
+          </w:p>
+        </w:tc>
+        <w:tc>
+          <w:tcPr>
+            <w:tcW w:w="737" w:type="dxa"/>
+          </w:tcPr>
+          <w:p>
+            <w:pPr>
+              <w:rPr>
+                <w:i/>
+                <w:iCs/>
+                <w:noProof/>
+                <w:lang w:val="vi-VN"/>
+              </w:rPr>
+            </w:pPr>
+            <w:r>
+              <w:rPr>
+                <w:i/>
+                <w:iCs/>
+                <w:noProof/>
+                <w:lang w:val="vi-VN"/>
+              </w:rPr>
+              <w:t>CC</w:t>
+            </w:r>
+          </w:p>
+        </w:tc>
+      </w:tr>
+    </w:tbl>
+    <w:p>
+      <w:pPr>
         <w:rPr>
           <w:i/>
           <w:iCs/>
-        </w:rPr>
-        <w:t>yêu càu cơ bản: đẹp, tròn, vàng</w:t>
-      </w:r>
-    </w:p>
-    <w:p>
-      <w:pPr>
-        <w:rPr>
+          <w:noProof/>
+          <w:lang w:val="vi-VN"/>
+        </w:rPr>
+      </w:pPr>
+    </w:p>
+    <w:p>
+      <w:pPr>
+        <w:rPr>
+          <w:b/>
+          <w:bCs/>
           <w:i/>
           <w:iCs/>
-        </w:rPr>
-      </w:pPr>
-      <w:r>
-        <w:rPr>
+          <w:noProof/>
+          <w:lang w:val="vi-VN"/>
+        </w:rPr>
+      </w:pPr>
+      <w:r>
+        <w:rPr>
+          <w:b/>
+          <w:bCs/>
           <w:i/>
           <w:iCs/>
-        </w:rPr>
-        <w:t>Trung: IT, chi tiết, báo tiến đ</w:t>
-      </w:r>
-      <w:r>
+          <w:noProof/>
+          <w:lang w:val="vi-VN"/>
+        </w:rPr>
+        <w:t>MEMBER ROLE TABLE</w:t>
+      </w:r>
+    </w:p>
+    <w:tbl>
+      <w:tblPr>
+        <w:tblStyle w:val="TableGrid"/>
+        <w:tblW w:w="0" w:type="auto"/>
+        <w:tblLayout w:type="fixed"/>
+        <w:tblLook w:val="04A0" w:firstRow="1" w:lastRow="0" w:firstColumn="1" w:lastColumn="0" w:noHBand="0" w:noVBand="1"/>
+      </w:tblPr>
+      <w:tblGrid>
+        <w:gridCol w:w="561"/>
+        <w:gridCol w:w="887"/>
+        <w:gridCol w:w="2057"/>
+        <w:gridCol w:w="1350"/>
+        <w:gridCol w:w="1584"/>
+        <w:gridCol w:w="566"/>
+        <w:gridCol w:w="738"/>
+        <w:gridCol w:w="1027"/>
+      </w:tblGrid>
+      <w:tr>
+        <w:tc>
+          <w:tcPr>
+            <w:tcW w:w="561" w:type="dxa"/>
+          </w:tcPr>
+          <w:p>
+            <w:pPr>
+              <w:rPr>
+                <w:i/>
+                <w:iCs/>
+                <w:noProof/>
+                <w:lang w:val="vi-VN"/>
+              </w:rPr>
+            </w:pPr>
+            <w:r>
+              <w:rPr>
+                <w:i/>
+                <w:iCs/>
+                <w:noProof/>
+                <w:lang w:val="vi-VN"/>
+              </w:rPr>
+              <w:t>STT</w:t>
+            </w:r>
+          </w:p>
+        </w:tc>
+        <w:tc>
+          <w:tcPr>
+            <w:tcW w:w="887" w:type="dxa"/>
+          </w:tcPr>
+          <w:p>
+            <w:pPr>
+              <w:rPr>
+                <w:i/>
+                <w:iCs/>
+                <w:noProof/>
+                <w:lang w:val="vi-VN"/>
+              </w:rPr>
+            </w:pPr>
+            <w:r>
+              <w:rPr>
+                <w:i/>
+                <w:iCs/>
+                <w:noProof/>
+                <w:lang w:val="vi-VN"/>
+              </w:rPr>
+              <w:t>Người liên hệ</w:t>
+            </w:r>
+          </w:p>
+        </w:tc>
+        <w:tc>
+          <w:tcPr>
+            <w:tcW w:w="2057" w:type="dxa"/>
+          </w:tcPr>
+          <w:p>
+            <w:pPr>
+              <w:rPr>
+                <w:i/>
+                <w:iCs/>
+                <w:noProof/>
+                <w:lang w:val="vi-VN"/>
+              </w:rPr>
+            </w:pPr>
+            <w:r>
+              <w:rPr>
+                <w:i/>
+                <w:iCs/>
+                <w:noProof/>
+                <w:lang w:val="vi-VN"/>
+              </w:rPr>
+              <w:t>Mail</w:t>
+            </w:r>
+          </w:p>
+        </w:tc>
+        <w:tc>
+          <w:tcPr>
+            <w:tcW w:w="1350" w:type="dxa"/>
+          </w:tcPr>
+          <w:p>
+            <w:pPr>
+              <w:rPr>
+                <w:i/>
+                <w:iCs/>
+                <w:noProof/>
+                <w:lang w:val="vi-VN"/>
+              </w:rPr>
+            </w:pPr>
+            <w:r>
+              <w:rPr>
+                <w:i/>
+                <w:iCs/>
+                <w:noProof/>
+                <w:lang w:val="vi-VN"/>
+              </w:rPr>
+              <w:t>Tel</w:t>
+            </w:r>
+          </w:p>
+        </w:tc>
+        <w:tc>
+          <w:tcPr>
+            <w:tcW w:w="1584" w:type="dxa"/>
+          </w:tcPr>
+          <w:p>
+            <w:pPr>
+              <w:rPr>
+                <w:i/>
+                <w:iCs/>
+                <w:noProof/>
+                <w:lang w:val="vi-VN"/>
+              </w:rPr>
+            </w:pPr>
+            <w:r>
+              <w:rPr>
+                <w:i/>
+                <w:iCs/>
+                <w:noProof/>
+                <w:lang w:val="vi-VN"/>
+              </w:rPr>
+              <w:t>Mô tả</w:t>
+            </w:r>
+          </w:p>
+        </w:tc>
+        <w:tc>
+          <w:tcPr>
+            <w:tcW w:w="566" w:type="dxa"/>
+          </w:tcPr>
+          <w:p>
+            <w:pPr>
+              <w:rPr>
+                <w:i/>
+                <w:iCs/>
+                <w:noProof/>
+                <w:lang w:val="vi-VN"/>
+              </w:rPr>
+            </w:pPr>
+            <w:r>
+              <w:rPr>
+                <w:i/>
+                <w:iCs/>
+                <w:noProof/>
+                <w:lang w:val="vi-VN"/>
+              </w:rPr>
+              <w:t>Mail To</w:t>
+            </w:r>
+          </w:p>
+        </w:tc>
+        <w:tc>
+          <w:tcPr>
+            <w:tcW w:w="738" w:type="dxa"/>
+          </w:tcPr>
+          <w:p>
+            <w:pPr>
+              <w:rPr>
+                <w:i/>
+                <w:iCs/>
+                <w:noProof/>
+                <w:lang w:val="vi-VN"/>
+              </w:rPr>
+            </w:pPr>
+            <w:r>
+              <w:rPr>
+                <w:i/>
+                <w:iCs/>
+                <w:noProof/>
+                <w:lang w:val="vi-VN"/>
+              </w:rPr>
+              <w:t>Thời lượng tham dự</w:t>
+            </w:r>
+          </w:p>
+        </w:tc>
+        <w:tc>
+          <w:tcPr>
+            <w:tcW w:w="1027" w:type="dxa"/>
+          </w:tcPr>
+          <w:p>
+            <w:pPr>
+              <w:rPr>
+                <w:i/>
+                <w:iCs/>
+                <w:noProof/>
+                <w:lang w:val="vi-VN"/>
+              </w:rPr>
+            </w:pPr>
+            <w:r>
+              <w:rPr>
+                <w:i/>
+                <w:iCs/>
+                <w:noProof/>
+                <w:lang w:val="vi-VN"/>
+              </w:rPr>
+              <w:t>Thế mạnh</w:t>
+            </w:r>
+          </w:p>
+        </w:tc>
+      </w:tr>
+      <w:tr>
+        <w:tc>
+          <w:tcPr>
+            <w:tcW w:w="561" w:type="dxa"/>
+          </w:tcPr>
+          <w:p>
+            <w:pPr>
+              <w:rPr>
+                <w:i/>
+                <w:iCs/>
+                <w:noProof/>
+                <w:lang w:val="vi-VN"/>
+              </w:rPr>
+            </w:pPr>
+            <w:r>
+              <w:rPr>
+                <w:i/>
+                <w:iCs/>
+                <w:noProof/>
+                <w:lang w:val="vi-VN"/>
+              </w:rPr>
+              <w:t>1</w:t>
+            </w:r>
+          </w:p>
+        </w:tc>
+        <w:tc>
+          <w:tcPr>
+            <w:tcW w:w="887" w:type="dxa"/>
+          </w:tcPr>
+          <w:p>
+            <w:pPr>
+              <w:rPr>
+                <w:i/>
+                <w:iCs/>
+                <w:noProof/>
+                <w:lang w:val="vi-VN"/>
+              </w:rPr>
+            </w:pPr>
+            <w:r>
+              <w:rPr>
+                <w:i/>
+                <w:iCs/>
+                <w:noProof/>
+                <w:lang w:val="vi-VN"/>
+              </w:rPr>
+              <w:t>Lã Hồng Anh</w:t>
+            </w:r>
+          </w:p>
+        </w:tc>
+        <w:tc>
+          <w:tcPr>
+            <w:tcW w:w="2057" w:type="dxa"/>
+          </w:tcPr>
+          <w:p>
+            <w:pPr>
+              <w:rPr>
+                <w:i/>
+                <w:iCs/>
+                <w:noProof/>
+                <w:lang w:val="vi-VN"/>
+              </w:rPr>
+            </w:pPr>
+            <w:hyperlink r:id="rId17">
+              <w:r>
+                <w:rPr>
+                  <w:rStyle w:val="Hyperlink"/>
+                  <w:i/>
+                  <w:iCs/>
+                  <w:noProof/>
+                  <w:lang w:val="vi-VN"/>
+                </w:rPr>
+                <w:t>anhlh@gmail.com</w:t>
+              </w:r>
+            </w:hyperlink>
+          </w:p>
+        </w:tc>
+        <w:tc>
+          <w:tcPr>
+            <w:tcW w:w="1350" w:type="dxa"/>
+          </w:tcPr>
+          <w:p>
+            <w:pPr>
+              <w:rPr>
+                <w:i/>
+                <w:iCs/>
+                <w:noProof/>
+              </w:rPr>
+            </w:pPr>
+            <w:r>
+              <w:rPr>
+                <w:i/>
+                <w:iCs/>
+                <w:noProof/>
+                <w:lang w:val="vi-VN"/>
+              </w:rPr>
+              <w:t>03</w:t>
+            </w:r>
+            <w:r>
+              <w:rPr>
+                <w:i/>
+                <w:iCs/>
+                <w:noProof/>
+              </w:rPr>
+              <w:t>76527898</w:t>
+            </w:r>
+          </w:p>
+        </w:tc>
+        <w:tc>
+          <w:tcPr>
+            <w:tcW w:w="1584" w:type="dxa"/>
+          </w:tcPr>
+          <w:p>
+            <w:pPr>
+              <w:rPr>
+                <w:i/>
+                <w:iCs/>
+                <w:noProof/>
+                <w:lang w:val="vi-VN"/>
+              </w:rPr>
+            </w:pPr>
+            <w:r>
+              <w:rPr>
+                <w:i/>
+                <w:iCs/>
+                <w:noProof/>
+                <w:lang w:val="vi-VN"/>
+              </w:rPr>
+              <w:t>Kỹ thuật + RequirementMgnt</w:t>
+            </w:r>
+          </w:p>
+        </w:tc>
+        <w:tc>
+          <w:tcPr>
+            <w:tcW w:w="566" w:type="dxa"/>
+          </w:tcPr>
+          <w:p>
+            <w:pPr>
+              <w:rPr>
+                <w:i/>
+                <w:iCs/>
+                <w:noProof/>
+                <w:lang w:val="vi-VN"/>
+              </w:rPr>
+            </w:pPr>
+            <w:r>
+              <w:rPr>
+                <w:i/>
+                <w:iCs/>
+                <w:noProof/>
+                <w:lang w:val="vi-VN"/>
+              </w:rPr>
+              <w:t>To</w:t>
+            </w:r>
+          </w:p>
+        </w:tc>
+        <w:tc>
+          <w:tcPr>
+            <w:tcW w:w="738" w:type="dxa"/>
+          </w:tcPr>
+          <w:p>
+            <w:pPr>
+              <w:rPr>
+                <w:i/>
+                <w:iCs/>
+                <w:noProof/>
+                <w:lang w:val="vi-VN"/>
+              </w:rPr>
+            </w:pPr>
+            <w:r>
+              <w:rPr>
+                <w:i/>
+                <w:iCs/>
+                <w:noProof/>
+                <w:lang w:val="vi-VN"/>
+              </w:rPr>
+              <w:t>100%</w:t>
+            </w:r>
+          </w:p>
+        </w:tc>
+        <w:tc>
+          <w:tcPr>
+            <w:tcW w:w="1027" w:type="dxa"/>
+          </w:tcPr>
+          <w:p>
+            <w:pPr>
+              <w:rPr>
+                <w:i/>
+                <w:iCs/>
+                <w:noProof/>
+                <w:lang w:val="vi-VN"/>
+              </w:rPr>
+            </w:pPr>
+            <w:r>
+              <w:rPr>
+                <w:i/>
+                <w:iCs/>
+                <w:noProof/>
+                <w:lang w:val="vi-VN"/>
+              </w:rPr>
+              <w:t xml:space="preserve">Network, Giao tiếp </w:t>
+            </w:r>
+          </w:p>
+        </w:tc>
+      </w:tr>
+      <w:tr>
+        <w:tc>
+          <w:tcPr>
+            <w:tcW w:w="561" w:type="dxa"/>
+          </w:tcPr>
+          <w:p>
+            <w:pPr>
+              <w:rPr>
+                <w:i/>
+                <w:iCs/>
+                <w:noProof/>
+                <w:lang w:val="vi-VN"/>
+              </w:rPr>
+            </w:pPr>
+            <w:r>
+              <w:rPr>
+                <w:i/>
+                <w:iCs/>
+                <w:noProof/>
+                <w:lang w:val="vi-VN"/>
+              </w:rPr>
+              <w:t>2</w:t>
+            </w:r>
+          </w:p>
+        </w:tc>
+        <w:tc>
+          <w:tcPr>
+            <w:tcW w:w="887" w:type="dxa"/>
+          </w:tcPr>
+          <w:p>
+            <w:pPr>
+              <w:rPr>
+                <w:i/>
+                <w:iCs/>
+                <w:noProof/>
+                <w:lang w:val="vi-VN"/>
+              </w:rPr>
+            </w:pPr>
+            <w:r>
+              <w:rPr>
+                <w:i/>
+                <w:iCs/>
+                <w:noProof/>
+                <w:lang w:val="vi-VN"/>
+              </w:rPr>
+              <w:t>Nguyễn Huy Định</w:t>
+            </w:r>
+          </w:p>
+        </w:tc>
+        <w:tc>
+          <w:tcPr>
+            <w:tcW w:w="2057" w:type="dxa"/>
+          </w:tcPr>
+          <w:p>
+            <w:pPr>
+              <w:rPr>
+                <w:i/>
+                <w:iCs/>
+                <w:noProof/>
+                <w:lang w:val="vi-VN"/>
+              </w:rPr>
+            </w:pPr>
+            <w:hyperlink r:id="rId18">
+              <w:r>
+                <w:rPr>
+                  <w:rStyle w:val="Hyperlink"/>
+                  <w:i/>
+                  <w:iCs/>
+                  <w:noProof/>
+                  <w:lang w:val="vi-VN"/>
+                </w:rPr>
+                <w:t>dinhnh@gmail.com</w:t>
+              </w:r>
+            </w:hyperlink>
+          </w:p>
+        </w:tc>
+        <w:tc>
+          <w:tcPr>
+            <w:tcW w:w="1350" w:type="dxa"/>
+          </w:tcPr>
+          <w:p>
+            <w:pPr>
+              <w:rPr>
+                <w:i/>
+                <w:iCs/>
+                <w:noProof/>
+                <w:lang w:val="vi-VN"/>
+              </w:rPr>
+            </w:pPr>
+            <w:r>
+              <w:rPr>
+                <w:i/>
+                <w:iCs/>
+                <w:noProof/>
+                <w:lang w:val="vi-VN"/>
+              </w:rPr>
+              <w:t>0376828987</w:t>
+            </w:r>
+          </w:p>
+        </w:tc>
+        <w:tc>
+          <w:tcPr>
+            <w:tcW w:w="1584" w:type="dxa"/>
+          </w:tcPr>
+          <w:p>
+            <w:pPr>
+              <w:rPr>
+                <w:i/>
+                <w:iCs/>
+                <w:noProof/>
+                <w:lang w:val="vi-VN"/>
+              </w:rPr>
+            </w:pPr>
+            <w:r>
+              <w:rPr>
+                <w:i/>
+                <w:iCs/>
+                <w:noProof/>
+                <w:lang w:val="vi-VN"/>
+              </w:rPr>
+              <w:t>Kỹ thuật + TechMgnt</w:t>
+            </w:r>
+          </w:p>
+        </w:tc>
+        <w:tc>
+          <w:tcPr>
+            <w:tcW w:w="566" w:type="dxa"/>
+          </w:tcPr>
+          <w:p>
+            <w:pPr>
+              <w:rPr>
+                <w:i/>
+                <w:iCs/>
+                <w:noProof/>
+                <w:lang w:val="vi-VN"/>
+              </w:rPr>
+            </w:pPr>
+            <w:r>
+              <w:rPr>
+                <w:i/>
+                <w:iCs/>
+                <w:noProof/>
+                <w:lang w:val="vi-VN"/>
+              </w:rPr>
+              <w:t>To</w:t>
+            </w:r>
+          </w:p>
+        </w:tc>
+        <w:tc>
+          <w:tcPr>
+            <w:tcW w:w="738" w:type="dxa"/>
+          </w:tcPr>
+          <w:p>
+            <w:pPr>
+              <w:rPr>
+                <w:i/>
+                <w:iCs/>
+                <w:noProof/>
+                <w:lang w:val="vi-VN"/>
+              </w:rPr>
+            </w:pPr>
+            <w:r>
+              <w:rPr>
+                <w:i/>
+                <w:iCs/>
+                <w:noProof/>
+                <w:lang w:val="vi-VN"/>
+              </w:rPr>
+              <w:t>100%</w:t>
+            </w:r>
+          </w:p>
+        </w:tc>
+        <w:tc>
+          <w:tcPr>
+            <w:tcW w:w="1027" w:type="dxa"/>
+          </w:tcPr>
+          <w:p>
+            <w:pPr>
+              <w:rPr>
+                <w:i/>
+                <w:iCs/>
+                <w:noProof/>
+                <w:lang w:val="vi-VN"/>
+              </w:rPr>
+            </w:pPr>
+            <w:r>
+              <w:rPr>
+                <w:i/>
+                <w:iCs/>
+                <w:noProof/>
+                <w:lang w:val="vi-VN"/>
+              </w:rPr>
+              <w:t>C#</w:t>
+            </w:r>
+          </w:p>
+        </w:tc>
+      </w:tr>
+      <w:tr>
+        <w:tc>
+          <w:tcPr>
+            <w:tcW w:w="561" w:type="dxa"/>
+          </w:tcPr>
+          <w:p>
+            <w:pPr>
+              <w:rPr>
+                <w:i/>
+                <w:iCs/>
+                <w:noProof/>
+                <w:lang w:val="vi-VN"/>
+              </w:rPr>
+            </w:pPr>
+            <w:r>
+              <w:rPr>
+                <w:i/>
+                <w:iCs/>
+                <w:noProof/>
+                <w:lang w:val="vi-VN"/>
+              </w:rPr>
+              <w:t>3</w:t>
+            </w:r>
+          </w:p>
+        </w:tc>
+        <w:tc>
+          <w:tcPr>
+            <w:tcW w:w="887" w:type="dxa"/>
+          </w:tcPr>
+          <w:p>
+            <w:pPr>
+              <w:rPr>
+                <w:i/>
+                <w:iCs/>
+                <w:noProof/>
+                <w:lang w:val="vi-VN"/>
+              </w:rPr>
+            </w:pPr>
+            <w:r>
+              <w:rPr>
+                <w:i/>
+                <w:iCs/>
+                <w:noProof/>
+                <w:lang w:val="vi-VN"/>
+              </w:rPr>
+              <w:t>Nguyễn Hải Sơn</w:t>
+            </w:r>
+          </w:p>
+        </w:tc>
+        <w:tc>
+          <w:tcPr>
+            <w:tcW w:w="2057" w:type="dxa"/>
+          </w:tcPr>
+          <w:p>
+            <w:pPr>
+              <w:rPr>
+                <w:i/>
+                <w:iCs/>
+                <w:noProof/>
+                <w:lang w:val="vi-VN"/>
+              </w:rPr>
+            </w:pPr>
+            <w:hyperlink r:id="rId19">
+              <w:r>
+                <w:rPr>
+                  <w:rStyle w:val="Hyperlink"/>
+                  <w:i/>
+                  <w:iCs/>
+                  <w:noProof/>
+                  <w:lang w:val="vi-VN"/>
+                </w:rPr>
+                <w:t>sonnh@gmail.com</w:t>
+              </w:r>
+            </w:hyperlink>
+          </w:p>
+        </w:tc>
+        <w:tc>
+          <w:tcPr>
+            <w:tcW w:w="1350" w:type="dxa"/>
+          </w:tcPr>
+          <w:p>
+            <w:pPr>
+              <w:rPr>
+                <w:i/>
+                <w:iCs/>
+                <w:noProof/>
+                <w:lang w:val="vi-VN"/>
+              </w:rPr>
+            </w:pPr>
+            <w:r>
+              <w:rPr>
+                <w:i/>
+                <w:iCs/>
+                <w:noProof/>
+                <w:lang w:val="vi-VN"/>
+              </w:rPr>
+              <w:t>0367628198</w:t>
+            </w:r>
+          </w:p>
+        </w:tc>
+        <w:tc>
+          <w:tcPr>
+            <w:tcW w:w="1584" w:type="dxa"/>
+          </w:tcPr>
+          <w:p>
+            <w:pPr>
+              <w:rPr>
+                <w:i/>
+                <w:iCs/>
+                <w:noProof/>
+                <w:lang w:val="vi-VN"/>
+              </w:rPr>
+            </w:pPr>
+            <w:r>
+              <w:rPr>
+                <w:i/>
+                <w:iCs/>
+                <w:noProof/>
+                <w:lang w:val="vi-VN"/>
+              </w:rPr>
+              <w:t>Kỹ thuật + TechMgnt</w:t>
+            </w:r>
+          </w:p>
+        </w:tc>
+        <w:tc>
+          <w:tcPr>
+            <w:tcW w:w="566" w:type="dxa"/>
+          </w:tcPr>
+          <w:p>
+            <w:pPr>
+              <w:rPr>
+                <w:i/>
+                <w:iCs/>
+                <w:noProof/>
+                <w:lang w:val="vi-VN"/>
+              </w:rPr>
+            </w:pPr>
+            <w:r>
+              <w:rPr>
+                <w:i/>
+                <w:iCs/>
+                <w:noProof/>
+                <w:lang w:val="vi-VN"/>
+              </w:rPr>
+              <w:t>To</w:t>
+            </w:r>
+          </w:p>
+        </w:tc>
+        <w:tc>
+          <w:tcPr>
+            <w:tcW w:w="738" w:type="dxa"/>
+          </w:tcPr>
+          <w:p>
+            <w:pPr>
+              <w:rPr>
+                <w:i/>
+                <w:iCs/>
+                <w:noProof/>
+                <w:lang w:val="vi-VN"/>
+              </w:rPr>
+            </w:pPr>
+            <w:r>
+              <w:rPr>
+                <w:i/>
+                <w:iCs/>
+                <w:noProof/>
+                <w:lang w:val="vi-VN"/>
+              </w:rPr>
+              <w:t>100%</w:t>
+            </w:r>
+          </w:p>
+        </w:tc>
+        <w:tc>
+          <w:tcPr>
+            <w:tcW w:w="1027" w:type="dxa"/>
+          </w:tcPr>
+          <w:p>
+            <w:pPr>
+              <w:rPr>
+                <w:i/>
+                <w:iCs/>
+                <w:noProof/>
+                <w:lang w:val="vi-VN"/>
+              </w:rPr>
+            </w:pPr>
+            <w:r>
+              <w:rPr>
+                <w:i/>
+                <w:iCs/>
+                <w:noProof/>
+                <w:lang w:val="vi-VN"/>
+              </w:rPr>
+              <w:t>Frontend</w:t>
+            </w:r>
+          </w:p>
+        </w:tc>
+      </w:tr>
+      <w:tr>
+        <w:tc>
+          <w:tcPr>
+            <w:tcW w:w="561" w:type="dxa"/>
+          </w:tcPr>
+          <w:p>
+            <w:pPr>
+              <w:rPr>
+                <w:i/>
+                <w:iCs/>
+                <w:noProof/>
+                <w:lang w:val="vi-VN"/>
+              </w:rPr>
+            </w:pPr>
+            <w:r>
+              <w:rPr>
+                <w:i/>
+                <w:iCs/>
+                <w:noProof/>
+                <w:lang w:val="vi-VN"/>
+              </w:rPr>
+              <w:t>4</w:t>
+            </w:r>
+          </w:p>
+        </w:tc>
+        <w:tc>
+          <w:tcPr>
+            <w:tcW w:w="887" w:type="dxa"/>
+          </w:tcPr>
+          <w:p>
+            <w:pPr>
+              <w:rPr>
+                <w:i/>
+                <w:iCs/>
+                <w:noProof/>
+                <w:lang w:val="vi-VN"/>
+              </w:rPr>
+            </w:pPr>
+            <w:r>
+              <w:rPr>
+                <w:i/>
+                <w:iCs/>
+                <w:noProof/>
+                <w:lang w:val="vi-VN"/>
+              </w:rPr>
+              <w:t>Vũ Ngọc Sơn</w:t>
+            </w:r>
+          </w:p>
+        </w:tc>
+        <w:tc>
+          <w:tcPr>
+            <w:tcW w:w="2057" w:type="dxa"/>
+          </w:tcPr>
+          <w:p>
+            <w:pPr>
+              <w:rPr>
+                <w:i/>
+                <w:iCs/>
+                <w:noProof/>
+                <w:lang w:val="vi-VN"/>
+              </w:rPr>
+            </w:pPr>
+            <w:hyperlink r:id="rId20">
+              <w:r>
+                <w:rPr>
+                  <w:rStyle w:val="Hyperlink"/>
+                  <w:i/>
+                  <w:iCs/>
+                  <w:noProof/>
+                  <w:lang w:val="vi-VN"/>
+                </w:rPr>
+                <w:t>sonvn@gmail.com</w:t>
+              </w:r>
+            </w:hyperlink>
+          </w:p>
+        </w:tc>
+        <w:tc>
+          <w:tcPr>
+            <w:tcW w:w="1350" w:type="dxa"/>
+          </w:tcPr>
+          <w:p>
+            <w:pPr>
+              <w:rPr>
+                <w:i/>
+                <w:iCs/>
+                <w:noProof/>
+                <w:lang w:val="vi-VN"/>
+              </w:rPr>
+            </w:pPr>
+            <w:r>
+              <w:rPr>
+                <w:i/>
+                <w:iCs/>
+                <w:noProof/>
+                <w:lang w:val="vi-VN"/>
+              </w:rPr>
+              <w:t>0367871908</w:t>
+            </w:r>
+          </w:p>
+        </w:tc>
+        <w:tc>
+          <w:tcPr>
+            <w:tcW w:w="1584" w:type="dxa"/>
+          </w:tcPr>
+          <w:p>
+            <w:pPr>
+              <w:rPr>
+                <w:i/>
+                <w:iCs/>
+                <w:noProof/>
+                <w:lang w:val="vi-VN"/>
+              </w:rPr>
+            </w:pPr>
+            <w:r>
+              <w:rPr>
+                <w:i/>
+                <w:iCs/>
+                <w:noProof/>
+                <w:lang w:val="vi-VN"/>
+              </w:rPr>
+              <w:t>Kỹ thuật + TechMgnt</w:t>
+            </w:r>
+          </w:p>
+        </w:tc>
+        <w:tc>
+          <w:tcPr>
+            <w:tcW w:w="566" w:type="dxa"/>
+          </w:tcPr>
+          <w:p>
+            <w:pPr>
+              <w:rPr>
+                <w:i/>
+                <w:iCs/>
+                <w:noProof/>
+                <w:lang w:val="vi-VN"/>
+              </w:rPr>
+            </w:pPr>
+            <w:r>
+              <w:rPr>
+                <w:i/>
+                <w:iCs/>
+                <w:noProof/>
+                <w:lang w:val="vi-VN"/>
+              </w:rPr>
+              <w:t>To</w:t>
+            </w:r>
+          </w:p>
+        </w:tc>
+        <w:tc>
+          <w:tcPr>
+            <w:tcW w:w="738" w:type="dxa"/>
+          </w:tcPr>
+          <w:p>
+            <w:pPr>
+              <w:rPr>
+                <w:i/>
+                <w:iCs/>
+                <w:noProof/>
+                <w:lang w:val="vi-VN"/>
+              </w:rPr>
+            </w:pPr>
+            <w:r>
+              <w:rPr>
+                <w:i/>
+                <w:iCs/>
+                <w:noProof/>
+                <w:lang w:val="vi-VN"/>
+              </w:rPr>
+              <w:t>100%</w:t>
+            </w:r>
+          </w:p>
+        </w:tc>
+        <w:tc>
+          <w:tcPr>
+            <w:tcW w:w="1027" w:type="dxa"/>
+          </w:tcPr>
+          <w:p>
+            <w:pPr>
+              <w:rPr>
+                <w:i/>
+                <w:iCs/>
+                <w:noProof/>
+                <w:lang w:val="vi-VN"/>
+              </w:rPr>
+            </w:pPr>
+            <w:r>
+              <w:rPr>
+                <w:i/>
+                <w:iCs/>
+                <w:noProof/>
+                <w:lang w:val="vi-VN"/>
+              </w:rPr>
+              <w:t>Backend: SQL Server</w:t>
+            </w:r>
+          </w:p>
+        </w:tc>
+      </w:tr>
+    </w:tbl>
+    <w:p>
+      <w:pPr>
         <w:rPr>
           <w:i/>
           <w:iCs/>
         </w:rPr>
-        <w:t>ộ</w:t>
-      </w:r>
-    </w:p>
-    <w:p>
-      <w:pPr>
-        <w:rPr>
-          <w:i/>
-          <w:iCs/>
-        </w:rPr>
-      </w:pPr>
-      <w:r>
-        <w:rPr>
-          <w:i/>
-          <w:iCs/>
-        </w:rPr>
-        <w:t>Phiên dịch: Bích</w:t>
-      </w:r>
+      </w:pPr>
+      <w:bookmarkStart w:id="7" w:name="_GoBack"/>
+      <w:bookmarkEnd w:id="7"/>
     </w:p>
     <w:p/>
     <w:p/>
@@ -3682,7 +5617,6 @@
       </w:pPr>
       <w:bookmarkStart w:id="8" w:name="_Toc25660385"/>
       <w:r>
-        <w:lastRenderedPageBreak/>
         <w:t>Khảo sát dự án</w:t>
       </w:r>
       <w:bookmarkEnd w:id="8"/>
@@ -3799,6 +5733,7 @@
       </w:pPr>
       <w:bookmarkStart w:id="14" w:name="_Toc25660391"/>
       <w:r>
+        <w:lastRenderedPageBreak/>
         <w:t>Ước lượng</w:t>
       </w:r>
       <w:r>
@@ -4699,12 +6634,12 @@
     <w:p/>
     <w:p/>
     <w:sectPr>
-      <w:headerReference w:type="even" r:id="rId14"/>
-      <w:headerReference w:type="default" r:id="rId15"/>
-      <w:footerReference w:type="even" r:id="rId16"/>
-      <w:footerReference w:type="default" r:id="rId17"/>
-      <w:headerReference w:type="first" r:id="rId18"/>
-      <w:footerReference w:type="first" r:id="rId19"/>
+      <w:headerReference w:type="even" r:id="rId21"/>
+      <w:headerReference w:type="default" r:id="rId22"/>
+      <w:footerReference w:type="even" r:id="rId23"/>
+      <w:footerReference w:type="default" r:id="rId24"/>
+      <w:headerReference w:type="first" r:id="rId25"/>
+      <w:footerReference w:type="first" r:id="rId26"/>
       <w:footnotePr>
         <w:pos w:val="beneathText"/>
       </w:footnotePr>
@@ -10418,7 +12353,7 @@
 </file>
 
 <file path=customXml/itemProps1.xml><?xml version="1.0" encoding="utf-8"?>
-<ds:datastoreItem xmlns:ds="http://schemas.openxmlformats.org/officeDocument/2006/customXml" ds:itemID="{245AB0DC-4362-46A0-BB3C-9D549691035C}">
+<ds:datastoreItem xmlns:ds="http://schemas.openxmlformats.org/officeDocument/2006/customXml" ds:itemID="{5685BC42-6DE2-479D-B85B-B6AF3DF87BE8}">
   <ds:schemaRefs>
     <ds:schemaRef ds:uri="http://schemas.openxmlformats.org/officeDocument/2006/bibliography"/>
   </ds:schemaRefs>

</xml_diff>

<commit_message>
5.3 Uoc luong gia thanh
</commit_message>
<xml_diff>
--- a/docs/MyProjectMgnt.docx
+++ b/docs/MyProjectMgnt.docx
@@ -1,6 +1,6 @@
 
 <file path=word/document.xml><?xml version="1.0" encoding="utf-8"?>
-<w:document xmlns:wpc="http://schemas.microsoft.com/office/word/2010/wordprocessingCanvas" xmlns:cx="http://schemas.microsoft.com/office/drawing/2014/chartex" xmlns:cx1="http://schemas.microsoft.com/office/drawing/2015/9/8/chartex" xmlns:cx2="http://schemas.microsoft.com/office/drawing/2015/10/21/chartex" xmlns:cx3="http://schemas.microsoft.com/office/drawing/2016/5/9/chartex" xmlns:cx4="http://schemas.microsoft.com/office/drawing/2016/5/10/chartex" xmlns:cx5="http://schemas.microsoft.com/office/drawing/2016/5/11/chartex" xmlns:cx6="http://schemas.microsoft.com/office/drawing/2016/5/12/chartex" xmlns:cx7="http://schemas.microsoft.com/office/drawing/2016/5/13/chartex" xmlns:cx8="http://schemas.microsoft.com/office/drawing/2016/5/14/chartex" xmlns:mc="http://schemas.openxmlformats.org/markup-compatibility/2006" xmlns:aink="http://schemas.microsoft.com/office/drawing/2016/ink" xmlns:am3d="http://schemas.microsoft.com/office/drawing/2017/model3d" xmlns:o="urn:schemas-microsoft-com:office:office" xmlns:r="http://schemas.openxmlformats.org/officeDocument/2006/relationships" xmlns:m="http://schemas.openxmlformats.org/officeDocument/2006/math" xmlns:v="urn:schemas-microsoft-com:vml" xmlns:wp14="http://schemas.microsoft.com/office/word/2010/wordprocessingDrawing" xmlns:wp="http://schemas.openxmlformats.org/drawingml/2006/wordprocessingDrawing" xmlns:w10="urn:schemas-microsoft-com:office:word" xmlns:w="http://schemas.openxmlformats.org/wordprocessingml/2006/main" xmlns:w14="http://schemas.microsoft.com/office/word/2010/wordml" xmlns:w15="http://schemas.microsoft.com/office/word/2012/wordml" xmlns:w16cid="http://schemas.microsoft.com/office/word/2016/wordml/cid" xmlns:w16se="http://schemas.microsoft.com/office/word/2015/wordml/symex" xmlns:wpg="http://schemas.microsoft.com/office/word/2010/wordprocessingGroup" xmlns:wpi="http://schemas.microsoft.com/office/word/2010/wordprocessingInk" xmlns:wne="http://schemas.microsoft.com/office/word/2006/wordml" xmlns:wps="http://schemas.microsoft.com/office/word/2010/wordprocessingShape" mc:Ignorable="w14 w15 w16se w16cid wp14">
+<w:document xmlns:wpc="http://schemas.microsoft.com/office/word/2010/wordprocessingCanvas" xmlns:cx="http://schemas.microsoft.com/office/drawing/2014/chartex" xmlns:cx1="http://schemas.microsoft.com/office/drawing/2015/9/8/chartex" xmlns:cx2="http://schemas.microsoft.com/office/drawing/2015/10/21/chartex" xmlns:cx3="http://schemas.microsoft.com/office/drawing/2016/5/9/chartex" xmlns:cx4="http://schemas.microsoft.com/office/drawing/2016/5/10/chartex" xmlns:cx5="http://schemas.microsoft.com/office/drawing/2016/5/11/chartex" xmlns:cx6="http://schemas.microsoft.com/office/drawing/2016/5/12/chartex" xmlns:cx7="http://schemas.microsoft.com/office/drawing/2016/5/13/chartex" xmlns:cx8="http://schemas.microsoft.com/office/drawing/2016/5/14/chartex" xmlns:mc="http://schemas.openxmlformats.org/markup-compatibility/2006" xmlns:aink="http://schemas.microsoft.com/office/drawing/2016/ink" xmlns:am3d="http://schemas.microsoft.com/office/drawing/2017/model3d" xmlns:o="urn:schemas-microsoft-com:office:office" xmlns:r="http://schemas.openxmlformats.org/officeDocument/2006/relationships" xmlns:m="http://schemas.openxmlformats.org/officeDocument/2006/math" xmlns:v="urn:schemas-microsoft-com:vml" xmlns:wp14="http://schemas.microsoft.com/office/word/2010/wordprocessingDrawing" xmlns:wp="http://schemas.openxmlformats.org/drawingml/2006/wordprocessingDrawing" xmlns:w10="urn:schemas-microsoft-com:office:word" xmlns:w="http://schemas.openxmlformats.org/wordprocessingml/2006/main" xmlns:w14="http://schemas.microsoft.com/office/word/2010/wordml" xmlns:w15="http://schemas.microsoft.com/office/word/2012/wordml" xmlns:w16cid="http://schemas.microsoft.com/office/word/2016/wordml/cid" xmlns:w16se="http://schemas.microsoft.com/office/word/2015/wordml/symex" xmlns:wpg="http://schemas.microsoft.com/office/word/2010/wordprocessingGroup" xmlns:wpi="http://schemas.microsoft.com/office/word/2010/wordprocessingInk" xmlns:wne="http://schemas.microsoft.com/office/word/2006/wordml" xmlns:wps="http://schemas.microsoft.com/office/word/2010/wordprocessingShape" xmlns:a="http://schemas.openxmlformats.org/drawingml/2006/main" mc:Ignorable="w14 w15 w16se w16cid wp14">
   <w:background w:color="FFFFFF"/>
   <w:body>
     <w:p>
@@ -95,11 +95,11 @@
           </mc:Choice>
           <mc:Fallback>
             <w:pict>
-              <v:shapetype w14:anchorId="3470755F" id="_x0000_t202" coordsize="21600,21600" o:spt="202" path="m,l,21600r21600,l21600,xe">
+              <v:shapetype id="_x0000_t202" coordsize="21600,21600" o:spt="202" path="m,l,21600r21600,l21600,xe" w14:anchorId="3470755F">
                 <v:stroke joinstyle="miter"/>
                 <v:path gradientshapeok="t" o:connecttype="rect"/>
               </v:shapetype>
-              <v:shape id="Text Box 11" o:spid="_x0000_s1026" type="#_x0000_t202" style="position:absolute;left:0;text-align:left;margin-left:-6.7pt;margin-top:-1.8pt;width:130.25pt;height:45.1pt;z-index:251660288;visibility:visible;mso-wrap-style:square;mso-wrap-distance-left:9pt;mso-wrap-distance-top:0;mso-wrap-distance-right:9pt;mso-wrap-distance-bottom:0;mso-position-horizontal:absolute;mso-position-horizontal-relative:text;mso-position-vertical:absolute;mso-position-vertical-relative:text;v-text-anchor:top" o:gfxdata="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" fillcolor="white [3201]" strokeweight=".5pt">
+              <v:shape id="Text Box 11" style="position:absolute;left:0;text-align:left;margin-left:-6.7pt;margin-top:-1.8pt;width:130.25pt;height:45.1pt;z-index:251660288;visibility:visible;mso-wrap-style:square;mso-wrap-distance-left:9pt;mso-wrap-distance-top:0;mso-wrap-distance-right:9pt;mso-wrap-distance-bottom:0;mso-position-horizontal:absolute;mso-position-horizontal-relative:text;mso-position-vertical:absolute;mso-position-vertical-relative:text;v-text-anchor:top" o:spid="_x0000_s1026" fillcolor="white [3201]" strokeweight=".5pt" type="#_x0000_t202" o:gfxdata="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">
                 <v:textbox>
                   <w:txbxContent>
                     <w:p>
@@ -190,7 +190,7 @@
     <w:p>
       <w:pPr>
         <w:pBdr>
-          <w:bottom w:val="single" w:sz="4" w:space="1" w:color="808080"/>
+          <w:bottom w:val="single" w:color="808080" w:sz="4" w:space="1"/>
         </w:pBdr>
         <w:rPr>
           <w:rFonts w:cs="Arial"/>
@@ -414,7 +414,7 @@
       <w:pPr>
         <w:pStyle w:val="TOC1"/>
         <w:rPr>
-          <w:rFonts w:asciiTheme="minorHAnsi" w:eastAsiaTheme="minorEastAsia" w:hAnsiTheme="minorHAnsi" w:cstheme="minorBidi"/>
+          <w:rFonts w:asciiTheme="minorHAnsi" w:hAnsiTheme="minorHAnsi" w:eastAsiaTheme="minorEastAsia" w:cstheme="minorBidi"/>
           <w:b w:val="0"/>
           <w:bCs w:val="0"/>
           <w:caps w:val="0"/>
@@ -442,7 +442,7 @@
         </w:rPr>
         <w:fldChar w:fldCharType="separate"/>
       </w:r>
-      <w:hyperlink w:anchor="_Toc25660378" w:history="1">
+      <w:hyperlink w:history="1" w:anchor="_Toc25660378">
         <w:r>
           <w:rPr>
             <w:rStyle w:val="Hyperlink"/>
@@ -452,7 +452,7 @@
         </w:r>
         <w:r>
           <w:rPr>
-            <w:rFonts w:asciiTheme="minorHAnsi" w:eastAsiaTheme="minorEastAsia" w:hAnsiTheme="minorHAnsi" w:cstheme="minorBidi"/>
+            <w:rFonts w:asciiTheme="minorHAnsi" w:hAnsiTheme="minorHAnsi" w:eastAsiaTheme="minorEastAsia" w:cstheme="minorBidi"/>
             <w:b w:val="0"/>
             <w:bCs w:val="0"/>
             <w:caps w:val="0"/>
@@ -524,14 +524,14 @@
       <w:pPr>
         <w:pStyle w:val="TOC2"/>
         <w:rPr>
-          <w:rFonts w:asciiTheme="minorHAnsi" w:eastAsiaTheme="minorEastAsia" w:hAnsiTheme="minorHAnsi" w:cstheme="minorBidi"/>
+          <w:rFonts w:asciiTheme="minorHAnsi" w:hAnsiTheme="minorHAnsi" w:eastAsiaTheme="minorEastAsia" w:cstheme="minorBidi"/>
           <w:noProof/>
           <w:sz w:val="22"/>
           <w:szCs w:val="22"/>
           <w:lang w:eastAsia="en-US" w:bidi="ar-SA"/>
         </w:rPr>
       </w:pPr>
-      <w:hyperlink w:anchor="_Toc25660379" w:history="1">
+      <w:hyperlink w:history="1" w:anchor="_Toc25660379">
         <w:r>
           <w:rPr>
             <w:rStyle w:val="Hyperlink"/>
@@ -542,7 +542,7 @@
         </w:r>
         <w:r>
           <w:rPr>
-            <w:rFonts w:asciiTheme="minorHAnsi" w:eastAsiaTheme="minorEastAsia" w:hAnsiTheme="minorHAnsi" w:cstheme="minorBidi"/>
+            <w:rFonts w:asciiTheme="minorHAnsi" w:hAnsiTheme="minorHAnsi" w:eastAsiaTheme="minorEastAsia" w:cstheme="minorBidi"/>
             <w:noProof/>
             <w:sz w:val="22"/>
             <w:szCs w:val="22"/>
@@ -611,14 +611,14 @@
       <w:pPr>
         <w:pStyle w:val="TOC2"/>
         <w:rPr>
-          <w:rFonts w:asciiTheme="minorHAnsi" w:eastAsiaTheme="minorEastAsia" w:hAnsiTheme="minorHAnsi" w:cstheme="minorBidi"/>
+          <w:rFonts w:asciiTheme="minorHAnsi" w:hAnsiTheme="minorHAnsi" w:eastAsiaTheme="minorEastAsia" w:cstheme="minorBidi"/>
           <w:noProof/>
           <w:sz w:val="22"/>
           <w:szCs w:val="22"/>
           <w:lang w:eastAsia="en-US" w:bidi="ar-SA"/>
         </w:rPr>
       </w:pPr>
-      <w:hyperlink w:anchor="_Toc25660380" w:history="1">
+      <w:hyperlink w:history="1" w:anchor="_Toc25660380">
         <w:r>
           <w:rPr>
             <w:rStyle w:val="Hyperlink"/>
@@ -629,7 +629,7 @@
         </w:r>
         <w:r>
           <w:rPr>
-            <w:rFonts w:asciiTheme="minorHAnsi" w:eastAsiaTheme="minorEastAsia" w:hAnsiTheme="minorHAnsi" w:cstheme="minorBidi"/>
+            <w:rFonts w:asciiTheme="minorHAnsi" w:hAnsiTheme="minorHAnsi" w:eastAsiaTheme="minorEastAsia" w:cstheme="minorBidi"/>
             <w:noProof/>
             <w:sz w:val="22"/>
             <w:szCs w:val="22"/>
@@ -698,7 +698,7 @@
       <w:pPr>
         <w:pStyle w:val="TOC1"/>
         <w:rPr>
-          <w:rFonts w:asciiTheme="minorHAnsi" w:eastAsiaTheme="minorEastAsia" w:hAnsiTheme="minorHAnsi" w:cstheme="minorBidi"/>
+          <w:rFonts w:asciiTheme="minorHAnsi" w:hAnsiTheme="minorHAnsi" w:eastAsiaTheme="minorEastAsia" w:cstheme="minorBidi"/>
           <w:b w:val="0"/>
           <w:bCs w:val="0"/>
           <w:caps w:val="0"/>
@@ -708,7 +708,7 @@
           <w:lang w:eastAsia="en-US" w:bidi="ar-SA"/>
         </w:rPr>
       </w:pPr>
-      <w:hyperlink w:anchor="_Toc25660381" w:history="1">
+      <w:hyperlink w:history="1" w:anchor="_Toc25660381">
         <w:r>
           <w:rPr>
             <w:rStyle w:val="Hyperlink"/>
@@ -718,7 +718,7 @@
         </w:r>
         <w:r>
           <w:rPr>
-            <w:rFonts w:asciiTheme="minorHAnsi" w:eastAsiaTheme="minorEastAsia" w:hAnsiTheme="minorHAnsi" w:cstheme="minorBidi"/>
+            <w:rFonts w:asciiTheme="minorHAnsi" w:hAnsiTheme="minorHAnsi" w:eastAsiaTheme="minorEastAsia" w:cstheme="minorBidi"/>
             <w:b w:val="0"/>
             <w:bCs w:val="0"/>
             <w:caps w:val="0"/>
@@ -790,14 +790,14 @@
       <w:pPr>
         <w:pStyle w:val="TOC2"/>
         <w:rPr>
-          <w:rFonts w:asciiTheme="minorHAnsi" w:eastAsiaTheme="minorEastAsia" w:hAnsiTheme="minorHAnsi" w:cstheme="minorBidi"/>
+          <w:rFonts w:asciiTheme="minorHAnsi" w:hAnsiTheme="minorHAnsi" w:eastAsiaTheme="minorEastAsia" w:cstheme="minorBidi"/>
           <w:noProof/>
           <w:sz w:val="22"/>
           <w:szCs w:val="22"/>
           <w:lang w:eastAsia="en-US" w:bidi="ar-SA"/>
         </w:rPr>
       </w:pPr>
-      <w:hyperlink w:anchor="_Toc25660382" w:history="1">
+      <w:hyperlink w:history="1" w:anchor="_Toc25660382">
         <w:r>
           <w:rPr>
             <w:rStyle w:val="Hyperlink"/>
@@ -808,7 +808,7 @@
         </w:r>
         <w:r>
           <w:rPr>
-            <w:rFonts w:asciiTheme="minorHAnsi" w:eastAsiaTheme="minorEastAsia" w:hAnsiTheme="minorHAnsi" w:cstheme="minorBidi"/>
+            <w:rFonts w:asciiTheme="minorHAnsi" w:hAnsiTheme="minorHAnsi" w:eastAsiaTheme="minorEastAsia" w:cstheme="minorBidi"/>
             <w:noProof/>
             <w:sz w:val="22"/>
             <w:szCs w:val="22"/>
@@ -877,14 +877,14 @@
       <w:pPr>
         <w:pStyle w:val="TOC2"/>
         <w:rPr>
-          <w:rFonts w:asciiTheme="minorHAnsi" w:eastAsiaTheme="minorEastAsia" w:hAnsiTheme="minorHAnsi" w:cstheme="minorBidi"/>
+          <w:rFonts w:asciiTheme="minorHAnsi" w:hAnsiTheme="minorHAnsi" w:eastAsiaTheme="minorEastAsia" w:cstheme="minorBidi"/>
           <w:noProof/>
           <w:sz w:val="22"/>
           <w:szCs w:val="22"/>
           <w:lang w:eastAsia="en-US" w:bidi="ar-SA"/>
         </w:rPr>
       </w:pPr>
-      <w:hyperlink w:anchor="_Toc25660383" w:history="1">
+      <w:hyperlink w:history="1" w:anchor="_Toc25660383">
         <w:r>
           <w:rPr>
             <w:rStyle w:val="Hyperlink"/>
@@ -895,7 +895,7 @@
         </w:r>
         <w:r>
           <w:rPr>
-            <w:rFonts w:asciiTheme="minorHAnsi" w:eastAsiaTheme="minorEastAsia" w:hAnsiTheme="minorHAnsi" w:cstheme="minorBidi"/>
+            <w:rFonts w:asciiTheme="minorHAnsi" w:hAnsiTheme="minorHAnsi" w:eastAsiaTheme="minorEastAsia" w:cstheme="minorBidi"/>
             <w:noProof/>
             <w:sz w:val="22"/>
             <w:szCs w:val="22"/>
@@ -964,14 +964,14 @@
       <w:pPr>
         <w:pStyle w:val="TOC2"/>
         <w:rPr>
-          <w:rFonts w:asciiTheme="minorHAnsi" w:eastAsiaTheme="minorEastAsia" w:hAnsiTheme="minorHAnsi" w:cstheme="minorBidi"/>
+          <w:rFonts w:asciiTheme="minorHAnsi" w:hAnsiTheme="minorHAnsi" w:eastAsiaTheme="minorEastAsia" w:cstheme="minorBidi"/>
           <w:noProof/>
           <w:sz w:val="22"/>
           <w:szCs w:val="22"/>
           <w:lang w:eastAsia="en-US" w:bidi="ar-SA"/>
         </w:rPr>
       </w:pPr>
-      <w:hyperlink w:anchor="_Toc25660384" w:history="1">
+      <w:hyperlink w:history="1" w:anchor="_Toc25660384">
         <w:r>
           <w:rPr>
             <w:rStyle w:val="Hyperlink"/>
@@ -982,7 +982,7 @@
         </w:r>
         <w:r>
           <w:rPr>
-            <w:rFonts w:asciiTheme="minorHAnsi" w:eastAsiaTheme="minorEastAsia" w:hAnsiTheme="minorHAnsi" w:cstheme="minorBidi"/>
+            <w:rFonts w:asciiTheme="minorHAnsi" w:hAnsiTheme="minorHAnsi" w:eastAsiaTheme="minorEastAsia" w:cstheme="minorBidi"/>
             <w:noProof/>
             <w:sz w:val="22"/>
             <w:szCs w:val="22"/>
@@ -1051,7 +1051,7 @@
       <w:pPr>
         <w:pStyle w:val="TOC1"/>
         <w:rPr>
-          <w:rFonts w:asciiTheme="minorHAnsi" w:eastAsiaTheme="minorEastAsia" w:hAnsiTheme="minorHAnsi" w:cstheme="minorBidi"/>
+          <w:rFonts w:asciiTheme="minorHAnsi" w:hAnsiTheme="minorHAnsi" w:eastAsiaTheme="minorEastAsia" w:cstheme="minorBidi"/>
           <w:b w:val="0"/>
           <w:bCs w:val="0"/>
           <w:caps w:val="0"/>
@@ -1061,7 +1061,7 @@
           <w:lang w:eastAsia="en-US" w:bidi="ar-SA"/>
         </w:rPr>
       </w:pPr>
-      <w:hyperlink w:anchor="_Toc25660385" w:history="1">
+      <w:hyperlink w:history="1" w:anchor="_Toc25660385">
         <w:r>
           <w:rPr>
             <w:rStyle w:val="Hyperlink"/>
@@ -1071,7 +1071,7 @@
         </w:r>
         <w:r>
           <w:rPr>
-            <w:rFonts w:asciiTheme="minorHAnsi" w:eastAsiaTheme="minorEastAsia" w:hAnsiTheme="minorHAnsi" w:cstheme="minorBidi"/>
+            <w:rFonts w:asciiTheme="minorHAnsi" w:hAnsiTheme="minorHAnsi" w:eastAsiaTheme="minorEastAsia" w:cstheme="minorBidi"/>
             <w:b w:val="0"/>
             <w:bCs w:val="0"/>
             <w:caps w:val="0"/>
@@ -1143,14 +1143,14 @@
       <w:pPr>
         <w:pStyle w:val="TOC2"/>
         <w:rPr>
-          <w:rFonts w:asciiTheme="minorHAnsi" w:eastAsiaTheme="minorEastAsia" w:hAnsiTheme="minorHAnsi" w:cstheme="minorBidi"/>
+          <w:rFonts w:asciiTheme="minorHAnsi" w:hAnsiTheme="minorHAnsi" w:eastAsiaTheme="minorEastAsia" w:cstheme="minorBidi"/>
           <w:noProof/>
           <w:sz w:val="22"/>
           <w:szCs w:val="22"/>
           <w:lang w:eastAsia="en-US" w:bidi="ar-SA"/>
         </w:rPr>
       </w:pPr>
-      <w:hyperlink w:anchor="_Toc25660386" w:history="1">
+      <w:hyperlink w:history="1" w:anchor="_Toc25660386">
         <w:r>
           <w:rPr>
             <w:rStyle w:val="Hyperlink"/>
@@ -1161,7 +1161,7 @@
         </w:r>
         <w:r>
           <w:rPr>
-            <w:rFonts w:asciiTheme="minorHAnsi" w:eastAsiaTheme="minorEastAsia" w:hAnsiTheme="minorHAnsi" w:cstheme="minorBidi"/>
+            <w:rFonts w:asciiTheme="minorHAnsi" w:hAnsiTheme="minorHAnsi" w:eastAsiaTheme="minorEastAsia" w:cstheme="minorBidi"/>
             <w:noProof/>
             <w:sz w:val="22"/>
             <w:szCs w:val="22"/>
@@ -1230,14 +1230,14 @@
       <w:pPr>
         <w:pStyle w:val="TOC2"/>
         <w:rPr>
-          <w:rFonts w:asciiTheme="minorHAnsi" w:eastAsiaTheme="minorEastAsia" w:hAnsiTheme="minorHAnsi" w:cstheme="minorBidi"/>
+          <w:rFonts w:asciiTheme="minorHAnsi" w:hAnsiTheme="minorHAnsi" w:eastAsiaTheme="minorEastAsia" w:cstheme="minorBidi"/>
           <w:noProof/>
           <w:sz w:val="22"/>
           <w:szCs w:val="22"/>
           <w:lang w:eastAsia="en-US" w:bidi="ar-SA"/>
         </w:rPr>
       </w:pPr>
-      <w:hyperlink w:anchor="_Toc25660387" w:history="1">
+      <w:hyperlink w:history="1" w:anchor="_Toc25660387">
         <w:r>
           <w:rPr>
             <w:rStyle w:val="Hyperlink"/>
@@ -1248,7 +1248,7 @@
         </w:r>
         <w:r>
           <w:rPr>
-            <w:rFonts w:asciiTheme="minorHAnsi" w:eastAsiaTheme="minorEastAsia" w:hAnsiTheme="minorHAnsi" w:cstheme="minorBidi"/>
+            <w:rFonts w:asciiTheme="minorHAnsi" w:hAnsiTheme="minorHAnsi" w:eastAsiaTheme="minorEastAsia" w:cstheme="minorBidi"/>
             <w:noProof/>
             <w:sz w:val="22"/>
             <w:szCs w:val="22"/>
@@ -1317,14 +1317,14 @@
       <w:pPr>
         <w:pStyle w:val="TOC2"/>
         <w:rPr>
-          <w:rFonts w:asciiTheme="minorHAnsi" w:eastAsiaTheme="minorEastAsia" w:hAnsiTheme="minorHAnsi" w:cstheme="minorBidi"/>
+          <w:rFonts w:asciiTheme="minorHAnsi" w:hAnsiTheme="minorHAnsi" w:eastAsiaTheme="minorEastAsia" w:cstheme="minorBidi"/>
           <w:noProof/>
           <w:sz w:val="22"/>
           <w:szCs w:val="22"/>
           <w:lang w:eastAsia="en-US" w:bidi="ar-SA"/>
         </w:rPr>
       </w:pPr>
-      <w:hyperlink w:anchor="_Toc25660388" w:history="1">
+      <w:hyperlink w:history="1" w:anchor="_Toc25660388">
         <w:r>
           <w:rPr>
             <w:rStyle w:val="Hyperlink"/>
@@ -1335,7 +1335,7 @@
         </w:r>
         <w:r>
           <w:rPr>
-            <w:rFonts w:asciiTheme="minorHAnsi" w:eastAsiaTheme="minorEastAsia" w:hAnsiTheme="minorHAnsi" w:cstheme="minorBidi"/>
+            <w:rFonts w:asciiTheme="minorHAnsi" w:hAnsiTheme="minorHAnsi" w:eastAsiaTheme="minorEastAsia" w:cstheme="minorBidi"/>
             <w:noProof/>
             <w:sz w:val="22"/>
             <w:szCs w:val="22"/>
@@ -1404,14 +1404,14 @@
       <w:pPr>
         <w:pStyle w:val="TOC2"/>
         <w:rPr>
-          <w:rFonts w:asciiTheme="minorHAnsi" w:eastAsiaTheme="minorEastAsia" w:hAnsiTheme="minorHAnsi" w:cstheme="minorBidi"/>
+          <w:rFonts w:asciiTheme="minorHAnsi" w:hAnsiTheme="minorHAnsi" w:eastAsiaTheme="minorEastAsia" w:cstheme="minorBidi"/>
           <w:noProof/>
           <w:sz w:val="22"/>
           <w:szCs w:val="22"/>
           <w:lang w:eastAsia="en-US" w:bidi="ar-SA"/>
         </w:rPr>
       </w:pPr>
-      <w:hyperlink w:anchor="_Toc25660389" w:history="1">
+      <w:hyperlink w:history="1" w:anchor="_Toc25660389">
         <w:r>
           <w:rPr>
             <w:rStyle w:val="Hyperlink"/>
@@ -1422,7 +1422,7 @@
         </w:r>
         <w:r>
           <w:rPr>
-            <w:rFonts w:asciiTheme="minorHAnsi" w:eastAsiaTheme="minorEastAsia" w:hAnsiTheme="minorHAnsi" w:cstheme="minorBidi"/>
+            <w:rFonts w:asciiTheme="minorHAnsi" w:hAnsiTheme="minorHAnsi" w:eastAsiaTheme="minorEastAsia" w:cstheme="minorBidi"/>
             <w:noProof/>
             <w:sz w:val="22"/>
             <w:szCs w:val="22"/>
@@ -1491,7 +1491,7 @@
       <w:pPr>
         <w:pStyle w:val="TOC1"/>
         <w:rPr>
-          <w:rFonts w:asciiTheme="minorHAnsi" w:eastAsiaTheme="minorEastAsia" w:hAnsiTheme="minorHAnsi" w:cstheme="minorBidi"/>
+          <w:rFonts w:asciiTheme="minorHAnsi" w:hAnsiTheme="minorHAnsi" w:eastAsiaTheme="minorEastAsia" w:cstheme="minorBidi"/>
           <w:b w:val="0"/>
           <w:bCs w:val="0"/>
           <w:caps w:val="0"/>
@@ -1501,7 +1501,7 @@
           <w:lang w:eastAsia="en-US" w:bidi="ar-SA"/>
         </w:rPr>
       </w:pPr>
-      <w:hyperlink w:anchor="_Toc25660390" w:history="1">
+      <w:hyperlink w:history="1" w:anchor="_Toc25660390">
         <w:r>
           <w:rPr>
             <w:rStyle w:val="Hyperlink"/>
@@ -1511,7 +1511,7 @@
         </w:r>
         <w:r>
           <w:rPr>
-            <w:rFonts w:asciiTheme="minorHAnsi" w:eastAsiaTheme="minorEastAsia" w:hAnsiTheme="minorHAnsi" w:cstheme="minorBidi"/>
+            <w:rFonts w:asciiTheme="minorHAnsi" w:hAnsiTheme="minorHAnsi" w:eastAsiaTheme="minorEastAsia" w:cstheme="minorBidi"/>
             <w:b w:val="0"/>
             <w:bCs w:val="0"/>
             <w:caps w:val="0"/>
@@ -1583,7 +1583,7 @@
       <w:pPr>
         <w:pStyle w:val="TOC1"/>
         <w:rPr>
-          <w:rFonts w:asciiTheme="minorHAnsi" w:eastAsiaTheme="minorEastAsia" w:hAnsiTheme="minorHAnsi" w:cstheme="minorBidi"/>
+          <w:rFonts w:asciiTheme="minorHAnsi" w:hAnsiTheme="minorHAnsi" w:eastAsiaTheme="minorEastAsia" w:cstheme="minorBidi"/>
           <w:b w:val="0"/>
           <w:bCs w:val="0"/>
           <w:caps w:val="0"/>
@@ -1593,7 +1593,7 @@
           <w:lang w:eastAsia="en-US" w:bidi="ar-SA"/>
         </w:rPr>
       </w:pPr>
-      <w:hyperlink w:anchor="_Toc25660391" w:history="1">
+      <w:hyperlink w:history="1" w:anchor="_Toc25660391">
         <w:r>
           <w:rPr>
             <w:rStyle w:val="Hyperlink"/>
@@ -1603,7 +1603,7 @@
         </w:r>
         <w:r>
           <w:rPr>
-            <w:rFonts w:asciiTheme="minorHAnsi" w:eastAsiaTheme="minorEastAsia" w:hAnsiTheme="minorHAnsi" w:cstheme="minorBidi"/>
+            <w:rFonts w:asciiTheme="minorHAnsi" w:hAnsiTheme="minorHAnsi" w:eastAsiaTheme="minorEastAsia" w:cstheme="minorBidi"/>
             <w:b w:val="0"/>
             <w:bCs w:val="0"/>
             <w:caps w:val="0"/>
@@ -1675,14 +1675,14 @@
       <w:pPr>
         <w:pStyle w:val="TOC2"/>
         <w:rPr>
-          <w:rFonts w:asciiTheme="minorHAnsi" w:eastAsiaTheme="minorEastAsia" w:hAnsiTheme="minorHAnsi" w:cstheme="minorBidi"/>
+          <w:rFonts w:asciiTheme="minorHAnsi" w:hAnsiTheme="minorHAnsi" w:eastAsiaTheme="minorEastAsia" w:cstheme="minorBidi"/>
           <w:noProof/>
           <w:sz w:val="22"/>
           <w:szCs w:val="22"/>
           <w:lang w:eastAsia="en-US" w:bidi="ar-SA"/>
         </w:rPr>
       </w:pPr>
-      <w:hyperlink w:anchor="_Toc25660392" w:history="1">
+      <w:hyperlink w:history="1" w:anchor="_Toc25660392">
         <w:r>
           <w:rPr>
             <w:rStyle w:val="Hyperlink"/>
@@ -1693,7 +1693,7 @@
         </w:r>
         <w:r>
           <w:rPr>
-            <w:rFonts w:asciiTheme="minorHAnsi" w:eastAsiaTheme="minorEastAsia" w:hAnsiTheme="minorHAnsi" w:cstheme="minorBidi"/>
+            <w:rFonts w:asciiTheme="minorHAnsi" w:hAnsiTheme="minorHAnsi" w:eastAsiaTheme="minorEastAsia" w:cstheme="minorBidi"/>
             <w:noProof/>
             <w:sz w:val="22"/>
             <w:szCs w:val="22"/>
@@ -1762,14 +1762,14 @@
       <w:pPr>
         <w:pStyle w:val="TOC2"/>
         <w:rPr>
-          <w:rFonts w:asciiTheme="minorHAnsi" w:eastAsiaTheme="minorEastAsia" w:hAnsiTheme="minorHAnsi" w:cstheme="minorBidi"/>
+          <w:rFonts w:asciiTheme="minorHAnsi" w:hAnsiTheme="minorHAnsi" w:eastAsiaTheme="minorEastAsia" w:cstheme="minorBidi"/>
           <w:noProof/>
           <w:sz w:val="22"/>
           <w:szCs w:val="22"/>
           <w:lang w:eastAsia="en-US" w:bidi="ar-SA"/>
         </w:rPr>
       </w:pPr>
-      <w:hyperlink w:anchor="_Toc25660393" w:history="1">
+      <w:hyperlink w:history="1" w:anchor="_Toc25660393">
         <w:r>
           <w:rPr>
             <w:rStyle w:val="Hyperlink"/>
@@ -1780,7 +1780,7 @@
         </w:r>
         <w:r>
           <w:rPr>
-            <w:rFonts w:asciiTheme="minorHAnsi" w:eastAsiaTheme="minorEastAsia" w:hAnsiTheme="minorHAnsi" w:cstheme="minorBidi"/>
+            <w:rFonts w:asciiTheme="minorHAnsi" w:hAnsiTheme="minorHAnsi" w:eastAsiaTheme="minorEastAsia" w:cstheme="minorBidi"/>
             <w:noProof/>
             <w:sz w:val="22"/>
             <w:szCs w:val="22"/>
@@ -1849,14 +1849,14 @@
       <w:pPr>
         <w:pStyle w:val="TOC2"/>
         <w:rPr>
-          <w:rFonts w:asciiTheme="minorHAnsi" w:eastAsiaTheme="minorEastAsia" w:hAnsiTheme="minorHAnsi" w:cstheme="minorBidi"/>
+          <w:rFonts w:asciiTheme="minorHAnsi" w:hAnsiTheme="minorHAnsi" w:eastAsiaTheme="minorEastAsia" w:cstheme="minorBidi"/>
           <w:noProof/>
           <w:sz w:val="22"/>
           <w:szCs w:val="22"/>
           <w:lang w:eastAsia="en-US" w:bidi="ar-SA"/>
         </w:rPr>
       </w:pPr>
-      <w:hyperlink w:anchor="_Toc25660394" w:history="1">
+      <w:hyperlink w:history="1" w:anchor="_Toc25660394">
         <w:r>
           <w:rPr>
             <w:rStyle w:val="Hyperlink"/>
@@ -1867,7 +1867,7 @@
         </w:r>
         <w:r>
           <w:rPr>
-            <w:rFonts w:asciiTheme="minorHAnsi" w:eastAsiaTheme="minorEastAsia" w:hAnsiTheme="minorHAnsi" w:cstheme="minorBidi"/>
+            <w:rFonts w:asciiTheme="minorHAnsi" w:hAnsiTheme="minorHAnsi" w:eastAsiaTheme="minorEastAsia" w:cstheme="minorBidi"/>
             <w:noProof/>
             <w:sz w:val="22"/>
             <w:szCs w:val="22"/>
@@ -1936,14 +1936,14 @@
       <w:pPr>
         <w:pStyle w:val="TOC2"/>
         <w:rPr>
-          <w:rFonts w:asciiTheme="minorHAnsi" w:eastAsiaTheme="minorEastAsia" w:hAnsiTheme="minorHAnsi" w:cstheme="minorBidi"/>
+          <w:rFonts w:asciiTheme="minorHAnsi" w:hAnsiTheme="minorHAnsi" w:eastAsiaTheme="minorEastAsia" w:cstheme="minorBidi"/>
           <w:noProof/>
           <w:sz w:val="22"/>
           <w:szCs w:val="22"/>
           <w:lang w:eastAsia="en-US" w:bidi="ar-SA"/>
         </w:rPr>
       </w:pPr>
-      <w:hyperlink w:anchor="_Toc25660395" w:history="1">
+      <w:hyperlink w:history="1" w:anchor="_Toc25660395">
         <w:r>
           <w:rPr>
             <w:rStyle w:val="Hyperlink"/>
@@ -1954,7 +1954,7 @@
         </w:r>
         <w:r>
           <w:rPr>
-            <w:rFonts w:asciiTheme="minorHAnsi" w:eastAsiaTheme="minorEastAsia" w:hAnsiTheme="minorHAnsi" w:cstheme="minorBidi"/>
+            <w:rFonts w:asciiTheme="minorHAnsi" w:hAnsiTheme="minorHAnsi" w:eastAsiaTheme="minorEastAsia" w:cstheme="minorBidi"/>
             <w:noProof/>
             <w:sz w:val="22"/>
             <w:szCs w:val="22"/>
@@ -2023,7 +2023,7 @@
       <w:pPr>
         <w:pStyle w:val="TOC1"/>
         <w:rPr>
-          <w:rFonts w:asciiTheme="minorHAnsi" w:eastAsiaTheme="minorEastAsia" w:hAnsiTheme="minorHAnsi" w:cstheme="minorBidi"/>
+          <w:rFonts w:asciiTheme="minorHAnsi" w:hAnsiTheme="minorHAnsi" w:eastAsiaTheme="minorEastAsia" w:cstheme="minorBidi"/>
           <w:b w:val="0"/>
           <w:bCs w:val="0"/>
           <w:caps w:val="0"/>
@@ -2033,7 +2033,7 @@
           <w:lang w:eastAsia="en-US" w:bidi="ar-SA"/>
         </w:rPr>
       </w:pPr>
-      <w:hyperlink w:anchor="_Toc25660396" w:history="1">
+      <w:hyperlink w:history="1" w:anchor="_Toc25660396">
         <w:r>
           <w:rPr>
             <w:rStyle w:val="Hyperlink"/>
@@ -2043,7 +2043,7 @@
         </w:r>
         <w:r>
           <w:rPr>
-            <w:rFonts w:asciiTheme="minorHAnsi" w:eastAsiaTheme="minorEastAsia" w:hAnsiTheme="minorHAnsi" w:cstheme="minorBidi"/>
+            <w:rFonts w:asciiTheme="minorHAnsi" w:hAnsiTheme="minorHAnsi" w:eastAsiaTheme="minorEastAsia" w:cstheme="minorBidi"/>
             <w:b w:val="0"/>
             <w:bCs w:val="0"/>
             <w:caps w:val="0"/>
@@ -2115,7 +2115,7 @@
       <w:pPr>
         <w:pStyle w:val="TOC1"/>
         <w:rPr>
-          <w:rFonts w:asciiTheme="minorHAnsi" w:eastAsiaTheme="minorEastAsia" w:hAnsiTheme="minorHAnsi" w:cstheme="minorBidi"/>
+          <w:rFonts w:asciiTheme="minorHAnsi" w:hAnsiTheme="minorHAnsi" w:eastAsiaTheme="minorEastAsia" w:cstheme="minorBidi"/>
           <w:b w:val="0"/>
           <w:bCs w:val="0"/>
           <w:caps w:val="0"/>
@@ -2125,7 +2125,7 @@
           <w:lang w:eastAsia="en-US" w:bidi="ar-SA"/>
         </w:rPr>
       </w:pPr>
-      <w:hyperlink w:anchor="_Toc25660397" w:history="1">
+      <w:hyperlink w:history="1" w:anchor="_Toc25660397">
         <w:r>
           <w:rPr>
             <w:rStyle w:val="Hyperlink"/>
@@ -2135,7 +2135,7 @@
         </w:r>
         <w:r>
           <w:rPr>
-            <w:rFonts w:asciiTheme="minorHAnsi" w:eastAsiaTheme="minorEastAsia" w:hAnsiTheme="minorHAnsi" w:cstheme="minorBidi"/>
+            <w:rFonts w:asciiTheme="minorHAnsi" w:hAnsiTheme="minorHAnsi" w:eastAsiaTheme="minorEastAsia" w:cstheme="minorBidi"/>
             <w:b w:val="0"/>
             <w:bCs w:val="0"/>
             <w:caps w:val="0"/>
@@ -2207,7 +2207,7 @@
       <w:pPr>
         <w:pStyle w:val="TOC1"/>
         <w:rPr>
-          <w:rFonts w:asciiTheme="minorHAnsi" w:eastAsiaTheme="minorEastAsia" w:hAnsiTheme="minorHAnsi" w:cstheme="minorBidi"/>
+          <w:rFonts w:asciiTheme="minorHAnsi" w:hAnsiTheme="minorHAnsi" w:eastAsiaTheme="minorEastAsia" w:cstheme="minorBidi"/>
           <w:b w:val="0"/>
           <w:bCs w:val="0"/>
           <w:caps w:val="0"/>
@@ -2217,7 +2217,7 @@
           <w:lang w:eastAsia="en-US" w:bidi="ar-SA"/>
         </w:rPr>
       </w:pPr>
-      <w:hyperlink w:anchor="_Toc25660398" w:history="1">
+      <w:hyperlink w:history="1" w:anchor="_Toc25660398">
         <w:r>
           <w:rPr>
             <w:rStyle w:val="Hyperlink"/>
@@ -2227,7 +2227,7 @@
         </w:r>
         <w:r>
           <w:rPr>
-            <w:rFonts w:asciiTheme="minorHAnsi" w:eastAsiaTheme="minorEastAsia" w:hAnsiTheme="minorHAnsi" w:cstheme="minorBidi"/>
+            <w:rFonts w:asciiTheme="minorHAnsi" w:hAnsiTheme="minorHAnsi" w:eastAsiaTheme="minorEastAsia" w:cstheme="minorBidi"/>
             <w:b w:val="0"/>
             <w:bCs w:val="0"/>
             <w:caps w:val="0"/>
@@ -2299,14 +2299,14 @@
       <w:pPr>
         <w:pStyle w:val="TOC2"/>
         <w:rPr>
-          <w:rFonts w:asciiTheme="minorHAnsi" w:eastAsiaTheme="minorEastAsia" w:hAnsiTheme="minorHAnsi" w:cstheme="minorBidi"/>
+          <w:rFonts w:asciiTheme="minorHAnsi" w:hAnsiTheme="minorHAnsi" w:eastAsiaTheme="minorEastAsia" w:cstheme="minorBidi"/>
           <w:noProof/>
           <w:sz w:val="22"/>
           <w:szCs w:val="22"/>
           <w:lang w:eastAsia="en-US" w:bidi="ar-SA"/>
         </w:rPr>
       </w:pPr>
-      <w:hyperlink w:anchor="_Toc25660399" w:history="1">
+      <w:hyperlink w:history="1" w:anchor="_Toc25660399">
         <w:r>
           <w:rPr>
             <w:rStyle w:val="Hyperlink"/>
@@ -2318,7 +2318,7 @@
         </w:r>
         <w:r>
           <w:rPr>
-            <w:rFonts w:asciiTheme="minorHAnsi" w:eastAsiaTheme="minorEastAsia" w:hAnsiTheme="minorHAnsi" w:cstheme="minorBidi"/>
+            <w:rFonts w:asciiTheme="minorHAnsi" w:hAnsiTheme="minorHAnsi" w:eastAsiaTheme="minorEastAsia" w:cstheme="minorBidi"/>
             <w:noProof/>
             <w:sz w:val="22"/>
             <w:szCs w:val="22"/>
@@ -2388,14 +2388,14 @@
       <w:pPr>
         <w:pStyle w:val="TOC2"/>
         <w:rPr>
-          <w:rFonts w:asciiTheme="minorHAnsi" w:eastAsiaTheme="minorEastAsia" w:hAnsiTheme="minorHAnsi" w:cstheme="minorBidi"/>
+          <w:rFonts w:asciiTheme="minorHAnsi" w:hAnsiTheme="minorHAnsi" w:eastAsiaTheme="minorEastAsia" w:cstheme="minorBidi"/>
           <w:noProof/>
           <w:sz w:val="22"/>
           <w:szCs w:val="22"/>
           <w:lang w:eastAsia="en-US" w:bidi="ar-SA"/>
         </w:rPr>
       </w:pPr>
-      <w:hyperlink w:anchor="_Toc25660400" w:history="1">
+      <w:hyperlink w:history="1" w:anchor="_Toc25660400">
         <w:r>
           <w:rPr>
             <w:rStyle w:val="Hyperlink"/>
@@ -2407,7 +2407,7 @@
         </w:r>
         <w:r>
           <w:rPr>
-            <w:rFonts w:asciiTheme="minorHAnsi" w:eastAsiaTheme="minorEastAsia" w:hAnsiTheme="minorHAnsi" w:cstheme="minorBidi"/>
+            <w:rFonts w:asciiTheme="minorHAnsi" w:hAnsiTheme="minorHAnsi" w:eastAsiaTheme="minorEastAsia" w:cstheme="minorBidi"/>
             <w:noProof/>
             <w:sz w:val="22"/>
             <w:szCs w:val="22"/>
@@ -2477,14 +2477,14 @@
       <w:pPr>
         <w:pStyle w:val="TOC2"/>
         <w:rPr>
-          <w:rFonts w:asciiTheme="minorHAnsi" w:eastAsiaTheme="minorEastAsia" w:hAnsiTheme="minorHAnsi" w:cstheme="minorBidi"/>
+          <w:rFonts w:asciiTheme="minorHAnsi" w:hAnsiTheme="minorHAnsi" w:eastAsiaTheme="minorEastAsia" w:cstheme="minorBidi"/>
           <w:noProof/>
           <w:sz w:val="22"/>
           <w:szCs w:val="22"/>
           <w:lang w:eastAsia="en-US" w:bidi="ar-SA"/>
         </w:rPr>
       </w:pPr>
-      <w:hyperlink w:anchor="_Toc25660401" w:history="1">
+      <w:hyperlink w:history="1" w:anchor="_Toc25660401">
         <w:r>
           <w:rPr>
             <w:rStyle w:val="Hyperlink"/>
@@ -2496,7 +2496,7 @@
         </w:r>
         <w:r>
           <w:rPr>
-            <w:rFonts w:asciiTheme="minorHAnsi" w:eastAsiaTheme="minorEastAsia" w:hAnsiTheme="minorHAnsi" w:cstheme="minorBidi"/>
+            <w:rFonts w:asciiTheme="minorHAnsi" w:hAnsiTheme="minorHAnsi" w:eastAsiaTheme="minorEastAsia" w:cstheme="minorBidi"/>
             <w:noProof/>
             <w:sz w:val="22"/>
             <w:szCs w:val="22"/>
@@ -2566,14 +2566,14 @@
       <w:pPr>
         <w:pStyle w:val="TOC2"/>
         <w:rPr>
-          <w:rFonts w:asciiTheme="minorHAnsi" w:eastAsiaTheme="minorEastAsia" w:hAnsiTheme="minorHAnsi" w:cstheme="minorBidi"/>
+          <w:rFonts w:asciiTheme="minorHAnsi" w:hAnsiTheme="minorHAnsi" w:eastAsiaTheme="minorEastAsia" w:cstheme="minorBidi"/>
           <w:noProof/>
           <w:sz w:val="22"/>
           <w:szCs w:val="22"/>
           <w:lang w:eastAsia="en-US" w:bidi="ar-SA"/>
         </w:rPr>
       </w:pPr>
-      <w:hyperlink w:anchor="_Toc25660402" w:history="1">
+      <w:hyperlink w:history="1" w:anchor="_Toc25660402">
         <w:r>
           <w:rPr>
             <w:rStyle w:val="Hyperlink"/>
@@ -2585,7 +2585,7 @@
         </w:r>
         <w:r>
           <w:rPr>
-            <w:rFonts w:asciiTheme="minorHAnsi" w:eastAsiaTheme="minorEastAsia" w:hAnsiTheme="minorHAnsi" w:cstheme="minorBidi"/>
+            <w:rFonts w:asciiTheme="minorHAnsi" w:hAnsiTheme="minorHAnsi" w:eastAsiaTheme="minorEastAsia" w:cstheme="minorBidi"/>
             <w:noProof/>
             <w:sz w:val="22"/>
             <w:szCs w:val="22"/>
@@ -2655,7 +2655,7 @@
       <w:pPr>
         <w:pStyle w:val="TOC1"/>
         <w:rPr>
-          <w:rFonts w:asciiTheme="minorHAnsi" w:eastAsiaTheme="minorEastAsia" w:hAnsiTheme="minorHAnsi" w:cstheme="minorBidi"/>
+          <w:rFonts w:asciiTheme="minorHAnsi" w:hAnsiTheme="minorHAnsi" w:eastAsiaTheme="minorEastAsia" w:cstheme="minorBidi"/>
           <w:b w:val="0"/>
           <w:bCs w:val="0"/>
           <w:caps w:val="0"/>
@@ -2665,7 +2665,7 @@
           <w:lang w:eastAsia="en-US" w:bidi="ar-SA"/>
         </w:rPr>
       </w:pPr>
-      <w:hyperlink w:anchor="_Toc25660403" w:history="1">
+      <w:hyperlink w:history="1" w:anchor="_Toc25660403">
         <w:r>
           <w:rPr>
             <w:rStyle w:val="Hyperlink"/>
@@ -2675,7 +2675,7 @@
         </w:r>
         <w:r>
           <w:rPr>
-            <w:rFonts w:asciiTheme="minorHAnsi" w:eastAsiaTheme="minorEastAsia" w:hAnsiTheme="minorHAnsi" w:cstheme="minorBidi"/>
+            <w:rFonts w:asciiTheme="minorHAnsi" w:hAnsiTheme="minorHAnsi" w:eastAsiaTheme="minorEastAsia" w:cstheme="minorBidi"/>
             <w:b w:val="0"/>
             <w:bCs w:val="0"/>
             <w:caps w:val="0"/>
@@ -2747,14 +2747,14 @@
       <w:pPr>
         <w:pStyle w:val="TOC2"/>
         <w:rPr>
-          <w:rFonts w:asciiTheme="minorHAnsi" w:eastAsiaTheme="minorEastAsia" w:hAnsiTheme="minorHAnsi" w:cstheme="minorBidi"/>
+          <w:rFonts w:asciiTheme="minorHAnsi" w:hAnsiTheme="minorHAnsi" w:eastAsiaTheme="minorEastAsia" w:cstheme="minorBidi"/>
           <w:noProof/>
           <w:sz w:val="22"/>
           <w:szCs w:val="22"/>
           <w:lang w:eastAsia="en-US" w:bidi="ar-SA"/>
         </w:rPr>
       </w:pPr>
-      <w:hyperlink w:anchor="_Toc25660404" w:history="1">
+      <w:hyperlink w:history="1" w:anchor="_Toc25660404">
         <w:r>
           <w:rPr>
             <w:rStyle w:val="Hyperlink"/>
@@ -2765,7 +2765,7 @@
         </w:r>
         <w:r>
           <w:rPr>
-            <w:rFonts w:asciiTheme="minorHAnsi" w:eastAsiaTheme="minorEastAsia" w:hAnsiTheme="minorHAnsi" w:cstheme="minorBidi"/>
+            <w:rFonts w:asciiTheme="minorHAnsi" w:hAnsiTheme="minorHAnsi" w:eastAsiaTheme="minorEastAsia" w:cstheme="minorBidi"/>
             <w:noProof/>
             <w:sz w:val="22"/>
             <w:szCs w:val="22"/>
@@ -2834,7 +2834,7 @@
       <w:pPr>
         <w:pStyle w:val="TOC1"/>
         <w:rPr>
-          <w:rFonts w:asciiTheme="minorHAnsi" w:eastAsiaTheme="minorEastAsia" w:hAnsiTheme="minorHAnsi" w:cstheme="minorBidi"/>
+          <w:rFonts w:asciiTheme="minorHAnsi" w:hAnsiTheme="minorHAnsi" w:eastAsiaTheme="minorEastAsia" w:cstheme="minorBidi"/>
           <w:b w:val="0"/>
           <w:bCs w:val="0"/>
           <w:caps w:val="0"/>
@@ -2844,7 +2844,7 @@
           <w:lang w:eastAsia="en-US" w:bidi="ar-SA"/>
         </w:rPr>
       </w:pPr>
-      <w:hyperlink w:anchor="_Toc25660405" w:history="1">
+      <w:hyperlink w:history="1" w:anchor="_Toc25660405">
         <w:r>
           <w:rPr>
             <w:rStyle w:val="Hyperlink"/>
@@ -2854,7 +2854,7 @@
         </w:r>
         <w:r>
           <w:rPr>
-            <w:rFonts w:asciiTheme="minorHAnsi" w:eastAsiaTheme="minorEastAsia" w:hAnsiTheme="minorHAnsi" w:cstheme="minorBidi"/>
+            <w:rFonts w:asciiTheme="minorHAnsi" w:hAnsiTheme="minorHAnsi" w:eastAsiaTheme="minorEastAsia" w:cstheme="minorBidi"/>
             <w:b w:val="0"/>
             <w:bCs w:val="0"/>
             <w:caps w:val="0"/>
@@ -2926,14 +2926,14 @@
       <w:pPr>
         <w:pStyle w:val="TOC2"/>
         <w:rPr>
-          <w:rFonts w:asciiTheme="minorHAnsi" w:eastAsiaTheme="minorEastAsia" w:hAnsiTheme="minorHAnsi" w:cstheme="minorBidi"/>
+          <w:rFonts w:asciiTheme="minorHAnsi" w:hAnsiTheme="minorHAnsi" w:eastAsiaTheme="minorEastAsia" w:cstheme="minorBidi"/>
           <w:noProof/>
           <w:sz w:val="22"/>
           <w:szCs w:val="22"/>
           <w:lang w:eastAsia="en-US" w:bidi="ar-SA"/>
         </w:rPr>
       </w:pPr>
-      <w:hyperlink w:anchor="_Toc25660406" w:history="1">
+      <w:hyperlink w:history="1" w:anchor="_Toc25660406">
         <w:r>
           <w:rPr>
             <w:rStyle w:val="Hyperlink"/>
@@ -2944,7 +2944,7 @@
         </w:r>
         <w:r>
           <w:rPr>
-            <w:rFonts w:asciiTheme="minorHAnsi" w:eastAsiaTheme="minorEastAsia" w:hAnsiTheme="minorHAnsi" w:cstheme="minorBidi"/>
+            <w:rFonts w:asciiTheme="minorHAnsi" w:hAnsiTheme="minorHAnsi" w:eastAsiaTheme="minorEastAsia" w:cstheme="minorBidi"/>
             <w:noProof/>
             <w:sz w:val="22"/>
             <w:szCs w:val="22"/>
@@ -3013,14 +3013,14 @@
       <w:pPr>
         <w:pStyle w:val="TOC2"/>
         <w:rPr>
-          <w:rFonts w:asciiTheme="minorHAnsi" w:eastAsiaTheme="minorEastAsia" w:hAnsiTheme="minorHAnsi" w:cstheme="minorBidi"/>
+          <w:rFonts w:asciiTheme="minorHAnsi" w:hAnsiTheme="minorHAnsi" w:eastAsiaTheme="minorEastAsia" w:cstheme="minorBidi"/>
           <w:noProof/>
           <w:sz w:val="22"/>
           <w:szCs w:val="22"/>
           <w:lang w:eastAsia="en-US" w:bidi="ar-SA"/>
         </w:rPr>
       </w:pPr>
-      <w:hyperlink w:anchor="_Toc25660407" w:history="1">
+      <w:hyperlink w:history="1" w:anchor="_Toc25660407">
         <w:r>
           <w:rPr>
             <w:rStyle w:val="Hyperlink"/>
@@ -3031,7 +3031,7 @@
         </w:r>
         <w:r>
           <w:rPr>
-            <w:rFonts w:asciiTheme="minorHAnsi" w:eastAsiaTheme="minorEastAsia" w:hAnsiTheme="minorHAnsi" w:cstheme="minorBidi"/>
+            <w:rFonts w:asciiTheme="minorHAnsi" w:hAnsiTheme="minorHAnsi" w:eastAsiaTheme="minorEastAsia" w:cstheme="minorBidi"/>
             <w:noProof/>
             <w:sz w:val="22"/>
             <w:szCs w:val="22"/>
@@ -3100,7 +3100,7 @@
       <w:pPr>
         <w:pStyle w:val="TOC1"/>
         <w:rPr>
-          <w:rFonts w:asciiTheme="minorHAnsi" w:eastAsiaTheme="minorEastAsia" w:hAnsiTheme="minorHAnsi" w:cstheme="minorBidi"/>
+          <w:rFonts w:asciiTheme="minorHAnsi" w:hAnsiTheme="minorHAnsi" w:eastAsiaTheme="minorEastAsia" w:cstheme="minorBidi"/>
           <w:b w:val="0"/>
           <w:bCs w:val="0"/>
           <w:caps w:val="0"/>
@@ -3110,7 +3110,7 @@
           <w:lang w:eastAsia="en-US" w:bidi="ar-SA"/>
         </w:rPr>
       </w:pPr>
-      <w:hyperlink w:anchor="_Toc25660408" w:history="1">
+      <w:hyperlink w:history="1" w:anchor="_Toc25660408">
         <w:r>
           <w:rPr>
             <w:rStyle w:val="Hyperlink"/>
@@ -3121,7 +3121,7 @@
         </w:r>
         <w:r>
           <w:rPr>
-            <w:rFonts w:asciiTheme="minorHAnsi" w:eastAsiaTheme="minorEastAsia" w:hAnsiTheme="minorHAnsi" w:cstheme="minorBidi"/>
+            <w:rFonts w:asciiTheme="minorHAnsi" w:hAnsiTheme="minorHAnsi" w:eastAsiaTheme="minorEastAsia" w:cstheme="minorBidi"/>
             <w:b w:val="0"/>
             <w:bCs w:val="0"/>
             <w:caps w:val="0"/>
@@ -3212,7 +3212,7 @@
       <w:pPr>
         <w:pStyle w:val="Heading1"/>
       </w:pPr>
-      <w:bookmarkStart w:id="0" w:name="_Toc25660378"/>
+      <w:bookmarkStart w:name="_Toc25660378" w:id="0"/>
       <w:proofErr w:type="spellStart"/>
       <w:r>
         <w:lastRenderedPageBreak/>
@@ -3249,7 +3249,7 @@
       <w:pPr>
         <w:pStyle w:val="Heading2"/>
       </w:pPr>
-      <w:bookmarkStart w:id="1" w:name="_Toc25660379"/>
+      <w:bookmarkStart w:name="_Toc25660379" w:id="1"/>
       <w:proofErr w:type="spellStart"/>
       <w:r>
         <w:t>Mô</w:t>
@@ -3407,14 +3407,14 @@
         </w:rPr>
         <w:t>….</w:t>
       </w:r>
-      <w:bookmarkStart w:id="2" w:name="_GoBack"/>
+      <w:bookmarkStart w:name="_GoBack" w:id="2"/>
       <w:bookmarkEnd w:id="2"/>
     </w:p>
     <w:p>
       <w:pPr>
         <w:pStyle w:val="Heading2"/>
       </w:pPr>
-      <w:bookmarkStart w:id="3" w:name="_Toc25660380"/>
+      <w:bookmarkStart w:name="_Toc25660380" w:id="3"/>
       <w:proofErr w:type="spellStart"/>
       <w:r>
         <w:t>Công</w:t>
@@ -3747,7 +3747,7 @@
       <w:pPr>
         <w:pStyle w:val="Heading1"/>
       </w:pPr>
-      <w:bookmarkStart w:id="4" w:name="_Toc25660381"/>
+      <w:bookmarkStart w:name="_Toc25660381" w:id="4"/>
       <w:proofErr w:type="spellStart"/>
       <w:r>
         <w:t>Các</w:t>
@@ -3807,7 +3807,7 @@
       <w:pPr>
         <w:pStyle w:val="Heading2"/>
       </w:pPr>
-      <w:bookmarkStart w:id="5" w:name="_Toc25660382"/>
+      <w:bookmarkStart w:name="_Toc25660382" w:id="5"/>
       <w:proofErr w:type="spellStart"/>
       <w:r>
         <w:t>Thông</w:t>
@@ -3906,7 +3906,7 @@
       <w:pPr>
         <w:pStyle w:val="Heading2"/>
       </w:pPr>
-      <w:bookmarkStart w:id="6" w:name="_Toc25660383"/>
+      <w:bookmarkStart w:name="_Toc25660383" w:id="6"/>
       <w:proofErr w:type="spellStart"/>
       <w:r>
         <w:t>Thông</w:t>
@@ -4065,7 +4065,7 @@
       <w:pPr>
         <w:pStyle w:val="Heading2"/>
       </w:pPr>
-      <w:bookmarkStart w:id="7" w:name="_Toc25660384"/>
+      <w:bookmarkStart w:name="_Toc25660384" w:id="7"/>
       <w:proofErr w:type="spellStart"/>
       <w:r>
         <w:t>Phân</w:t>
@@ -4506,7 +4506,7 @@
       <w:pPr>
         <w:pStyle w:val="Heading1"/>
       </w:pPr>
-      <w:bookmarkStart w:id="8" w:name="_Toc25660385"/>
+      <w:bookmarkStart w:name="_Toc25660385" w:id="8"/>
       <w:proofErr w:type="spellStart"/>
       <w:r>
         <w:t>Khảo</w:t>
@@ -4542,7 +4542,7 @@
       <w:pPr>
         <w:pStyle w:val="Heading2"/>
       </w:pPr>
-      <w:bookmarkStart w:id="9" w:name="_Toc25660386"/>
+      <w:bookmarkStart w:name="_Toc25660386" w:id="9"/>
       <w:proofErr w:type="spellStart"/>
       <w:r>
         <w:t>Yêu</w:t>
@@ -4578,7 +4578,7 @@
       <w:pPr>
         <w:pStyle w:val="Heading2"/>
       </w:pPr>
-      <w:bookmarkStart w:id="10" w:name="_Toc25660387"/>
+      <w:bookmarkStart w:name="_Toc25660387" w:id="10"/>
       <w:proofErr w:type="spellStart"/>
       <w:r>
         <w:t>Mô</w:t>
@@ -4646,7 +4646,7 @@
       <w:pPr>
         <w:pStyle w:val="Heading2"/>
       </w:pPr>
-      <w:bookmarkStart w:id="11" w:name="_Toc25660388"/>
+      <w:bookmarkStart w:name="_Toc25660388" w:id="11"/>
       <w:proofErr w:type="spellStart"/>
       <w:r>
         <w:t>Mô</w:t>
@@ -4754,7 +4754,7 @@
       <w:pPr>
         <w:pStyle w:val="Heading2"/>
       </w:pPr>
-      <w:bookmarkStart w:id="12" w:name="_Toc25660389"/>
+      <w:bookmarkStart w:name="_Toc25660389" w:id="12"/>
       <w:proofErr w:type="spellStart"/>
       <w:r>
         <w:t>Phạm</w:t>
@@ -4785,7 +4785,7 @@
       <w:pPr>
         <w:pStyle w:val="Heading1"/>
       </w:pPr>
-      <w:bookmarkStart w:id="13" w:name="_Toc25660390"/>
+      <w:bookmarkStart w:name="_Toc25660390" w:id="13"/>
       <w:proofErr w:type="spellStart"/>
       <w:r>
         <w:t>Giao</w:t>
@@ -5088,7 +5088,7 @@
       <w:pPr>
         <w:pStyle w:val="Heading1"/>
       </w:pPr>
-      <w:bookmarkStart w:id="14" w:name="_Toc25660391"/>
+      <w:bookmarkStart w:name="_Toc25660391" w:id="14"/>
       <w:proofErr w:type="spellStart"/>
       <w:r>
         <w:lastRenderedPageBreak/>
@@ -5117,7 +5117,7 @@
       <w:pPr>
         <w:pStyle w:val="Heading2"/>
       </w:pPr>
-      <w:bookmarkStart w:id="15" w:name="_Toc25660392"/>
+      <w:bookmarkStart w:name="_Toc25660392" w:id="15"/>
       <w:proofErr w:type="spellStart"/>
       <w:r>
         <w:t>Ước</w:t>
@@ -5218,7 +5218,7 @@
       <w:pPr>
         <w:pStyle w:val="Heading2"/>
       </w:pPr>
-      <w:bookmarkStart w:id="16" w:name="_Toc25660393"/>
+      <w:bookmarkStart w:name="_Toc25660393" w:id="16"/>
       <w:r>
         <w:t>Work Breakdown Structure</w:t>
       </w:r>
@@ -5657,329 +5657,1366 @@
     <w:p>
       <w:pPr>
         <w:pStyle w:val="Heading2"/>
-      </w:pPr>
-      <w:bookmarkStart w:id="17" w:name="_Toc25660394"/>
-      <w:proofErr w:type="spellStart"/>
-      <w:r>
+        <w:rPr/>
+      </w:pPr>
+      <w:bookmarkStart w:name="_Toc25660394" w:id="17"/>
+      <w:proofErr w:type="spellStart"/>
+      <w:r>
+        <w:rPr/>
         <w:t>Ước</w:t>
       </w:r>
       <w:proofErr w:type="spellEnd"/>
       <w:r>
-        <w:t xml:space="preserve"> </w:t>
-      </w:r>
-      <w:proofErr w:type="spellStart"/>
-      <w:r>
+        <w:rPr/>
+        <w:t xml:space="preserve"> </w:t>
+      </w:r>
+      <w:proofErr w:type="spellStart"/>
+      <w:r>
+        <w:rPr/>
         <w:t>lượng</w:t>
       </w:r>
       <w:proofErr w:type="spellEnd"/>
       <w:r>
-        <w:t xml:space="preserve"> </w:t>
-      </w:r>
-      <w:proofErr w:type="spellStart"/>
-      <w:r>
+        <w:rPr/>
+        <w:t xml:space="preserve"> </w:t>
+      </w:r>
+      <w:proofErr w:type="spellStart"/>
+      <w:r>
+        <w:rPr/>
         <w:t>thời</w:t>
       </w:r>
       <w:proofErr w:type="spellEnd"/>
       <w:r>
-        <w:t xml:space="preserve"> </w:t>
-      </w:r>
-      <w:proofErr w:type="spellStart"/>
-      <w:r>
+        <w:rPr/>
+        <w:t xml:space="preserve"> </w:t>
+      </w:r>
+      <w:proofErr w:type="spellStart"/>
+      <w:r>
+        <w:rPr/>
         <w:t>gian</w:t>
       </w:r>
+      <w:proofErr w:type="spellEnd"/>
       <w:bookmarkEnd w:id="17"/>
-      <w:proofErr w:type="spellEnd"/>
     </w:p>
     <w:p>
       <w:pPr>
-        <w:rPr>
-          <w:i/>
-          <w:iCs/>
-        </w:rPr>
-      </w:pPr>
-      <w:proofErr w:type="spellStart"/>
-      <w:r>
-        <w:rPr>
-          <w:i/>
-          <w:iCs/>
-        </w:rPr>
-        <w:t>Từ</w:t>
-      </w:r>
-      <w:proofErr w:type="spellEnd"/>
-      <w:r>
-        <w:rPr>
-          <w:i/>
-          <w:iCs/>
-        </w:rPr>
-        <w:t xml:space="preserve"> WBS</w:t>
-      </w:r>
-      <w:r>
-        <w:rPr>
-          <w:i/>
-          <w:iCs/>
-        </w:rPr>
-        <w:t xml:space="preserve"> </w:t>
-      </w:r>
-      <w:proofErr w:type="spellStart"/>
-      <w:r>
-        <w:rPr>
-          <w:i/>
-          <w:iCs/>
-        </w:rPr>
-        <w:t>x</w:t>
-      </w:r>
-      <w:r>
-        <w:rPr>
-          <w:i/>
-          <w:iCs/>
-        </w:rPr>
-        <w:t>ác</w:t>
-      </w:r>
-      <w:proofErr w:type="spellEnd"/>
-      <w:r>
-        <w:rPr>
-          <w:i/>
-          <w:iCs/>
-        </w:rPr>
-        <w:t xml:space="preserve"> </w:t>
-      </w:r>
-      <w:proofErr w:type="spellStart"/>
-      <w:r>
-        <w:rPr>
-          <w:i/>
-          <w:iCs/>
-        </w:rPr>
-        <w:t>định</w:t>
-      </w:r>
-      <w:proofErr w:type="spellEnd"/>
-      <w:r>
-        <w:rPr>
-          <w:i/>
-          <w:iCs/>
-        </w:rPr>
-        <w:t xml:space="preserve"> </w:t>
-      </w:r>
-      <w:proofErr w:type="spellStart"/>
-      <w:r>
-        <w:rPr>
-          <w:i/>
-          <w:iCs/>
-        </w:rPr>
-        <w:t>đường</w:t>
-      </w:r>
-      <w:proofErr w:type="spellEnd"/>
-      <w:r>
-        <w:rPr>
-          <w:i/>
-          <w:iCs/>
-        </w:rPr>
-        <w:t xml:space="preserve"> </w:t>
-      </w:r>
-      <w:proofErr w:type="spellStart"/>
-      <w:r>
-        <w:rPr>
-          <w:i/>
-          <w:iCs/>
-        </w:rPr>
-        <w:t>găng</w:t>
-      </w:r>
-      <w:proofErr w:type="spellEnd"/>
-      <w:r>
-        <w:rPr>
-          <w:i/>
-          <w:iCs/>
-        </w:rPr>
-        <w:t xml:space="preserve"> </w:t>
-      </w:r>
-      <w:proofErr w:type="spellStart"/>
-      <w:r>
-        <w:rPr>
-          <w:i/>
-          <w:iCs/>
-        </w:rPr>
-        <w:t>và</w:t>
-      </w:r>
-      <w:proofErr w:type="spellEnd"/>
-      <w:r>
-        <w:rPr>
-          <w:i/>
-          <w:iCs/>
-        </w:rPr>
-        <w:t xml:space="preserve"> </w:t>
-      </w:r>
-      <w:proofErr w:type="spellStart"/>
-      <w:r>
-        <w:rPr>
-          <w:i/>
-          <w:iCs/>
-        </w:rPr>
-        <w:t>c</w:t>
-      </w:r>
-      <w:r>
-        <w:rPr>
-          <w:i/>
-          <w:iCs/>
-        </w:rPr>
-        <w:t>ho</w:t>
-      </w:r>
-      <w:proofErr w:type="spellEnd"/>
-      <w:r>
-        <w:rPr>
-          <w:i/>
-          <w:iCs/>
-        </w:rPr>
-        <w:t xml:space="preserve"> </w:t>
-      </w:r>
-      <w:proofErr w:type="spellStart"/>
-      <w:r>
-        <w:rPr>
-          <w:i/>
-          <w:iCs/>
-        </w:rPr>
-        <w:t>biết</w:t>
-      </w:r>
-      <w:proofErr w:type="spellEnd"/>
-      <w:r>
-        <w:rPr>
-          <w:i/>
-          <w:iCs/>
-        </w:rPr>
-        <w:t xml:space="preserve"> </w:t>
-      </w:r>
-      <w:proofErr w:type="spellStart"/>
-      <w:r>
-        <w:rPr>
-          <w:i/>
-          <w:iCs/>
-        </w:rPr>
-        <w:t>thời</w:t>
-      </w:r>
-      <w:proofErr w:type="spellEnd"/>
-      <w:r>
-        <w:rPr>
-          <w:i/>
-          <w:iCs/>
-        </w:rPr>
-        <w:t xml:space="preserve"> </w:t>
-      </w:r>
-      <w:proofErr w:type="spellStart"/>
-      <w:r>
-        <w:rPr>
-          <w:i/>
-          <w:iCs/>
-        </w:rPr>
-        <w:t>gian</w:t>
-      </w:r>
-      <w:proofErr w:type="spellEnd"/>
-      <w:r>
-        <w:rPr>
-          <w:i/>
-          <w:iCs/>
-        </w:rPr>
-        <w:t xml:space="preserve"> </w:t>
-      </w:r>
-      <w:proofErr w:type="spellStart"/>
-      <w:r>
-        <w:rPr>
-          <w:i/>
-          <w:iCs/>
-        </w:rPr>
-        <w:t>cần</w:t>
-      </w:r>
-      <w:proofErr w:type="spellEnd"/>
-      <w:r>
-        <w:rPr>
-          <w:i/>
-          <w:iCs/>
-        </w:rPr>
-        <w:t xml:space="preserve"> </w:t>
-      </w:r>
-      <w:proofErr w:type="spellStart"/>
-      <w:r>
-        <w:rPr>
-          <w:i/>
-          <w:iCs/>
-        </w:rPr>
-        <w:t>thiết</w:t>
-      </w:r>
-      <w:proofErr w:type="spellEnd"/>
-      <w:r>
-        <w:rPr>
-          <w:i/>
-          <w:iCs/>
-        </w:rPr>
-        <w:t xml:space="preserve"> </w:t>
-      </w:r>
-      <w:proofErr w:type="spellStart"/>
-      <w:r>
-        <w:rPr>
-          <w:i/>
-          <w:iCs/>
-        </w:rPr>
-        <w:t>để</w:t>
-      </w:r>
-      <w:proofErr w:type="spellEnd"/>
-      <w:r>
-        <w:rPr>
-          <w:i/>
-          <w:iCs/>
-        </w:rPr>
-        <w:t xml:space="preserve"> </w:t>
-      </w:r>
-      <w:proofErr w:type="spellStart"/>
-      <w:r>
-        <w:rPr>
-          <w:i/>
-          <w:iCs/>
-        </w:rPr>
-        <w:t>làm</w:t>
-      </w:r>
-      <w:proofErr w:type="spellEnd"/>
-      <w:r>
-        <w:rPr>
-          <w:i/>
-          <w:iCs/>
-        </w:rPr>
-        <w:t xml:space="preserve"> </w:t>
-      </w:r>
-      <w:proofErr w:type="spellStart"/>
-      <w:r>
-        <w:rPr>
-          <w:i/>
-          <w:iCs/>
-        </w:rPr>
-        <w:t>dự</w:t>
-      </w:r>
-      <w:proofErr w:type="spellEnd"/>
-      <w:r>
-        <w:rPr>
-          <w:i/>
-          <w:iCs/>
-        </w:rPr>
-        <w:t xml:space="preserve"> </w:t>
-      </w:r>
-      <w:proofErr w:type="spellStart"/>
-      <w:r>
-        <w:rPr>
-          <w:i/>
-          <w:iCs/>
-        </w:rPr>
-        <w:t>án</w:t>
-      </w:r>
-      <w:proofErr w:type="spellEnd"/>
-      <w:r>
-        <w:rPr>
-          <w:i/>
-          <w:iCs/>
-        </w:rPr>
-        <w:t>.</w:t>
-      </w:r>
+        <w:spacing w:after="120" w:line="276" w:lineRule="auto"/>
+        <w:jc w:val="both"/>
+        <w:rPr>
+          <w:rFonts w:ascii="Tahoma" w:hAnsi="Tahoma" w:eastAsia="Tahoma" w:cs="Tahoma"/>
+          <w:noProof w:val="0"/>
+          <w:sz w:val="22"/>
+          <w:szCs w:val="22"/>
+          <w:lang w:val="en-US"/>
+        </w:rPr>
+      </w:pPr>
+      <w:r>
+        <w:rPr>
+          <w:rFonts w:ascii="Tahoma" w:hAnsi="Tahoma" w:eastAsia="Tahoma" w:cs="Tahoma"/>
+          <w:i w:val="1"/>
+          <w:iCs w:val="1"/>
+          <w:noProof w:val="0"/>
+          <w:sz w:val="22"/>
+          <w:szCs w:val="22"/>
+          <w:lang w:val="vi-VN"/>
+        </w:rPr>
+        <w:t>d: day  w:week  m:month</w:t>
+      </w:r>
+    </w:p>
+    <w:tbl>
+      <w:tblPr>
+        <w:tblStyle w:val="TableGrid"/>
+        <w:tblW w:w="0" w:type="auto"/>
+        <w:tblLayout w:type="fixed"/>
+        <w:tblLook w:val="06A0" w:firstRow="1" w:lastRow="0" w:firstColumn="1" w:lastColumn="0" w:noHBand="1" w:noVBand="1"/>
+      </w:tblPr>
+      <w:tblGrid>
+        <w:gridCol w:w="2195"/>
+        <w:gridCol w:w="2195"/>
+        <w:gridCol w:w="2195"/>
+        <w:gridCol w:w="2195"/>
+      </w:tblGrid>
+      <w:tr>
+        <w:tc>
+          <w:tcPr>
+            <w:tcW w:w="2195" w:type="dxa"/>
+            <w:tcMar/>
+          </w:tcPr>
+          <w:p>
+            <w:pPr>
+              <w:spacing w:after="120" w:line="276" w:lineRule="auto"/>
+              <w:jc w:val="center"/>
+              <w:rPr>
+                <w:rFonts w:ascii="Tahoma" w:hAnsi="Tahoma" w:eastAsia="Tahoma" w:cs="Tahoma"/>
+                <w:sz w:val="22"/>
+                <w:szCs w:val="22"/>
+              </w:rPr>
+            </w:pPr>
+            <w:r>
+              <w:rPr>
+                <w:rFonts w:ascii="Tahoma" w:hAnsi="Tahoma" w:eastAsia="Tahoma" w:cs="Tahoma"/>
+                <w:sz w:val="22"/>
+                <w:szCs w:val="22"/>
+                <w:lang w:val="vi-VN"/>
+              </w:rPr>
+              <w:t>STT</w:t>
+            </w:r>
+          </w:p>
+        </w:tc>
+        <w:tc>
+          <w:tcPr>
+            <w:tcW w:w="2195" w:type="dxa"/>
+            <w:tcMar/>
+          </w:tcPr>
+          <w:p>
+            <w:pPr>
+              <w:spacing w:after="120" w:line="276" w:lineRule="auto"/>
+              <w:jc w:val="center"/>
+              <w:rPr>
+                <w:rFonts w:ascii="Tahoma" w:hAnsi="Tahoma" w:eastAsia="Tahoma" w:cs="Tahoma"/>
+                <w:sz w:val="22"/>
+                <w:szCs w:val="22"/>
+              </w:rPr>
+            </w:pPr>
+            <w:r>
+              <w:rPr>
+                <w:rFonts w:ascii="Tahoma" w:hAnsi="Tahoma" w:eastAsia="Tahoma" w:cs="Tahoma"/>
+                <w:sz w:val="22"/>
+                <w:szCs w:val="22"/>
+                <w:lang w:val="vi-VN"/>
+              </w:rPr>
+              <w:t>Tính năng/Dịch vụ</w:t>
+            </w:r>
+          </w:p>
+        </w:tc>
+        <w:tc>
+          <w:tcPr>
+            <w:tcW w:w="2195" w:type="dxa"/>
+            <w:tcMar/>
+          </w:tcPr>
+          <w:p>
+            <w:pPr>
+              <w:spacing w:after="120" w:line="276" w:lineRule="auto"/>
+              <w:jc w:val="center"/>
+              <w:rPr>
+                <w:rFonts w:ascii="Tahoma" w:hAnsi="Tahoma" w:eastAsia="Tahoma" w:cs="Tahoma"/>
+                <w:sz w:val="22"/>
+                <w:szCs w:val="22"/>
+              </w:rPr>
+            </w:pPr>
+            <w:r>
+              <w:rPr>
+                <w:rFonts w:ascii="Tahoma" w:hAnsi="Tahoma" w:eastAsia="Tahoma" w:cs="Tahoma"/>
+                <w:sz w:val="22"/>
+                <w:szCs w:val="22"/>
+                <w:lang w:val="vi-VN"/>
+              </w:rPr>
+              <w:t>Thời gian(d/w/m)</w:t>
+            </w:r>
+          </w:p>
+        </w:tc>
+        <w:tc>
+          <w:tcPr>
+            <w:tcW w:w="2195" w:type="dxa"/>
+            <w:tcMar/>
+          </w:tcPr>
+          <w:p>
+            <w:pPr>
+              <w:spacing w:after="120" w:line="276" w:lineRule="auto"/>
+              <w:jc w:val="center"/>
+              <w:rPr>
+                <w:rFonts w:ascii="Tahoma" w:hAnsi="Tahoma" w:eastAsia="Tahoma" w:cs="Tahoma"/>
+                <w:sz w:val="22"/>
+                <w:szCs w:val="22"/>
+              </w:rPr>
+            </w:pPr>
+            <w:r>
+              <w:rPr>
+                <w:rFonts w:ascii="Tahoma" w:hAnsi="Tahoma" w:eastAsia="Tahoma" w:cs="Tahoma"/>
+                <w:sz w:val="22"/>
+                <w:szCs w:val="22"/>
+                <w:lang w:val="vi-VN"/>
+              </w:rPr>
+              <w:t>Ghi chú</w:t>
+            </w:r>
+          </w:p>
+        </w:tc>
+      </w:tr>
+      <w:tr>
+        <w:tc>
+          <w:tcPr>
+            <w:tcW w:w="2195" w:type="dxa"/>
+            <w:tcMar/>
+          </w:tcPr>
+          <w:p>
+            <w:pPr>
+              <w:spacing w:after="120" w:line="276" w:lineRule="auto"/>
+              <w:jc w:val="center"/>
+              <w:rPr>
+                <w:rFonts w:ascii="Tahoma" w:hAnsi="Tahoma" w:eastAsia="Tahoma" w:cs="Tahoma"/>
+                <w:sz w:val="22"/>
+                <w:szCs w:val="22"/>
+              </w:rPr>
+            </w:pPr>
+            <w:r>
+              <w:rPr>
+                <w:rFonts w:ascii="Tahoma" w:hAnsi="Tahoma" w:eastAsia="Tahoma" w:cs="Tahoma"/>
+                <w:sz w:val="22"/>
+                <w:szCs w:val="22"/>
+                <w:lang w:val="vi-VN"/>
+              </w:rPr>
+              <w:t>1</w:t>
+            </w:r>
+          </w:p>
+        </w:tc>
+        <w:tc>
+          <w:tcPr>
+            <w:tcW w:w="2195" w:type="dxa"/>
+            <w:tcMar/>
+          </w:tcPr>
+          <w:p>
+            <w:pPr>
+              <w:spacing w:after="120" w:line="276" w:lineRule="auto"/>
+              <w:jc w:val="center"/>
+              <w:rPr>
+                <w:rFonts w:ascii="Tahoma" w:hAnsi="Tahoma" w:eastAsia="Tahoma" w:cs="Tahoma"/>
+                <w:sz w:val="22"/>
+                <w:szCs w:val="22"/>
+              </w:rPr>
+            </w:pPr>
+            <w:r>
+              <w:rPr>
+                <w:rFonts w:ascii="Tahoma" w:hAnsi="Tahoma" w:eastAsia="Tahoma" w:cs="Tahoma"/>
+                <w:sz w:val="22"/>
+                <w:szCs w:val="22"/>
+                <w:lang w:val="vi-VN"/>
+              </w:rPr>
+              <w:t>Server web 1</w:t>
+            </w:r>
+          </w:p>
+        </w:tc>
+        <w:tc>
+          <w:tcPr>
+            <w:tcW w:w="2195" w:type="dxa"/>
+            <w:tcMar/>
+          </w:tcPr>
+          <w:p>
+            <w:pPr>
+              <w:spacing w:after="120" w:line="276" w:lineRule="auto"/>
+              <w:jc w:val="center"/>
+              <w:rPr>
+                <w:rFonts w:ascii="Tahoma" w:hAnsi="Tahoma" w:eastAsia="Tahoma" w:cs="Tahoma"/>
+                <w:sz w:val="22"/>
+                <w:szCs w:val="22"/>
+              </w:rPr>
+            </w:pPr>
+            <w:r>
+              <w:rPr>
+                <w:rFonts w:ascii="Tahoma" w:hAnsi="Tahoma" w:eastAsia="Tahoma" w:cs="Tahoma"/>
+                <w:sz w:val="22"/>
+                <w:szCs w:val="22"/>
+                <w:lang w:val="vi-VN"/>
+              </w:rPr>
+              <w:t>1d</w:t>
+            </w:r>
+          </w:p>
+        </w:tc>
+        <w:tc>
+          <w:tcPr>
+            <w:tcW w:w="2195" w:type="dxa"/>
+            <w:tcMar/>
+          </w:tcPr>
+          <w:p>
+            <w:pPr>
+              <w:spacing w:after="120" w:line="276" w:lineRule="auto"/>
+              <w:jc w:val="center"/>
+              <w:rPr>
+                <w:rFonts w:ascii="Tahoma" w:hAnsi="Tahoma" w:eastAsia="Tahoma" w:cs="Tahoma"/>
+                <w:sz w:val="22"/>
+                <w:szCs w:val="22"/>
+              </w:rPr>
+            </w:pPr>
+            <w:r>
+              <w:rPr>
+                <w:rFonts w:ascii="Tahoma" w:hAnsi="Tahoma" w:eastAsia="Tahoma" w:cs="Tahoma"/>
+                <w:sz w:val="22"/>
+                <w:szCs w:val="22"/>
+                <w:lang w:val="vi-VN"/>
+              </w:rPr>
+              <w:t>Server công dân</w:t>
+            </w:r>
+          </w:p>
+        </w:tc>
+      </w:tr>
+      <w:tr>
+        <w:tc>
+          <w:tcPr>
+            <w:tcW w:w="2195" w:type="dxa"/>
+            <w:tcMar/>
+          </w:tcPr>
+          <w:p>
+            <w:pPr>
+              <w:spacing w:after="120" w:line="276" w:lineRule="auto"/>
+              <w:jc w:val="center"/>
+              <w:rPr>
+                <w:rFonts w:ascii="Tahoma" w:hAnsi="Tahoma" w:eastAsia="Tahoma" w:cs="Tahoma"/>
+                <w:sz w:val="22"/>
+                <w:szCs w:val="22"/>
+              </w:rPr>
+            </w:pPr>
+            <w:r>
+              <w:rPr>
+                <w:rFonts w:ascii="Tahoma" w:hAnsi="Tahoma" w:eastAsia="Tahoma" w:cs="Tahoma"/>
+                <w:sz w:val="22"/>
+                <w:szCs w:val="22"/>
+                <w:lang w:val="vi-VN"/>
+              </w:rPr>
+              <w:t>2</w:t>
+            </w:r>
+          </w:p>
+        </w:tc>
+        <w:tc>
+          <w:tcPr>
+            <w:tcW w:w="2195" w:type="dxa"/>
+            <w:tcMar/>
+          </w:tcPr>
+          <w:p>
+            <w:pPr>
+              <w:spacing w:after="120" w:line="276" w:lineRule="auto"/>
+              <w:jc w:val="center"/>
+              <w:rPr>
+                <w:rFonts w:ascii="Tahoma" w:hAnsi="Tahoma" w:eastAsia="Tahoma" w:cs="Tahoma"/>
+                <w:sz w:val="22"/>
+                <w:szCs w:val="22"/>
+              </w:rPr>
+            </w:pPr>
+            <w:r>
+              <w:rPr>
+                <w:rFonts w:ascii="Tahoma" w:hAnsi="Tahoma" w:eastAsia="Tahoma" w:cs="Tahoma"/>
+                <w:sz w:val="22"/>
+                <w:szCs w:val="22"/>
+                <w:lang w:val="vi-VN"/>
+              </w:rPr>
+              <w:t>Server web 2</w:t>
+            </w:r>
+          </w:p>
+        </w:tc>
+        <w:tc>
+          <w:tcPr>
+            <w:tcW w:w="2195" w:type="dxa"/>
+            <w:tcMar/>
+          </w:tcPr>
+          <w:p>
+            <w:pPr>
+              <w:spacing w:after="120" w:line="276" w:lineRule="auto"/>
+              <w:jc w:val="center"/>
+              <w:rPr>
+                <w:rFonts w:ascii="Tahoma" w:hAnsi="Tahoma" w:eastAsia="Tahoma" w:cs="Tahoma"/>
+                <w:sz w:val="22"/>
+                <w:szCs w:val="22"/>
+              </w:rPr>
+            </w:pPr>
+            <w:r>
+              <w:rPr>
+                <w:rFonts w:ascii="Tahoma" w:hAnsi="Tahoma" w:eastAsia="Tahoma" w:cs="Tahoma"/>
+                <w:sz w:val="22"/>
+                <w:szCs w:val="22"/>
+                <w:lang w:val="vi-VN"/>
+              </w:rPr>
+              <w:t>1d</w:t>
+            </w:r>
+          </w:p>
+        </w:tc>
+        <w:tc>
+          <w:tcPr>
+            <w:tcW w:w="2195" w:type="dxa"/>
+            <w:tcMar/>
+          </w:tcPr>
+          <w:p>
+            <w:pPr>
+              <w:spacing w:after="120" w:line="276" w:lineRule="auto"/>
+              <w:jc w:val="center"/>
+              <w:rPr>
+                <w:rFonts w:ascii="Tahoma" w:hAnsi="Tahoma" w:eastAsia="Tahoma" w:cs="Tahoma"/>
+                <w:sz w:val="22"/>
+                <w:szCs w:val="22"/>
+              </w:rPr>
+            </w:pPr>
+            <w:r>
+              <w:rPr>
+                <w:rFonts w:ascii="Tahoma" w:hAnsi="Tahoma" w:eastAsia="Tahoma" w:cs="Tahoma"/>
+                <w:sz w:val="22"/>
+                <w:szCs w:val="22"/>
+                <w:lang w:val="vi-VN"/>
+              </w:rPr>
+              <w:t>Server quản lý</w:t>
+            </w:r>
+          </w:p>
+        </w:tc>
+      </w:tr>
+      <w:tr>
+        <w:tc>
+          <w:tcPr>
+            <w:tcW w:w="2195" w:type="dxa"/>
+            <w:tcMar/>
+          </w:tcPr>
+          <w:p>
+            <w:pPr>
+              <w:spacing w:after="120" w:line="276" w:lineRule="auto"/>
+              <w:jc w:val="center"/>
+              <w:rPr>
+                <w:rFonts w:ascii="Tahoma" w:hAnsi="Tahoma" w:eastAsia="Tahoma" w:cs="Tahoma"/>
+                <w:sz w:val="22"/>
+                <w:szCs w:val="22"/>
+              </w:rPr>
+            </w:pPr>
+            <w:r>
+              <w:rPr>
+                <w:rFonts w:ascii="Tahoma" w:hAnsi="Tahoma" w:eastAsia="Tahoma" w:cs="Tahoma"/>
+                <w:sz w:val="22"/>
+                <w:szCs w:val="22"/>
+                <w:lang w:val="vi-VN"/>
+              </w:rPr>
+              <w:t>3</w:t>
+            </w:r>
+          </w:p>
+        </w:tc>
+        <w:tc>
+          <w:tcPr>
+            <w:tcW w:w="2195" w:type="dxa"/>
+            <w:tcMar/>
+          </w:tcPr>
+          <w:p>
+            <w:pPr>
+              <w:spacing w:after="120" w:line="276" w:lineRule="auto"/>
+              <w:jc w:val="center"/>
+              <w:rPr>
+                <w:rFonts w:ascii="Tahoma" w:hAnsi="Tahoma" w:eastAsia="Tahoma" w:cs="Tahoma"/>
+                <w:sz w:val="22"/>
+                <w:szCs w:val="22"/>
+              </w:rPr>
+            </w:pPr>
+            <w:r>
+              <w:rPr>
+                <w:rFonts w:ascii="Tahoma" w:hAnsi="Tahoma" w:eastAsia="Tahoma" w:cs="Tahoma"/>
+                <w:sz w:val="22"/>
+                <w:szCs w:val="22"/>
+                <w:lang w:val="vi-VN"/>
+              </w:rPr>
+              <w:t>Cơ sở dữ liệu chính</w:t>
+            </w:r>
+          </w:p>
+        </w:tc>
+        <w:tc>
+          <w:tcPr>
+            <w:tcW w:w="2195" w:type="dxa"/>
+            <w:tcMar/>
+          </w:tcPr>
+          <w:p>
+            <w:pPr>
+              <w:spacing w:after="120" w:line="276" w:lineRule="auto"/>
+              <w:jc w:val="center"/>
+              <w:rPr>
+                <w:rFonts w:ascii="Tahoma" w:hAnsi="Tahoma" w:eastAsia="Tahoma" w:cs="Tahoma"/>
+                <w:sz w:val="22"/>
+                <w:szCs w:val="22"/>
+              </w:rPr>
+            </w:pPr>
+            <w:r>
+              <w:rPr>
+                <w:rFonts w:ascii="Tahoma" w:hAnsi="Tahoma" w:eastAsia="Tahoma" w:cs="Tahoma"/>
+                <w:sz w:val="22"/>
+                <w:szCs w:val="22"/>
+                <w:lang w:val="vi-VN"/>
+              </w:rPr>
+              <w:t>1d</w:t>
+            </w:r>
+          </w:p>
+        </w:tc>
+        <w:tc>
+          <w:tcPr>
+            <w:tcW w:w="2195" w:type="dxa"/>
+            <w:tcMar/>
+          </w:tcPr>
+          <w:p>
+            <w:pPr>
+              <w:spacing w:after="120" w:line="276" w:lineRule="auto"/>
+              <w:jc w:val="center"/>
+              <w:rPr>
+                <w:rFonts w:ascii="Tahoma" w:hAnsi="Tahoma" w:eastAsia="Tahoma" w:cs="Tahoma"/>
+                <w:sz w:val="22"/>
+                <w:szCs w:val="22"/>
+              </w:rPr>
+            </w:pPr>
+          </w:p>
+        </w:tc>
+      </w:tr>
+      <w:tr>
+        <w:tc>
+          <w:tcPr>
+            <w:tcW w:w="2195" w:type="dxa"/>
+            <w:tcMar/>
+          </w:tcPr>
+          <w:p>
+            <w:pPr>
+              <w:spacing w:after="120" w:line="276" w:lineRule="auto"/>
+              <w:jc w:val="center"/>
+              <w:rPr>
+                <w:rFonts w:ascii="Tahoma" w:hAnsi="Tahoma" w:eastAsia="Tahoma" w:cs="Tahoma"/>
+                <w:sz w:val="22"/>
+                <w:szCs w:val="22"/>
+              </w:rPr>
+            </w:pPr>
+            <w:r>
+              <w:rPr>
+                <w:rFonts w:ascii="Tahoma" w:hAnsi="Tahoma" w:eastAsia="Tahoma" w:cs="Tahoma"/>
+                <w:sz w:val="22"/>
+                <w:szCs w:val="22"/>
+                <w:lang w:val="vi-VN"/>
+              </w:rPr>
+              <w:t>4</w:t>
+            </w:r>
+          </w:p>
+        </w:tc>
+        <w:tc>
+          <w:tcPr>
+            <w:tcW w:w="2195" w:type="dxa"/>
+            <w:tcMar/>
+          </w:tcPr>
+          <w:p>
+            <w:pPr>
+              <w:spacing w:after="120" w:line="276" w:lineRule="auto"/>
+              <w:jc w:val="center"/>
+              <w:rPr>
+                <w:rFonts w:ascii="Tahoma" w:hAnsi="Tahoma" w:eastAsia="Tahoma" w:cs="Tahoma"/>
+                <w:sz w:val="22"/>
+                <w:szCs w:val="22"/>
+              </w:rPr>
+            </w:pPr>
+            <w:r>
+              <w:rPr>
+                <w:rFonts w:ascii="Tahoma" w:hAnsi="Tahoma" w:eastAsia="Tahoma" w:cs="Tahoma"/>
+                <w:sz w:val="22"/>
+                <w:szCs w:val="22"/>
+                <w:lang w:val="vi-VN"/>
+              </w:rPr>
+              <w:t>Cơ sở dữ liệu backup</w:t>
+            </w:r>
+          </w:p>
+        </w:tc>
+        <w:tc>
+          <w:tcPr>
+            <w:tcW w:w="2195" w:type="dxa"/>
+            <w:tcMar/>
+          </w:tcPr>
+          <w:p>
+            <w:pPr>
+              <w:spacing w:after="120" w:line="276" w:lineRule="auto"/>
+              <w:jc w:val="center"/>
+              <w:rPr>
+                <w:rFonts w:ascii="Tahoma" w:hAnsi="Tahoma" w:eastAsia="Tahoma" w:cs="Tahoma"/>
+                <w:sz w:val="22"/>
+                <w:szCs w:val="22"/>
+              </w:rPr>
+            </w:pPr>
+            <w:r>
+              <w:rPr>
+                <w:rFonts w:ascii="Tahoma" w:hAnsi="Tahoma" w:eastAsia="Tahoma" w:cs="Tahoma"/>
+                <w:sz w:val="22"/>
+                <w:szCs w:val="22"/>
+                <w:lang w:val="vi-VN"/>
+              </w:rPr>
+              <w:t>2d</w:t>
+            </w:r>
+          </w:p>
+        </w:tc>
+        <w:tc>
+          <w:tcPr>
+            <w:tcW w:w="2195" w:type="dxa"/>
+            <w:tcMar/>
+          </w:tcPr>
+          <w:p>
+            <w:pPr>
+              <w:spacing w:after="120" w:line="276" w:lineRule="auto"/>
+              <w:jc w:val="center"/>
+              <w:rPr>
+                <w:rFonts w:ascii="Tahoma" w:hAnsi="Tahoma" w:eastAsia="Tahoma" w:cs="Tahoma"/>
+                <w:sz w:val="22"/>
+                <w:szCs w:val="22"/>
+              </w:rPr>
+            </w:pPr>
+          </w:p>
+        </w:tc>
+      </w:tr>
+      <w:tr>
+        <w:tc>
+          <w:tcPr>
+            <w:tcW w:w="2195" w:type="dxa"/>
+            <w:tcMar/>
+          </w:tcPr>
+          <w:p>
+            <w:pPr>
+              <w:spacing w:after="120" w:line="276" w:lineRule="auto"/>
+              <w:jc w:val="center"/>
+              <w:rPr>
+                <w:rFonts w:ascii="Tahoma" w:hAnsi="Tahoma" w:eastAsia="Tahoma" w:cs="Tahoma"/>
+                <w:sz w:val="22"/>
+                <w:szCs w:val="22"/>
+              </w:rPr>
+            </w:pPr>
+            <w:r>
+              <w:rPr>
+                <w:rFonts w:ascii="Tahoma" w:hAnsi="Tahoma" w:eastAsia="Tahoma" w:cs="Tahoma"/>
+                <w:sz w:val="22"/>
+                <w:szCs w:val="22"/>
+                <w:lang w:val="vi-VN"/>
+              </w:rPr>
+              <w:t>5</w:t>
+            </w:r>
+          </w:p>
+        </w:tc>
+        <w:tc>
+          <w:tcPr>
+            <w:tcW w:w="2195" w:type="dxa"/>
+            <w:tcMar/>
+          </w:tcPr>
+          <w:p>
+            <w:pPr>
+              <w:spacing w:after="120" w:line="276" w:lineRule="auto"/>
+              <w:jc w:val="center"/>
+              <w:rPr>
+                <w:rFonts w:ascii="Tahoma" w:hAnsi="Tahoma" w:eastAsia="Tahoma" w:cs="Tahoma"/>
+                <w:sz w:val="22"/>
+                <w:szCs w:val="22"/>
+              </w:rPr>
+            </w:pPr>
+            <w:r>
+              <w:rPr>
+                <w:rFonts w:ascii="Tahoma" w:hAnsi="Tahoma" w:eastAsia="Tahoma" w:cs="Tahoma"/>
+                <w:sz w:val="22"/>
+                <w:szCs w:val="22"/>
+                <w:lang w:val="vi-VN"/>
+              </w:rPr>
+              <w:t>Tính năng đăng nhập</w:t>
+            </w:r>
+          </w:p>
+        </w:tc>
+        <w:tc>
+          <w:tcPr>
+            <w:tcW w:w="2195" w:type="dxa"/>
+            <w:tcMar/>
+          </w:tcPr>
+          <w:p>
+            <w:pPr>
+              <w:spacing w:after="120" w:line="276" w:lineRule="auto"/>
+              <w:jc w:val="center"/>
+              <w:rPr>
+                <w:rFonts w:ascii="Tahoma" w:hAnsi="Tahoma" w:eastAsia="Tahoma" w:cs="Tahoma"/>
+                <w:sz w:val="22"/>
+                <w:szCs w:val="22"/>
+              </w:rPr>
+            </w:pPr>
+            <w:r>
+              <w:rPr>
+                <w:rFonts w:ascii="Tahoma" w:hAnsi="Tahoma" w:eastAsia="Tahoma" w:cs="Tahoma"/>
+                <w:sz w:val="22"/>
+                <w:szCs w:val="22"/>
+                <w:lang w:val="en-US"/>
+              </w:rPr>
+              <w:t>4d</w:t>
+            </w:r>
+          </w:p>
+        </w:tc>
+        <w:tc>
+          <w:tcPr>
+            <w:tcW w:w="2195" w:type="dxa"/>
+            <w:tcMar/>
+          </w:tcPr>
+          <w:p>
+            <w:pPr>
+              <w:spacing w:after="120" w:line="276" w:lineRule="auto"/>
+              <w:jc w:val="center"/>
+              <w:rPr>
+                <w:rFonts w:ascii="Tahoma" w:hAnsi="Tahoma" w:eastAsia="Tahoma" w:cs="Tahoma"/>
+                <w:sz w:val="22"/>
+                <w:szCs w:val="22"/>
+              </w:rPr>
+            </w:pPr>
+            <w:r>
+              <w:rPr>
+                <w:rFonts w:ascii="Tahoma" w:hAnsi="Tahoma" w:eastAsia="Tahoma" w:cs="Tahoma"/>
+                <w:sz w:val="22"/>
+                <w:szCs w:val="22"/>
+                <w:lang w:val="vi-VN"/>
+              </w:rPr>
+              <w:t>Có thể đăng nhập qua SĐT chính chủ</w:t>
+            </w:r>
+          </w:p>
+        </w:tc>
+      </w:tr>
+      <w:tr>
+        <w:tc>
+          <w:tcPr>
+            <w:tcW w:w="2195" w:type="dxa"/>
+            <w:tcMar/>
+          </w:tcPr>
+          <w:p>
+            <w:pPr>
+              <w:spacing w:after="120" w:line="276" w:lineRule="auto"/>
+              <w:jc w:val="center"/>
+              <w:rPr>
+                <w:rFonts w:ascii="Tahoma" w:hAnsi="Tahoma" w:eastAsia="Tahoma" w:cs="Tahoma"/>
+                <w:sz w:val="22"/>
+                <w:szCs w:val="22"/>
+              </w:rPr>
+            </w:pPr>
+            <w:r>
+              <w:rPr>
+                <w:rFonts w:ascii="Tahoma" w:hAnsi="Tahoma" w:eastAsia="Tahoma" w:cs="Tahoma"/>
+                <w:sz w:val="22"/>
+                <w:szCs w:val="22"/>
+                <w:lang w:val="vi-VN"/>
+              </w:rPr>
+              <w:t>6</w:t>
+            </w:r>
+          </w:p>
+        </w:tc>
+        <w:tc>
+          <w:tcPr>
+            <w:tcW w:w="2195" w:type="dxa"/>
+            <w:tcMar/>
+          </w:tcPr>
+          <w:p>
+            <w:pPr>
+              <w:spacing w:after="120" w:line="276" w:lineRule="auto"/>
+              <w:jc w:val="center"/>
+              <w:rPr>
+                <w:rFonts w:ascii="Calibri" w:hAnsi="Calibri" w:eastAsia="Calibri" w:cs="Calibri"/>
+                <w:sz w:val="22"/>
+                <w:szCs w:val="22"/>
+              </w:rPr>
+            </w:pPr>
+            <w:r>
+              <w:rPr>
+                <w:rFonts w:ascii="Calibri" w:hAnsi="Calibri" w:eastAsia="Calibri" w:cs="Calibri"/>
+                <w:sz w:val="22"/>
+                <w:szCs w:val="22"/>
+                <w:lang w:val="vi-VN"/>
+              </w:rPr>
+              <w:t>Đăng ký tài khoản</w:t>
+            </w:r>
+          </w:p>
+        </w:tc>
+        <w:tc>
+          <w:tcPr>
+            <w:tcW w:w="2195" w:type="dxa"/>
+            <w:tcMar/>
+          </w:tcPr>
+          <w:p>
+            <w:pPr>
+              <w:spacing w:after="120" w:line="276" w:lineRule="auto"/>
+              <w:jc w:val="center"/>
+              <w:rPr>
+                <w:rFonts w:ascii="Tahoma" w:hAnsi="Tahoma" w:eastAsia="Tahoma" w:cs="Tahoma"/>
+                <w:sz w:val="22"/>
+                <w:szCs w:val="22"/>
+              </w:rPr>
+            </w:pPr>
+            <w:r>
+              <w:rPr>
+                <w:rFonts w:ascii="Tahoma" w:hAnsi="Tahoma" w:eastAsia="Tahoma" w:cs="Tahoma"/>
+                <w:sz w:val="22"/>
+                <w:szCs w:val="22"/>
+                <w:lang w:val="en-US"/>
+              </w:rPr>
+              <w:t>4d</w:t>
+            </w:r>
+          </w:p>
+        </w:tc>
+        <w:tc>
+          <w:tcPr>
+            <w:tcW w:w="2195" w:type="dxa"/>
+            <w:tcMar/>
+          </w:tcPr>
+          <w:p>
+            <w:pPr>
+              <w:spacing w:after="120" w:line="276" w:lineRule="auto"/>
+              <w:jc w:val="center"/>
+              <w:rPr>
+                <w:rFonts w:ascii="Tahoma" w:hAnsi="Tahoma" w:eastAsia="Tahoma" w:cs="Tahoma"/>
+                <w:sz w:val="22"/>
+                <w:szCs w:val="22"/>
+              </w:rPr>
+            </w:pPr>
+            <w:r>
+              <w:rPr>
+                <w:rFonts w:ascii="Tahoma" w:hAnsi="Tahoma" w:eastAsia="Tahoma" w:cs="Tahoma"/>
+                <w:sz w:val="22"/>
+                <w:szCs w:val="22"/>
+                <w:lang w:val="vi-VN"/>
+              </w:rPr>
+              <w:t>Gửi tin nhắn về SĐT chủ tài khoản</w:t>
+            </w:r>
+          </w:p>
+        </w:tc>
+      </w:tr>
+      <w:tr>
+        <w:tc>
+          <w:tcPr>
+            <w:tcW w:w="2195" w:type="dxa"/>
+            <w:tcMar/>
+          </w:tcPr>
+          <w:p>
+            <w:pPr>
+              <w:spacing w:after="120" w:line="276" w:lineRule="auto"/>
+              <w:jc w:val="center"/>
+              <w:rPr>
+                <w:rFonts w:ascii="Tahoma" w:hAnsi="Tahoma" w:eastAsia="Tahoma" w:cs="Tahoma"/>
+                <w:sz w:val="22"/>
+                <w:szCs w:val="22"/>
+              </w:rPr>
+            </w:pPr>
+            <w:r>
+              <w:rPr>
+                <w:rFonts w:ascii="Tahoma" w:hAnsi="Tahoma" w:eastAsia="Tahoma" w:cs="Tahoma"/>
+                <w:sz w:val="22"/>
+                <w:szCs w:val="22"/>
+                <w:lang w:val="vi-VN"/>
+              </w:rPr>
+              <w:t>7</w:t>
+            </w:r>
+          </w:p>
+        </w:tc>
+        <w:tc>
+          <w:tcPr>
+            <w:tcW w:w="2195" w:type="dxa"/>
+            <w:tcMar/>
+          </w:tcPr>
+          <w:p>
+            <w:pPr>
+              <w:spacing w:after="120" w:line="276" w:lineRule="auto"/>
+              <w:jc w:val="center"/>
+              <w:rPr>
+                <w:rFonts w:ascii="Tahoma" w:hAnsi="Tahoma" w:eastAsia="Tahoma" w:cs="Tahoma"/>
+                <w:sz w:val="22"/>
+                <w:szCs w:val="22"/>
+              </w:rPr>
+            </w:pPr>
+            <w:r>
+              <w:rPr>
+                <w:rFonts w:ascii="Tahoma" w:hAnsi="Tahoma" w:eastAsia="Tahoma" w:cs="Tahoma"/>
+                <w:sz w:val="22"/>
+                <w:szCs w:val="22"/>
+                <w:lang w:val="vi-VN"/>
+              </w:rPr>
+              <w:t>Chỉnh sửa thông tin tài khoản</w:t>
+            </w:r>
+          </w:p>
+        </w:tc>
+        <w:tc>
+          <w:tcPr>
+            <w:tcW w:w="2195" w:type="dxa"/>
+            <w:tcMar/>
+          </w:tcPr>
+          <w:p>
+            <w:pPr>
+              <w:spacing w:after="120" w:line="276" w:lineRule="auto"/>
+              <w:jc w:val="center"/>
+              <w:rPr>
+                <w:rFonts w:ascii="Tahoma" w:hAnsi="Tahoma" w:eastAsia="Tahoma" w:cs="Tahoma"/>
+                <w:sz w:val="22"/>
+                <w:szCs w:val="22"/>
+              </w:rPr>
+            </w:pPr>
+            <w:r>
+              <w:rPr>
+                <w:rFonts w:ascii="Tahoma" w:hAnsi="Tahoma" w:eastAsia="Tahoma" w:cs="Tahoma"/>
+                <w:sz w:val="22"/>
+                <w:szCs w:val="22"/>
+                <w:lang w:val="en-US"/>
+              </w:rPr>
+              <w:t>4d</w:t>
+            </w:r>
+          </w:p>
+        </w:tc>
+        <w:tc>
+          <w:tcPr>
+            <w:tcW w:w="2195" w:type="dxa"/>
+            <w:tcMar/>
+          </w:tcPr>
+          <w:p>
+            <w:pPr>
+              <w:spacing w:after="120" w:line="276" w:lineRule="auto"/>
+              <w:jc w:val="center"/>
+              <w:rPr>
+                <w:rFonts w:ascii="Tahoma" w:hAnsi="Tahoma" w:eastAsia="Tahoma" w:cs="Tahoma"/>
+                <w:sz w:val="22"/>
+                <w:szCs w:val="22"/>
+              </w:rPr>
+            </w:pPr>
+          </w:p>
+        </w:tc>
+      </w:tr>
+      <w:tr>
+        <w:tc>
+          <w:tcPr>
+            <w:tcW w:w="2195" w:type="dxa"/>
+            <w:tcMar/>
+          </w:tcPr>
+          <w:p>
+            <w:pPr>
+              <w:spacing w:after="120" w:line="276" w:lineRule="auto"/>
+              <w:jc w:val="center"/>
+              <w:rPr>
+                <w:rFonts w:ascii="Tahoma" w:hAnsi="Tahoma" w:eastAsia="Tahoma" w:cs="Tahoma"/>
+                <w:sz w:val="22"/>
+                <w:szCs w:val="22"/>
+              </w:rPr>
+            </w:pPr>
+            <w:r>
+              <w:rPr>
+                <w:rFonts w:ascii="Tahoma" w:hAnsi="Tahoma" w:eastAsia="Tahoma" w:cs="Tahoma"/>
+                <w:sz w:val="22"/>
+                <w:szCs w:val="22"/>
+                <w:lang w:val="vi-VN"/>
+              </w:rPr>
+              <w:t>8</w:t>
+            </w:r>
+          </w:p>
+        </w:tc>
+        <w:tc>
+          <w:tcPr>
+            <w:tcW w:w="2195" w:type="dxa"/>
+            <w:tcMar/>
+          </w:tcPr>
+          <w:p>
+            <w:pPr>
+              <w:spacing w:after="120" w:line="276" w:lineRule="auto"/>
+              <w:jc w:val="center"/>
+              <w:rPr>
+                <w:rFonts w:ascii="Tahoma" w:hAnsi="Tahoma" w:eastAsia="Tahoma" w:cs="Tahoma"/>
+                <w:sz w:val="22"/>
+                <w:szCs w:val="22"/>
+              </w:rPr>
+            </w:pPr>
+            <w:r>
+              <w:rPr>
+                <w:rFonts w:ascii="Tahoma" w:hAnsi="Tahoma" w:eastAsia="Tahoma" w:cs="Tahoma"/>
+                <w:sz w:val="22"/>
+                <w:szCs w:val="22"/>
+                <w:lang w:val="vi-VN"/>
+              </w:rPr>
+              <w:t>Thiết kế cơ sở dữ liệu công dân</w:t>
+            </w:r>
+          </w:p>
+        </w:tc>
+        <w:tc>
+          <w:tcPr>
+            <w:tcW w:w="2195" w:type="dxa"/>
+            <w:tcMar/>
+          </w:tcPr>
+          <w:p>
+            <w:pPr>
+              <w:spacing w:after="120" w:line="276" w:lineRule="auto"/>
+              <w:jc w:val="center"/>
+              <w:rPr>
+                <w:rFonts w:ascii="Tahoma" w:hAnsi="Tahoma" w:eastAsia="Tahoma" w:cs="Tahoma"/>
+                <w:sz w:val="22"/>
+                <w:szCs w:val="22"/>
+              </w:rPr>
+            </w:pPr>
+            <w:r>
+              <w:rPr>
+                <w:rFonts w:ascii="Tahoma" w:hAnsi="Tahoma" w:eastAsia="Tahoma" w:cs="Tahoma"/>
+                <w:sz w:val="22"/>
+                <w:szCs w:val="22"/>
+                <w:lang w:val="en-US"/>
+              </w:rPr>
+              <w:t>7d</w:t>
+            </w:r>
+          </w:p>
+        </w:tc>
+        <w:tc>
+          <w:tcPr>
+            <w:tcW w:w="2195" w:type="dxa"/>
+            <w:tcMar/>
+          </w:tcPr>
+          <w:p>
+            <w:pPr>
+              <w:spacing w:after="120" w:line="276" w:lineRule="auto"/>
+              <w:jc w:val="center"/>
+              <w:rPr>
+                <w:rFonts w:ascii="Calibri" w:hAnsi="Calibri" w:eastAsia="Calibri" w:cs="Calibri"/>
+                <w:sz w:val="22"/>
+                <w:szCs w:val="22"/>
+              </w:rPr>
+            </w:pPr>
+            <w:r>
+              <w:rPr>
+                <w:rFonts w:ascii="Calibri" w:hAnsi="Calibri" w:eastAsia="Calibri" w:cs="Calibri"/>
+                <w:sz w:val="22"/>
+                <w:szCs w:val="22"/>
+                <w:lang w:val="vi-VN"/>
+              </w:rPr>
+              <w:t>Đáp ứng 1.000.000 người dùng</w:t>
+            </w:r>
+          </w:p>
+        </w:tc>
+      </w:tr>
+      <w:tr>
+        <w:tc>
+          <w:tcPr>
+            <w:tcW w:w="2195" w:type="dxa"/>
+            <w:tcMar/>
+          </w:tcPr>
+          <w:p>
+            <w:pPr>
+              <w:spacing w:after="120" w:line="276" w:lineRule="auto"/>
+              <w:jc w:val="center"/>
+              <w:rPr>
+                <w:rFonts w:ascii="Tahoma" w:hAnsi="Tahoma" w:eastAsia="Tahoma" w:cs="Tahoma"/>
+                <w:sz w:val="22"/>
+                <w:szCs w:val="22"/>
+              </w:rPr>
+            </w:pPr>
+            <w:r>
+              <w:rPr>
+                <w:rFonts w:ascii="Tahoma" w:hAnsi="Tahoma" w:eastAsia="Tahoma" w:cs="Tahoma"/>
+                <w:sz w:val="22"/>
+                <w:szCs w:val="22"/>
+                <w:lang w:val="vi-VN"/>
+              </w:rPr>
+              <w:t>9</w:t>
+            </w:r>
+          </w:p>
+        </w:tc>
+        <w:tc>
+          <w:tcPr>
+            <w:tcW w:w="2195" w:type="dxa"/>
+            <w:tcMar/>
+          </w:tcPr>
+          <w:p>
+            <w:pPr>
+              <w:spacing w:after="120" w:line="276" w:lineRule="auto"/>
+              <w:jc w:val="center"/>
+              <w:rPr>
+                <w:rFonts w:ascii="Tahoma" w:hAnsi="Tahoma" w:eastAsia="Tahoma" w:cs="Tahoma"/>
+                <w:sz w:val="22"/>
+                <w:szCs w:val="22"/>
+              </w:rPr>
+            </w:pPr>
+            <w:r>
+              <w:rPr>
+                <w:rFonts w:ascii="Tahoma" w:hAnsi="Tahoma" w:eastAsia="Tahoma" w:cs="Tahoma"/>
+                <w:sz w:val="22"/>
+                <w:szCs w:val="22"/>
+                <w:lang w:val="vi-VN"/>
+              </w:rPr>
+              <w:t>Tạo liên kết giữa các cơ sở dữ liệu</w:t>
+            </w:r>
+          </w:p>
+        </w:tc>
+        <w:tc>
+          <w:tcPr>
+            <w:tcW w:w="2195" w:type="dxa"/>
+            <w:tcMar/>
+          </w:tcPr>
+          <w:p>
+            <w:pPr>
+              <w:spacing w:after="120" w:line="276" w:lineRule="auto"/>
+              <w:jc w:val="center"/>
+              <w:rPr>
+                <w:rFonts w:ascii="Tahoma" w:hAnsi="Tahoma" w:eastAsia="Tahoma" w:cs="Tahoma"/>
+                <w:sz w:val="22"/>
+                <w:szCs w:val="22"/>
+              </w:rPr>
+            </w:pPr>
+            <w:r>
+              <w:rPr>
+                <w:rFonts w:ascii="Tahoma" w:hAnsi="Tahoma" w:eastAsia="Tahoma" w:cs="Tahoma"/>
+                <w:sz w:val="22"/>
+                <w:szCs w:val="22"/>
+                <w:lang w:val="en-US"/>
+              </w:rPr>
+              <w:t>7d</w:t>
+            </w:r>
+          </w:p>
+        </w:tc>
+        <w:tc>
+          <w:tcPr>
+            <w:tcW w:w="2195" w:type="dxa"/>
+            <w:tcMar/>
+          </w:tcPr>
+          <w:p>
+            <w:pPr>
+              <w:spacing w:after="120" w:line="276" w:lineRule="auto"/>
+              <w:jc w:val="center"/>
+              <w:rPr>
+                <w:rFonts w:ascii="Tahoma" w:hAnsi="Tahoma" w:eastAsia="Tahoma" w:cs="Tahoma"/>
+                <w:sz w:val="22"/>
+                <w:szCs w:val="22"/>
+              </w:rPr>
+            </w:pPr>
+          </w:p>
+        </w:tc>
+      </w:tr>
+      <w:tr>
+        <w:tc>
+          <w:tcPr>
+            <w:tcW w:w="2195" w:type="dxa"/>
+            <w:tcMar/>
+          </w:tcPr>
+          <w:p>
+            <w:pPr>
+              <w:spacing w:after="120" w:line="276" w:lineRule="auto"/>
+              <w:jc w:val="center"/>
+              <w:rPr>
+                <w:rFonts w:ascii="Tahoma" w:hAnsi="Tahoma" w:eastAsia="Tahoma" w:cs="Tahoma"/>
+                <w:sz w:val="22"/>
+                <w:szCs w:val="22"/>
+              </w:rPr>
+            </w:pPr>
+            <w:r>
+              <w:rPr>
+                <w:rFonts w:ascii="Tahoma" w:hAnsi="Tahoma" w:eastAsia="Tahoma" w:cs="Tahoma"/>
+                <w:sz w:val="22"/>
+                <w:szCs w:val="22"/>
+                <w:lang w:val="vi-VN"/>
+              </w:rPr>
+              <w:t>10</w:t>
+            </w:r>
+          </w:p>
+        </w:tc>
+        <w:tc>
+          <w:tcPr>
+            <w:tcW w:w="2195" w:type="dxa"/>
+            <w:tcMar/>
+          </w:tcPr>
+          <w:p>
+            <w:pPr>
+              <w:spacing w:after="120" w:line="276" w:lineRule="auto"/>
+              <w:jc w:val="center"/>
+              <w:rPr>
+                <w:rFonts w:ascii="Tahoma" w:hAnsi="Tahoma" w:eastAsia="Tahoma" w:cs="Tahoma"/>
+                <w:sz w:val="22"/>
+                <w:szCs w:val="22"/>
+              </w:rPr>
+            </w:pPr>
+            <w:r>
+              <w:rPr>
+                <w:rFonts w:ascii="Tahoma" w:hAnsi="Tahoma" w:eastAsia="Tahoma" w:cs="Tahoma"/>
+                <w:sz w:val="22"/>
+                <w:szCs w:val="22"/>
+                <w:lang w:val="vi-VN"/>
+              </w:rPr>
+              <w:t>Tính năng backup</w:t>
+            </w:r>
+          </w:p>
+        </w:tc>
+        <w:tc>
+          <w:tcPr>
+            <w:tcW w:w="2195" w:type="dxa"/>
+            <w:tcMar/>
+          </w:tcPr>
+          <w:p>
+            <w:pPr>
+              <w:spacing w:after="120" w:line="276" w:lineRule="auto"/>
+              <w:jc w:val="center"/>
+              <w:rPr>
+                <w:rFonts w:ascii="Tahoma" w:hAnsi="Tahoma" w:eastAsia="Tahoma" w:cs="Tahoma"/>
+                <w:sz w:val="22"/>
+                <w:szCs w:val="22"/>
+              </w:rPr>
+            </w:pPr>
+            <w:r>
+              <w:rPr>
+                <w:rFonts w:ascii="Tahoma" w:hAnsi="Tahoma" w:eastAsia="Tahoma" w:cs="Tahoma"/>
+                <w:sz w:val="22"/>
+                <w:szCs w:val="22"/>
+                <w:lang w:val="en-US"/>
+              </w:rPr>
+              <w:t>5d</w:t>
+            </w:r>
+          </w:p>
+        </w:tc>
+        <w:tc>
+          <w:tcPr>
+            <w:tcW w:w="2195" w:type="dxa"/>
+            <w:tcMar/>
+          </w:tcPr>
+          <w:p>
+            <w:pPr>
+              <w:spacing w:after="120" w:line="276" w:lineRule="auto"/>
+              <w:jc w:val="center"/>
+              <w:rPr>
+                <w:rFonts w:ascii="Tahoma" w:hAnsi="Tahoma" w:eastAsia="Tahoma" w:cs="Tahoma"/>
+                <w:sz w:val="22"/>
+                <w:szCs w:val="22"/>
+              </w:rPr>
+            </w:pPr>
+            <w:r>
+              <w:rPr>
+                <w:rFonts w:ascii="Tahoma" w:hAnsi="Tahoma" w:eastAsia="Tahoma" w:cs="Tahoma"/>
+                <w:sz w:val="22"/>
+                <w:szCs w:val="22"/>
+                <w:lang w:val="vi-VN"/>
+              </w:rPr>
+              <w:t>Có thể backup dữ liệu hàng giờ</w:t>
+            </w:r>
+          </w:p>
+        </w:tc>
+      </w:tr>
+      <w:tr>
+        <w:tc>
+          <w:tcPr>
+            <w:tcW w:w="2195" w:type="dxa"/>
+            <w:tcMar/>
+          </w:tcPr>
+          <w:p>
+            <w:pPr>
+              <w:spacing w:after="120" w:line="276" w:lineRule="auto"/>
+              <w:jc w:val="center"/>
+              <w:rPr>
+                <w:rFonts w:ascii="Tahoma" w:hAnsi="Tahoma" w:eastAsia="Tahoma" w:cs="Tahoma"/>
+                <w:sz w:val="22"/>
+                <w:szCs w:val="22"/>
+              </w:rPr>
+            </w:pPr>
+            <w:r>
+              <w:rPr>
+                <w:rFonts w:ascii="Tahoma" w:hAnsi="Tahoma" w:eastAsia="Tahoma" w:cs="Tahoma"/>
+                <w:sz w:val="22"/>
+                <w:szCs w:val="22"/>
+                <w:lang w:val="vi-VN"/>
+              </w:rPr>
+              <w:t>#</w:t>
+            </w:r>
+          </w:p>
+        </w:tc>
+        <w:tc>
+          <w:tcPr>
+            <w:tcW w:w="2195" w:type="dxa"/>
+            <w:tcMar/>
+          </w:tcPr>
+          <w:p>
+            <w:pPr>
+              <w:spacing w:after="120" w:line="276" w:lineRule="auto"/>
+              <w:jc w:val="center"/>
+              <w:rPr>
+                <w:rFonts w:ascii="Tahoma" w:hAnsi="Tahoma" w:eastAsia="Tahoma" w:cs="Tahoma"/>
+                <w:sz w:val="22"/>
+                <w:szCs w:val="22"/>
+              </w:rPr>
+            </w:pPr>
+            <w:r>
+              <w:rPr>
+                <w:rFonts w:ascii="Tahoma" w:hAnsi="Tahoma" w:eastAsia="Tahoma" w:cs="Tahoma"/>
+                <w:sz w:val="22"/>
+                <w:szCs w:val="22"/>
+                <w:lang w:val="vi-VN"/>
+              </w:rPr>
+              <w:t>Tổng</w:t>
+            </w:r>
+          </w:p>
+        </w:tc>
+        <w:tc>
+          <w:tcPr>
+            <w:tcW w:w="2195" w:type="dxa"/>
+            <w:tcMar/>
+          </w:tcPr>
+          <w:p>
+            <w:pPr>
+              <w:spacing w:after="120" w:line="276" w:lineRule="auto"/>
+              <w:jc w:val="center"/>
+              <w:rPr>
+                <w:rFonts w:ascii="Tahoma" w:hAnsi="Tahoma" w:eastAsia="Tahoma" w:cs="Tahoma"/>
+                <w:sz w:val="22"/>
+                <w:szCs w:val="22"/>
+              </w:rPr>
+            </w:pPr>
+            <w:r>
+              <w:rPr>
+                <w:rFonts w:ascii="Tahoma" w:hAnsi="Tahoma" w:eastAsia="Tahoma" w:cs="Tahoma"/>
+                <w:sz w:val="22"/>
+                <w:szCs w:val="22"/>
+                <w:lang w:val="en-US"/>
+              </w:rPr>
+              <w:t>36d</w:t>
+            </w:r>
+          </w:p>
+        </w:tc>
+        <w:tc>
+          <w:tcPr>
+            <w:tcW w:w="2195" w:type="dxa"/>
+            <w:tcMar/>
+          </w:tcPr>
+          <w:p>
+            <w:pPr>
+              <w:spacing w:after="120" w:line="276" w:lineRule="auto"/>
+              <w:jc w:val="center"/>
+              <w:rPr>
+                <w:rFonts w:ascii="Tahoma" w:hAnsi="Tahoma" w:eastAsia="Tahoma" w:cs="Tahoma"/>
+                <w:sz w:val="22"/>
+                <w:szCs w:val="22"/>
+              </w:rPr>
+            </w:pPr>
+          </w:p>
+        </w:tc>
+      </w:tr>
+    </w:tbl>
+    <w:p>
+      <w:pPr>
+        <w:spacing w:after="120" w:line="276" w:lineRule="auto"/>
+        <w:jc w:val="both"/>
+        <w:rPr>
+          <w:rFonts w:ascii="Tahoma" w:hAnsi="Tahoma" w:eastAsia="Tahoma" w:cs="Tahoma"/>
+          <w:noProof w:val="0"/>
+          <w:sz w:val="22"/>
+          <w:szCs w:val="22"/>
+          <w:lang w:val="en-US"/>
+        </w:rPr>
+      </w:pPr>
     </w:p>
     <w:p>
       <w:pPr>
+        <w:spacing w:after="120" w:line="276" w:lineRule="auto"/>
+        <w:jc w:val="both"/>
+        <w:rPr>
+          <w:rFonts w:ascii="Tahoma" w:hAnsi="Tahoma" w:eastAsia="Tahoma" w:cs="Tahoma"/>
+          <w:noProof w:val="0"/>
+          <w:sz w:val="22"/>
+          <w:szCs w:val="22"/>
+          <w:lang w:val="en-US"/>
+        </w:rPr>
+      </w:pPr>
+    </w:p>
+    <w:p>
+      <w:pPr>
+        <w:spacing w:after="120" w:line="276" w:lineRule="auto"/>
+        <w:jc w:val="both"/>
+        <w:rPr>
+          <w:rFonts w:ascii="Tahoma" w:hAnsi="Tahoma" w:eastAsia="Tahoma" w:cs="Tahoma"/>
+          <w:noProof w:val="0"/>
+          <w:sz w:val="22"/>
+          <w:szCs w:val="22"/>
+          <w:lang w:val="en-US"/>
+        </w:rPr>
+      </w:pPr>
+    </w:p>
+    <w:p>
+      <w:pPr>
+        <w:pStyle w:val="Normal"/>
+        <w:rPr>
+          <w:i w:val="1"/>
+          <w:iCs w:val="1"/>
+        </w:rPr>
+      </w:pPr>
+    </w:p>
+    <w:p>
+      <w:pPr>
         <w:pStyle w:val="Heading2"/>
       </w:pPr>
-      <w:bookmarkStart w:id="18" w:name="_Toc25660395"/>
+      <w:bookmarkStart w:name="_Toc25660395" w:id="18"/>
       <w:proofErr w:type="spellStart"/>
       <w:r>
         <w:t>Ước</w:t>
@@ -6016,7 +7053,7 @@
       <w:pPr>
         <w:pStyle w:val="Heading1"/>
       </w:pPr>
-      <w:bookmarkStart w:id="19" w:name="_Toc25660396"/>
+      <w:bookmarkStart w:name="_Toc25660396" w:id="19"/>
       <w:proofErr w:type="spellStart"/>
       <w:r>
         <w:t>Ước</w:t>
@@ -6353,7 +7390,7 @@
       <w:pPr>
         <w:pStyle w:val="Heading1"/>
       </w:pPr>
-      <w:bookmarkStart w:id="20" w:name="_Toc25660397"/>
+      <w:bookmarkStart w:name="_Toc25660397" w:id="20"/>
       <w:proofErr w:type="spellStart"/>
       <w:r>
         <w:t>Ước</w:t>
@@ -6696,7 +7733,7 @@
       <w:pPr>
         <w:pStyle w:val="Heading1"/>
       </w:pPr>
-      <w:bookmarkStart w:id="21" w:name="_Toc25660398"/>
+      <w:bookmarkStart w:name="_Toc25660398" w:id="21"/>
       <w:proofErr w:type="spellStart"/>
       <w:r>
         <w:lastRenderedPageBreak/>
@@ -6739,7 +7776,7 @@
           <w:lang w:eastAsia="en-US" w:bidi="ar-SA"/>
         </w:rPr>
       </w:pPr>
-      <w:bookmarkStart w:id="22" w:name="_Toc25660399"/>
+      <w:bookmarkStart w:name="_Toc25660399" w:id="22"/>
       <w:proofErr w:type="spellStart"/>
       <w:r>
         <w:rPr>
@@ -6855,7 +7892,7 @@
           <w:lang w:eastAsia="en-US" w:bidi="ar-SA"/>
         </w:rPr>
       </w:pPr>
-      <w:bookmarkStart w:id="23" w:name="_Toc25660400"/>
+      <w:bookmarkStart w:name="_Toc25660400" w:id="23"/>
       <w:proofErr w:type="spellStart"/>
       <w:r>
         <w:rPr>
@@ -6887,7 +7924,7 @@
           <w:lang w:eastAsia="en-US" w:bidi="ar-SA"/>
         </w:rPr>
       </w:pPr>
-      <w:bookmarkStart w:id="24" w:name="_Toc25660401"/>
+      <w:bookmarkStart w:name="_Toc25660401" w:id="24"/>
       <w:proofErr w:type="spellStart"/>
       <w:r>
         <w:rPr>
@@ -6947,7 +7984,7 @@
           <w:lang w:eastAsia="en-US" w:bidi="ar-SA"/>
         </w:rPr>
       </w:pPr>
-      <w:bookmarkStart w:id="25" w:name="_Toc25660402"/>
+      <w:bookmarkStart w:name="_Toc25660402" w:id="25"/>
       <w:proofErr w:type="spellStart"/>
       <w:r>
         <w:rPr>
@@ -6962,7 +7999,7 @@
       <w:pPr>
         <w:pStyle w:val="Heading1"/>
       </w:pPr>
-      <w:bookmarkStart w:id="26" w:name="_Toc25660403"/>
+      <w:bookmarkStart w:name="_Toc25660403" w:id="26"/>
       <w:proofErr w:type="spellStart"/>
       <w:r>
         <w:t>Giám</w:t>
@@ -6998,7 +8035,7 @@
       <w:pPr>
         <w:pStyle w:val="Heading2"/>
       </w:pPr>
-      <w:bookmarkStart w:id="27" w:name="_Toc25660404"/>
+      <w:bookmarkStart w:name="_Toc25660404" w:id="27"/>
       <w:proofErr w:type="spellStart"/>
       <w:r>
         <w:t>Trả</w:t>
@@ -8047,7 +9084,7 @@
       <w:pPr>
         <w:pStyle w:val="Heading1"/>
       </w:pPr>
-      <w:bookmarkStart w:id="28" w:name="_Toc25660405"/>
+      <w:bookmarkStart w:name="_Toc25660405" w:id="28"/>
       <w:proofErr w:type="spellStart"/>
       <w:r>
         <w:t>Đóng</w:t>
@@ -8114,7 +9151,7 @@
       <w:pPr>
         <w:pStyle w:val="Heading2"/>
       </w:pPr>
-      <w:bookmarkStart w:id="29" w:name="_Toc25660406"/>
+      <w:bookmarkStart w:name="_Toc25660406" w:id="29"/>
       <w:proofErr w:type="spellStart"/>
       <w:r>
         <w:t>Quản</w:t>
@@ -8562,7 +9599,7 @@
       <w:pPr>
         <w:pStyle w:val="Heading2"/>
       </w:pPr>
-      <w:bookmarkStart w:id="30" w:name="_Toc25660407"/>
+      <w:bookmarkStart w:name="_Toc25660407" w:id="30"/>
       <w:proofErr w:type="spellStart"/>
       <w:r>
         <w:t>Quản</w:t>
@@ -8805,7 +9842,7 @@
           <w:lang w:eastAsia="en-US" w:bidi="ar-SA"/>
         </w:rPr>
       </w:pPr>
-      <w:bookmarkStart w:id="31" w:name="_Toc25660408"/>
+      <w:bookmarkStart w:name="_Toc25660408" w:id="31"/>
       <w:proofErr w:type="spellStart"/>
       <w:r>
         <w:rPr>
@@ -8921,7 +9958,7 @@
       <w:footnotePr>
         <w:pos w:val="beneathText"/>
       </w:footnotePr>
-      <w:pgSz w:w="11905" w:h="16837"/>
+      <w:pgSz w:w="11905" w:h="16837" w:orient="portrait"/>
       <w:pgMar w:top="1138" w:right="1138" w:bottom="1138" w:left="1987" w:header="720" w:footer="720" w:gutter="0"/>
       <w:cols w:space="720"/>
       <w:docGrid w:linePitch="360"/>
@@ -8964,7 +10001,7 @@
     <w:pPr>
       <w:pStyle w:val="Footer"/>
       <w:pBdr>
-        <w:top w:val="single" w:sz="8" w:space="1" w:color="365F91"/>
+        <w:top w:val="single" w:color="365F91" w:sz="8" w:space="1"/>
       </w:pBdr>
       <w:tabs>
         <w:tab w:val="right" w:pos="8757"/>
@@ -9119,12 +10156,12 @@
 </file>
 
 <file path=word/header2.xml><?xml version="1.0" encoding="utf-8"?>
-<w:hdr xmlns:wpc="http://schemas.microsoft.com/office/word/2010/wordprocessingCanvas" xmlns:cx="http://schemas.microsoft.com/office/drawing/2014/chartex" xmlns:cx1="http://schemas.microsoft.com/office/drawing/2015/9/8/chartex" xmlns:cx2="http://schemas.microsoft.com/office/drawing/2015/10/21/chartex" xmlns:cx3="http://schemas.microsoft.com/office/drawing/2016/5/9/chartex" xmlns:cx4="http://schemas.microsoft.com/office/drawing/2016/5/10/chartex" xmlns:cx5="http://schemas.microsoft.com/office/drawing/2016/5/11/chartex" xmlns:cx6="http://schemas.microsoft.com/office/drawing/2016/5/12/chartex" xmlns:cx7="http://schemas.microsoft.com/office/drawing/2016/5/13/chartex" xmlns:cx8="http://schemas.microsoft.com/office/drawing/2016/5/14/chartex" xmlns:mc="http://schemas.openxmlformats.org/markup-compatibility/2006" xmlns:aink="http://schemas.microsoft.com/office/drawing/2016/ink" xmlns:am3d="http://schemas.microsoft.com/office/drawing/2017/model3d" xmlns:o="urn:schemas-microsoft-com:office:office" xmlns:r="http://schemas.openxmlformats.org/officeDocument/2006/relationships" xmlns:m="http://schemas.openxmlformats.org/officeDocument/2006/math" xmlns:v="urn:schemas-microsoft-com:vml" xmlns:wp14="http://schemas.microsoft.com/office/word/2010/wordprocessingDrawing" xmlns:wp="http://schemas.openxmlformats.org/drawingml/2006/wordprocessingDrawing" xmlns:w10="urn:schemas-microsoft-com:office:word" xmlns:w="http://schemas.openxmlformats.org/wordprocessingml/2006/main" xmlns:w14="http://schemas.microsoft.com/office/word/2010/wordml" xmlns:w15="http://schemas.microsoft.com/office/word/2012/wordml" xmlns:w16cid="http://schemas.microsoft.com/office/word/2016/wordml/cid" xmlns:w16se="http://schemas.microsoft.com/office/word/2015/wordml/symex" xmlns:wpg="http://schemas.microsoft.com/office/word/2010/wordprocessingGroup" xmlns:wpi="http://schemas.microsoft.com/office/word/2010/wordprocessingInk" xmlns:wne="http://schemas.microsoft.com/office/word/2006/wordml" xmlns:wps="http://schemas.microsoft.com/office/word/2010/wordprocessingShape" mc:Ignorable="w14 w15 w16se w16cid wp14">
+<w:hdr xmlns:wpc="http://schemas.microsoft.com/office/word/2010/wordprocessingCanvas" xmlns:cx="http://schemas.microsoft.com/office/drawing/2014/chartex" xmlns:cx1="http://schemas.microsoft.com/office/drawing/2015/9/8/chartex" xmlns:cx2="http://schemas.microsoft.com/office/drawing/2015/10/21/chartex" xmlns:cx3="http://schemas.microsoft.com/office/drawing/2016/5/9/chartex" xmlns:cx4="http://schemas.microsoft.com/office/drawing/2016/5/10/chartex" xmlns:cx5="http://schemas.microsoft.com/office/drawing/2016/5/11/chartex" xmlns:cx6="http://schemas.microsoft.com/office/drawing/2016/5/12/chartex" xmlns:cx7="http://schemas.microsoft.com/office/drawing/2016/5/13/chartex" xmlns:cx8="http://schemas.microsoft.com/office/drawing/2016/5/14/chartex" xmlns:mc="http://schemas.openxmlformats.org/markup-compatibility/2006" xmlns:aink="http://schemas.microsoft.com/office/drawing/2016/ink" xmlns:am3d="http://schemas.microsoft.com/office/drawing/2017/model3d" xmlns:o="urn:schemas-microsoft-com:office:office" xmlns:r="http://schemas.openxmlformats.org/officeDocument/2006/relationships" xmlns:m="http://schemas.openxmlformats.org/officeDocument/2006/math" xmlns:v="urn:schemas-microsoft-com:vml" xmlns:wp14="http://schemas.microsoft.com/office/word/2010/wordprocessingDrawing" xmlns:wp="http://schemas.openxmlformats.org/drawingml/2006/wordprocessingDrawing" xmlns:w10="urn:schemas-microsoft-com:office:word" xmlns:w="http://schemas.openxmlformats.org/wordprocessingml/2006/main" xmlns:w14="http://schemas.microsoft.com/office/word/2010/wordml" xmlns:w15="http://schemas.microsoft.com/office/word/2012/wordml" xmlns:w16cid="http://schemas.microsoft.com/office/word/2016/wordml/cid" xmlns:w16se="http://schemas.microsoft.com/office/word/2015/wordml/symex" xmlns:wpg="http://schemas.microsoft.com/office/word/2010/wordprocessingGroup" xmlns:wpi="http://schemas.microsoft.com/office/word/2010/wordprocessingInk" xmlns:wne="http://schemas.microsoft.com/office/word/2006/wordml" xmlns:wps="http://schemas.microsoft.com/office/word/2010/wordprocessingShape" xmlns:a="http://schemas.openxmlformats.org/drawingml/2006/main" mc:Ignorable="w14 w15 w16se w16cid wp14">
   <w:p>
     <w:pPr>
       <w:pStyle w:val="Header"/>
       <w:pBdr>
-        <w:bottom w:val="single" w:sz="8" w:space="1" w:color="365F91"/>
+        <w:bottom w:val="single" w:color="365F91" w:sz="8" w:space="1"/>
       </w:pBdr>
       <w:tabs>
         <w:tab w:val="right" w:pos="8784"/>
@@ -9225,11 +10262,11 @@
         </mc:Choice>
         <mc:Fallback>
           <w:pict>
-            <v:shapetype w14:anchorId="2A850F9D" id="_x0000_t202" coordsize="21600,21600" o:spt="202" path="m,l,21600r21600,l21600,xe">
+            <v:shapetype id="_x0000_t202" coordsize="21600,21600" o:spt="202" path="m,l,21600r21600,l21600,xe" w14:anchorId="2A850F9D">
               <v:stroke joinstyle="miter"/>
               <v:path gradientshapeok="t" o:connecttype="rect"/>
             </v:shapetype>
-            <v:shape id="Text Box 14" o:spid="_x0000_s1027" type="#_x0000_t202" style="position:absolute;left:0;text-align:left;margin-left:-78.05pt;margin-top:-10.3pt;width:71.35pt;height:30.7pt;z-index:251659264;visibility:visible;mso-wrap-style:square;mso-width-percent:0;mso-height-percent:0;mso-wrap-distance-left:9pt;mso-wrap-distance-top:0;mso-wrap-distance-right:9pt;mso-wrap-distance-bottom:0;mso-position-horizontal:absolute;mso-position-horizontal-relative:margin;mso-position-vertical:absolute;mso-position-vertical-relative:text;mso-width-percent:0;mso-height-percent:0;mso-width-relative:margin;mso-height-relative:margin;v-text-anchor:top" o:gfxdata="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" fillcolor="white [3201]" strokeweight=".5pt">
+            <v:shape id="Text Box 14" style="position:absolute;left:0;text-align:left;margin-left:-78.05pt;margin-top:-10.3pt;width:71.35pt;height:30.7pt;z-index:251659264;visibility:visible;mso-wrap-style:square;mso-width-percent:0;mso-height-percent:0;mso-wrap-distance-left:9pt;mso-wrap-distance-top:0;mso-wrap-distance-right:9pt;mso-wrap-distance-bottom:0;mso-position-horizontal:absolute;mso-position-horizontal-relative:margin;mso-position-vertical:absolute;mso-position-vertical-relative:text;mso-width-percent:0;mso-height-percent:0;mso-width-relative:margin;mso-height-relative:margin;v-text-anchor:top" o:spid="_x0000_s1027" fillcolor="white [3201]" strokeweight=".5pt" type="#_x0000_t202" o:gfxdata="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">
               <v:textbox>
                 <w:txbxContent>
                   <w:p>
@@ -9446,7 +10483,7 @@
         <w:ind w:left="576" w:hanging="576"/>
       </w:pPr>
       <w:rPr>
-        <w:rFonts w:ascii="Tahoma" w:hAnsi="Tahoma" w:cs="Tahoma" w:hint="default"/>
+        <w:rFonts w:hint="default" w:ascii="Tahoma" w:hAnsi="Tahoma" w:cs="Tahoma"/>
       </w:rPr>
     </w:lvl>
     <w:lvl w:ilvl="2">
@@ -10352,7 +11389,7 @@
         <w:ind w:left="720" w:hanging="360"/>
       </w:pPr>
       <w:rPr>
-        <w:rFonts w:ascii="Symbol" w:hAnsi="Symbol" w:hint="default"/>
+        <w:rFonts w:hint="default" w:ascii="Symbol" w:hAnsi="Symbol"/>
       </w:rPr>
     </w:lvl>
     <w:lvl w:ilvl="1" w:tplc="04090003">
@@ -10367,7 +11404,7 @@
         <w:ind w:left="1440" w:hanging="360"/>
       </w:pPr>
       <w:rPr>
-        <w:rFonts w:ascii="Courier New" w:hAnsi="Courier New" w:cs="Courier New" w:hint="default"/>
+        <w:rFonts w:hint="default" w:ascii="Courier New" w:hAnsi="Courier New" w:cs="Courier New"/>
       </w:rPr>
     </w:lvl>
     <w:lvl w:ilvl="2" w:tplc="04090005">
@@ -10382,7 +11419,7 @@
         <w:ind w:left="2160" w:hanging="360"/>
       </w:pPr>
       <w:rPr>
-        <w:rFonts w:ascii="Wingdings" w:hAnsi="Wingdings" w:hint="default"/>
+        <w:rFonts w:hint="default" w:ascii="Wingdings" w:hAnsi="Wingdings"/>
       </w:rPr>
     </w:lvl>
     <w:lvl w:ilvl="3" w:tplc="04090001">
@@ -10397,7 +11434,7 @@
         <w:ind w:left="2880" w:hanging="360"/>
       </w:pPr>
       <w:rPr>
-        <w:rFonts w:ascii="Symbol" w:hAnsi="Symbol" w:hint="default"/>
+        <w:rFonts w:hint="default" w:ascii="Symbol" w:hAnsi="Symbol"/>
       </w:rPr>
     </w:lvl>
     <w:lvl w:ilvl="4" w:tplc="04090003" w:tentative="1">
@@ -10412,7 +11449,7 @@
         <w:ind w:left="3600" w:hanging="360"/>
       </w:pPr>
       <w:rPr>
-        <w:rFonts w:ascii="Courier New" w:hAnsi="Courier New" w:cs="Courier New" w:hint="default"/>
+        <w:rFonts w:hint="default" w:ascii="Courier New" w:hAnsi="Courier New" w:cs="Courier New"/>
       </w:rPr>
     </w:lvl>
     <w:lvl w:ilvl="5" w:tplc="04090005" w:tentative="1">
@@ -10427,7 +11464,7 @@
         <w:ind w:left="4320" w:hanging="360"/>
       </w:pPr>
       <w:rPr>
-        <w:rFonts w:ascii="Wingdings" w:hAnsi="Wingdings" w:hint="default"/>
+        <w:rFonts w:hint="default" w:ascii="Wingdings" w:hAnsi="Wingdings"/>
       </w:rPr>
     </w:lvl>
     <w:lvl w:ilvl="6" w:tplc="04090001" w:tentative="1">
@@ -10442,7 +11479,7 @@
         <w:ind w:left="5040" w:hanging="360"/>
       </w:pPr>
       <w:rPr>
-        <w:rFonts w:ascii="Symbol" w:hAnsi="Symbol" w:hint="default"/>
+        <w:rFonts w:hint="default" w:ascii="Symbol" w:hAnsi="Symbol"/>
       </w:rPr>
     </w:lvl>
     <w:lvl w:ilvl="7" w:tplc="04090003" w:tentative="1">
@@ -10457,7 +11494,7 @@
         <w:ind w:left="5760" w:hanging="360"/>
       </w:pPr>
       <w:rPr>
-        <w:rFonts w:ascii="Courier New" w:hAnsi="Courier New" w:cs="Courier New" w:hint="default"/>
+        <w:rFonts w:hint="default" w:ascii="Courier New" w:hAnsi="Courier New" w:cs="Courier New"/>
       </w:rPr>
     </w:lvl>
     <w:lvl w:ilvl="8" w:tplc="04090005" w:tentative="1">
@@ -10472,7 +11509,7 @@
         <w:ind w:left="6480" w:hanging="360"/>
       </w:pPr>
       <w:rPr>
-        <w:rFonts w:ascii="Wingdings" w:hAnsi="Wingdings" w:hint="default"/>
+        <w:rFonts w:hint="default" w:ascii="Wingdings" w:hAnsi="Wingdings"/>
       </w:rPr>
     </w:lvl>
   </w:abstractNum>
@@ -10488,7 +11525,7 @@
         <w:ind w:left="465" w:hanging="360"/>
       </w:pPr>
       <w:rPr>
-        <w:rFonts w:ascii="Tahoma" w:eastAsia="MS Mincho" w:hAnsi="Tahoma" w:cs="Tahoma" w:hint="default"/>
+        <w:rFonts w:hint="default" w:ascii="Tahoma" w:hAnsi="Tahoma" w:eastAsia="MS Mincho" w:cs="Tahoma"/>
       </w:rPr>
     </w:lvl>
     <w:lvl w:ilvl="1" w:tplc="04090003" w:tentative="1">
@@ -10500,7 +11537,7 @@
         <w:ind w:left="1185" w:hanging="360"/>
       </w:pPr>
       <w:rPr>
-        <w:rFonts w:ascii="Courier New" w:hAnsi="Courier New" w:cs="Courier New" w:hint="default"/>
+        <w:rFonts w:hint="default" w:ascii="Courier New" w:hAnsi="Courier New" w:cs="Courier New"/>
       </w:rPr>
     </w:lvl>
     <w:lvl w:ilvl="2" w:tplc="04090005" w:tentative="1">
@@ -10512,7 +11549,7 @@
         <w:ind w:left="1905" w:hanging="360"/>
       </w:pPr>
       <w:rPr>
-        <w:rFonts w:ascii="Wingdings" w:hAnsi="Wingdings" w:hint="default"/>
+        <w:rFonts w:hint="default" w:ascii="Wingdings" w:hAnsi="Wingdings"/>
       </w:rPr>
     </w:lvl>
     <w:lvl w:ilvl="3" w:tplc="04090001" w:tentative="1">
@@ -10524,7 +11561,7 @@
         <w:ind w:left="2625" w:hanging="360"/>
       </w:pPr>
       <w:rPr>
-        <w:rFonts w:ascii="Symbol" w:hAnsi="Symbol" w:hint="default"/>
+        <w:rFonts w:hint="default" w:ascii="Symbol" w:hAnsi="Symbol"/>
       </w:rPr>
     </w:lvl>
     <w:lvl w:ilvl="4" w:tplc="04090003" w:tentative="1">
@@ -10536,7 +11573,7 @@
         <w:ind w:left="3345" w:hanging="360"/>
       </w:pPr>
       <w:rPr>
-        <w:rFonts w:ascii="Courier New" w:hAnsi="Courier New" w:cs="Courier New" w:hint="default"/>
+        <w:rFonts w:hint="default" w:ascii="Courier New" w:hAnsi="Courier New" w:cs="Courier New"/>
       </w:rPr>
     </w:lvl>
     <w:lvl w:ilvl="5" w:tplc="04090005" w:tentative="1">
@@ -10548,7 +11585,7 @@
         <w:ind w:left="4065" w:hanging="360"/>
       </w:pPr>
       <w:rPr>
-        <w:rFonts w:ascii="Wingdings" w:hAnsi="Wingdings" w:hint="default"/>
+        <w:rFonts w:hint="default" w:ascii="Wingdings" w:hAnsi="Wingdings"/>
       </w:rPr>
     </w:lvl>
     <w:lvl w:ilvl="6" w:tplc="04090001" w:tentative="1">
@@ -10560,7 +11597,7 @@
         <w:ind w:left="4785" w:hanging="360"/>
       </w:pPr>
       <w:rPr>
-        <w:rFonts w:ascii="Symbol" w:hAnsi="Symbol" w:hint="default"/>
+        <w:rFonts w:hint="default" w:ascii="Symbol" w:hAnsi="Symbol"/>
       </w:rPr>
     </w:lvl>
     <w:lvl w:ilvl="7" w:tplc="04090003" w:tentative="1">
@@ -10572,7 +11609,7 @@
         <w:ind w:left="5505" w:hanging="360"/>
       </w:pPr>
       <w:rPr>
-        <w:rFonts w:ascii="Courier New" w:hAnsi="Courier New" w:cs="Courier New" w:hint="default"/>
+        <w:rFonts w:hint="default" w:ascii="Courier New" w:hAnsi="Courier New" w:cs="Courier New"/>
       </w:rPr>
     </w:lvl>
     <w:lvl w:ilvl="8" w:tplc="04090005" w:tentative="1">
@@ -10584,7 +11621,7 @@
         <w:ind w:left="6225" w:hanging="360"/>
       </w:pPr>
       <w:rPr>
-        <w:rFonts w:ascii="Wingdings" w:hAnsi="Wingdings" w:hint="default"/>
+        <w:rFonts w:hint="default" w:ascii="Wingdings" w:hAnsi="Wingdings"/>
       </w:rPr>
     </w:lvl>
   </w:abstractNum>
@@ -10604,7 +11641,7 @@
         <w:ind w:left="1080" w:hanging="360"/>
       </w:pPr>
       <w:rPr>
-        <w:rFonts w:ascii="Tahoma" w:eastAsia="MS Mincho" w:hAnsi="Tahoma" w:cs="Tahoma" w:hint="default"/>
+        <w:rFonts w:hint="default" w:ascii="Tahoma" w:hAnsi="Tahoma" w:eastAsia="MS Mincho" w:cs="Tahoma"/>
         <w:i w:val="0"/>
       </w:rPr>
     </w:lvl>
@@ -10620,7 +11657,7 @@
         <w:ind w:left="1800" w:hanging="360"/>
       </w:pPr>
       <w:rPr>
-        <w:rFonts w:ascii="Courier New" w:hAnsi="Courier New" w:cs="Courier New" w:hint="default"/>
+        <w:rFonts w:hint="default" w:ascii="Courier New" w:hAnsi="Courier New" w:cs="Courier New"/>
       </w:rPr>
     </w:lvl>
     <w:lvl w:ilvl="2" w:tplc="04090005" w:tentative="1">
@@ -10635,7 +11672,7 @@
         <w:ind w:left="2520" w:hanging="360"/>
       </w:pPr>
       <w:rPr>
-        <w:rFonts w:ascii="Wingdings" w:hAnsi="Wingdings" w:hint="default"/>
+        <w:rFonts w:hint="default" w:ascii="Wingdings" w:hAnsi="Wingdings"/>
       </w:rPr>
     </w:lvl>
     <w:lvl w:ilvl="3" w:tplc="04090001" w:tentative="1">
@@ -10650,7 +11687,7 @@
         <w:ind w:left="3240" w:hanging="360"/>
       </w:pPr>
       <w:rPr>
-        <w:rFonts w:ascii="Symbol" w:hAnsi="Symbol" w:hint="default"/>
+        <w:rFonts w:hint="default" w:ascii="Symbol" w:hAnsi="Symbol"/>
       </w:rPr>
     </w:lvl>
     <w:lvl w:ilvl="4" w:tplc="04090003" w:tentative="1">
@@ -10665,7 +11702,7 @@
         <w:ind w:left="3960" w:hanging="360"/>
       </w:pPr>
       <w:rPr>
-        <w:rFonts w:ascii="Courier New" w:hAnsi="Courier New" w:cs="Courier New" w:hint="default"/>
+        <w:rFonts w:hint="default" w:ascii="Courier New" w:hAnsi="Courier New" w:cs="Courier New"/>
       </w:rPr>
     </w:lvl>
     <w:lvl w:ilvl="5" w:tplc="04090005" w:tentative="1">
@@ -10680,7 +11717,7 @@
         <w:ind w:left="4680" w:hanging="360"/>
       </w:pPr>
       <w:rPr>
-        <w:rFonts w:ascii="Wingdings" w:hAnsi="Wingdings" w:hint="default"/>
+        <w:rFonts w:hint="default" w:ascii="Wingdings" w:hAnsi="Wingdings"/>
       </w:rPr>
     </w:lvl>
     <w:lvl w:ilvl="6" w:tplc="04090001" w:tentative="1">
@@ -10695,7 +11732,7 @@
         <w:ind w:left="5400" w:hanging="360"/>
       </w:pPr>
       <w:rPr>
-        <w:rFonts w:ascii="Symbol" w:hAnsi="Symbol" w:hint="default"/>
+        <w:rFonts w:hint="default" w:ascii="Symbol" w:hAnsi="Symbol"/>
       </w:rPr>
     </w:lvl>
     <w:lvl w:ilvl="7" w:tplc="04090003" w:tentative="1">
@@ -10710,7 +11747,7 @@
         <w:ind w:left="6120" w:hanging="360"/>
       </w:pPr>
       <w:rPr>
-        <w:rFonts w:ascii="Courier New" w:hAnsi="Courier New" w:cs="Courier New" w:hint="default"/>
+        <w:rFonts w:hint="default" w:ascii="Courier New" w:hAnsi="Courier New" w:cs="Courier New"/>
       </w:rPr>
     </w:lvl>
     <w:lvl w:ilvl="8" w:tplc="04090005" w:tentative="1">
@@ -10725,7 +11762,7 @@
         <w:ind w:left="6840" w:hanging="360"/>
       </w:pPr>
       <w:rPr>
-        <w:rFonts w:ascii="Wingdings" w:hAnsi="Wingdings" w:hint="default"/>
+        <w:rFonts w:hint="default" w:ascii="Wingdings" w:hAnsi="Wingdings"/>
       </w:rPr>
     </w:lvl>
   </w:abstractNum>
@@ -10858,7 +11895,7 @@
         <w:ind w:left="720" w:hanging="360"/>
       </w:pPr>
       <w:rPr>
-        <w:rFonts w:ascii="Symbol" w:hAnsi="Symbol" w:hint="default"/>
+        <w:rFonts w:hint="default" w:ascii="Symbol" w:hAnsi="Symbol"/>
       </w:rPr>
     </w:lvl>
     <w:lvl w:ilvl="1" w:tplc="04090003" w:tentative="1">
@@ -10873,7 +11910,7 @@
         <w:ind w:left="1440" w:hanging="360"/>
       </w:pPr>
       <w:rPr>
-        <w:rFonts w:ascii="Courier New" w:hAnsi="Courier New" w:cs="Courier New" w:hint="default"/>
+        <w:rFonts w:hint="default" w:ascii="Courier New" w:hAnsi="Courier New" w:cs="Courier New"/>
       </w:rPr>
     </w:lvl>
     <w:lvl w:ilvl="2" w:tplc="04090005" w:tentative="1">
@@ -10888,7 +11925,7 @@
         <w:ind w:left="2160" w:hanging="360"/>
       </w:pPr>
       <w:rPr>
-        <w:rFonts w:ascii="Wingdings" w:hAnsi="Wingdings" w:hint="default"/>
+        <w:rFonts w:hint="default" w:ascii="Wingdings" w:hAnsi="Wingdings"/>
       </w:rPr>
     </w:lvl>
     <w:lvl w:ilvl="3" w:tplc="04090001" w:tentative="1">
@@ -10903,7 +11940,7 @@
         <w:ind w:left="2880" w:hanging="360"/>
       </w:pPr>
       <w:rPr>
-        <w:rFonts w:ascii="Symbol" w:hAnsi="Symbol" w:hint="default"/>
+        <w:rFonts w:hint="default" w:ascii="Symbol" w:hAnsi="Symbol"/>
       </w:rPr>
     </w:lvl>
     <w:lvl w:ilvl="4" w:tplc="04090003" w:tentative="1">
@@ -10918,7 +11955,7 @@
         <w:ind w:left="3600" w:hanging="360"/>
       </w:pPr>
       <w:rPr>
-        <w:rFonts w:ascii="Courier New" w:hAnsi="Courier New" w:cs="Courier New" w:hint="default"/>
+        <w:rFonts w:hint="default" w:ascii="Courier New" w:hAnsi="Courier New" w:cs="Courier New"/>
       </w:rPr>
     </w:lvl>
     <w:lvl w:ilvl="5" w:tplc="04090005" w:tentative="1">
@@ -10933,7 +11970,7 @@
         <w:ind w:left="4320" w:hanging="360"/>
       </w:pPr>
       <w:rPr>
-        <w:rFonts w:ascii="Wingdings" w:hAnsi="Wingdings" w:hint="default"/>
+        <w:rFonts w:hint="default" w:ascii="Wingdings" w:hAnsi="Wingdings"/>
       </w:rPr>
     </w:lvl>
     <w:lvl w:ilvl="6" w:tplc="04090001" w:tentative="1">
@@ -10948,7 +11985,7 @@
         <w:ind w:left="5040" w:hanging="360"/>
       </w:pPr>
       <w:rPr>
-        <w:rFonts w:ascii="Symbol" w:hAnsi="Symbol" w:hint="default"/>
+        <w:rFonts w:hint="default" w:ascii="Symbol" w:hAnsi="Symbol"/>
       </w:rPr>
     </w:lvl>
     <w:lvl w:ilvl="7" w:tplc="04090003" w:tentative="1">
@@ -10963,7 +12000,7 @@
         <w:ind w:left="5760" w:hanging="360"/>
       </w:pPr>
       <w:rPr>
-        <w:rFonts w:ascii="Courier New" w:hAnsi="Courier New" w:cs="Courier New" w:hint="default"/>
+        <w:rFonts w:hint="default" w:ascii="Courier New" w:hAnsi="Courier New" w:cs="Courier New"/>
       </w:rPr>
     </w:lvl>
     <w:lvl w:ilvl="8" w:tplc="04090005" w:tentative="1">
@@ -10978,7 +12015,7 @@
         <w:ind w:left="6480" w:hanging="360"/>
       </w:pPr>
       <w:rPr>
-        <w:rFonts w:ascii="Wingdings" w:hAnsi="Wingdings" w:hint="default"/>
+        <w:rFonts w:hint="default" w:ascii="Wingdings" w:hAnsi="Wingdings"/>
       </w:rPr>
     </w:lvl>
   </w:abstractNum>
@@ -11010,7 +12047,7 @@
         <w:ind w:left="576" w:hanging="576"/>
       </w:pPr>
       <w:rPr>
-        <w:rFonts w:ascii="Tahoma" w:hAnsi="Tahoma" w:cs="Tahoma" w:hint="default"/>
+        <w:rFonts w:hint="default" w:ascii="Tahoma" w:hAnsi="Tahoma" w:cs="Tahoma"/>
       </w:rPr>
     </w:lvl>
     <w:lvl w:ilvl="2">
@@ -11288,7 +12325,7 @@
         <w:ind w:left="720" w:hanging="360"/>
       </w:pPr>
       <w:rPr>
-        <w:rFonts w:ascii="Tahoma" w:eastAsia="MS Mincho" w:hAnsi="Tahoma" w:cs="Tahoma" w:hint="default"/>
+        <w:rFonts w:hint="default" w:ascii="Tahoma" w:hAnsi="Tahoma" w:eastAsia="MS Mincho" w:cs="Tahoma"/>
       </w:rPr>
     </w:lvl>
     <w:lvl w:ilvl="1" w:tplc="04090003" w:tentative="1">
@@ -11300,7 +12337,7 @@
         <w:ind w:left="1440" w:hanging="360"/>
       </w:pPr>
       <w:rPr>
-        <w:rFonts w:ascii="Courier New" w:hAnsi="Courier New" w:cs="Courier New" w:hint="default"/>
+        <w:rFonts w:hint="default" w:ascii="Courier New" w:hAnsi="Courier New" w:cs="Courier New"/>
       </w:rPr>
     </w:lvl>
     <w:lvl w:ilvl="2" w:tplc="04090005" w:tentative="1">
@@ -11312,7 +12349,7 @@
         <w:ind w:left="2160" w:hanging="360"/>
       </w:pPr>
       <w:rPr>
-        <w:rFonts w:ascii="Wingdings" w:hAnsi="Wingdings" w:hint="default"/>
+        <w:rFonts w:hint="default" w:ascii="Wingdings" w:hAnsi="Wingdings"/>
       </w:rPr>
     </w:lvl>
     <w:lvl w:ilvl="3" w:tplc="04090001" w:tentative="1">
@@ -11324,7 +12361,7 @@
         <w:ind w:left="2880" w:hanging="360"/>
       </w:pPr>
       <w:rPr>
-        <w:rFonts w:ascii="Symbol" w:hAnsi="Symbol" w:hint="default"/>
+        <w:rFonts w:hint="default" w:ascii="Symbol" w:hAnsi="Symbol"/>
       </w:rPr>
     </w:lvl>
     <w:lvl w:ilvl="4" w:tplc="04090003" w:tentative="1">
@@ -11336,7 +12373,7 @@
         <w:ind w:left="3600" w:hanging="360"/>
       </w:pPr>
       <w:rPr>
-        <w:rFonts w:ascii="Courier New" w:hAnsi="Courier New" w:cs="Courier New" w:hint="default"/>
+        <w:rFonts w:hint="default" w:ascii="Courier New" w:hAnsi="Courier New" w:cs="Courier New"/>
       </w:rPr>
     </w:lvl>
     <w:lvl w:ilvl="5" w:tplc="04090005" w:tentative="1">
@@ -11348,7 +12385,7 @@
         <w:ind w:left="4320" w:hanging="360"/>
       </w:pPr>
       <w:rPr>
-        <w:rFonts w:ascii="Wingdings" w:hAnsi="Wingdings" w:hint="default"/>
+        <w:rFonts w:hint="default" w:ascii="Wingdings" w:hAnsi="Wingdings"/>
       </w:rPr>
     </w:lvl>
     <w:lvl w:ilvl="6" w:tplc="04090001" w:tentative="1">
@@ -11360,7 +12397,7 @@
         <w:ind w:left="5040" w:hanging="360"/>
       </w:pPr>
       <w:rPr>
-        <w:rFonts w:ascii="Symbol" w:hAnsi="Symbol" w:hint="default"/>
+        <w:rFonts w:hint="default" w:ascii="Symbol" w:hAnsi="Symbol"/>
       </w:rPr>
     </w:lvl>
     <w:lvl w:ilvl="7" w:tplc="04090003" w:tentative="1">
@@ -11372,7 +12409,7 @@
         <w:ind w:left="5760" w:hanging="360"/>
       </w:pPr>
       <w:rPr>
-        <w:rFonts w:ascii="Courier New" w:hAnsi="Courier New" w:cs="Courier New" w:hint="default"/>
+        <w:rFonts w:hint="default" w:ascii="Courier New" w:hAnsi="Courier New" w:cs="Courier New"/>
       </w:rPr>
     </w:lvl>
     <w:lvl w:ilvl="8" w:tplc="04090005" w:tentative="1">
@@ -11384,7 +12421,7 @@
         <w:ind w:left="6480" w:hanging="360"/>
       </w:pPr>
       <w:rPr>
-        <w:rFonts w:ascii="Wingdings" w:hAnsi="Wingdings" w:hint="default"/>
+        <w:rFonts w:hint="default" w:ascii="Wingdings" w:hAnsi="Wingdings"/>
       </w:rPr>
     </w:lvl>
   </w:abstractNum>
@@ -11416,7 +12453,7 @@
         <w:ind w:left="576" w:hanging="576"/>
       </w:pPr>
       <w:rPr>
-        <w:rFonts w:ascii="Tahoma" w:hAnsi="Tahoma" w:cs="Tahoma" w:hint="default"/>
+        <w:rFonts w:hint="default" w:ascii="Tahoma" w:hAnsi="Tahoma" w:cs="Tahoma"/>
       </w:rPr>
     </w:lvl>
     <w:lvl w:ilvl="2">
@@ -11532,7 +12569,7 @@
         <w:ind w:left="576" w:hanging="576"/>
       </w:pPr>
       <w:rPr>
-        <w:rFonts w:ascii="Tahoma" w:hAnsi="Tahoma" w:cs="Tahoma" w:hint="default"/>
+        <w:rFonts w:hint="default" w:ascii="Tahoma" w:hAnsi="Tahoma" w:cs="Tahoma"/>
       </w:rPr>
     </w:lvl>
     <w:lvl w:ilvl="2">
@@ -11900,7 +12937,7 @@
         <w:ind w:left="720" w:hanging="360"/>
       </w:pPr>
       <w:rPr>
-        <w:rFonts w:ascii="Courier New" w:hAnsi="Courier New" w:hint="default"/>
+        <w:rFonts w:hint="default" w:ascii="Courier New" w:hAnsi="Courier New"/>
         <w:sz w:val="20"/>
       </w:rPr>
     </w:lvl>
@@ -11916,7 +12953,7 @@
         <w:ind w:left="1440" w:hanging="360"/>
       </w:pPr>
       <w:rPr>
-        <w:rFonts w:ascii="Courier New" w:hAnsi="Courier New" w:hint="default"/>
+        <w:rFonts w:hint="default" w:ascii="Courier New" w:hAnsi="Courier New"/>
         <w:sz w:val="20"/>
       </w:rPr>
     </w:lvl>
@@ -11932,7 +12969,7 @@
         <w:ind w:left="2160" w:hanging="360"/>
       </w:pPr>
       <w:rPr>
-        <w:rFonts w:ascii="Courier New" w:hAnsi="Courier New" w:hint="default"/>
+        <w:rFonts w:hint="default" w:ascii="Courier New" w:hAnsi="Courier New"/>
         <w:sz w:val="20"/>
       </w:rPr>
     </w:lvl>
@@ -11948,7 +12985,7 @@
         <w:ind w:left="2880" w:hanging="360"/>
       </w:pPr>
       <w:rPr>
-        <w:rFonts w:ascii="Courier New" w:hAnsi="Courier New" w:hint="default"/>
+        <w:rFonts w:hint="default" w:ascii="Courier New" w:hAnsi="Courier New"/>
         <w:sz w:val="20"/>
       </w:rPr>
     </w:lvl>
@@ -11964,7 +13001,7 @@
         <w:ind w:left="3600" w:hanging="360"/>
       </w:pPr>
       <w:rPr>
-        <w:rFonts w:ascii="Courier New" w:hAnsi="Courier New" w:hint="default"/>
+        <w:rFonts w:hint="default" w:ascii="Courier New" w:hAnsi="Courier New"/>
         <w:sz w:val="20"/>
       </w:rPr>
     </w:lvl>
@@ -11980,7 +13017,7 @@
         <w:ind w:left="4320" w:hanging="360"/>
       </w:pPr>
       <w:rPr>
-        <w:rFonts w:ascii="Courier New" w:hAnsi="Courier New" w:hint="default"/>
+        <w:rFonts w:hint="default" w:ascii="Courier New" w:hAnsi="Courier New"/>
         <w:sz w:val="20"/>
       </w:rPr>
     </w:lvl>
@@ -11996,7 +13033,7 @@
         <w:ind w:left="5040" w:hanging="360"/>
       </w:pPr>
       <w:rPr>
-        <w:rFonts w:ascii="Courier New" w:hAnsi="Courier New" w:hint="default"/>
+        <w:rFonts w:hint="default" w:ascii="Courier New" w:hAnsi="Courier New"/>
         <w:sz w:val="20"/>
       </w:rPr>
     </w:lvl>
@@ -12012,7 +13049,7 @@
         <w:ind w:left="5760" w:hanging="360"/>
       </w:pPr>
       <w:rPr>
-        <w:rFonts w:ascii="Courier New" w:hAnsi="Courier New" w:hint="default"/>
+        <w:rFonts w:hint="default" w:ascii="Courier New" w:hAnsi="Courier New"/>
         <w:sz w:val="20"/>
       </w:rPr>
     </w:lvl>
@@ -12028,7 +13065,7 @@
         <w:ind w:left="6480" w:hanging="360"/>
       </w:pPr>
       <w:rPr>
-        <w:rFonts w:ascii="Courier New" w:hAnsi="Courier New" w:hint="default"/>
+        <w:rFonts w:hint="default" w:ascii="Courier New" w:hAnsi="Courier New"/>
         <w:sz w:val="20"/>
       </w:rPr>
     </w:lvl>
@@ -12049,7 +13086,7 @@
         <w:ind w:left="1440" w:hanging="360"/>
       </w:pPr>
       <w:rPr>
-        <w:rFonts w:ascii="Symbol" w:hAnsi="Symbol" w:hint="default"/>
+        <w:rFonts w:hint="default" w:ascii="Symbol" w:hAnsi="Symbol"/>
       </w:rPr>
     </w:lvl>
     <w:lvl w:ilvl="1" w:tplc="04090003" w:tentative="1">
@@ -12064,7 +13101,7 @@
         <w:ind w:left="2160" w:hanging="360"/>
       </w:pPr>
       <w:rPr>
-        <w:rFonts w:ascii="Courier New" w:hAnsi="Courier New" w:cs="Courier New" w:hint="default"/>
+        <w:rFonts w:hint="default" w:ascii="Courier New" w:hAnsi="Courier New" w:cs="Courier New"/>
       </w:rPr>
     </w:lvl>
     <w:lvl w:ilvl="2" w:tplc="04090005" w:tentative="1">
@@ -12079,7 +13116,7 @@
         <w:ind w:left="2880" w:hanging="360"/>
       </w:pPr>
       <w:rPr>
-        <w:rFonts w:ascii="Wingdings" w:hAnsi="Wingdings" w:hint="default"/>
+        <w:rFonts w:hint="default" w:ascii="Wingdings" w:hAnsi="Wingdings"/>
       </w:rPr>
     </w:lvl>
     <w:lvl w:ilvl="3" w:tplc="04090001" w:tentative="1">
@@ -12094,7 +13131,7 @@
         <w:ind w:left="3600" w:hanging="360"/>
       </w:pPr>
       <w:rPr>
-        <w:rFonts w:ascii="Symbol" w:hAnsi="Symbol" w:hint="default"/>
+        <w:rFonts w:hint="default" w:ascii="Symbol" w:hAnsi="Symbol"/>
       </w:rPr>
     </w:lvl>
     <w:lvl w:ilvl="4" w:tplc="04090003" w:tentative="1">
@@ -12109,7 +13146,7 @@
         <w:ind w:left="4320" w:hanging="360"/>
       </w:pPr>
       <w:rPr>
-        <w:rFonts w:ascii="Courier New" w:hAnsi="Courier New" w:cs="Courier New" w:hint="default"/>
+        <w:rFonts w:hint="default" w:ascii="Courier New" w:hAnsi="Courier New" w:cs="Courier New"/>
       </w:rPr>
     </w:lvl>
     <w:lvl w:ilvl="5" w:tplc="04090005" w:tentative="1">
@@ -12124,7 +13161,7 @@
         <w:ind w:left="5040" w:hanging="360"/>
       </w:pPr>
       <w:rPr>
-        <w:rFonts w:ascii="Wingdings" w:hAnsi="Wingdings" w:hint="default"/>
+        <w:rFonts w:hint="default" w:ascii="Wingdings" w:hAnsi="Wingdings"/>
       </w:rPr>
     </w:lvl>
     <w:lvl w:ilvl="6" w:tplc="04090001" w:tentative="1">
@@ -12139,7 +13176,7 @@
         <w:ind w:left="5760" w:hanging="360"/>
       </w:pPr>
       <w:rPr>
-        <w:rFonts w:ascii="Symbol" w:hAnsi="Symbol" w:hint="default"/>
+        <w:rFonts w:hint="default" w:ascii="Symbol" w:hAnsi="Symbol"/>
       </w:rPr>
     </w:lvl>
     <w:lvl w:ilvl="7" w:tplc="04090003" w:tentative="1">
@@ -12154,7 +13191,7 @@
         <w:ind w:left="6480" w:hanging="360"/>
       </w:pPr>
       <w:rPr>
-        <w:rFonts w:ascii="Courier New" w:hAnsi="Courier New" w:cs="Courier New" w:hint="default"/>
+        <w:rFonts w:hint="default" w:ascii="Courier New" w:hAnsi="Courier New" w:cs="Courier New"/>
       </w:rPr>
     </w:lvl>
     <w:lvl w:ilvl="8" w:tplc="04090005" w:tentative="1">
@@ -12169,7 +13206,7 @@
         <w:ind w:left="7200" w:hanging="360"/>
       </w:pPr>
       <w:rPr>
-        <w:rFonts w:ascii="Wingdings" w:hAnsi="Wingdings" w:hint="default"/>
+        <w:rFonts w:hint="default" w:ascii="Wingdings" w:hAnsi="Wingdings"/>
       </w:rPr>
     </w:lvl>
   </w:abstractNum>
@@ -12705,7 +13742,7 @@
   <w:docDefaults>
     <w:rPrDefault>
       <w:rPr>
-        <w:rFonts w:ascii="Times New Roman" w:eastAsia="Times New Roman" w:hAnsi="Times New Roman" w:cs="Times New Roman"/>
+        <w:rFonts w:ascii="Times New Roman" w:hAnsi="Times New Roman" w:eastAsia="Times New Roman" w:cs="Times New Roman"/>
         <w:lang w:val="en-US" w:eastAsia="en-US" w:bidi="ar-SA"/>
       </w:rPr>
     </w:rPrDefault>
@@ -12731,9 +13768,9 @@
     <w:lsdException w:name="index 7" w:semiHidden="1" w:unhideWhenUsed="1"/>
     <w:lsdException w:name="index 8" w:semiHidden="1" w:unhideWhenUsed="1"/>
     <w:lsdException w:name="index 9" w:semiHidden="1" w:unhideWhenUsed="1"/>
-    <w:lsdException w:name="toc 1" w:semiHidden="1" w:uiPriority="39" w:unhideWhenUsed="1"/>
-    <w:lsdException w:name="toc 2" w:semiHidden="1" w:uiPriority="39" w:unhideWhenUsed="1"/>
-    <w:lsdException w:name="toc 3" w:semiHidden="1" w:uiPriority="39" w:unhideWhenUsed="1"/>
+    <w:lsdException w:name="toc 1" w:uiPriority="39" w:semiHidden="1" w:unhideWhenUsed="1"/>
+    <w:lsdException w:name="toc 2" w:uiPriority="39" w:semiHidden="1" w:unhideWhenUsed="1"/>
+    <w:lsdException w:name="toc 3" w:uiPriority="39" w:semiHidden="1" w:unhideWhenUsed="1"/>
     <w:lsdException w:name="toc 4" w:semiHidden="1" w:unhideWhenUsed="1"/>
     <w:lsdException w:name="toc 5" w:semiHidden="1" w:unhideWhenUsed="1"/>
     <w:lsdException w:name="toc 6" w:semiHidden="1" w:unhideWhenUsed="1"/>
@@ -12790,7 +13827,7 @@
     <w:lsdException w:name="Body Text Indent 2" w:semiHidden="1" w:unhideWhenUsed="1"/>
     <w:lsdException w:name="Body Text Indent 3" w:semiHidden="1" w:unhideWhenUsed="1"/>
     <w:lsdException w:name="Block Text" w:semiHidden="1" w:unhideWhenUsed="1"/>
-    <w:lsdException w:name="Hyperlink" w:semiHidden="1" w:uiPriority="99" w:unhideWhenUsed="1"/>
+    <w:lsdException w:name="Hyperlink" w:uiPriority="99" w:semiHidden="1" w:unhideWhenUsed="1"/>
     <w:lsdException w:name="FollowedHyperlink" w:semiHidden="1" w:unhideWhenUsed="1"/>
     <w:lsdException w:name="Strong" w:qFormat="1"/>
     <w:lsdException w:name="Emphasis" w:qFormat="1"/>
@@ -12799,7 +13836,7 @@
     <w:lsdException w:name="E-mail Signature" w:semiHidden="1" w:unhideWhenUsed="1"/>
     <w:lsdException w:name="HTML Top of Form" w:semiHidden="1" w:unhideWhenUsed="1"/>
     <w:lsdException w:name="HTML Bottom of Form" w:semiHidden="1" w:unhideWhenUsed="1"/>
-    <w:lsdException w:name="Normal (Web)" w:semiHidden="1" w:uiPriority="99" w:unhideWhenUsed="1"/>
+    <w:lsdException w:name="Normal (Web)" w:uiPriority="99" w:semiHidden="1" w:unhideWhenUsed="1"/>
     <w:lsdException w:name="HTML Acronym" w:semiHidden="1" w:unhideWhenUsed="1"/>
     <w:lsdException w:name="HTML Address" w:semiHidden="1" w:unhideWhenUsed="1"/>
     <w:lsdException w:name="HTML Cite" w:semiHidden="1" w:unhideWhenUsed="1"/>
@@ -12860,7 +13897,7 @@
     <w:lsdException w:name="Table Web 3" w:semiHidden="1" w:unhideWhenUsed="1"/>
     <w:lsdException w:name="Balloon Text" w:semiHidden="1" w:unhideWhenUsed="1"/>
     <w:lsdException w:name="Table Theme" w:semiHidden="1" w:unhideWhenUsed="1"/>
-    <w:lsdException w:name="Placeholder Text" w:semiHidden="1" w:uiPriority="99"/>
+    <w:lsdException w:name="Placeholder Text" w:uiPriority="99" w:semiHidden="1"/>
     <w:lsdException w:name="No Spacing" w:uiPriority="1" w:qFormat="1"/>
     <w:lsdException w:name="Light Shading" w:uiPriority="60"/>
     <w:lsdException w:name="Light List" w:uiPriority="61"/>
@@ -12882,7 +13919,7 @@
     <w:lsdException w:name="Medium Shading 1 Accent 1" w:uiPriority="63"/>
     <w:lsdException w:name="Medium Shading 2 Accent 1" w:uiPriority="64"/>
     <w:lsdException w:name="Medium List 1 Accent 1" w:uiPriority="65"/>
-    <w:lsdException w:name="Revision" w:semiHidden="1" w:uiPriority="99"/>
+    <w:lsdException w:name="Revision" w:uiPriority="99" w:semiHidden="1"/>
     <w:lsdException w:name="List Paragraph" w:uiPriority="34" w:qFormat="1"/>
     <w:lsdException w:name="Quote" w:uiPriority="29" w:qFormat="1"/>
     <w:lsdException w:name="Intense Quote" w:uiPriority="30" w:qFormat="1"/>
@@ -12969,8 +14006,8 @@
     <w:lsdException w:name="Subtle Reference" w:uiPriority="31" w:qFormat="1"/>
     <w:lsdException w:name="Intense Reference" w:uiPriority="32" w:qFormat="1"/>
     <w:lsdException w:name="Book Title" w:uiPriority="33" w:qFormat="1"/>
-    <w:lsdException w:name="Bibliography" w:semiHidden="1" w:uiPriority="37" w:unhideWhenUsed="1"/>
-    <w:lsdException w:name="TOC Heading" w:semiHidden="1" w:uiPriority="39" w:unhideWhenUsed="1" w:qFormat="1"/>
+    <w:lsdException w:name="Bibliography" w:uiPriority="37" w:semiHidden="1" w:unhideWhenUsed="1"/>
+    <w:lsdException w:name="TOC Heading" w:uiPriority="39" w:semiHidden="1" w:unhideWhenUsed="1" w:qFormat="1"/>
     <w:lsdException w:name="Plain Table 1" w:uiPriority="41"/>
     <w:lsdException w:name="Plain Table 2" w:uiPriority="42"/>
     <w:lsdException w:name="Plain Table 3" w:uiPriority="43"/>
@@ -13075,13 +14112,13 @@
     <w:lsdException w:name="List Table 5 Dark Accent 6" w:uiPriority="50"/>
     <w:lsdException w:name="List Table 6 Colorful Accent 6" w:uiPriority="51"/>
     <w:lsdException w:name="List Table 7 Colorful Accent 6" w:uiPriority="52"/>
-    <w:lsdException w:name="Mention" w:semiHidden="1" w:uiPriority="99" w:unhideWhenUsed="1"/>
-    <w:lsdException w:name="Smart Hyperlink" w:semiHidden="1" w:uiPriority="99" w:unhideWhenUsed="1"/>
-    <w:lsdException w:name="Hashtag" w:semiHidden="1" w:uiPriority="99" w:unhideWhenUsed="1"/>
-    <w:lsdException w:name="Unresolved Mention" w:semiHidden="1" w:uiPriority="99" w:unhideWhenUsed="1"/>
-    <w:lsdException w:name="Smart Link" w:semiHidden="1" w:uiPriority="99" w:unhideWhenUsed="1"/>
+    <w:lsdException w:name="Mention" w:uiPriority="99" w:semiHidden="1" w:unhideWhenUsed="1"/>
+    <w:lsdException w:name="Smart Hyperlink" w:uiPriority="99" w:semiHidden="1" w:unhideWhenUsed="1"/>
+    <w:lsdException w:name="Hashtag" w:uiPriority="99" w:semiHidden="1" w:unhideWhenUsed="1"/>
+    <w:lsdException w:name="Unresolved Mention" w:uiPriority="99" w:semiHidden="1" w:unhideWhenUsed="1"/>
+    <w:lsdException w:name="Smart Link" w:uiPriority="99" w:semiHidden="1" w:unhideWhenUsed="1"/>
   </w:latentStyles>
-  <w:style w:type="paragraph" w:default="1" w:styleId="Normal">
+  <w:style w:type="paragraph" w:styleId="Normal" w:default="1">
     <w:name w:val="Normal"/>
     <w:qFormat/>
     <w:rsid w:val="0034776F"/>
@@ -13092,7 +14129,7 @@
       <w:jc w:val="both"/>
     </w:pPr>
     <w:rPr>
-      <w:rFonts w:ascii="Tahoma" w:eastAsia="MS Mincho" w:hAnsi="Tahoma" w:cs="Calibri"/>
+      <w:rFonts w:ascii="Tahoma" w:hAnsi="Tahoma" w:eastAsia="MS Mincho" w:cs="Calibri"/>
       <w:lang w:eastAsia="hi-IN" w:bidi="hi-IN"/>
     </w:rPr>
   </w:style>
@@ -13108,7 +14145,7 @@
         <w:numId w:val="1"/>
       </w:numPr>
       <w:pBdr>
-        <w:bottom w:val="single" w:sz="4" w:space="1" w:color="auto"/>
+        <w:bottom w:val="single" w:color="auto" w:sz="4" w:space="1"/>
       </w:pBdr>
       <w:spacing w:before="240"/>
       <w:jc w:val="left"/>
@@ -13171,13 +14208,13 @@
       <w:szCs w:val="24"/>
     </w:rPr>
   </w:style>
-  <w:style w:type="character" w:default="1" w:styleId="DefaultParagraphFont">
+  <w:style w:type="character" w:styleId="DefaultParagraphFont" w:default="1">
     <w:name w:val="Default Paragraph Font"/>
     <w:uiPriority w:val="1"/>
     <w:semiHidden/>
     <w:unhideWhenUsed/>
   </w:style>
-  <w:style w:type="table" w:default="1" w:styleId="TableNormal">
+  <w:style w:type="table" w:styleId="TableNormal" w:default="1">
     <w:name w:val="Normal Table"/>
     <w:uiPriority w:val="99"/>
     <w:semiHidden/>
@@ -13192,19 +14229,19 @@
       </w:tblCellMar>
     </w:tblPr>
   </w:style>
-  <w:style w:type="numbering" w:default="1" w:styleId="NoList">
+  <w:style w:type="numbering" w:styleId="NoList" w:default="1">
     <w:name w:val="No List"/>
     <w:uiPriority w:val="99"/>
     <w:semiHidden/>
     <w:unhideWhenUsed/>
   </w:style>
-  <w:style w:type="character" w:customStyle="1" w:styleId="WW8Num1z0">
+  <w:style w:type="character" w:styleId="WW8Num1z0" w:customStyle="1">
     <w:name w:val="WW8Num1z0"/>
     <w:rPr>
       <w:rFonts w:ascii="Symbol" w:hAnsi="Symbol"/>
     </w:rPr>
   </w:style>
-  <w:style w:type="character" w:customStyle="1" w:styleId="WW8Num4z0">
+  <w:style w:type="character" w:styleId="WW8Num4z0" w:customStyle="1">
     <w:name w:val="WW8Num4z0"/>
     <w:rPr>
       <w:rFonts w:ascii="Tahoma" w:hAnsi="Tahoma" w:cs="Tahoma"/>
@@ -13212,43 +14249,43 @@
       <w:szCs w:val="20"/>
     </w:rPr>
   </w:style>
-  <w:style w:type="character" w:customStyle="1" w:styleId="WW8Num5z0">
+  <w:style w:type="character" w:styleId="WW8Num5z0" w:customStyle="1">
     <w:name w:val="WW8Num5z0"/>
     <w:rPr>
       <w:rFonts w:ascii="Symbol" w:hAnsi="Symbol"/>
     </w:rPr>
   </w:style>
-  <w:style w:type="character" w:customStyle="1" w:styleId="WW8Num5z1">
+  <w:style w:type="character" w:styleId="WW8Num5z1" w:customStyle="1">
     <w:name w:val="WW8Num5z1"/>
     <w:rPr>
       <w:rFonts w:ascii="Courier New" w:hAnsi="Courier New" w:cs="Courier New"/>
     </w:rPr>
   </w:style>
-  <w:style w:type="character" w:customStyle="1" w:styleId="WW8Num5z2">
+  <w:style w:type="character" w:styleId="WW8Num5z2" w:customStyle="1">
     <w:name w:val="WW8Num5z2"/>
     <w:rPr>
       <w:rFonts w:ascii="Wingdings" w:hAnsi="Wingdings"/>
     </w:rPr>
   </w:style>
-  <w:style w:type="character" w:customStyle="1" w:styleId="WW8Num6z0">
+  <w:style w:type="character" w:styleId="WW8Num6z0" w:customStyle="1">
     <w:name w:val="WW8Num6z0"/>
     <w:rPr>
       <w:rFonts w:ascii="Symbol" w:hAnsi="Symbol"/>
     </w:rPr>
   </w:style>
-  <w:style w:type="character" w:customStyle="1" w:styleId="WW8Num6z1">
+  <w:style w:type="character" w:styleId="WW8Num6z1" w:customStyle="1">
     <w:name w:val="WW8Num6z1"/>
     <w:rPr>
       <w:rFonts w:ascii="Courier New" w:hAnsi="Courier New" w:cs="Courier New"/>
     </w:rPr>
   </w:style>
-  <w:style w:type="character" w:customStyle="1" w:styleId="WW8Num6z2">
+  <w:style w:type="character" w:styleId="WW8Num6z2" w:customStyle="1">
     <w:name w:val="WW8Num6z2"/>
     <w:rPr>
       <w:rFonts w:ascii="Wingdings" w:hAnsi="Wingdings"/>
     </w:rPr>
   </w:style>
-  <w:style w:type="character" w:customStyle="1" w:styleId="WW8Num8z0">
+  <w:style w:type="character" w:styleId="WW8Num8z0" w:customStyle="1">
     <w:name w:val="WW8Num8z0"/>
     <w:rPr>
       <w:rFonts w:ascii="Tahoma" w:hAnsi="Tahoma" w:cs="Tahoma"/>
@@ -13256,31 +14293,31 @@
       <w:szCs w:val="20"/>
     </w:rPr>
   </w:style>
-  <w:style w:type="character" w:customStyle="1" w:styleId="WW8Num11z0">
+  <w:style w:type="character" w:styleId="WW8Num11z0" w:customStyle="1">
     <w:name w:val="WW8Num11z0"/>
     <w:rPr>
       <w:lang w:val="en-IE"/>
     </w:rPr>
   </w:style>
-  <w:style w:type="character" w:customStyle="1" w:styleId="WW8Num12z0">
+  <w:style w:type="character" w:styleId="WW8Num12z0" w:customStyle="1">
     <w:name w:val="WW8Num12z0"/>
     <w:rPr>
       <w:rFonts w:ascii="Symbol" w:hAnsi="Symbol"/>
     </w:rPr>
   </w:style>
-  <w:style w:type="character" w:customStyle="1" w:styleId="WW8Num12z1">
+  <w:style w:type="character" w:styleId="WW8Num12z1" w:customStyle="1">
     <w:name w:val="WW8Num12z1"/>
     <w:rPr>
       <w:rFonts w:ascii="Courier New" w:hAnsi="Courier New" w:cs="Courier New"/>
     </w:rPr>
   </w:style>
-  <w:style w:type="character" w:customStyle="1" w:styleId="WW8Num12z2">
+  <w:style w:type="character" w:styleId="WW8Num12z2" w:customStyle="1">
     <w:name w:val="WW8Num12z2"/>
     <w:rPr>
       <w:rFonts w:ascii="Wingdings" w:hAnsi="Wingdings"/>
     </w:rPr>
   </w:style>
-  <w:style w:type="character" w:customStyle="1" w:styleId="WW8Num13z0">
+  <w:style w:type="character" w:styleId="WW8Num13z0" w:customStyle="1">
     <w:name w:val="WW8Num13z0"/>
     <w:rPr>
       <w:rFonts w:ascii="Tahoma" w:hAnsi="Tahoma" w:cs="Tahoma"/>
@@ -13288,7 +14325,7 @@
       <w:szCs w:val="20"/>
     </w:rPr>
   </w:style>
-  <w:style w:type="character" w:customStyle="1" w:styleId="NoSpacingChar">
+  <w:style w:type="character" w:styleId="NoSpacingChar" w:customStyle="1">
     <w:name w:val="No Spacing Char"/>
     <w:basedOn w:val="DefaultParagraphFont"/>
     <w:rPr>
@@ -13297,7 +14334,7 @@
       <w:lang w:val="en-US" w:eastAsia="ar-SA" w:bidi="ar-SA"/>
     </w:rPr>
   </w:style>
-  <w:style w:type="character" w:customStyle="1" w:styleId="CharChar2">
+  <w:style w:type="character" w:styleId="CharChar2" w:customStyle="1">
     <w:name w:val="Char Char2"/>
     <w:basedOn w:val="DefaultParagraphFont"/>
     <w:rPr>
@@ -13306,11 +14343,11 @@
       <w:szCs w:val="14"/>
     </w:rPr>
   </w:style>
-  <w:style w:type="character" w:customStyle="1" w:styleId="CharChar1">
+  <w:style w:type="character" w:styleId="CharChar1" w:customStyle="1">
     <w:name w:val="Char Char1"/>
     <w:basedOn w:val="DefaultParagraphFont"/>
   </w:style>
-  <w:style w:type="character" w:customStyle="1" w:styleId="CharChar">
+  <w:style w:type="character" w:styleId="CharChar" w:customStyle="1">
     <w:name w:val="Char Char"/>
     <w:basedOn w:val="DefaultParagraphFont"/>
   </w:style>
@@ -13321,27 +14358,27 @@
       <w:color w:val="808080"/>
     </w:rPr>
   </w:style>
-  <w:style w:type="character" w:customStyle="1" w:styleId="CharChar5">
+  <w:style w:type="character" w:styleId="CharChar5" w:customStyle="1">
     <w:name w:val="Char Char5"/>
     <w:basedOn w:val="DefaultParagraphFont"/>
     <w:rPr>
-      <w:rFonts w:ascii="Cambria" w:eastAsia="MS Gothic" w:hAnsi="Cambria" w:cs="Mangal"/>
+      <w:rFonts w:ascii="Cambria" w:hAnsi="Cambria" w:eastAsia="MS Gothic" w:cs="Mangal"/>
       <w:sz w:val="24"/>
       <w:szCs w:val="21"/>
     </w:rPr>
   </w:style>
-  <w:style w:type="character" w:customStyle="1" w:styleId="CharChar4">
+  <w:style w:type="character" w:styleId="CharChar4" w:customStyle="1">
     <w:name w:val="Char Char4"/>
     <w:basedOn w:val="DefaultParagraphFont"/>
     <w:rPr>
-      <w:rFonts w:ascii="Cambria" w:eastAsia="MS Gothic" w:hAnsi="Cambria" w:cs="Mangal"/>
+      <w:rFonts w:ascii="Cambria" w:hAnsi="Cambria" w:eastAsia="MS Gothic" w:cs="Mangal"/>
     </w:rPr>
   </w:style>
-  <w:style w:type="character" w:customStyle="1" w:styleId="CharChar3">
+  <w:style w:type="character" w:styleId="CharChar3" w:customStyle="1">
     <w:name w:val="Char Char3"/>
     <w:basedOn w:val="DefaultParagraphFont"/>
     <w:rPr>
-      <w:rFonts w:ascii="Cambria" w:eastAsia="MS Gothic" w:hAnsi="Cambria" w:cs="Times New Roman"/>
+      <w:rFonts w:ascii="Cambria" w:hAnsi="Cambria" w:eastAsia="MS Gothic" w:cs="Times New Roman"/>
     </w:rPr>
   </w:style>
   <w:style w:type="character" w:styleId="Hyperlink">
@@ -13365,7 +14402,7 @@
     <w:name w:val="page number"/>
     <w:basedOn w:val="DefaultParagraphFont"/>
   </w:style>
-  <w:style w:type="paragraph" w:customStyle="1" w:styleId="Tiu">
+  <w:style w:type="paragraph" w:styleId="Tiu" w:customStyle="1">
     <w:name w:val="Tiêu đề"/>
     <w:basedOn w:val="Normal"/>
     <w:next w:val="BodyText"/>
@@ -13374,7 +14411,7 @@
       <w:spacing w:before="240"/>
     </w:pPr>
     <w:rPr>
-      <w:rFonts w:ascii="Arial" w:eastAsia="MS PGothic" w:hAnsi="Arial" w:cs="Tahoma"/>
+      <w:rFonts w:ascii="Arial" w:hAnsi="Arial" w:eastAsia="MS PGothic" w:cs="Tahoma"/>
       <w:sz w:val="28"/>
       <w:szCs w:val="28"/>
     </w:rPr>
@@ -13390,7 +14427,7 @@
       <w:rFonts w:cs="Tahoma"/>
     </w:rPr>
   </w:style>
-  <w:style w:type="paragraph" w:customStyle="1" w:styleId="Ph">
+  <w:style w:type="paragraph" w:styleId="Ph" w:customStyle="1">
     <w:name w:val="Phụ đề"/>
     <w:basedOn w:val="Normal"/>
     <w:pPr>
@@ -13405,7 +14442,7 @@
       <w:szCs w:val="24"/>
     </w:rPr>
   </w:style>
-  <w:style w:type="paragraph" w:customStyle="1" w:styleId="Chmc">
+  <w:style w:type="paragraph" w:styleId="Chmc" w:customStyle="1">
     <w:name w:val="Chỉ mục"/>
     <w:basedOn w:val="Normal"/>
     <w:pPr>
@@ -13423,7 +14460,7 @@
       <w:suppressAutoHyphens/>
     </w:pPr>
     <w:rPr>
-      <w:rFonts w:ascii="Calibri" w:eastAsia="MS Mincho" w:hAnsi="Calibri" w:cs="Calibri"/>
+      <w:rFonts w:ascii="Calibri" w:hAnsi="Calibri" w:eastAsia="MS Mincho" w:cs="Calibri"/>
       <w:sz w:val="22"/>
       <w:szCs w:val="22"/>
       <w:lang w:eastAsia="ar-SA"/>
@@ -13463,7 +14500,7 @@
       <w:ind w:left="840"/>
     </w:pPr>
   </w:style>
-  <w:style w:type="paragraph" w:customStyle="1" w:styleId="NormalH">
+  <w:style w:type="paragraph" w:styleId="NormalH" w:customStyle="1">
     <w:name w:val="NormalH"/>
     <w:basedOn w:val="Normal"/>
     <w:pPr>
@@ -13694,18 +14731,18 @@
       <w:bCs/>
     </w:rPr>
   </w:style>
-  <w:style w:type="paragraph" w:customStyle="1" w:styleId="Nidungkhung">
+  <w:style w:type="paragraph" w:styleId="Nidungkhung" w:customStyle="1">
     <w:name w:val="Nội dung khung"/>
     <w:basedOn w:val="BodyText"/>
   </w:style>
-  <w:style w:type="paragraph" w:customStyle="1" w:styleId="Nidungbng">
+  <w:style w:type="paragraph" w:styleId="Nidungbng" w:customStyle="1">
     <w:name w:val="Nội dung bảng"/>
     <w:basedOn w:val="Normal"/>
     <w:pPr>
       <w:suppressLineNumbers/>
     </w:pPr>
   </w:style>
-  <w:style w:type="paragraph" w:customStyle="1" w:styleId="Tiubng">
+  <w:style w:type="paragraph" w:styleId="Tiubng" w:customStyle="1">
     <w:name w:val="Tiêu đề bảng"/>
     <w:basedOn w:val="Nidungbng"/>
     <w:pPr>
@@ -13716,7 +14753,7 @@
       <w:bCs/>
     </w:rPr>
   </w:style>
-  <w:style w:type="paragraph" w:customStyle="1" w:styleId="StyleHeading2Tahoma13ptBoldCustomColorRGB44105178">
+  <w:style w:type="paragraph" w:styleId="StyleHeading2Tahoma13ptBoldCustomColorRGB44105178" w:customStyle="1">
     <w:name w:val="Style Heading 2 + Tahoma 13 pt Bold Custom Color(RGB(44105178))"/>
     <w:basedOn w:val="Heading2"/>
     <w:autoRedefine/>
@@ -13727,7 +14764,7 @@
       <w:color w:val="2C69B2"/>
     </w:rPr>
   </w:style>
-  <w:style w:type="paragraph" w:customStyle="1" w:styleId="StyleHeading2Tahoma13ptBoldCustomColorRGB441051781">
+  <w:style w:type="paragraph" w:styleId="StyleHeading2Tahoma13ptBoldCustomColorRGB441051781" w:customStyle="1">
     <w:name w:val="Style Heading 2 + Tahoma 13 pt Bold Custom Color(RGB(44105178))1"/>
     <w:basedOn w:val="Heading2"/>
     <w:autoRedefine/>
@@ -13738,7 +14775,7 @@
       <w:color w:val="2C69B2"/>
     </w:rPr>
   </w:style>
-  <w:style w:type="paragraph" w:customStyle="1" w:styleId="StyleHeading2Tahoma13ptBoldCustomColorRGB441051782">
+  <w:style w:type="paragraph" w:styleId="StyleHeading2Tahoma13ptBoldCustomColorRGB441051782" w:customStyle="1">
     <w:name w:val="Style Heading 2 + Tahoma 13 pt Bold Custom Color(RGB(44105178))2"/>
     <w:basedOn w:val="Heading2"/>
     <w:autoRedefine/>
@@ -13749,7 +14786,7 @@
       <w:color w:val="2C69B2"/>
     </w:rPr>
   </w:style>
-  <w:style w:type="table" w:customStyle="1" w:styleId="BlueStripe1">
+  <w:style w:type="table" w:styleId="BlueStripe1" w:customStyle="1">
     <w:name w:val="BlueStripe 1"/>
     <w:basedOn w:val="TableNormal"/>
     <w:rsid w:val="00280184"/>
@@ -13757,17 +14794,17 @@
       <w:snapToGrid w:val="0"/>
     </w:pPr>
     <w:rPr>
-      <w:rFonts w:ascii="Calibri" w:eastAsia="Arial" w:hAnsi="Calibri" w:cs="Calibri"/>
+      <w:rFonts w:ascii="Calibri" w:hAnsi="Calibri" w:eastAsia="Arial" w:cs="Calibri"/>
     </w:rPr>
     <w:tblPr>
       <w:tblStyleRowBandSize w:val="1"/>
       <w:tblBorders>
-        <w:top w:val="single" w:sz="4" w:space="0" w:color="6F97C7"/>
-        <w:left w:val="single" w:sz="4" w:space="0" w:color="6F97C7"/>
-        <w:bottom w:val="single" w:sz="4" w:space="0" w:color="6F97C7"/>
-        <w:right w:val="single" w:sz="4" w:space="0" w:color="6F97C7"/>
-        <w:insideH w:val="single" w:sz="4" w:space="0" w:color="6F97C7"/>
-        <w:insideV w:val="single" w:sz="4" w:space="0" w:color="6F97C7"/>
+        <w:top w:val="single" w:color="6F97C7" w:sz="4" w:space="0"/>
+        <w:left w:val="single" w:color="6F97C7" w:sz="4" w:space="0"/>
+        <w:bottom w:val="single" w:color="6F97C7" w:sz="4" w:space="0"/>
+        <w:right w:val="single" w:color="6F97C7" w:sz="4" w:space="0"/>
+        <w:insideH w:val="single" w:color="6F97C7" w:sz="4" w:space="0"/>
+        <w:insideV w:val="single" w:color="6F97C7" w:sz="4" w:space="0"/>
       </w:tblBorders>
       <w:tblCellMar>
         <w:left w:w="115" w:type="dxa"/>
@@ -13786,10 +14823,10 @@
       <w:tblPr/>
       <w:tcPr>
         <w:tcBorders>
-          <w:top w:val="single" w:sz="8" w:space="0" w:color="7BA0CD"/>
-          <w:left w:val="single" w:sz="8" w:space="0" w:color="7BA0CD"/>
-          <w:bottom w:val="single" w:sz="8" w:space="0" w:color="7BA0CD"/>
-          <w:right w:val="single" w:sz="8" w:space="0" w:color="7BA0CD"/>
+          <w:top w:val="single" w:color="7BA0CD" w:sz="8" w:space="0"/>
+          <w:left w:val="single" w:color="7BA0CD" w:sz="8" w:space="0"/>
+          <w:bottom w:val="single" w:color="7BA0CD" w:sz="8" w:space="0"/>
+          <w:right w:val="single" w:color="7BA0CD" w:sz="8" w:space="0"/>
           <w:insideH w:val="nil"/>
           <w:insideV w:val="nil"/>
         </w:tcBorders>
@@ -13804,10 +14841,10 @@
       <w:tblPr/>
       <w:tcPr>
         <w:tcBorders>
-          <w:top w:val="double" w:sz="6" w:space="0" w:color="7BA0CD"/>
-          <w:left w:val="single" w:sz="8" w:space="0" w:color="7BA0CD"/>
-          <w:bottom w:val="single" w:sz="8" w:space="0" w:color="7BA0CD"/>
-          <w:right w:val="single" w:sz="8" w:space="0" w:color="7BA0CD"/>
+          <w:top w:val="double" w:color="7BA0CD" w:sz="6" w:space="0"/>
+          <w:left w:val="single" w:color="7BA0CD" w:sz="8" w:space="0"/>
+          <w:bottom w:val="single" w:color="7BA0CD" w:sz="8" w:space="0"/>
+          <w:right w:val="single" w:color="7BA0CD" w:sz="8" w:space="0"/>
           <w:insideH w:val="nil"/>
           <w:insideV w:val="nil"/>
         </w:tcBorders>
@@ -13829,23 +14866,23 @@
       <w:pPr>
         <w:wordWrap/>
         <w:spacing w:beforeLines="0" w:beforeAutospacing="0" w:afterLines="0" w:afterAutospacing="0" w:line="240" w:lineRule="auto"/>
-        <w:ind w:leftChars="0" w:left="0" w:rightChars="0" w:right="0"/>
+        <w:ind w:left="0" w:leftChars="0" w:right="0" w:rightChars="0"/>
       </w:pPr>
       <w:tblPr/>
       <w:tcPr>
         <w:tcBorders>
-          <w:top w:val="single" w:sz="4" w:space="0" w:color="6F97C7"/>
-          <w:left w:val="single" w:sz="4" w:space="0" w:color="6F97C7"/>
-          <w:bottom w:val="single" w:sz="4" w:space="0" w:color="6F97C7"/>
-          <w:right w:val="single" w:sz="4" w:space="0" w:color="6F97C7"/>
-          <w:insideH w:val="single" w:sz="4" w:space="0" w:color="6F97C7"/>
-          <w:insideV w:val="single" w:sz="4" w:space="0" w:color="6F97C7"/>
+          <w:top w:val="single" w:color="6F97C7" w:sz="4" w:space="0"/>
+          <w:left w:val="single" w:color="6F97C7" w:sz="4" w:space="0"/>
+          <w:bottom w:val="single" w:color="6F97C7" w:sz="4" w:space="0"/>
+          <w:right w:val="single" w:color="6F97C7" w:sz="4" w:space="0"/>
+          <w:insideH w:val="single" w:color="6F97C7" w:sz="4" w:space="0"/>
+          <w:insideV w:val="single" w:color="6F97C7" w:sz="4" w:space="0"/>
         </w:tcBorders>
         <w:shd w:val="clear" w:color="auto" w:fill="D3DFEE"/>
       </w:tcPr>
     </w:tblStylePr>
   </w:style>
-  <w:style w:type="paragraph" w:customStyle="1" w:styleId="Nor">
+  <w:style w:type="paragraph" w:styleId="Nor" w:customStyle="1">
     <w:name w:val="Nor"/>
     <w:basedOn w:val="Heading3"/>
     <w:rsid w:val="00E22133"/>
@@ -13867,7 +14904,7 @@
     <w:rsid w:val="009A57EC"/>
     <w:pPr>
       <w:pBdr>
-        <w:bottom w:val="single" w:sz="4" w:space="4" w:color="4F81BD"/>
+        <w:bottom w:val="single" w:color="4F81BD" w:sz="4" w:space="4"/>
       </w:pBdr>
       <w:spacing w:before="200" w:after="280"/>
       <w:ind w:left="936" w:right="936"/>
@@ -13882,14 +14919,14 @@
       <w:szCs w:val="18"/>
     </w:rPr>
   </w:style>
-  <w:style w:type="character" w:customStyle="1" w:styleId="IntenseQuoteChar">
+  <w:style w:type="character" w:styleId="IntenseQuoteChar" w:customStyle="1">
     <w:name w:val="Intense Quote Char"/>
     <w:basedOn w:val="DefaultParagraphFont"/>
     <w:link w:val="IntenseQuote"/>
     <w:uiPriority w:val="30"/>
     <w:rsid w:val="009A57EC"/>
     <w:rPr>
-      <w:rFonts w:ascii="Tahoma" w:eastAsia="MS Mincho" w:hAnsi="Tahoma" w:cs="Mangal"/>
+      <w:rFonts w:ascii="Tahoma" w:hAnsi="Tahoma" w:eastAsia="MS Mincho" w:cs="Mangal"/>
       <w:b/>
       <w:bCs/>
       <w:i/>
@@ -13922,12 +14959,12 @@
       <w:tblStyleRowBandSize w:val="1"/>
       <w:tblStyleColBandSize w:val="1"/>
       <w:tblBorders>
-        <w:top w:val="single" w:sz="4" w:space="0" w:color="E5B8B7" w:themeColor="accent2" w:themeTint="66"/>
-        <w:left w:val="single" w:sz="4" w:space="0" w:color="E5B8B7" w:themeColor="accent2" w:themeTint="66"/>
-        <w:bottom w:val="single" w:sz="4" w:space="0" w:color="E5B8B7" w:themeColor="accent2" w:themeTint="66"/>
-        <w:right w:val="single" w:sz="4" w:space="0" w:color="E5B8B7" w:themeColor="accent2" w:themeTint="66"/>
-        <w:insideH w:val="single" w:sz="4" w:space="0" w:color="E5B8B7" w:themeColor="accent2" w:themeTint="66"/>
-        <w:insideV w:val="single" w:sz="4" w:space="0" w:color="E5B8B7" w:themeColor="accent2" w:themeTint="66"/>
+        <w:top w:val="single" w:color="E5B8B7" w:themeColor="accent2" w:themeTint="66" w:sz="4" w:space="0"/>
+        <w:left w:val="single" w:color="E5B8B7" w:themeColor="accent2" w:themeTint="66" w:sz="4" w:space="0"/>
+        <w:bottom w:val="single" w:color="E5B8B7" w:themeColor="accent2" w:themeTint="66" w:sz="4" w:space="0"/>
+        <w:right w:val="single" w:color="E5B8B7" w:themeColor="accent2" w:themeTint="66" w:sz="4" w:space="0"/>
+        <w:insideH w:val="single" w:color="E5B8B7" w:themeColor="accent2" w:themeTint="66" w:sz="4" w:space="0"/>
+        <w:insideV w:val="single" w:color="E5B8B7" w:themeColor="accent2" w:themeTint="66" w:sz="4" w:space="0"/>
       </w:tblBorders>
     </w:tblPr>
     <w:tblStylePr w:type="firstRow">
@@ -13938,7 +14975,7 @@
       <w:tblPr/>
       <w:tcPr>
         <w:tcBorders>
-          <w:bottom w:val="single" w:sz="12" w:space="0" w:color="D99594" w:themeColor="accent2" w:themeTint="99"/>
+          <w:bottom w:val="single" w:color="D99594" w:themeColor="accent2" w:themeTint="99" w:sz="12" w:space="0"/>
         </w:tcBorders>
       </w:tcPr>
     </w:tblStylePr>
@@ -13950,7 +14987,7 @@
       <w:tblPr/>
       <w:tcPr>
         <w:tcBorders>
-          <w:top w:val="double" w:sz="2" w:space="0" w:color="D99594" w:themeColor="accent2" w:themeTint="99"/>
+          <w:top w:val="double" w:color="D99594" w:themeColor="accent2" w:themeTint="99" w:sz="2" w:space="0"/>
         </w:tcBorders>
       </w:tcPr>
     </w:tblStylePr>
@@ -13979,7 +15016,7 @@
       <w:spacing w:before="100" w:beforeAutospacing="1" w:after="100" w:afterAutospacing="1" w:line="240" w:lineRule="auto"/>
     </w:pPr>
     <w:rPr>
-      <w:rFonts w:ascii="Times New Roman" w:eastAsia="Times New Roman" w:hAnsi="Times New Roman" w:cs="Times New Roman"/>
+      <w:rFonts w:ascii="Times New Roman" w:hAnsi="Times New Roman" w:eastAsia="Times New Roman" w:cs="Times New Roman"/>
       <w:sz w:val="26"/>
       <w:szCs w:val="24"/>
       <w:lang w:eastAsia="en-US" w:bidi="ar-SA"/>
@@ -14004,12 +15041,12 @@
       <w:tblStyleRowBandSize w:val="1"/>
       <w:tblStyleColBandSize w:val="1"/>
       <w:tblBorders>
-        <w:top w:val="single" w:sz="4" w:space="0" w:color="999999" w:themeColor="text1" w:themeTint="66"/>
-        <w:left w:val="single" w:sz="4" w:space="0" w:color="999999" w:themeColor="text1" w:themeTint="66"/>
-        <w:bottom w:val="single" w:sz="4" w:space="0" w:color="999999" w:themeColor="text1" w:themeTint="66"/>
-        <w:right w:val="single" w:sz="4" w:space="0" w:color="999999" w:themeColor="text1" w:themeTint="66"/>
-        <w:insideH w:val="single" w:sz="4" w:space="0" w:color="999999" w:themeColor="text1" w:themeTint="66"/>
-        <w:insideV w:val="single" w:sz="4" w:space="0" w:color="999999" w:themeColor="text1" w:themeTint="66"/>
+        <w:top w:val="single" w:color="999999" w:themeColor="text1" w:themeTint="66" w:sz="4" w:space="0"/>
+        <w:left w:val="single" w:color="999999" w:themeColor="text1" w:themeTint="66" w:sz="4" w:space="0"/>
+        <w:bottom w:val="single" w:color="999999" w:themeColor="text1" w:themeTint="66" w:sz="4" w:space="0"/>
+        <w:right w:val="single" w:color="999999" w:themeColor="text1" w:themeTint="66" w:sz="4" w:space="0"/>
+        <w:insideH w:val="single" w:color="999999" w:themeColor="text1" w:themeTint="66" w:sz="4" w:space="0"/>
+        <w:insideV w:val="single" w:color="999999" w:themeColor="text1" w:themeTint="66" w:sz="4" w:space="0"/>
       </w:tblBorders>
     </w:tblPr>
     <w:tblStylePr w:type="firstRow">
@@ -14020,7 +15057,7 @@
       <w:tblPr/>
       <w:tcPr>
         <w:tcBorders>
-          <w:bottom w:val="single" w:sz="12" w:space="0" w:color="666666" w:themeColor="text1" w:themeTint="99"/>
+          <w:bottom w:val="single" w:color="666666" w:themeColor="text1" w:themeTint="99" w:sz="12" w:space="0"/>
         </w:tcBorders>
       </w:tcPr>
     </w:tblStylePr>
@@ -14032,7 +15069,7 @@
       <w:tblPr/>
       <w:tcPr>
         <w:tcBorders>
-          <w:top w:val="double" w:sz="2" w:space="0" w:color="666666" w:themeColor="text1" w:themeTint="99"/>
+          <w:top w:val="double" w:color="666666" w:themeColor="text1" w:themeTint="99" w:sz="2" w:space="0"/>
         </w:tcBorders>
       </w:tcPr>
     </w:tblStylePr>
@@ -14077,12 +15114,12 @@
     <w:rsid w:val="003E6FB7"/>
     <w:tblPr>
       <w:tblBorders>
-        <w:top w:val="single" w:sz="4" w:space="0" w:color="auto"/>
-        <w:left w:val="single" w:sz="4" w:space="0" w:color="auto"/>
-        <w:bottom w:val="single" w:sz="4" w:space="0" w:color="auto"/>
-        <w:right w:val="single" w:sz="4" w:space="0" w:color="auto"/>
-        <w:insideH w:val="single" w:sz="4" w:space="0" w:color="auto"/>
-        <w:insideV w:val="single" w:sz="4" w:space="0" w:color="auto"/>
+        <w:top w:val="single" w:color="auto" w:sz="4" w:space="0"/>
+        <w:left w:val="single" w:color="auto" w:sz="4" w:space="0"/>
+        <w:bottom w:val="single" w:color="auto" w:sz="4" w:space="0"/>
+        <w:right w:val="single" w:color="auto" w:sz="4" w:space="0"/>
+        <w:insideH w:val="single" w:color="auto" w:sz="4" w:space="0"/>
+        <w:insideV w:val="single" w:color="auto" w:sz="4" w:space="0"/>
       </w:tblBorders>
     </w:tblPr>
   </w:style>
@@ -14095,12 +15132,12 @@
       <w:tblStyleRowBandSize w:val="1"/>
       <w:tblStyleColBandSize w:val="1"/>
       <w:tblBorders>
-        <w:top w:val="single" w:sz="4" w:space="0" w:color="95B3D7" w:themeColor="accent1" w:themeTint="99"/>
-        <w:left w:val="single" w:sz="4" w:space="0" w:color="95B3D7" w:themeColor="accent1" w:themeTint="99"/>
-        <w:bottom w:val="single" w:sz="4" w:space="0" w:color="95B3D7" w:themeColor="accent1" w:themeTint="99"/>
-        <w:right w:val="single" w:sz="4" w:space="0" w:color="95B3D7" w:themeColor="accent1" w:themeTint="99"/>
-        <w:insideH w:val="single" w:sz="4" w:space="0" w:color="95B3D7" w:themeColor="accent1" w:themeTint="99"/>
-        <w:insideV w:val="single" w:sz="4" w:space="0" w:color="95B3D7" w:themeColor="accent1" w:themeTint="99"/>
+        <w:top w:val="single" w:color="95B3D7" w:themeColor="accent1" w:themeTint="99" w:sz="4" w:space="0"/>
+        <w:left w:val="single" w:color="95B3D7" w:themeColor="accent1" w:themeTint="99" w:sz="4" w:space="0"/>
+        <w:bottom w:val="single" w:color="95B3D7" w:themeColor="accent1" w:themeTint="99" w:sz="4" w:space="0"/>
+        <w:right w:val="single" w:color="95B3D7" w:themeColor="accent1" w:themeTint="99" w:sz="4" w:space="0"/>
+        <w:insideH w:val="single" w:color="95B3D7" w:themeColor="accent1" w:themeTint="99" w:sz="4" w:space="0"/>
+        <w:insideV w:val="single" w:color="95B3D7" w:themeColor="accent1" w:themeTint="99" w:sz="4" w:space="0"/>
       </w:tblBorders>
     </w:tblPr>
     <w:tblStylePr w:type="firstRow">
@@ -14112,10 +15149,10 @@
       <w:tblPr/>
       <w:tcPr>
         <w:tcBorders>
-          <w:top w:val="single" w:sz="4" w:space="0" w:color="4F81BD" w:themeColor="accent1"/>
-          <w:left w:val="single" w:sz="4" w:space="0" w:color="4F81BD" w:themeColor="accent1"/>
-          <w:bottom w:val="single" w:sz="4" w:space="0" w:color="4F81BD" w:themeColor="accent1"/>
-          <w:right w:val="single" w:sz="4" w:space="0" w:color="4F81BD" w:themeColor="accent1"/>
+          <w:top w:val="single" w:color="4F81BD" w:themeColor="accent1" w:sz="4" w:space="0"/>
+          <w:left w:val="single" w:color="4F81BD" w:themeColor="accent1" w:sz="4" w:space="0"/>
+          <w:bottom w:val="single" w:color="4F81BD" w:themeColor="accent1" w:sz="4" w:space="0"/>
+          <w:right w:val="single" w:color="4F81BD" w:themeColor="accent1" w:sz="4" w:space="0"/>
           <w:insideH w:val="nil"/>
           <w:insideV w:val="nil"/>
         </w:tcBorders>
@@ -14130,7 +15167,7 @@
       <w:tblPr/>
       <w:tcPr>
         <w:tcBorders>
-          <w:top w:val="double" w:sz="4" w:space="0" w:color="4F81BD" w:themeColor="accent1"/>
+          <w:top w:val="double" w:color="4F81BD" w:themeColor="accent1" w:sz="4" w:space="0"/>
         </w:tcBorders>
       </w:tcPr>
     </w:tblStylePr>
@@ -14171,20 +15208,20 @@
       <w:contextualSpacing/>
     </w:pPr>
     <w:rPr>
-      <w:rFonts w:asciiTheme="majorHAnsi" w:eastAsiaTheme="majorEastAsia" w:hAnsiTheme="majorHAnsi" w:cs="Mangal"/>
+      <w:rFonts w:cs="Mangal" w:asciiTheme="majorHAnsi" w:hAnsiTheme="majorHAnsi" w:eastAsiaTheme="majorEastAsia"/>
       <w:spacing w:val="-10"/>
       <w:kern w:val="28"/>
       <w:sz w:val="56"/>
       <w:szCs w:val="50"/>
     </w:rPr>
   </w:style>
-  <w:style w:type="character" w:customStyle="1" w:styleId="TitleChar">
+  <w:style w:type="character" w:styleId="TitleChar" w:customStyle="1">
     <w:name w:val="Title Char"/>
     <w:basedOn w:val="DefaultParagraphFont"/>
     <w:link w:val="Title"/>
     <w:rsid w:val="006F11C9"/>
     <w:rPr>
-      <w:rFonts w:asciiTheme="majorHAnsi" w:eastAsiaTheme="majorEastAsia" w:hAnsiTheme="majorHAnsi" w:cs="Mangal"/>
+      <w:rFonts w:cs="Mangal" w:asciiTheme="majorHAnsi" w:hAnsiTheme="majorHAnsi" w:eastAsiaTheme="majorEastAsia"/>
       <w:spacing w:val="-10"/>
       <w:kern w:val="28"/>
       <w:sz w:val="56"/>
@@ -14206,19 +15243,19 @@
       <w:spacing w:after="160"/>
     </w:pPr>
     <w:rPr>
-      <w:rFonts w:asciiTheme="minorHAnsi" w:eastAsiaTheme="minorEastAsia" w:hAnsiTheme="minorHAnsi" w:cs="Mangal"/>
+      <w:rFonts w:cs="Mangal" w:asciiTheme="minorHAnsi" w:hAnsiTheme="minorHAnsi" w:eastAsiaTheme="minorEastAsia"/>
       <w:color w:val="5A5A5A" w:themeColor="text1" w:themeTint="A5"/>
       <w:spacing w:val="15"/>
       <w:sz w:val="22"/>
     </w:rPr>
   </w:style>
-  <w:style w:type="character" w:customStyle="1" w:styleId="SubtitleChar">
+  <w:style w:type="character" w:styleId="SubtitleChar" w:customStyle="1">
     <w:name w:val="Subtitle Char"/>
     <w:basedOn w:val="DefaultParagraphFont"/>
     <w:link w:val="Subtitle"/>
     <w:rsid w:val="006F11C9"/>
     <w:rPr>
-      <w:rFonts w:asciiTheme="minorHAnsi" w:eastAsiaTheme="minorEastAsia" w:hAnsiTheme="minorHAnsi" w:cs="Mangal"/>
+      <w:rFonts w:cs="Mangal" w:asciiTheme="minorHAnsi" w:hAnsiTheme="minorHAnsi" w:eastAsiaTheme="minorEastAsia"/>
       <w:color w:val="5A5A5A" w:themeColor="text1" w:themeTint="A5"/>
       <w:spacing w:val="15"/>
       <w:sz w:val="22"/>

</xml_diff>

<commit_message>
Update 5.3 Uoc luong gia thanh
</commit_message>
<xml_diff>
--- a/docs/MyProjectMgnt.docx
+++ b/docs/MyProjectMgnt.docx
@@ -5700,28 +5700,8 @@
     </w:p>
     <w:p>
       <w:pPr>
-        <w:spacing w:after="120" w:line="276" w:lineRule="auto"/>
-        <w:jc w:val="both"/>
-        <w:rPr>
-          <w:rFonts w:ascii="Tahoma" w:hAnsi="Tahoma" w:eastAsia="Tahoma" w:cs="Tahoma"/>
-          <w:noProof w:val="0"/>
-          <w:sz w:val="22"/>
-          <w:szCs w:val="22"/>
-          <w:lang w:val="en-US"/>
-        </w:rPr>
-      </w:pPr>
-      <w:r>
-        <w:rPr>
-          <w:rFonts w:ascii="Tahoma" w:hAnsi="Tahoma" w:eastAsia="Tahoma" w:cs="Tahoma"/>
-          <w:i w:val="1"/>
-          <w:iCs w:val="1"/>
-          <w:noProof w:val="0"/>
-          <w:sz w:val="22"/>
-          <w:szCs w:val="22"/>
-          <w:lang w:val="vi-VN"/>
-        </w:rPr>
-        <w:t>d: day  w:week  m:month</w:t>
-      </w:r>
+        <w:pStyle w:val="Normal"/>
+      </w:pPr>
     </w:p>
     <w:tbl>
       <w:tblPr>
@@ -7015,38 +6995,46 @@
     <w:p>
       <w:pPr>
         <w:pStyle w:val="Heading2"/>
+        <w:rPr/>
       </w:pPr>
       <w:bookmarkStart w:name="_Toc25660395" w:id="18"/>
       <w:proofErr w:type="spellStart"/>
       <w:r>
+        <w:rPr/>
         <w:t>Ước</w:t>
       </w:r>
       <w:proofErr w:type="spellEnd"/>
       <w:r>
-        <w:t xml:space="preserve"> </w:t>
-      </w:r>
-      <w:proofErr w:type="spellStart"/>
-      <w:r>
+        <w:rPr/>
+        <w:t xml:space="preserve"> </w:t>
+      </w:r>
+      <w:proofErr w:type="spellStart"/>
+      <w:r>
+        <w:rPr/>
         <w:t>lượng</w:t>
       </w:r>
       <w:proofErr w:type="spellEnd"/>
       <w:r>
-        <w:t xml:space="preserve"> </w:t>
-      </w:r>
-      <w:proofErr w:type="spellStart"/>
-      <w:r>
+        <w:rPr/>
+        <w:t xml:space="preserve"> </w:t>
+      </w:r>
+      <w:proofErr w:type="spellStart"/>
+      <w:r>
+        <w:rPr/>
         <w:t>rủi</w:t>
       </w:r>
       <w:proofErr w:type="spellEnd"/>
       <w:r>
-        <w:t xml:space="preserve"> </w:t>
-      </w:r>
-      <w:proofErr w:type="spellStart"/>
-      <w:r>
+        <w:rPr/>
+        <w:t xml:space="preserve"> </w:t>
+      </w:r>
+      <w:proofErr w:type="spellStart"/>
+      <w:r>
+        <w:rPr/>
         <w:t>ro</w:t>
       </w:r>
+      <w:proofErr w:type="spellEnd"/>
       <w:bookmarkEnd w:id="18"/>
-      <w:proofErr w:type="spellEnd"/>
     </w:p>
     <w:p/>
     <w:p>

</xml_diff>

<commit_message>
5.4 Uoc luong rui ro
</commit_message>
<xml_diff>
--- a/docs/MyProjectMgnt.docx
+++ b/docs/MyProjectMgnt.docx
@@ -5700,8 +5700,66 @@
     </w:p>
     <w:p>
       <w:pPr>
-        <w:pStyle w:val="Normal"/>
-      </w:pPr>
+        <w:spacing w:after="120" w:line="276" w:lineRule="auto"/>
+        <w:jc w:val="both"/>
+        <w:rPr>
+          <w:rFonts w:ascii="Tahoma" w:hAnsi="Tahoma" w:eastAsia="Tahoma" w:cs="Tahoma"/>
+          <w:noProof w:val="0"/>
+          <w:sz w:val="22"/>
+          <w:szCs w:val="22"/>
+          <w:lang w:val="en-US"/>
+        </w:rPr>
+      </w:pPr>
+      <w:r>
+        <w:rPr>
+          <w:rFonts w:ascii="Tahoma" w:hAnsi="Tahoma" w:eastAsia="Tahoma" w:cs="Tahoma"/>
+          <w:i w:val="1"/>
+          <w:iCs w:val="1"/>
+          <w:noProof w:val="0"/>
+          <w:sz w:val="22"/>
+          <w:szCs w:val="22"/>
+          <w:lang w:val="vi-VN"/>
+        </w:rPr>
+        <w:t xml:space="preserve">d: day  </w:t>
+      </w:r>
+      <w:proofErr w:type="spellStart"/>
+      <w:r>
+        <w:rPr>
+          <w:rFonts w:ascii="Tahoma" w:hAnsi="Tahoma" w:eastAsia="Tahoma" w:cs="Tahoma"/>
+          <w:i w:val="1"/>
+          <w:iCs w:val="1"/>
+          <w:noProof w:val="0"/>
+          <w:sz w:val="22"/>
+          <w:szCs w:val="22"/>
+          <w:lang w:val="vi-VN"/>
+        </w:rPr>
+        <w:t>w:week</w:t>
+      </w:r>
+      <w:proofErr w:type="spellEnd"/>
+      <w:r>
+        <w:rPr>
+          <w:rFonts w:ascii="Tahoma" w:hAnsi="Tahoma" w:eastAsia="Tahoma" w:cs="Tahoma"/>
+          <w:i w:val="1"/>
+          <w:iCs w:val="1"/>
+          <w:noProof w:val="0"/>
+          <w:sz w:val="22"/>
+          <w:szCs w:val="22"/>
+          <w:lang w:val="vi-VN"/>
+        </w:rPr>
+        <w:t xml:space="preserve">  </w:t>
+      </w:r>
+      <w:r>
+        <w:rPr>
+          <w:rFonts w:ascii="Tahoma" w:hAnsi="Tahoma" w:eastAsia="Tahoma" w:cs="Tahoma"/>
+          <w:i w:val="1"/>
+          <w:iCs w:val="1"/>
+          <w:noProof w:val="0"/>
+          <w:sz w:val="22"/>
+          <w:szCs w:val="22"/>
+          <w:lang w:val="vi-VN"/>
+        </w:rPr>
+        <w:t>m:month</w:t>
+      </w:r>
     </w:p>
     <w:tbl>
       <w:tblPr>
@@ -7036,7 +7094,1101 @@
       <w:proofErr w:type="spellEnd"/>
       <w:bookmarkEnd w:id="18"/>
     </w:p>
-    <w:p/>
+    <w:tbl>
+      <w:tblPr>
+        <w:tblStyle w:val="TableGrid"/>
+        <w:tblW w:w="0" w:type="auto"/>
+        <w:tblLayout w:type="fixed"/>
+        <w:tblLook w:val="04A0" w:firstRow="1" w:lastRow="0" w:firstColumn="1" w:lastColumn="0" w:noHBand="0" w:noVBand="1"/>
+      </w:tblPr>
+      <w:tblGrid>
+        <w:gridCol w:w="1756"/>
+        <w:gridCol w:w="1756"/>
+        <w:gridCol w:w="1756"/>
+        <w:gridCol w:w="1756"/>
+        <w:gridCol w:w="1756"/>
+      </w:tblGrid>
+      <w:tr>
+        <w:tc>
+          <w:tcPr>
+            <w:tcW w:w="1756" w:type="dxa"/>
+            <w:tcMar/>
+          </w:tcPr>
+          <w:p>
+            <w:pPr>
+              <w:spacing w:after="120" w:line="276" w:lineRule="auto"/>
+              <w:jc w:val="both"/>
+              <w:rPr>
+                <w:rFonts w:ascii="Tahoma" w:hAnsi="Tahoma" w:eastAsia="Tahoma" w:cs="Tahoma"/>
+                <w:sz w:val="22"/>
+                <w:szCs w:val="22"/>
+              </w:rPr>
+            </w:pPr>
+            <w:r>
+              <w:rPr>
+                <w:rFonts w:ascii="Tahoma" w:hAnsi="Tahoma" w:eastAsia="Tahoma" w:cs="Tahoma"/>
+                <w:b w:val="1"/>
+                <w:bCs w:val="1"/>
+                <w:sz w:val="22"/>
+                <w:szCs w:val="22"/>
+                <w:lang w:val="vi-VN"/>
+              </w:rPr>
+              <w:t>Mô tả</w:t>
+            </w:r>
+          </w:p>
+        </w:tc>
+        <w:tc>
+          <w:tcPr>
+            <w:tcW w:w="1756" w:type="dxa"/>
+            <w:tcMar/>
+          </w:tcPr>
+          <w:p>
+            <w:pPr>
+              <w:spacing w:after="120" w:line="276" w:lineRule="auto"/>
+              <w:jc w:val="both"/>
+              <w:rPr>
+                <w:rFonts w:ascii="Tahoma" w:hAnsi="Tahoma" w:eastAsia="Tahoma" w:cs="Tahoma"/>
+                <w:sz w:val="22"/>
+                <w:szCs w:val="22"/>
+              </w:rPr>
+            </w:pPr>
+            <w:r>
+              <w:rPr>
+                <w:rFonts w:ascii="Tahoma" w:hAnsi="Tahoma" w:eastAsia="Tahoma" w:cs="Tahoma"/>
+                <w:b w:val="1"/>
+                <w:bCs w:val="1"/>
+                <w:sz w:val="22"/>
+                <w:szCs w:val="22"/>
+                <w:lang w:val="vi-VN"/>
+              </w:rPr>
+              <w:t>Giả thiết</w:t>
+            </w:r>
+          </w:p>
+        </w:tc>
+        <w:tc>
+          <w:tcPr>
+            <w:tcW w:w="1756" w:type="dxa"/>
+            <w:tcMar/>
+          </w:tcPr>
+          <w:p>
+            <w:pPr>
+              <w:spacing w:after="120" w:line="276" w:lineRule="auto"/>
+              <w:jc w:val="both"/>
+              <w:rPr>
+                <w:rFonts w:ascii="Tahoma" w:hAnsi="Tahoma" w:eastAsia="Tahoma" w:cs="Tahoma"/>
+                <w:sz w:val="22"/>
+                <w:szCs w:val="22"/>
+              </w:rPr>
+            </w:pPr>
+            <w:r>
+              <w:rPr>
+                <w:rFonts w:ascii="Tahoma" w:hAnsi="Tahoma" w:eastAsia="Tahoma" w:cs="Tahoma"/>
+                <w:b w:val="1"/>
+                <w:bCs w:val="1"/>
+                <w:sz w:val="22"/>
+                <w:szCs w:val="22"/>
+                <w:lang w:val="vi-VN"/>
+              </w:rPr>
+              <w:t>Xác suất</w:t>
+            </w:r>
+          </w:p>
+        </w:tc>
+        <w:tc>
+          <w:tcPr>
+            <w:tcW w:w="1756" w:type="dxa"/>
+            <w:tcMar/>
+          </w:tcPr>
+          <w:p>
+            <w:pPr>
+              <w:spacing w:after="120" w:line="276" w:lineRule="auto"/>
+              <w:jc w:val="both"/>
+              <w:rPr>
+                <w:rFonts w:ascii="Calibri" w:hAnsi="Calibri" w:eastAsia="Calibri" w:cs="Calibri"/>
+                <w:sz w:val="22"/>
+                <w:szCs w:val="22"/>
+              </w:rPr>
+            </w:pPr>
+            <w:r>
+              <w:rPr>
+                <w:rFonts w:ascii="Calibri" w:hAnsi="Calibri" w:eastAsia="Calibri" w:cs="Calibri"/>
+                <w:b w:val="1"/>
+                <w:bCs w:val="1"/>
+                <w:sz w:val="22"/>
+                <w:szCs w:val="22"/>
+                <w:lang w:val="vi-VN"/>
+              </w:rPr>
+              <w:t>Ảnh hưởng</w:t>
+            </w:r>
+          </w:p>
+        </w:tc>
+        <w:tc>
+          <w:tcPr>
+            <w:tcW w:w="1756" w:type="dxa"/>
+            <w:tcMar/>
+          </w:tcPr>
+          <w:p>
+            <w:pPr>
+              <w:spacing w:after="120" w:line="276" w:lineRule="auto"/>
+              <w:jc w:val="both"/>
+              <w:rPr>
+                <w:rFonts w:ascii="Tahoma" w:hAnsi="Tahoma" w:eastAsia="Tahoma" w:cs="Tahoma"/>
+                <w:sz w:val="22"/>
+                <w:szCs w:val="22"/>
+              </w:rPr>
+            </w:pPr>
+            <w:r>
+              <w:rPr>
+                <w:rFonts w:ascii="Tahoma" w:hAnsi="Tahoma" w:eastAsia="Tahoma" w:cs="Tahoma"/>
+                <w:b w:val="1"/>
+                <w:bCs w:val="1"/>
+                <w:sz w:val="22"/>
+                <w:szCs w:val="22"/>
+                <w:lang w:val="vi-VN"/>
+              </w:rPr>
+              <w:t>Phản ứng</w:t>
+            </w:r>
+          </w:p>
+        </w:tc>
+      </w:tr>
+      <w:tr>
+        <w:tc>
+          <w:tcPr>
+            <w:tcW w:w="1756" w:type="dxa"/>
+            <w:tcMar/>
+          </w:tcPr>
+          <w:p>
+            <w:pPr>
+              <w:spacing w:after="120" w:line="276" w:lineRule="auto"/>
+              <w:jc w:val="both"/>
+              <w:rPr>
+                <w:rFonts w:ascii="Calibri" w:hAnsi="Calibri" w:eastAsia="Calibri" w:cs="Calibri"/>
+                <w:sz w:val="22"/>
+                <w:szCs w:val="22"/>
+              </w:rPr>
+            </w:pPr>
+            <w:r>
+              <w:rPr>
+                <w:rFonts w:ascii="Tahoma" w:hAnsi="Tahoma" w:eastAsia="Tahoma" w:cs="Tahoma"/>
+                <w:sz w:val="22"/>
+                <w:szCs w:val="22"/>
+                <w:lang w:val="en-US"/>
+              </w:rPr>
+              <w:t xml:space="preserve">Thiếu nhân lực </w:t>
+            </w:r>
+            <w:r>
+              <w:rPr>
+                <w:rFonts w:ascii="Calibri" w:hAnsi="Calibri" w:eastAsia="Calibri" w:cs="Calibri"/>
+                <w:sz w:val="22"/>
+                <w:szCs w:val="22"/>
+                <w:lang w:val="en-US"/>
+              </w:rPr>
+              <w:t>được đào tạo</w:t>
+            </w:r>
+          </w:p>
+        </w:tc>
+        <w:tc>
+          <w:tcPr>
+            <w:tcW w:w="1756" w:type="dxa"/>
+            <w:tcMar/>
+          </w:tcPr>
+          <w:p>
+            <w:pPr>
+              <w:spacing w:after="120" w:line="276" w:lineRule="auto"/>
+              <w:jc w:val="both"/>
+              <w:rPr>
+                <w:rFonts w:ascii="Tahoma" w:hAnsi="Tahoma" w:eastAsia="Tahoma" w:cs="Tahoma"/>
+                <w:sz w:val="22"/>
+                <w:szCs w:val="22"/>
+              </w:rPr>
+            </w:pPr>
+            <w:r>
+              <w:rPr>
+                <w:rFonts w:ascii="Tahoma" w:hAnsi="Tahoma" w:eastAsia="Tahoma" w:cs="Tahoma"/>
+                <w:sz w:val="22"/>
+                <w:szCs w:val="22"/>
+                <w:lang w:val="en-US"/>
+              </w:rPr>
+              <w:t>Các thành viên chưa có kiến thức về công nghệ sử dụng trong dự án</w:t>
+            </w:r>
+          </w:p>
+        </w:tc>
+        <w:tc>
+          <w:tcPr>
+            <w:tcW w:w="1756" w:type="dxa"/>
+            <w:tcMar/>
+          </w:tcPr>
+          <w:p>
+            <w:pPr>
+              <w:spacing w:after="120" w:line="276" w:lineRule="auto"/>
+              <w:jc w:val="both"/>
+              <w:rPr>
+                <w:rFonts w:ascii="Tahoma" w:hAnsi="Tahoma" w:eastAsia="Tahoma" w:cs="Tahoma"/>
+                <w:sz w:val="22"/>
+                <w:szCs w:val="22"/>
+              </w:rPr>
+            </w:pPr>
+            <w:r>
+              <w:rPr>
+                <w:rFonts w:ascii="Tahoma" w:hAnsi="Tahoma" w:eastAsia="Tahoma" w:cs="Tahoma"/>
+                <w:sz w:val="22"/>
+                <w:szCs w:val="22"/>
+                <w:lang w:val="en-US"/>
+              </w:rPr>
+              <w:t>10%</w:t>
+            </w:r>
+          </w:p>
+        </w:tc>
+        <w:tc>
+          <w:tcPr>
+            <w:tcW w:w="1756" w:type="dxa"/>
+            <w:tcMar/>
+          </w:tcPr>
+          <w:p>
+            <w:pPr>
+              <w:spacing w:after="120" w:line="276" w:lineRule="auto"/>
+              <w:jc w:val="both"/>
+              <w:rPr>
+                <w:rFonts w:ascii="Tahoma" w:hAnsi="Tahoma" w:eastAsia="Tahoma" w:cs="Tahoma"/>
+                <w:sz w:val="22"/>
+                <w:szCs w:val="22"/>
+              </w:rPr>
+            </w:pPr>
+            <w:r>
+              <w:rPr>
+                <w:rFonts w:ascii="Tahoma" w:hAnsi="Tahoma" w:eastAsia="Tahoma" w:cs="Tahoma"/>
+                <w:sz w:val="22"/>
+                <w:szCs w:val="22"/>
+                <w:lang w:val="en-US"/>
+              </w:rPr>
+              <w:t>Thời gian hoàn thành dự án bị kéo dài</w:t>
+            </w:r>
+          </w:p>
+        </w:tc>
+        <w:tc>
+          <w:tcPr>
+            <w:tcW w:w="1756" w:type="dxa"/>
+            <w:tcMar/>
+          </w:tcPr>
+          <w:p>
+            <w:pPr>
+              <w:spacing w:after="120" w:line="276" w:lineRule="auto"/>
+              <w:jc w:val="both"/>
+              <w:rPr>
+                <w:rFonts w:ascii="Tahoma" w:hAnsi="Tahoma" w:eastAsia="Tahoma" w:cs="Tahoma"/>
+                <w:sz w:val="22"/>
+                <w:szCs w:val="22"/>
+              </w:rPr>
+            </w:pPr>
+            <w:r>
+              <w:rPr>
+                <w:rFonts w:ascii="Tahoma" w:hAnsi="Tahoma" w:eastAsia="Tahoma" w:cs="Tahoma"/>
+                <w:sz w:val="22"/>
+                <w:szCs w:val="22"/>
+                <w:lang w:val="en-US"/>
+              </w:rPr>
+              <w:t>Dành một phần thời gian và chi phí của dự án để đào tạo</w:t>
+            </w:r>
+          </w:p>
+        </w:tc>
+      </w:tr>
+      <w:tr>
+        <w:tc>
+          <w:tcPr>
+            <w:tcW w:w="1756" w:type="dxa"/>
+            <w:tcMar/>
+          </w:tcPr>
+          <w:p>
+            <w:pPr>
+              <w:spacing w:after="120" w:line="276" w:lineRule="auto"/>
+              <w:jc w:val="both"/>
+              <w:rPr>
+                <w:rFonts w:ascii="Tahoma" w:hAnsi="Tahoma" w:eastAsia="Tahoma" w:cs="Tahoma"/>
+                <w:sz w:val="22"/>
+                <w:szCs w:val="22"/>
+              </w:rPr>
+            </w:pPr>
+            <w:r>
+              <w:rPr>
+                <w:rFonts w:ascii="Tahoma" w:hAnsi="Tahoma" w:eastAsia="Tahoma" w:cs="Tahoma"/>
+                <w:sz w:val="22"/>
+                <w:szCs w:val="22"/>
+                <w:lang w:val="en-US"/>
+              </w:rPr>
+              <w:t>Khách hàng thay đổi yêu cầu</w:t>
+            </w:r>
+          </w:p>
+        </w:tc>
+        <w:tc>
+          <w:tcPr>
+            <w:tcW w:w="1756" w:type="dxa"/>
+            <w:tcMar/>
+          </w:tcPr>
+          <w:p>
+            <w:pPr>
+              <w:spacing w:after="120" w:line="276" w:lineRule="auto"/>
+              <w:jc w:val="both"/>
+              <w:rPr>
+                <w:rFonts w:ascii="Tahoma" w:hAnsi="Tahoma" w:eastAsia="Tahoma" w:cs="Tahoma"/>
+                <w:sz w:val="22"/>
+                <w:szCs w:val="22"/>
+              </w:rPr>
+            </w:pPr>
+            <w:r>
+              <w:rPr>
+                <w:rFonts w:ascii="Tahoma" w:hAnsi="Tahoma" w:eastAsia="Tahoma" w:cs="Tahoma"/>
+                <w:sz w:val="22"/>
+                <w:szCs w:val="22"/>
+                <w:lang w:val="en-US"/>
+              </w:rPr>
+              <w:t>Khách hàng yêu cầu sửa đổi, thêm một số tính năng mới khi dự án đang tiến triển hoặc có thể đã trong giai đoạn kiểm thử</w:t>
+            </w:r>
+          </w:p>
+        </w:tc>
+        <w:tc>
+          <w:tcPr>
+            <w:tcW w:w="1756" w:type="dxa"/>
+            <w:tcMar/>
+          </w:tcPr>
+          <w:p>
+            <w:pPr>
+              <w:spacing w:after="120" w:line="276" w:lineRule="auto"/>
+              <w:jc w:val="both"/>
+              <w:rPr>
+                <w:rFonts w:ascii="Tahoma" w:hAnsi="Tahoma" w:eastAsia="Tahoma" w:cs="Tahoma"/>
+                <w:sz w:val="22"/>
+                <w:szCs w:val="22"/>
+              </w:rPr>
+            </w:pPr>
+            <w:r>
+              <w:rPr>
+                <w:rFonts w:ascii="Tahoma" w:hAnsi="Tahoma" w:eastAsia="Tahoma" w:cs="Tahoma"/>
+                <w:sz w:val="22"/>
+                <w:szCs w:val="22"/>
+                <w:lang w:val="en-US"/>
+              </w:rPr>
+              <w:t>5%</w:t>
+            </w:r>
+          </w:p>
+        </w:tc>
+        <w:tc>
+          <w:tcPr>
+            <w:tcW w:w="1756" w:type="dxa"/>
+            <w:tcMar/>
+          </w:tcPr>
+          <w:p>
+            <w:pPr>
+              <w:spacing w:after="120" w:line="276" w:lineRule="auto"/>
+              <w:jc w:val="both"/>
+              <w:rPr>
+                <w:rFonts w:ascii="Tahoma" w:hAnsi="Tahoma" w:eastAsia="Tahoma" w:cs="Tahoma"/>
+                <w:sz w:val="22"/>
+                <w:szCs w:val="22"/>
+              </w:rPr>
+            </w:pPr>
+            <w:r>
+              <w:rPr>
+                <w:rFonts w:ascii="Tahoma" w:hAnsi="Tahoma" w:eastAsia="Tahoma" w:cs="Tahoma"/>
+                <w:sz w:val="22"/>
+                <w:szCs w:val="22"/>
+                <w:lang w:val="en-US"/>
+              </w:rPr>
+              <w:t>Tiến độ dự án bị rối. Khó lập kế hoạch cho dự án</w:t>
+            </w:r>
+          </w:p>
+        </w:tc>
+        <w:tc>
+          <w:tcPr>
+            <w:tcW w:w="1756" w:type="dxa"/>
+            <w:tcMar/>
+          </w:tcPr>
+          <w:p>
+            <w:pPr>
+              <w:spacing w:after="120" w:line="276" w:lineRule="auto"/>
+              <w:jc w:val="both"/>
+              <w:rPr>
+                <w:rFonts w:ascii="Tahoma" w:hAnsi="Tahoma" w:eastAsia="Tahoma" w:cs="Tahoma"/>
+                <w:sz w:val="22"/>
+                <w:szCs w:val="22"/>
+              </w:rPr>
+            </w:pPr>
+            <w:r>
+              <w:rPr>
+                <w:rFonts w:ascii="Tahoma" w:hAnsi="Tahoma" w:eastAsia="Tahoma" w:cs="Tahoma"/>
+                <w:sz w:val="22"/>
+                <w:szCs w:val="22"/>
+                <w:lang w:val="en-US"/>
+              </w:rPr>
+              <w:t>Thỏa thuận với khách hàng về quy trình và thủ tục nếu muốn thay đổi.</w:t>
+            </w:r>
+          </w:p>
+        </w:tc>
+      </w:tr>
+      <w:tr>
+        <w:tc>
+          <w:tcPr>
+            <w:tcW w:w="1756" w:type="dxa"/>
+            <w:tcMar/>
+          </w:tcPr>
+          <w:p>
+            <w:pPr>
+              <w:spacing w:after="120" w:line="276" w:lineRule="auto"/>
+              <w:jc w:val="both"/>
+              <w:rPr>
+                <w:rFonts w:ascii="Tahoma" w:hAnsi="Tahoma" w:eastAsia="Tahoma" w:cs="Tahoma"/>
+                <w:sz w:val="22"/>
+                <w:szCs w:val="22"/>
+              </w:rPr>
+            </w:pPr>
+            <w:r>
+              <w:rPr>
+                <w:rFonts w:ascii="Tahoma" w:hAnsi="Tahoma" w:eastAsia="Tahoma" w:cs="Tahoma"/>
+                <w:sz w:val="22"/>
+                <w:szCs w:val="22"/>
+                <w:lang w:val="en-US"/>
+              </w:rPr>
+              <w:t>Nhân sự rời dự án</w:t>
+            </w:r>
+          </w:p>
+        </w:tc>
+        <w:tc>
+          <w:tcPr>
+            <w:tcW w:w="1756" w:type="dxa"/>
+            <w:tcMar/>
+          </w:tcPr>
+          <w:p>
+            <w:pPr>
+              <w:spacing w:after="120" w:line="276" w:lineRule="auto"/>
+              <w:jc w:val="both"/>
+              <w:rPr>
+                <w:rFonts w:ascii="Tahoma" w:hAnsi="Tahoma" w:eastAsia="Tahoma" w:cs="Tahoma"/>
+                <w:sz w:val="22"/>
+                <w:szCs w:val="22"/>
+              </w:rPr>
+            </w:pPr>
+            <w:r>
+              <w:rPr>
+                <w:rFonts w:ascii="Tahoma" w:hAnsi="Tahoma" w:eastAsia="Tahoma" w:cs="Tahoma"/>
+                <w:sz w:val="22"/>
+                <w:szCs w:val="22"/>
+                <w:lang w:val="en-US"/>
+              </w:rPr>
+              <w:t>Một thành viên trong dự án rời đi trong khi dự án đang tiến triển</w:t>
+            </w:r>
+          </w:p>
+        </w:tc>
+        <w:tc>
+          <w:tcPr>
+            <w:tcW w:w="1756" w:type="dxa"/>
+            <w:tcMar/>
+          </w:tcPr>
+          <w:p>
+            <w:pPr>
+              <w:spacing w:after="120" w:line="276" w:lineRule="auto"/>
+              <w:jc w:val="both"/>
+              <w:rPr>
+                <w:rFonts w:ascii="Tahoma" w:hAnsi="Tahoma" w:eastAsia="Tahoma" w:cs="Tahoma"/>
+                <w:sz w:val="22"/>
+                <w:szCs w:val="22"/>
+              </w:rPr>
+            </w:pPr>
+            <w:r>
+              <w:rPr>
+                <w:rFonts w:ascii="Tahoma" w:hAnsi="Tahoma" w:eastAsia="Tahoma" w:cs="Tahoma"/>
+                <w:sz w:val="22"/>
+                <w:szCs w:val="22"/>
+                <w:lang w:val="en-US"/>
+              </w:rPr>
+              <w:t>2%</w:t>
+            </w:r>
+          </w:p>
+        </w:tc>
+        <w:tc>
+          <w:tcPr>
+            <w:tcW w:w="1756" w:type="dxa"/>
+            <w:tcMar/>
+          </w:tcPr>
+          <w:p>
+            <w:pPr>
+              <w:spacing w:after="120" w:line="276" w:lineRule="auto"/>
+              <w:jc w:val="both"/>
+              <w:rPr>
+                <w:rFonts w:ascii="Tahoma" w:hAnsi="Tahoma" w:eastAsia="Tahoma" w:cs="Tahoma"/>
+                <w:sz w:val="22"/>
+                <w:szCs w:val="22"/>
+              </w:rPr>
+            </w:pPr>
+            <w:r>
+              <w:rPr>
+                <w:rFonts w:ascii="Tahoma" w:hAnsi="Tahoma" w:eastAsia="Tahoma" w:cs="Tahoma"/>
+                <w:sz w:val="22"/>
+                <w:szCs w:val="22"/>
+                <w:lang w:val="en-US"/>
+              </w:rPr>
+              <w:t>Tiến độ dự án bị ảnh hưởng</w:t>
+            </w:r>
+          </w:p>
+        </w:tc>
+        <w:tc>
+          <w:tcPr>
+            <w:tcW w:w="1756" w:type="dxa"/>
+            <w:tcMar/>
+          </w:tcPr>
+          <w:p>
+            <w:pPr>
+              <w:spacing w:after="120" w:line="276" w:lineRule="auto"/>
+              <w:jc w:val="both"/>
+              <w:rPr>
+                <w:rFonts w:ascii="Tahoma" w:hAnsi="Tahoma" w:eastAsia="Tahoma" w:cs="Tahoma"/>
+                <w:sz w:val="22"/>
+                <w:szCs w:val="22"/>
+              </w:rPr>
+            </w:pPr>
+            <w:r>
+              <w:rPr>
+                <w:rFonts w:ascii="Tahoma" w:hAnsi="Tahoma" w:eastAsia="Tahoma" w:cs="Tahoma"/>
+                <w:sz w:val="22"/>
+                <w:szCs w:val="22"/>
+                <w:lang w:val="en-US"/>
+              </w:rPr>
+              <w:t>Bàn giao công việc còn lại cho thành viên khác</w:t>
+            </w:r>
+          </w:p>
+        </w:tc>
+      </w:tr>
+      <w:tr>
+        <w:tc>
+          <w:tcPr>
+            <w:tcW w:w="1756" w:type="dxa"/>
+            <w:tcMar/>
+          </w:tcPr>
+          <w:p>
+            <w:pPr>
+              <w:spacing w:after="120" w:line="276" w:lineRule="auto"/>
+              <w:jc w:val="both"/>
+              <w:rPr>
+                <w:rFonts w:ascii="Tahoma" w:hAnsi="Tahoma" w:eastAsia="Tahoma" w:cs="Tahoma"/>
+                <w:sz w:val="22"/>
+                <w:szCs w:val="22"/>
+              </w:rPr>
+            </w:pPr>
+            <w:r>
+              <w:rPr>
+                <w:rFonts w:ascii="Tahoma" w:hAnsi="Tahoma" w:eastAsia="Tahoma" w:cs="Tahoma"/>
+                <w:sz w:val="22"/>
+                <w:szCs w:val="22"/>
+                <w:lang w:val="vi-VN"/>
+              </w:rPr>
+              <w:t>Chi phí ước tính không chuẩn</w:t>
+            </w:r>
+          </w:p>
+        </w:tc>
+        <w:tc>
+          <w:tcPr>
+            <w:tcW w:w="1756" w:type="dxa"/>
+            <w:tcMar/>
+          </w:tcPr>
+          <w:p>
+            <w:pPr>
+              <w:spacing w:after="120" w:line="276" w:lineRule="auto"/>
+              <w:jc w:val="both"/>
+              <w:rPr>
+                <w:rFonts w:ascii="Tahoma" w:hAnsi="Tahoma" w:eastAsia="Tahoma" w:cs="Tahoma"/>
+                <w:sz w:val="22"/>
+                <w:szCs w:val="22"/>
+              </w:rPr>
+            </w:pPr>
+            <w:r>
+              <w:rPr>
+                <w:rFonts w:ascii="Tahoma" w:hAnsi="Tahoma" w:eastAsia="Tahoma" w:cs="Tahoma"/>
+                <w:sz w:val="22"/>
+                <w:szCs w:val="22"/>
+                <w:lang w:val="vi-VN"/>
+              </w:rPr>
+              <w:t>Khi thực hiện kế hoạch có nhiều phát sinh so với dự kiến</w:t>
+            </w:r>
+          </w:p>
+        </w:tc>
+        <w:tc>
+          <w:tcPr>
+            <w:tcW w:w="1756" w:type="dxa"/>
+            <w:tcMar/>
+          </w:tcPr>
+          <w:p>
+            <w:pPr>
+              <w:spacing w:after="120" w:line="276" w:lineRule="auto"/>
+              <w:jc w:val="both"/>
+              <w:rPr>
+                <w:rFonts w:ascii="Tahoma" w:hAnsi="Tahoma" w:eastAsia="Tahoma" w:cs="Tahoma"/>
+                <w:sz w:val="22"/>
+                <w:szCs w:val="22"/>
+              </w:rPr>
+            </w:pPr>
+            <w:r>
+              <w:rPr>
+                <w:rFonts w:ascii="Tahoma" w:hAnsi="Tahoma" w:eastAsia="Tahoma" w:cs="Tahoma"/>
+                <w:sz w:val="22"/>
+                <w:szCs w:val="22"/>
+                <w:lang w:val="vi-VN"/>
+              </w:rPr>
+              <w:t>2%</w:t>
+            </w:r>
+          </w:p>
+        </w:tc>
+        <w:tc>
+          <w:tcPr>
+            <w:tcW w:w="1756" w:type="dxa"/>
+            <w:tcMar/>
+          </w:tcPr>
+          <w:p>
+            <w:pPr>
+              <w:spacing w:after="120" w:line="276" w:lineRule="auto"/>
+              <w:jc w:val="both"/>
+              <w:rPr>
+                <w:rFonts w:ascii="Tahoma" w:hAnsi="Tahoma" w:eastAsia="Tahoma" w:cs="Tahoma"/>
+                <w:sz w:val="22"/>
+                <w:szCs w:val="22"/>
+              </w:rPr>
+            </w:pPr>
+            <w:r>
+              <w:rPr>
+                <w:rFonts w:ascii="Tahoma" w:hAnsi="Tahoma" w:eastAsia="Tahoma" w:cs="Tahoma"/>
+                <w:sz w:val="22"/>
+                <w:szCs w:val="22"/>
+                <w:lang w:val="vi-VN"/>
+              </w:rPr>
+              <w:t>Không đủ kinh phí  chi trả cho các hoạt động của dự án</w:t>
+            </w:r>
+          </w:p>
+        </w:tc>
+        <w:tc>
+          <w:tcPr>
+            <w:tcW w:w="1756" w:type="dxa"/>
+            <w:tcMar/>
+          </w:tcPr>
+          <w:p>
+            <w:pPr>
+              <w:spacing w:after="120" w:line="276" w:lineRule="auto"/>
+              <w:jc w:val="both"/>
+              <w:rPr>
+                <w:rFonts w:ascii="Tahoma" w:hAnsi="Tahoma" w:eastAsia="Tahoma" w:cs="Tahoma"/>
+                <w:sz w:val="22"/>
+                <w:szCs w:val="22"/>
+              </w:rPr>
+            </w:pPr>
+            <w:r>
+              <w:rPr>
+                <w:rFonts w:ascii="Tahoma" w:hAnsi="Tahoma" w:eastAsia="Tahoma" w:cs="Tahoma"/>
+                <w:sz w:val="22"/>
+                <w:szCs w:val="22"/>
+                <w:lang w:val="vi-VN"/>
+              </w:rPr>
+              <w:t>Nâng kinh phí dự trù</w:t>
+            </w:r>
+          </w:p>
+        </w:tc>
+      </w:tr>
+      <w:tr>
+        <w:tc>
+          <w:tcPr>
+            <w:tcW w:w="1756" w:type="dxa"/>
+            <w:tcMar/>
+          </w:tcPr>
+          <w:p>
+            <w:pPr>
+              <w:spacing w:after="120" w:line="276" w:lineRule="auto"/>
+              <w:jc w:val="both"/>
+              <w:rPr>
+                <w:rFonts w:ascii="Calibri" w:hAnsi="Calibri" w:eastAsia="Calibri" w:cs="Calibri"/>
+                <w:sz w:val="22"/>
+                <w:szCs w:val="22"/>
+              </w:rPr>
+            </w:pPr>
+            <w:r>
+              <w:rPr>
+                <w:rFonts w:ascii="Calibri" w:hAnsi="Calibri" w:eastAsia="Calibri" w:cs="Calibri"/>
+                <w:sz w:val="22"/>
+                <w:szCs w:val="22"/>
+                <w:lang w:val="vi-VN"/>
+              </w:rPr>
+              <w:t>Ước lượng thời gian không chuẩn</w:t>
+            </w:r>
+          </w:p>
+        </w:tc>
+        <w:tc>
+          <w:tcPr>
+            <w:tcW w:w="1756" w:type="dxa"/>
+            <w:tcMar/>
+          </w:tcPr>
+          <w:p>
+            <w:pPr>
+              <w:spacing w:after="120" w:line="276" w:lineRule="auto"/>
+              <w:jc w:val="both"/>
+              <w:rPr>
+                <w:rFonts w:ascii="Tahoma" w:hAnsi="Tahoma" w:eastAsia="Tahoma" w:cs="Tahoma"/>
+                <w:sz w:val="22"/>
+                <w:szCs w:val="22"/>
+              </w:rPr>
+            </w:pPr>
+            <w:r>
+              <w:rPr>
+                <w:rFonts w:ascii="Tahoma" w:hAnsi="Tahoma" w:eastAsia="Tahoma" w:cs="Tahoma"/>
+                <w:sz w:val="22"/>
+                <w:szCs w:val="22"/>
+                <w:lang w:val="vi-VN"/>
+              </w:rPr>
+              <w:t>Khi thực hiện kế hoạch có nhiều phát sinh so với dự kiến</w:t>
+            </w:r>
+          </w:p>
+        </w:tc>
+        <w:tc>
+          <w:tcPr>
+            <w:tcW w:w="1756" w:type="dxa"/>
+            <w:tcMar/>
+          </w:tcPr>
+          <w:p>
+            <w:pPr>
+              <w:spacing w:after="120" w:line="276" w:lineRule="auto"/>
+              <w:jc w:val="both"/>
+              <w:rPr>
+                <w:rFonts w:ascii="Tahoma" w:hAnsi="Tahoma" w:eastAsia="Tahoma" w:cs="Tahoma"/>
+                <w:sz w:val="22"/>
+                <w:szCs w:val="22"/>
+              </w:rPr>
+            </w:pPr>
+            <w:r>
+              <w:rPr>
+                <w:rFonts w:ascii="Tahoma" w:hAnsi="Tahoma" w:eastAsia="Tahoma" w:cs="Tahoma"/>
+                <w:sz w:val="22"/>
+                <w:szCs w:val="22"/>
+                <w:lang w:val="vi-VN"/>
+              </w:rPr>
+              <w:t>5%</w:t>
+            </w:r>
+          </w:p>
+        </w:tc>
+        <w:tc>
+          <w:tcPr>
+            <w:tcW w:w="1756" w:type="dxa"/>
+            <w:tcMar/>
+          </w:tcPr>
+          <w:p>
+            <w:pPr>
+              <w:spacing w:after="120" w:line="276" w:lineRule="auto"/>
+              <w:jc w:val="both"/>
+              <w:rPr>
+                <w:rFonts w:ascii="Tahoma" w:hAnsi="Tahoma" w:eastAsia="Tahoma" w:cs="Tahoma"/>
+                <w:sz w:val="22"/>
+                <w:szCs w:val="22"/>
+              </w:rPr>
+            </w:pPr>
+            <w:r>
+              <w:rPr>
+                <w:rFonts w:ascii="Tahoma" w:hAnsi="Tahoma" w:eastAsia="Tahoma" w:cs="Tahoma"/>
+                <w:sz w:val="22"/>
+                <w:szCs w:val="22"/>
+                <w:lang w:val="vi-VN"/>
+              </w:rPr>
+              <w:t>Không hoàn thành theo đúng kế hoạch</w:t>
+            </w:r>
+          </w:p>
+        </w:tc>
+        <w:tc>
+          <w:tcPr>
+            <w:tcW w:w="1756" w:type="dxa"/>
+            <w:tcMar/>
+          </w:tcPr>
+          <w:p>
+            <w:pPr>
+              <w:spacing w:after="120" w:line="276" w:lineRule="auto"/>
+              <w:jc w:val="both"/>
+              <w:rPr>
+                <w:rFonts w:ascii="Tahoma" w:hAnsi="Tahoma" w:eastAsia="Tahoma" w:cs="Tahoma"/>
+                <w:sz w:val="22"/>
+                <w:szCs w:val="22"/>
+              </w:rPr>
+            </w:pPr>
+            <w:r>
+              <w:rPr>
+                <w:rFonts w:ascii="Tahoma" w:hAnsi="Tahoma" w:eastAsia="Tahoma" w:cs="Tahoma"/>
+                <w:sz w:val="22"/>
+                <w:szCs w:val="22"/>
+                <w:lang w:val="vi-VN"/>
+              </w:rPr>
+              <w:t>Liên tục điều chỉnh kế hoạch phù hợp những phát sinh</w:t>
+            </w:r>
+          </w:p>
+        </w:tc>
+      </w:tr>
+      <w:tr>
+        <w:tc>
+          <w:tcPr>
+            <w:tcW w:w="1756" w:type="dxa"/>
+            <w:tcMar/>
+          </w:tcPr>
+          <w:p>
+            <w:pPr>
+              <w:spacing w:after="120" w:line="276" w:lineRule="auto"/>
+              <w:jc w:val="both"/>
+              <w:rPr>
+                <w:rFonts w:ascii="Tahoma" w:hAnsi="Tahoma" w:eastAsia="Tahoma" w:cs="Tahoma"/>
+                <w:sz w:val="22"/>
+                <w:szCs w:val="22"/>
+              </w:rPr>
+            </w:pPr>
+            <w:r>
+              <w:rPr>
+                <w:rFonts w:ascii="Tahoma" w:hAnsi="Tahoma" w:eastAsia="Tahoma" w:cs="Tahoma"/>
+                <w:sz w:val="22"/>
+                <w:szCs w:val="22"/>
+                <w:lang w:val="vi-VN"/>
+              </w:rPr>
+              <w:t>Chất lượng sản phẩm chưa đạt yêu cầu của khách hàng</w:t>
+            </w:r>
+          </w:p>
+        </w:tc>
+        <w:tc>
+          <w:tcPr>
+            <w:tcW w:w="1756" w:type="dxa"/>
+            <w:tcMar/>
+          </w:tcPr>
+          <w:p>
+            <w:pPr>
+              <w:spacing w:after="120" w:line="276" w:lineRule="auto"/>
+              <w:jc w:val="both"/>
+              <w:rPr>
+                <w:rFonts w:ascii="Tahoma" w:hAnsi="Tahoma" w:eastAsia="Tahoma" w:cs="Tahoma"/>
+                <w:sz w:val="22"/>
+                <w:szCs w:val="22"/>
+              </w:rPr>
+            </w:pPr>
+            <w:r>
+              <w:rPr>
+                <w:rFonts w:ascii="Tahoma" w:hAnsi="Tahoma" w:eastAsia="Tahoma" w:cs="Tahoma"/>
+                <w:sz w:val="22"/>
+                <w:szCs w:val="22"/>
+                <w:lang w:val="vi-VN"/>
+              </w:rPr>
+              <w:t>Các thành viên trong đội chưa nắm rõ yêu cầu khách hàng đề ra</w:t>
+            </w:r>
+          </w:p>
+        </w:tc>
+        <w:tc>
+          <w:tcPr>
+            <w:tcW w:w="1756" w:type="dxa"/>
+            <w:tcMar/>
+          </w:tcPr>
+          <w:p>
+            <w:pPr>
+              <w:spacing w:after="120" w:line="276" w:lineRule="auto"/>
+              <w:jc w:val="both"/>
+              <w:rPr>
+                <w:rFonts w:ascii="Tahoma" w:hAnsi="Tahoma" w:eastAsia="Tahoma" w:cs="Tahoma"/>
+                <w:sz w:val="22"/>
+                <w:szCs w:val="22"/>
+              </w:rPr>
+            </w:pPr>
+            <w:r>
+              <w:rPr>
+                <w:rFonts w:ascii="Tahoma" w:hAnsi="Tahoma" w:eastAsia="Tahoma" w:cs="Tahoma"/>
+                <w:sz w:val="22"/>
+                <w:szCs w:val="22"/>
+                <w:lang w:val="vi-VN"/>
+              </w:rPr>
+              <w:t>5%</w:t>
+            </w:r>
+          </w:p>
+        </w:tc>
+        <w:tc>
+          <w:tcPr>
+            <w:tcW w:w="1756" w:type="dxa"/>
+            <w:tcMar/>
+          </w:tcPr>
+          <w:p>
+            <w:pPr>
+              <w:spacing w:after="120" w:line="276" w:lineRule="auto"/>
+              <w:jc w:val="both"/>
+              <w:rPr>
+                <w:rFonts w:ascii="Calibri" w:hAnsi="Calibri" w:eastAsia="Calibri" w:cs="Calibri"/>
+                <w:sz w:val="22"/>
+                <w:szCs w:val="22"/>
+              </w:rPr>
+            </w:pPr>
+            <w:r>
+              <w:rPr>
+                <w:rFonts w:ascii="Calibri" w:hAnsi="Calibri" w:eastAsia="Calibri" w:cs="Calibri"/>
+                <w:sz w:val="22"/>
+                <w:szCs w:val="22"/>
+                <w:lang w:val="vi-VN"/>
+              </w:rPr>
+              <w:t>Ảnh hưởng đến kết quả dự án</w:t>
+            </w:r>
+          </w:p>
+        </w:tc>
+        <w:tc>
+          <w:tcPr>
+            <w:tcW w:w="1756" w:type="dxa"/>
+            <w:tcMar/>
+          </w:tcPr>
+          <w:p>
+            <w:pPr>
+              <w:spacing w:after="120" w:line="276" w:lineRule="auto"/>
+              <w:jc w:val="both"/>
+              <w:rPr>
+                <w:rFonts w:ascii="Tahoma" w:hAnsi="Tahoma" w:eastAsia="Tahoma" w:cs="Tahoma"/>
+                <w:sz w:val="22"/>
+                <w:szCs w:val="22"/>
+              </w:rPr>
+            </w:pPr>
+            <w:r>
+              <w:rPr>
+                <w:rFonts w:ascii="Tahoma" w:hAnsi="Tahoma" w:eastAsia="Tahoma" w:cs="Tahoma"/>
+                <w:sz w:val="22"/>
+                <w:szCs w:val="22"/>
+                <w:lang w:val="vi-VN"/>
+              </w:rPr>
+              <w:t>Yêu cầu cách thành viên đọc kỹ yêu cầu khách hàng đề ra</w:t>
+            </w:r>
+          </w:p>
+        </w:tc>
+      </w:tr>
+      <w:tr>
+        <w:tc>
+          <w:tcPr>
+            <w:tcW w:w="1756" w:type="dxa"/>
+            <w:tcMar/>
+          </w:tcPr>
+          <w:p>
+            <w:pPr>
+              <w:spacing w:after="120" w:line="276" w:lineRule="auto"/>
+              <w:jc w:val="both"/>
+              <w:rPr>
+                <w:rFonts w:ascii="Tahoma" w:hAnsi="Tahoma" w:eastAsia="Tahoma" w:cs="Tahoma"/>
+                <w:sz w:val="22"/>
+                <w:szCs w:val="22"/>
+              </w:rPr>
+            </w:pPr>
+            <w:r>
+              <w:rPr>
+                <w:rFonts w:ascii="Tahoma" w:hAnsi="Tahoma" w:eastAsia="Tahoma" w:cs="Tahoma"/>
+                <w:sz w:val="22"/>
+                <w:szCs w:val="22"/>
+                <w:lang w:val="vi-VN"/>
+              </w:rPr>
+              <w:t>Không đồng bộ được</w:t>
+            </w:r>
+          </w:p>
+        </w:tc>
+        <w:tc>
+          <w:tcPr>
+            <w:tcW w:w="1756" w:type="dxa"/>
+            <w:tcMar/>
+          </w:tcPr>
+          <w:p>
+            <w:pPr>
+              <w:spacing w:after="120" w:line="276" w:lineRule="auto"/>
+              <w:jc w:val="both"/>
+              <w:rPr>
+                <w:rFonts w:ascii="Tahoma" w:hAnsi="Tahoma" w:eastAsia="Tahoma" w:cs="Tahoma"/>
+                <w:sz w:val="22"/>
+                <w:szCs w:val="22"/>
+              </w:rPr>
+            </w:pPr>
+            <w:r>
+              <w:rPr>
+                <w:rFonts w:ascii="Tahoma" w:hAnsi="Tahoma" w:eastAsia="Tahoma" w:cs="Tahoma"/>
+                <w:sz w:val="22"/>
+                <w:szCs w:val="22"/>
+                <w:lang w:val="vi-VN"/>
+              </w:rPr>
+              <w:t>Các thành phần giao riêng cho từng thành viên thực hiện có sự sai lệch dẫn đến không thể ghép chung vào sản phẩm</w:t>
+            </w:r>
+          </w:p>
+        </w:tc>
+        <w:tc>
+          <w:tcPr>
+            <w:tcW w:w="1756" w:type="dxa"/>
+            <w:tcMar/>
+          </w:tcPr>
+          <w:p>
+            <w:pPr>
+              <w:spacing w:after="120" w:line="276" w:lineRule="auto"/>
+              <w:jc w:val="both"/>
+              <w:rPr>
+                <w:rFonts w:ascii="Tahoma" w:hAnsi="Tahoma" w:eastAsia="Tahoma" w:cs="Tahoma"/>
+                <w:sz w:val="22"/>
+                <w:szCs w:val="22"/>
+              </w:rPr>
+            </w:pPr>
+            <w:r>
+              <w:rPr>
+                <w:rFonts w:ascii="Tahoma" w:hAnsi="Tahoma" w:eastAsia="Tahoma" w:cs="Tahoma"/>
+                <w:sz w:val="22"/>
+                <w:szCs w:val="22"/>
+                <w:lang w:val="vi-VN"/>
+              </w:rPr>
+              <w:t>10%</w:t>
+            </w:r>
+          </w:p>
+        </w:tc>
+        <w:tc>
+          <w:tcPr>
+            <w:tcW w:w="1756" w:type="dxa"/>
+            <w:tcMar/>
+          </w:tcPr>
+          <w:p>
+            <w:pPr>
+              <w:spacing w:after="120" w:line="276" w:lineRule="auto"/>
+              <w:jc w:val="both"/>
+              <w:rPr>
+                <w:rFonts w:ascii="Tahoma" w:hAnsi="Tahoma" w:eastAsia="Tahoma" w:cs="Tahoma"/>
+                <w:sz w:val="22"/>
+                <w:szCs w:val="22"/>
+              </w:rPr>
+            </w:pPr>
+            <w:r>
+              <w:rPr>
+                <w:rFonts w:ascii="Tahoma" w:hAnsi="Tahoma" w:eastAsia="Tahoma" w:cs="Tahoma"/>
+                <w:sz w:val="22"/>
+                <w:szCs w:val="22"/>
+                <w:lang w:val="vi-VN"/>
+              </w:rPr>
+              <w:t>Dự án không được hoàn chỉnh</w:t>
+            </w:r>
+          </w:p>
+        </w:tc>
+        <w:tc>
+          <w:tcPr>
+            <w:tcW w:w="1756" w:type="dxa"/>
+            <w:tcMar/>
+          </w:tcPr>
+          <w:p>
+            <w:pPr>
+              <w:spacing w:after="120" w:line="276" w:lineRule="auto"/>
+              <w:jc w:val="both"/>
+              <w:rPr>
+                <w:rFonts w:ascii="Tahoma" w:hAnsi="Tahoma" w:eastAsia="Tahoma" w:cs="Tahoma"/>
+                <w:sz w:val="22"/>
+                <w:szCs w:val="22"/>
+              </w:rPr>
+            </w:pPr>
+            <w:r>
+              <w:rPr>
+                <w:rFonts w:ascii="Tahoma" w:hAnsi="Tahoma" w:eastAsia="Tahoma" w:cs="Tahoma"/>
+                <w:sz w:val="22"/>
+                <w:szCs w:val="22"/>
+                <w:lang w:val="vi-VN"/>
+              </w:rPr>
+              <w:t>Tìm hiểu nguyên nhân, khắc phục trong thời gian sớm nhất</w:t>
+            </w:r>
+          </w:p>
+        </w:tc>
+      </w:tr>
+    </w:tbl>
+    <w:p>
+      <w:pPr>
+        <w:pStyle w:val="Normal"/>
+      </w:pPr>
+    </w:p>
     <w:p>
       <w:pPr>
         <w:pStyle w:val="Heading1"/>

</xml_diff>

<commit_message>
Update 5.4 Uoc luong rui ro
</commit_message>
<xml_diff>
--- a/docs/MyProjectMgnt.docx
+++ b/docs/MyProjectMgnt.docx
@@ -8180,6 +8180,19 @@
               </w:rPr>
               <w:t>Tìm hiểu nguyên nhân, khắc phục trong thời gian sớm nhất</w:t>
             </w:r>
+          </w:p>
+          <w:p>
+            <w:pPr>
+              <w:pStyle w:val="Normal"/>
+              <w:spacing w:after="120" w:line="276" w:lineRule="auto"/>
+              <w:jc w:val="both"/>
+              <w:rPr>
+                <w:rFonts w:ascii="Tahoma" w:hAnsi="Tahoma" w:eastAsia="Tahoma" w:cs="Tahoma"/>
+                <w:sz w:val="22"/>
+                <w:szCs w:val="22"/>
+                <w:lang w:val="vi-VN"/>
+              </w:rPr>
+            </w:pPr>
           </w:p>
         </w:tc>
       </w:tr>

</xml_diff>

<commit_message>
Update chi phi phat trien
</commit_message>
<xml_diff>
--- a/docs/MyProjectMgnt.docx
+++ b/docs/MyProjectMgnt.docx
@@ -8205,129 +8205,1321 @@
     <w:p>
       <w:pPr>
         <w:pStyle w:val="Heading1"/>
+        <w:rPr/>
       </w:pPr>
       <w:bookmarkStart w:name="_Toc25660396" w:id="19"/>
       <w:proofErr w:type="spellStart"/>
       <w:r>
+        <w:rPr/>
         <w:t>Ước</w:t>
       </w:r>
       <w:proofErr w:type="spellEnd"/>
       <w:r>
-        <w:t xml:space="preserve"> </w:t>
-      </w:r>
-      <w:proofErr w:type="spellStart"/>
-      <w:r>
+        <w:rPr/>
+        <w:t xml:space="preserve"> </w:t>
+      </w:r>
+      <w:proofErr w:type="spellStart"/>
+      <w:r>
+        <w:rPr/>
         <w:t>lượng</w:t>
       </w:r>
       <w:proofErr w:type="spellEnd"/>
       <w:r>
-        <w:t xml:space="preserve"> </w:t>
-      </w:r>
-      <w:proofErr w:type="spellStart"/>
-      <w:r>
+        <w:rPr/>
+        <w:t xml:space="preserve"> </w:t>
+      </w:r>
+      <w:proofErr w:type="spellStart"/>
+      <w:r>
+        <w:rPr/>
         <w:t>giá</w:t>
       </w:r>
       <w:proofErr w:type="spellEnd"/>
       <w:r>
-        <w:t xml:space="preserve"> </w:t>
-      </w:r>
-      <w:proofErr w:type="spellStart"/>
-      <w:r>
+        <w:rPr/>
+        <w:t xml:space="preserve"> </w:t>
+      </w:r>
+      <w:proofErr w:type="spellStart"/>
+      <w:r>
+        <w:rPr/>
         <w:t>thành</w:t>
       </w:r>
+      <w:proofErr w:type="spellEnd"/>
       <w:bookmarkEnd w:id="19"/>
-      <w:proofErr w:type="spellEnd"/>
     </w:p>
     <w:p>
       <w:pPr>
-        <w:rPr>
-          <w:i/>
-        </w:rPr>
-      </w:pPr>
-      <w:r>
-        <w:rPr>
-          <w:i/>
-        </w:rPr>
-        <w:t xml:space="preserve">Chi </w:t>
-      </w:r>
-      <w:proofErr w:type="spellStart"/>
-      <w:r>
-        <w:rPr>
-          <w:i/>
-        </w:rPr>
-        <w:t>phí</w:t>
-      </w:r>
-      <w:proofErr w:type="spellEnd"/>
-      <w:r>
-        <w:rPr>
-          <w:i/>
-        </w:rPr>
-        <w:t xml:space="preserve"> </w:t>
-      </w:r>
-      <w:proofErr w:type="spellStart"/>
-      <w:r>
-        <w:rPr>
-          <w:i/>
-        </w:rPr>
-        <w:t>phát</w:t>
-      </w:r>
-      <w:proofErr w:type="spellEnd"/>
-      <w:r>
-        <w:rPr>
-          <w:i/>
-        </w:rPr>
-        <w:t xml:space="preserve"> </w:t>
-      </w:r>
-      <w:proofErr w:type="spellStart"/>
-      <w:proofErr w:type="gramStart"/>
-      <w:r>
-        <w:rPr>
-          <w:i/>
-        </w:rPr>
-        <w:t>triển</w:t>
-      </w:r>
-      <w:proofErr w:type="spellEnd"/>
-      <w:r>
-        <w:rPr>
-          <w:i/>
-        </w:rPr>
-        <w:t xml:space="preserve">  +</w:t>
-      </w:r>
-      <w:proofErr w:type="gramEnd"/>
-      <w:r>
-        <w:rPr>
-          <w:i/>
-        </w:rPr>
-        <w:t xml:space="preserve">  Chi </w:t>
-      </w:r>
-      <w:proofErr w:type="spellStart"/>
-      <w:r>
-        <w:rPr>
-          <w:i/>
-        </w:rPr>
-        <w:t>phí</w:t>
-      </w:r>
-      <w:proofErr w:type="spellEnd"/>
-      <w:r>
-        <w:rPr>
-          <w:i/>
-        </w:rPr>
-        <w:t xml:space="preserve"> </w:t>
-      </w:r>
-      <w:proofErr w:type="spellStart"/>
-      <w:r>
-        <w:rPr>
-          <w:i/>
-        </w:rPr>
-        <w:t>kiểm</w:t>
-      </w:r>
-      <w:proofErr w:type="spellEnd"/>
-      <w:r>
-        <w:rPr>
-          <w:i/>
-        </w:rPr>
-        <w:t xml:space="preserve"> thử</w:t>
-      </w:r>
+        <w:spacing w:after="120" w:line="276" w:lineRule="auto"/>
+        <w:jc w:val="both"/>
+        <w:rPr>
+          <w:rFonts w:ascii="Tahoma" w:hAnsi="Tahoma" w:eastAsia="Tahoma" w:cs="Tahoma"/>
+          <w:noProof w:val="0"/>
+          <w:sz w:val="22"/>
+          <w:szCs w:val="22"/>
+          <w:lang w:val="en-US"/>
+        </w:rPr>
+      </w:pPr>
+      <w:r>
+        <w:rPr>
+          <w:rFonts w:ascii="Tahoma" w:hAnsi="Tahoma" w:eastAsia="Tahoma" w:cs="Tahoma"/>
+          <w:i w:val="1"/>
+          <w:iCs w:val="1"/>
+          <w:noProof w:val="0"/>
+          <w:sz w:val="22"/>
+          <w:szCs w:val="22"/>
+          <w:lang w:val="vi-VN"/>
+        </w:rPr>
+        <w:t>Chi phí phát triển: 145.000.000 VNĐ</w:t>
+      </w:r>
+    </w:p>
+    <w:tbl>
+      <w:tblPr>
+        <w:tblStyle w:val="TableGrid"/>
+        <w:tblW w:w="0" w:type="auto"/>
+        <w:tblLayout w:type="fixed"/>
+        <w:tblLook w:val="06A0" w:firstRow="1" w:lastRow="0" w:firstColumn="1" w:lastColumn="0" w:noHBand="1" w:noVBand="1"/>
+      </w:tblPr>
+      <w:tblGrid>
+        <w:gridCol w:w="2195"/>
+        <w:gridCol w:w="2195"/>
+        <w:gridCol w:w="2195"/>
+        <w:gridCol w:w="2195"/>
+      </w:tblGrid>
+      <w:tr>
+        <w:tc>
+          <w:tcPr>
+            <w:tcW w:w="2195" w:type="dxa"/>
+            <w:tcMar/>
+          </w:tcPr>
+          <w:p>
+            <w:pPr>
+              <w:spacing w:after="120" w:line="276" w:lineRule="auto"/>
+              <w:jc w:val="center"/>
+              <w:rPr>
+                <w:rFonts w:ascii="Tahoma" w:hAnsi="Tahoma" w:eastAsia="Tahoma" w:cs="Tahoma"/>
+                <w:sz w:val="22"/>
+                <w:szCs w:val="22"/>
+              </w:rPr>
+            </w:pPr>
+            <w:r>
+              <w:rPr>
+                <w:rFonts w:ascii="Tahoma" w:hAnsi="Tahoma" w:eastAsia="Tahoma" w:cs="Tahoma"/>
+                <w:sz w:val="22"/>
+                <w:szCs w:val="22"/>
+                <w:lang w:val="vi-VN"/>
+              </w:rPr>
+              <w:t>STT</w:t>
+            </w:r>
+          </w:p>
+        </w:tc>
+        <w:tc>
+          <w:tcPr>
+            <w:tcW w:w="2195" w:type="dxa"/>
+            <w:tcMar/>
+          </w:tcPr>
+          <w:p>
+            <w:pPr>
+              <w:spacing w:after="120" w:line="276" w:lineRule="auto"/>
+              <w:jc w:val="center"/>
+              <w:rPr>
+                <w:rFonts w:ascii="Tahoma" w:hAnsi="Tahoma" w:eastAsia="Tahoma" w:cs="Tahoma"/>
+                <w:sz w:val="22"/>
+                <w:szCs w:val="22"/>
+              </w:rPr>
+            </w:pPr>
+            <w:r>
+              <w:rPr>
+                <w:rFonts w:ascii="Tahoma" w:hAnsi="Tahoma" w:eastAsia="Tahoma" w:cs="Tahoma"/>
+                <w:sz w:val="22"/>
+                <w:szCs w:val="22"/>
+                <w:lang w:val="vi-VN"/>
+              </w:rPr>
+              <w:t>Tính năng/Dịch vụ</w:t>
+            </w:r>
+          </w:p>
+        </w:tc>
+        <w:tc>
+          <w:tcPr>
+            <w:tcW w:w="2195" w:type="dxa"/>
+            <w:tcMar/>
+          </w:tcPr>
+          <w:p>
+            <w:pPr>
+              <w:spacing w:after="120" w:line="276" w:lineRule="auto"/>
+              <w:jc w:val="center"/>
+              <w:rPr>
+                <w:rFonts w:ascii="Tahoma" w:hAnsi="Tahoma" w:eastAsia="Tahoma" w:cs="Tahoma"/>
+                <w:sz w:val="22"/>
+                <w:szCs w:val="22"/>
+              </w:rPr>
+            </w:pPr>
+            <w:r>
+              <w:rPr>
+                <w:rFonts w:ascii="Tahoma" w:hAnsi="Tahoma" w:eastAsia="Tahoma" w:cs="Tahoma"/>
+                <w:sz w:val="22"/>
+                <w:szCs w:val="22"/>
+                <w:lang w:val="vi-VN"/>
+              </w:rPr>
+              <w:t>Giá thành (VNĐ)</w:t>
+            </w:r>
+          </w:p>
+        </w:tc>
+        <w:tc>
+          <w:tcPr>
+            <w:tcW w:w="2195" w:type="dxa"/>
+            <w:tcMar/>
+          </w:tcPr>
+          <w:p>
+            <w:pPr>
+              <w:spacing w:after="120" w:line="276" w:lineRule="auto"/>
+              <w:jc w:val="center"/>
+              <w:rPr>
+                <w:rFonts w:ascii="Tahoma" w:hAnsi="Tahoma" w:eastAsia="Tahoma" w:cs="Tahoma"/>
+                <w:sz w:val="22"/>
+                <w:szCs w:val="22"/>
+              </w:rPr>
+            </w:pPr>
+            <w:r>
+              <w:rPr>
+                <w:rFonts w:ascii="Tahoma" w:hAnsi="Tahoma" w:eastAsia="Tahoma" w:cs="Tahoma"/>
+                <w:sz w:val="22"/>
+                <w:szCs w:val="22"/>
+                <w:lang w:val="vi-VN"/>
+              </w:rPr>
+              <w:t>Ghi chú</w:t>
+            </w:r>
+          </w:p>
+        </w:tc>
+      </w:tr>
+      <w:tr>
+        <w:tc>
+          <w:tcPr>
+            <w:tcW w:w="2195" w:type="dxa"/>
+            <w:tcMar/>
+          </w:tcPr>
+          <w:p>
+            <w:pPr>
+              <w:spacing w:after="120" w:line="276" w:lineRule="auto"/>
+              <w:jc w:val="center"/>
+              <w:rPr>
+                <w:rFonts w:ascii="Tahoma" w:hAnsi="Tahoma" w:eastAsia="Tahoma" w:cs="Tahoma"/>
+                <w:sz w:val="22"/>
+                <w:szCs w:val="22"/>
+              </w:rPr>
+            </w:pPr>
+            <w:r>
+              <w:rPr>
+                <w:rFonts w:ascii="Tahoma" w:hAnsi="Tahoma" w:eastAsia="Tahoma" w:cs="Tahoma"/>
+                <w:sz w:val="22"/>
+                <w:szCs w:val="22"/>
+                <w:lang w:val="vi-VN"/>
+              </w:rPr>
+              <w:t>1</w:t>
+            </w:r>
+          </w:p>
+        </w:tc>
+        <w:tc>
+          <w:tcPr>
+            <w:tcW w:w="2195" w:type="dxa"/>
+            <w:tcMar/>
+          </w:tcPr>
+          <w:p>
+            <w:pPr>
+              <w:spacing w:after="120" w:line="276" w:lineRule="auto"/>
+              <w:jc w:val="center"/>
+              <w:rPr>
+                <w:rFonts w:ascii="Tahoma" w:hAnsi="Tahoma" w:eastAsia="Tahoma" w:cs="Tahoma"/>
+                <w:sz w:val="22"/>
+                <w:szCs w:val="22"/>
+              </w:rPr>
+            </w:pPr>
+            <w:r>
+              <w:rPr>
+                <w:rFonts w:ascii="Tahoma" w:hAnsi="Tahoma" w:eastAsia="Tahoma" w:cs="Tahoma"/>
+                <w:sz w:val="22"/>
+                <w:szCs w:val="22"/>
+                <w:lang w:val="vi-VN"/>
+              </w:rPr>
+              <w:t>Server web 1</w:t>
+            </w:r>
+          </w:p>
+        </w:tc>
+        <w:tc>
+          <w:tcPr>
+            <w:tcW w:w="2195" w:type="dxa"/>
+            <w:tcMar/>
+          </w:tcPr>
+          <w:p>
+            <w:pPr>
+              <w:spacing w:after="120" w:line="276" w:lineRule="auto"/>
+              <w:jc w:val="center"/>
+              <w:rPr>
+                <w:rFonts w:ascii="Tahoma" w:hAnsi="Tahoma" w:eastAsia="Tahoma" w:cs="Tahoma"/>
+                <w:sz w:val="22"/>
+                <w:szCs w:val="22"/>
+              </w:rPr>
+            </w:pPr>
+            <w:r>
+              <w:rPr>
+                <w:rFonts w:ascii="Tahoma" w:hAnsi="Tahoma" w:eastAsia="Tahoma" w:cs="Tahoma"/>
+                <w:sz w:val="22"/>
+                <w:szCs w:val="22"/>
+                <w:lang w:val="vi-VN"/>
+              </w:rPr>
+              <w:t xml:space="preserve">2 000 000 </w:t>
+            </w:r>
+          </w:p>
+        </w:tc>
+        <w:tc>
+          <w:tcPr>
+            <w:tcW w:w="2195" w:type="dxa"/>
+            <w:tcMar/>
+          </w:tcPr>
+          <w:p>
+            <w:pPr>
+              <w:spacing w:after="120" w:line="276" w:lineRule="auto"/>
+              <w:jc w:val="center"/>
+              <w:rPr>
+                <w:rFonts w:ascii="Tahoma" w:hAnsi="Tahoma" w:eastAsia="Tahoma" w:cs="Tahoma"/>
+                <w:sz w:val="22"/>
+                <w:szCs w:val="22"/>
+              </w:rPr>
+            </w:pPr>
+            <w:r>
+              <w:rPr>
+                <w:rFonts w:ascii="Tahoma" w:hAnsi="Tahoma" w:eastAsia="Tahoma" w:cs="Tahoma"/>
+                <w:sz w:val="22"/>
+                <w:szCs w:val="22"/>
+                <w:lang w:val="vi-VN"/>
+              </w:rPr>
+              <w:t>Server công dân</w:t>
+            </w:r>
+          </w:p>
+        </w:tc>
+      </w:tr>
+      <w:tr>
+        <w:tc>
+          <w:tcPr>
+            <w:tcW w:w="2195" w:type="dxa"/>
+            <w:tcMar/>
+          </w:tcPr>
+          <w:p>
+            <w:pPr>
+              <w:spacing w:after="120" w:line="276" w:lineRule="auto"/>
+              <w:jc w:val="center"/>
+              <w:rPr>
+                <w:rFonts w:ascii="Tahoma" w:hAnsi="Tahoma" w:eastAsia="Tahoma" w:cs="Tahoma"/>
+                <w:sz w:val="22"/>
+                <w:szCs w:val="22"/>
+              </w:rPr>
+            </w:pPr>
+            <w:r>
+              <w:rPr>
+                <w:rFonts w:ascii="Tahoma" w:hAnsi="Tahoma" w:eastAsia="Tahoma" w:cs="Tahoma"/>
+                <w:sz w:val="22"/>
+                <w:szCs w:val="22"/>
+                <w:lang w:val="vi-VN"/>
+              </w:rPr>
+              <w:t>2</w:t>
+            </w:r>
+          </w:p>
+        </w:tc>
+        <w:tc>
+          <w:tcPr>
+            <w:tcW w:w="2195" w:type="dxa"/>
+            <w:tcMar/>
+          </w:tcPr>
+          <w:p>
+            <w:pPr>
+              <w:spacing w:after="120" w:line="276" w:lineRule="auto"/>
+              <w:jc w:val="center"/>
+              <w:rPr>
+                <w:rFonts w:ascii="Tahoma" w:hAnsi="Tahoma" w:eastAsia="Tahoma" w:cs="Tahoma"/>
+                <w:sz w:val="22"/>
+                <w:szCs w:val="22"/>
+              </w:rPr>
+            </w:pPr>
+            <w:r>
+              <w:rPr>
+                <w:rFonts w:ascii="Tahoma" w:hAnsi="Tahoma" w:eastAsia="Tahoma" w:cs="Tahoma"/>
+                <w:sz w:val="22"/>
+                <w:szCs w:val="22"/>
+                <w:lang w:val="vi-VN"/>
+              </w:rPr>
+              <w:t>Server web 2</w:t>
+            </w:r>
+          </w:p>
+        </w:tc>
+        <w:tc>
+          <w:tcPr>
+            <w:tcW w:w="2195" w:type="dxa"/>
+            <w:tcMar/>
+          </w:tcPr>
+          <w:p>
+            <w:pPr>
+              <w:spacing w:after="120" w:line="276" w:lineRule="auto"/>
+              <w:jc w:val="center"/>
+              <w:rPr>
+                <w:rFonts w:ascii="Tahoma" w:hAnsi="Tahoma" w:eastAsia="Tahoma" w:cs="Tahoma"/>
+                <w:sz w:val="22"/>
+                <w:szCs w:val="22"/>
+              </w:rPr>
+            </w:pPr>
+            <w:r>
+              <w:rPr>
+                <w:rFonts w:ascii="Tahoma" w:hAnsi="Tahoma" w:eastAsia="Tahoma" w:cs="Tahoma"/>
+                <w:sz w:val="22"/>
+                <w:szCs w:val="22"/>
+                <w:lang w:val="vi-VN"/>
+              </w:rPr>
+              <w:t>2 000 000</w:t>
+            </w:r>
+          </w:p>
+        </w:tc>
+        <w:tc>
+          <w:tcPr>
+            <w:tcW w:w="2195" w:type="dxa"/>
+            <w:tcMar/>
+          </w:tcPr>
+          <w:p>
+            <w:pPr>
+              <w:spacing w:after="120" w:line="276" w:lineRule="auto"/>
+              <w:jc w:val="center"/>
+              <w:rPr>
+                <w:rFonts w:ascii="Tahoma" w:hAnsi="Tahoma" w:eastAsia="Tahoma" w:cs="Tahoma"/>
+                <w:sz w:val="22"/>
+                <w:szCs w:val="22"/>
+              </w:rPr>
+            </w:pPr>
+            <w:r>
+              <w:rPr>
+                <w:rFonts w:ascii="Tahoma" w:hAnsi="Tahoma" w:eastAsia="Tahoma" w:cs="Tahoma"/>
+                <w:sz w:val="22"/>
+                <w:szCs w:val="22"/>
+                <w:lang w:val="vi-VN"/>
+              </w:rPr>
+              <w:t>Server quản lý</w:t>
+            </w:r>
+          </w:p>
+        </w:tc>
+      </w:tr>
+      <w:tr>
+        <w:tc>
+          <w:tcPr>
+            <w:tcW w:w="2195" w:type="dxa"/>
+            <w:tcMar/>
+          </w:tcPr>
+          <w:p>
+            <w:pPr>
+              <w:spacing w:after="120" w:line="276" w:lineRule="auto"/>
+              <w:jc w:val="center"/>
+              <w:rPr>
+                <w:rFonts w:ascii="Tahoma" w:hAnsi="Tahoma" w:eastAsia="Tahoma" w:cs="Tahoma"/>
+                <w:sz w:val="22"/>
+                <w:szCs w:val="22"/>
+              </w:rPr>
+            </w:pPr>
+            <w:r>
+              <w:rPr>
+                <w:rFonts w:ascii="Tahoma" w:hAnsi="Tahoma" w:eastAsia="Tahoma" w:cs="Tahoma"/>
+                <w:sz w:val="22"/>
+                <w:szCs w:val="22"/>
+                <w:lang w:val="vi-VN"/>
+              </w:rPr>
+              <w:t>3</w:t>
+            </w:r>
+          </w:p>
+        </w:tc>
+        <w:tc>
+          <w:tcPr>
+            <w:tcW w:w="2195" w:type="dxa"/>
+            <w:tcMar/>
+          </w:tcPr>
+          <w:p>
+            <w:pPr>
+              <w:spacing w:after="120" w:line="276" w:lineRule="auto"/>
+              <w:jc w:val="center"/>
+              <w:rPr>
+                <w:rFonts w:ascii="Tahoma" w:hAnsi="Tahoma" w:eastAsia="Tahoma" w:cs="Tahoma"/>
+                <w:sz w:val="22"/>
+                <w:szCs w:val="22"/>
+              </w:rPr>
+            </w:pPr>
+            <w:r>
+              <w:rPr>
+                <w:rFonts w:ascii="Tahoma" w:hAnsi="Tahoma" w:eastAsia="Tahoma" w:cs="Tahoma"/>
+                <w:sz w:val="22"/>
+                <w:szCs w:val="22"/>
+                <w:lang w:val="vi-VN"/>
+              </w:rPr>
+              <w:t>Cơ sở dữ liệu chính</w:t>
+            </w:r>
+          </w:p>
+        </w:tc>
+        <w:tc>
+          <w:tcPr>
+            <w:tcW w:w="2195" w:type="dxa"/>
+            <w:tcMar/>
+          </w:tcPr>
+          <w:p>
+            <w:pPr>
+              <w:spacing w:after="120" w:line="276" w:lineRule="auto"/>
+              <w:jc w:val="center"/>
+              <w:rPr>
+                <w:rFonts w:ascii="Tahoma" w:hAnsi="Tahoma" w:eastAsia="Tahoma" w:cs="Tahoma"/>
+                <w:sz w:val="22"/>
+                <w:szCs w:val="22"/>
+              </w:rPr>
+            </w:pPr>
+            <w:r>
+              <w:rPr>
+                <w:rFonts w:ascii="Tahoma" w:hAnsi="Tahoma" w:eastAsia="Tahoma" w:cs="Tahoma"/>
+                <w:sz w:val="22"/>
+                <w:szCs w:val="22"/>
+                <w:lang w:val="vi-VN"/>
+              </w:rPr>
+              <w:t>4 000 000</w:t>
+            </w:r>
+          </w:p>
+        </w:tc>
+        <w:tc>
+          <w:tcPr>
+            <w:tcW w:w="2195" w:type="dxa"/>
+            <w:tcMar/>
+          </w:tcPr>
+          <w:p>
+            <w:pPr>
+              <w:spacing w:after="120" w:line="276" w:lineRule="auto"/>
+              <w:jc w:val="center"/>
+              <w:rPr>
+                <w:rFonts w:ascii="Tahoma" w:hAnsi="Tahoma" w:eastAsia="Tahoma" w:cs="Tahoma"/>
+                <w:sz w:val="22"/>
+                <w:szCs w:val="22"/>
+              </w:rPr>
+            </w:pPr>
+          </w:p>
+        </w:tc>
+      </w:tr>
+      <w:tr>
+        <w:tc>
+          <w:tcPr>
+            <w:tcW w:w="2195" w:type="dxa"/>
+            <w:tcMar/>
+          </w:tcPr>
+          <w:p>
+            <w:pPr>
+              <w:spacing w:after="120" w:line="276" w:lineRule="auto"/>
+              <w:jc w:val="center"/>
+              <w:rPr>
+                <w:rFonts w:ascii="Tahoma" w:hAnsi="Tahoma" w:eastAsia="Tahoma" w:cs="Tahoma"/>
+                <w:sz w:val="22"/>
+                <w:szCs w:val="22"/>
+              </w:rPr>
+            </w:pPr>
+            <w:r>
+              <w:rPr>
+                <w:rFonts w:ascii="Tahoma" w:hAnsi="Tahoma" w:eastAsia="Tahoma" w:cs="Tahoma"/>
+                <w:sz w:val="22"/>
+                <w:szCs w:val="22"/>
+                <w:lang w:val="vi-VN"/>
+              </w:rPr>
+              <w:t>4</w:t>
+            </w:r>
+          </w:p>
+        </w:tc>
+        <w:tc>
+          <w:tcPr>
+            <w:tcW w:w="2195" w:type="dxa"/>
+            <w:tcMar/>
+          </w:tcPr>
+          <w:p>
+            <w:pPr>
+              <w:spacing w:after="120" w:line="276" w:lineRule="auto"/>
+              <w:jc w:val="center"/>
+              <w:rPr>
+                <w:rFonts w:ascii="Tahoma" w:hAnsi="Tahoma" w:eastAsia="Tahoma" w:cs="Tahoma"/>
+                <w:sz w:val="22"/>
+                <w:szCs w:val="22"/>
+              </w:rPr>
+            </w:pPr>
+            <w:r>
+              <w:rPr>
+                <w:rFonts w:ascii="Tahoma" w:hAnsi="Tahoma" w:eastAsia="Tahoma" w:cs="Tahoma"/>
+                <w:sz w:val="22"/>
+                <w:szCs w:val="22"/>
+                <w:lang w:val="vi-VN"/>
+              </w:rPr>
+              <w:t>Cơ sở dữ liệu backup</w:t>
+            </w:r>
+          </w:p>
+        </w:tc>
+        <w:tc>
+          <w:tcPr>
+            <w:tcW w:w="2195" w:type="dxa"/>
+            <w:tcMar/>
+          </w:tcPr>
+          <w:p>
+            <w:pPr>
+              <w:spacing w:after="120" w:line="276" w:lineRule="auto"/>
+              <w:jc w:val="center"/>
+              <w:rPr>
+                <w:rFonts w:ascii="Tahoma" w:hAnsi="Tahoma" w:eastAsia="Tahoma" w:cs="Tahoma"/>
+                <w:sz w:val="22"/>
+                <w:szCs w:val="22"/>
+              </w:rPr>
+            </w:pPr>
+            <w:r>
+              <w:rPr>
+                <w:rFonts w:ascii="Tahoma" w:hAnsi="Tahoma" w:eastAsia="Tahoma" w:cs="Tahoma"/>
+                <w:sz w:val="22"/>
+                <w:szCs w:val="22"/>
+                <w:lang w:val="vi-VN"/>
+              </w:rPr>
+              <w:t>2 000 000</w:t>
+            </w:r>
+          </w:p>
+        </w:tc>
+        <w:tc>
+          <w:tcPr>
+            <w:tcW w:w="2195" w:type="dxa"/>
+            <w:tcMar/>
+          </w:tcPr>
+          <w:p>
+            <w:pPr>
+              <w:spacing w:after="120" w:line="276" w:lineRule="auto"/>
+              <w:jc w:val="center"/>
+              <w:rPr>
+                <w:rFonts w:ascii="Tahoma" w:hAnsi="Tahoma" w:eastAsia="Tahoma" w:cs="Tahoma"/>
+                <w:sz w:val="22"/>
+                <w:szCs w:val="22"/>
+              </w:rPr>
+            </w:pPr>
+          </w:p>
+        </w:tc>
+      </w:tr>
+      <w:tr>
+        <w:tc>
+          <w:tcPr>
+            <w:tcW w:w="2195" w:type="dxa"/>
+            <w:tcMar/>
+          </w:tcPr>
+          <w:p>
+            <w:pPr>
+              <w:spacing w:after="120" w:line="276" w:lineRule="auto"/>
+              <w:jc w:val="center"/>
+              <w:rPr>
+                <w:rFonts w:ascii="Tahoma" w:hAnsi="Tahoma" w:eastAsia="Tahoma" w:cs="Tahoma"/>
+                <w:sz w:val="22"/>
+                <w:szCs w:val="22"/>
+              </w:rPr>
+            </w:pPr>
+            <w:r>
+              <w:rPr>
+                <w:rFonts w:ascii="Tahoma" w:hAnsi="Tahoma" w:eastAsia="Tahoma" w:cs="Tahoma"/>
+                <w:sz w:val="22"/>
+                <w:szCs w:val="22"/>
+                <w:lang w:val="vi-VN"/>
+              </w:rPr>
+              <w:t>5</w:t>
+            </w:r>
+          </w:p>
+        </w:tc>
+        <w:tc>
+          <w:tcPr>
+            <w:tcW w:w="2195" w:type="dxa"/>
+            <w:tcMar/>
+          </w:tcPr>
+          <w:p>
+            <w:pPr>
+              <w:spacing w:after="120" w:line="276" w:lineRule="auto"/>
+              <w:jc w:val="center"/>
+              <w:rPr>
+                <w:rFonts w:ascii="Tahoma" w:hAnsi="Tahoma" w:eastAsia="Tahoma" w:cs="Tahoma"/>
+                <w:sz w:val="22"/>
+                <w:szCs w:val="22"/>
+              </w:rPr>
+            </w:pPr>
+            <w:r>
+              <w:rPr>
+                <w:rFonts w:ascii="Tahoma" w:hAnsi="Tahoma" w:eastAsia="Tahoma" w:cs="Tahoma"/>
+                <w:sz w:val="22"/>
+                <w:szCs w:val="22"/>
+                <w:lang w:val="vi-VN"/>
+              </w:rPr>
+              <w:t>Tính năng đăng nhập</w:t>
+            </w:r>
+          </w:p>
+        </w:tc>
+        <w:tc>
+          <w:tcPr>
+            <w:tcW w:w="2195" w:type="dxa"/>
+            <w:tcMar/>
+          </w:tcPr>
+          <w:p>
+            <w:pPr>
+              <w:spacing w:after="120" w:line="276" w:lineRule="auto"/>
+              <w:jc w:val="center"/>
+              <w:rPr>
+                <w:rFonts w:ascii="Tahoma" w:hAnsi="Tahoma" w:eastAsia="Tahoma" w:cs="Tahoma"/>
+                <w:sz w:val="22"/>
+                <w:szCs w:val="22"/>
+              </w:rPr>
+            </w:pPr>
+            <w:r>
+              <w:rPr>
+                <w:rFonts w:ascii="Tahoma" w:hAnsi="Tahoma" w:eastAsia="Tahoma" w:cs="Tahoma"/>
+                <w:sz w:val="22"/>
+                <w:szCs w:val="22"/>
+                <w:lang w:val="vi-VN"/>
+              </w:rPr>
+              <w:t>10 000 000</w:t>
+            </w:r>
+          </w:p>
+        </w:tc>
+        <w:tc>
+          <w:tcPr>
+            <w:tcW w:w="2195" w:type="dxa"/>
+            <w:tcMar/>
+          </w:tcPr>
+          <w:p>
+            <w:pPr>
+              <w:spacing w:after="120" w:line="276" w:lineRule="auto"/>
+              <w:jc w:val="center"/>
+              <w:rPr>
+                <w:rFonts w:ascii="Tahoma" w:hAnsi="Tahoma" w:eastAsia="Tahoma" w:cs="Tahoma"/>
+                <w:sz w:val="22"/>
+                <w:szCs w:val="22"/>
+              </w:rPr>
+            </w:pPr>
+            <w:r>
+              <w:rPr>
+                <w:rFonts w:ascii="Tahoma" w:hAnsi="Tahoma" w:eastAsia="Tahoma" w:cs="Tahoma"/>
+                <w:sz w:val="22"/>
+                <w:szCs w:val="22"/>
+                <w:lang w:val="vi-VN"/>
+              </w:rPr>
+              <w:t>Có thể đăng nhập qua SĐT chính chủ</w:t>
+            </w:r>
+          </w:p>
+        </w:tc>
+      </w:tr>
+      <w:tr>
+        <w:tc>
+          <w:tcPr>
+            <w:tcW w:w="2195" w:type="dxa"/>
+            <w:tcMar/>
+          </w:tcPr>
+          <w:p>
+            <w:pPr>
+              <w:spacing w:after="120" w:line="276" w:lineRule="auto"/>
+              <w:jc w:val="center"/>
+              <w:rPr>
+                <w:rFonts w:ascii="Tahoma" w:hAnsi="Tahoma" w:eastAsia="Tahoma" w:cs="Tahoma"/>
+                <w:sz w:val="22"/>
+                <w:szCs w:val="22"/>
+              </w:rPr>
+            </w:pPr>
+            <w:r>
+              <w:rPr>
+                <w:rFonts w:ascii="Tahoma" w:hAnsi="Tahoma" w:eastAsia="Tahoma" w:cs="Tahoma"/>
+                <w:sz w:val="22"/>
+                <w:szCs w:val="22"/>
+                <w:lang w:val="vi-VN"/>
+              </w:rPr>
+              <w:t>6</w:t>
+            </w:r>
+          </w:p>
+        </w:tc>
+        <w:tc>
+          <w:tcPr>
+            <w:tcW w:w="2195" w:type="dxa"/>
+            <w:tcMar/>
+          </w:tcPr>
+          <w:p>
+            <w:pPr>
+              <w:spacing w:after="120" w:line="276" w:lineRule="auto"/>
+              <w:jc w:val="center"/>
+              <w:rPr>
+                <w:rFonts w:ascii="Calibri" w:hAnsi="Calibri" w:eastAsia="Calibri" w:cs="Calibri"/>
+                <w:sz w:val="22"/>
+                <w:szCs w:val="22"/>
+              </w:rPr>
+            </w:pPr>
+            <w:r>
+              <w:rPr>
+                <w:rFonts w:ascii="Calibri" w:hAnsi="Calibri" w:eastAsia="Calibri" w:cs="Calibri"/>
+                <w:sz w:val="22"/>
+                <w:szCs w:val="22"/>
+                <w:lang w:val="vi-VN"/>
+              </w:rPr>
+              <w:t>Đăng ký tài khoản</w:t>
+            </w:r>
+          </w:p>
+        </w:tc>
+        <w:tc>
+          <w:tcPr>
+            <w:tcW w:w="2195" w:type="dxa"/>
+            <w:tcMar/>
+          </w:tcPr>
+          <w:p>
+            <w:pPr>
+              <w:spacing w:after="120" w:line="276" w:lineRule="auto"/>
+              <w:jc w:val="center"/>
+              <w:rPr>
+                <w:rFonts w:ascii="Tahoma" w:hAnsi="Tahoma" w:eastAsia="Tahoma" w:cs="Tahoma"/>
+                <w:sz w:val="22"/>
+                <w:szCs w:val="22"/>
+              </w:rPr>
+            </w:pPr>
+            <w:r>
+              <w:rPr>
+                <w:rFonts w:ascii="Tahoma" w:hAnsi="Tahoma" w:eastAsia="Tahoma" w:cs="Tahoma"/>
+                <w:sz w:val="22"/>
+                <w:szCs w:val="22"/>
+                <w:lang w:val="vi-VN"/>
+              </w:rPr>
+              <w:t>20 000 000</w:t>
+            </w:r>
+          </w:p>
+        </w:tc>
+        <w:tc>
+          <w:tcPr>
+            <w:tcW w:w="2195" w:type="dxa"/>
+            <w:tcMar/>
+          </w:tcPr>
+          <w:p>
+            <w:pPr>
+              <w:spacing w:after="120" w:line="276" w:lineRule="auto"/>
+              <w:jc w:val="center"/>
+              <w:rPr>
+                <w:rFonts w:ascii="Tahoma" w:hAnsi="Tahoma" w:eastAsia="Tahoma" w:cs="Tahoma"/>
+                <w:sz w:val="22"/>
+                <w:szCs w:val="22"/>
+              </w:rPr>
+            </w:pPr>
+            <w:r>
+              <w:rPr>
+                <w:rFonts w:ascii="Tahoma" w:hAnsi="Tahoma" w:eastAsia="Tahoma" w:cs="Tahoma"/>
+                <w:sz w:val="22"/>
+                <w:szCs w:val="22"/>
+                <w:lang w:val="vi-VN"/>
+              </w:rPr>
+              <w:t>Gửi tin nhắn về SĐT chủ tài khoản</w:t>
+            </w:r>
+          </w:p>
+        </w:tc>
+      </w:tr>
+      <w:tr>
+        <w:tc>
+          <w:tcPr>
+            <w:tcW w:w="2195" w:type="dxa"/>
+            <w:tcMar/>
+          </w:tcPr>
+          <w:p>
+            <w:pPr>
+              <w:spacing w:after="120" w:line="276" w:lineRule="auto"/>
+              <w:jc w:val="center"/>
+              <w:rPr>
+                <w:rFonts w:ascii="Tahoma" w:hAnsi="Tahoma" w:eastAsia="Tahoma" w:cs="Tahoma"/>
+                <w:sz w:val="22"/>
+                <w:szCs w:val="22"/>
+              </w:rPr>
+            </w:pPr>
+            <w:r>
+              <w:rPr>
+                <w:rFonts w:ascii="Tahoma" w:hAnsi="Tahoma" w:eastAsia="Tahoma" w:cs="Tahoma"/>
+                <w:sz w:val="22"/>
+                <w:szCs w:val="22"/>
+                <w:lang w:val="vi-VN"/>
+              </w:rPr>
+              <w:t>7</w:t>
+            </w:r>
+          </w:p>
+        </w:tc>
+        <w:tc>
+          <w:tcPr>
+            <w:tcW w:w="2195" w:type="dxa"/>
+            <w:tcMar/>
+          </w:tcPr>
+          <w:p>
+            <w:pPr>
+              <w:spacing w:after="120" w:line="276" w:lineRule="auto"/>
+              <w:jc w:val="center"/>
+              <w:rPr>
+                <w:rFonts w:ascii="Tahoma" w:hAnsi="Tahoma" w:eastAsia="Tahoma" w:cs="Tahoma"/>
+                <w:sz w:val="22"/>
+                <w:szCs w:val="22"/>
+              </w:rPr>
+            </w:pPr>
+            <w:r>
+              <w:rPr>
+                <w:rFonts w:ascii="Tahoma" w:hAnsi="Tahoma" w:eastAsia="Tahoma" w:cs="Tahoma"/>
+                <w:sz w:val="22"/>
+                <w:szCs w:val="22"/>
+                <w:lang w:val="vi-VN"/>
+              </w:rPr>
+              <w:t>Chỉnh sửa thông tin tài khoản</w:t>
+            </w:r>
+          </w:p>
+        </w:tc>
+        <w:tc>
+          <w:tcPr>
+            <w:tcW w:w="2195" w:type="dxa"/>
+            <w:tcMar/>
+          </w:tcPr>
+          <w:p>
+            <w:pPr>
+              <w:spacing w:after="120" w:line="276" w:lineRule="auto"/>
+              <w:jc w:val="center"/>
+              <w:rPr>
+                <w:rFonts w:ascii="Tahoma" w:hAnsi="Tahoma" w:eastAsia="Tahoma" w:cs="Tahoma"/>
+                <w:sz w:val="22"/>
+                <w:szCs w:val="22"/>
+              </w:rPr>
+            </w:pPr>
+            <w:r>
+              <w:rPr>
+                <w:rFonts w:ascii="Tahoma" w:hAnsi="Tahoma" w:eastAsia="Tahoma" w:cs="Tahoma"/>
+                <w:sz w:val="22"/>
+                <w:szCs w:val="22"/>
+                <w:lang w:val="vi-VN"/>
+              </w:rPr>
+              <w:t>20 000 000</w:t>
+            </w:r>
+          </w:p>
+        </w:tc>
+        <w:tc>
+          <w:tcPr>
+            <w:tcW w:w="2195" w:type="dxa"/>
+            <w:tcMar/>
+          </w:tcPr>
+          <w:p>
+            <w:pPr>
+              <w:spacing w:after="120" w:line="276" w:lineRule="auto"/>
+              <w:jc w:val="center"/>
+              <w:rPr>
+                <w:rFonts w:ascii="Tahoma" w:hAnsi="Tahoma" w:eastAsia="Tahoma" w:cs="Tahoma"/>
+                <w:sz w:val="22"/>
+                <w:szCs w:val="22"/>
+              </w:rPr>
+            </w:pPr>
+          </w:p>
+        </w:tc>
+      </w:tr>
+      <w:tr>
+        <w:tc>
+          <w:tcPr>
+            <w:tcW w:w="2195" w:type="dxa"/>
+            <w:tcMar/>
+          </w:tcPr>
+          <w:p>
+            <w:pPr>
+              <w:spacing w:after="120" w:line="276" w:lineRule="auto"/>
+              <w:jc w:val="center"/>
+              <w:rPr>
+                <w:rFonts w:ascii="Tahoma" w:hAnsi="Tahoma" w:eastAsia="Tahoma" w:cs="Tahoma"/>
+                <w:sz w:val="22"/>
+                <w:szCs w:val="22"/>
+              </w:rPr>
+            </w:pPr>
+            <w:r>
+              <w:rPr>
+                <w:rFonts w:ascii="Tahoma" w:hAnsi="Tahoma" w:eastAsia="Tahoma" w:cs="Tahoma"/>
+                <w:sz w:val="22"/>
+                <w:szCs w:val="22"/>
+                <w:lang w:val="vi-VN"/>
+              </w:rPr>
+              <w:t>8</w:t>
+            </w:r>
+          </w:p>
+        </w:tc>
+        <w:tc>
+          <w:tcPr>
+            <w:tcW w:w="2195" w:type="dxa"/>
+            <w:tcMar/>
+          </w:tcPr>
+          <w:p>
+            <w:pPr>
+              <w:spacing w:after="120" w:line="276" w:lineRule="auto"/>
+              <w:jc w:val="center"/>
+              <w:rPr>
+                <w:rFonts w:ascii="Tahoma" w:hAnsi="Tahoma" w:eastAsia="Tahoma" w:cs="Tahoma"/>
+                <w:sz w:val="22"/>
+                <w:szCs w:val="22"/>
+              </w:rPr>
+            </w:pPr>
+            <w:r>
+              <w:rPr>
+                <w:rFonts w:ascii="Tahoma" w:hAnsi="Tahoma" w:eastAsia="Tahoma" w:cs="Tahoma"/>
+                <w:sz w:val="22"/>
+                <w:szCs w:val="22"/>
+                <w:lang w:val="vi-VN"/>
+              </w:rPr>
+              <w:t>Thiết kế cơ sở dữ liệu công dân</w:t>
+            </w:r>
+          </w:p>
+        </w:tc>
+        <w:tc>
+          <w:tcPr>
+            <w:tcW w:w="2195" w:type="dxa"/>
+            <w:tcMar/>
+          </w:tcPr>
+          <w:p>
+            <w:pPr>
+              <w:spacing w:after="120" w:line="276" w:lineRule="auto"/>
+              <w:jc w:val="center"/>
+              <w:rPr>
+                <w:rFonts w:ascii="Tahoma" w:hAnsi="Tahoma" w:eastAsia="Tahoma" w:cs="Tahoma"/>
+                <w:sz w:val="22"/>
+                <w:szCs w:val="22"/>
+              </w:rPr>
+            </w:pPr>
+            <w:r>
+              <w:rPr>
+                <w:rFonts w:ascii="Tahoma" w:hAnsi="Tahoma" w:eastAsia="Tahoma" w:cs="Tahoma"/>
+                <w:sz w:val="22"/>
+                <w:szCs w:val="22"/>
+                <w:lang w:val="vi-VN"/>
+              </w:rPr>
+              <w:t>40 000 000</w:t>
+            </w:r>
+          </w:p>
+        </w:tc>
+        <w:tc>
+          <w:tcPr>
+            <w:tcW w:w="2195" w:type="dxa"/>
+            <w:tcMar/>
+          </w:tcPr>
+          <w:p>
+            <w:pPr>
+              <w:spacing w:after="120" w:line="276" w:lineRule="auto"/>
+              <w:jc w:val="center"/>
+              <w:rPr>
+                <w:rFonts w:ascii="Calibri" w:hAnsi="Calibri" w:eastAsia="Calibri" w:cs="Calibri"/>
+                <w:sz w:val="22"/>
+                <w:szCs w:val="22"/>
+              </w:rPr>
+            </w:pPr>
+            <w:r>
+              <w:rPr>
+                <w:rFonts w:ascii="Calibri" w:hAnsi="Calibri" w:eastAsia="Calibri" w:cs="Calibri"/>
+                <w:sz w:val="22"/>
+                <w:szCs w:val="22"/>
+                <w:lang w:val="vi-VN"/>
+              </w:rPr>
+              <w:t>Đáp ứng 1.000.000 người dùng</w:t>
+            </w:r>
+          </w:p>
+        </w:tc>
+      </w:tr>
+      <w:tr>
+        <w:tc>
+          <w:tcPr>
+            <w:tcW w:w="2195" w:type="dxa"/>
+            <w:tcMar/>
+          </w:tcPr>
+          <w:p>
+            <w:pPr>
+              <w:spacing w:after="120" w:line="276" w:lineRule="auto"/>
+              <w:jc w:val="center"/>
+              <w:rPr>
+                <w:rFonts w:ascii="Tahoma" w:hAnsi="Tahoma" w:eastAsia="Tahoma" w:cs="Tahoma"/>
+                <w:sz w:val="22"/>
+                <w:szCs w:val="22"/>
+              </w:rPr>
+            </w:pPr>
+            <w:r>
+              <w:rPr>
+                <w:rFonts w:ascii="Tahoma" w:hAnsi="Tahoma" w:eastAsia="Tahoma" w:cs="Tahoma"/>
+                <w:sz w:val="22"/>
+                <w:szCs w:val="22"/>
+                <w:lang w:val="vi-VN"/>
+              </w:rPr>
+              <w:t>9</w:t>
+            </w:r>
+          </w:p>
+        </w:tc>
+        <w:tc>
+          <w:tcPr>
+            <w:tcW w:w="2195" w:type="dxa"/>
+            <w:tcMar/>
+          </w:tcPr>
+          <w:p>
+            <w:pPr>
+              <w:spacing w:after="120" w:line="276" w:lineRule="auto"/>
+              <w:jc w:val="center"/>
+              <w:rPr>
+                <w:rFonts w:ascii="Tahoma" w:hAnsi="Tahoma" w:eastAsia="Tahoma" w:cs="Tahoma"/>
+                <w:sz w:val="22"/>
+                <w:szCs w:val="22"/>
+              </w:rPr>
+            </w:pPr>
+            <w:r>
+              <w:rPr>
+                <w:rFonts w:ascii="Tahoma" w:hAnsi="Tahoma" w:eastAsia="Tahoma" w:cs="Tahoma"/>
+                <w:sz w:val="22"/>
+                <w:szCs w:val="22"/>
+                <w:lang w:val="vi-VN"/>
+              </w:rPr>
+              <w:t>Tạo liên kết giữa các cơ sở dữ liệu</w:t>
+            </w:r>
+          </w:p>
+        </w:tc>
+        <w:tc>
+          <w:tcPr>
+            <w:tcW w:w="2195" w:type="dxa"/>
+            <w:tcMar/>
+          </w:tcPr>
+          <w:p>
+            <w:pPr>
+              <w:spacing w:after="120" w:line="276" w:lineRule="auto"/>
+              <w:jc w:val="center"/>
+              <w:rPr>
+                <w:rFonts w:ascii="Tahoma" w:hAnsi="Tahoma" w:eastAsia="Tahoma" w:cs="Tahoma"/>
+                <w:sz w:val="22"/>
+                <w:szCs w:val="22"/>
+              </w:rPr>
+            </w:pPr>
+            <w:r>
+              <w:rPr>
+                <w:rFonts w:ascii="Tahoma" w:hAnsi="Tahoma" w:eastAsia="Tahoma" w:cs="Tahoma"/>
+                <w:sz w:val="22"/>
+                <w:szCs w:val="22"/>
+                <w:lang w:val="vi-VN"/>
+              </w:rPr>
+              <w:t>10 000 000</w:t>
+            </w:r>
+          </w:p>
+        </w:tc>
+        <w:tc>
+          <w:tcPr>
+            <w:tcW w:w="2195" w:type="dxa"/>
+            <w:tcMar/>
+          </w:tcPr>
+          <w:p>
+            <w:pPr>
+              <w:spacing w:after="120" w:line="276" w:lineRule="auto"/>
+              <w:jc w:val="center"/>
+              <w:rPr>
+                <w:rFonts w:ascii="Tahoma" w:hAnsi="Tahoma" w:eastAsia="Tahoma" w:cs="Tahoma"/>
+                <w:sz w:val="22"/>
+                <w:szCs w:val="22"/>
+              </w:rPr>
+            </w:pPr>
+          </w:p>
+        </w:tc>
+      </w:tr>
+      <w:tr>
+        <w:tc>
+          <w:tcPr>
+            <w:tcW w:w="2195" w:type="dxa"/>
+            <w:tcMar/>
+          </w:tcPr>
+          <w:p>
+            <w:pPr>
+              <w:spacing w:after="120" w:line="276" w:lineRule="auto"/>
+              <w:jc w:val="center"/>
+              <w:rPr>
+                <w:rFonts w:ascii="Tahoma" w:hAnsi="Tahoma" w:eastAsia="Tahoma" w:cs="Tahoma"/>
+                <w:sz w:val="22"/>
+                <w:szCs w:val="22"/>
+              </w:rPr>
+            </w:pPr>
+            <w:r>
+              <w:rPr>
+                <w:rFonts w:ascii="Tahoma" w:hAnsi="Tahoma" w:eastAsia="Tahoma" w:cs="Tahoma"/>
+                <w:sz w:val="22"/>
+                <w:szCs w:val="22"/>
+                <w:lang w:val="vi-VN"/>
+              </w:rPr>
+              <w:t>10</w:t>
+            </w:r>
+          </w:p>
+        </w:tc>
+        <w:tc>
+          <w:tcPr>
+            <w:tcW w:w="2195" w:type="dxa"/>
+            <w:tcMar/>
+          </w:tcPr>
+          <w:p>
+            <w:pPr>
+              <w:spacing w:after="120" w:line="276" w:lineRule="auto"/>
+              <w:jc w:val="center"/>
+              <w:rPr>
+                <w:rFonts w:ascii="Tahoma" w:hAnsi="Tahoma" w:eastAsia="Tahoma" w:cs="Tahoma"/>
+                <w:sz w:val="22"/>
+                <w:szCs w:val="22"/>
+              </w:rPr>
+            </w:pPr>
+            <w:r>
+              <w:rPr>
+                <w:rFonts w:ascii="Tahoma" w:hAnsi="Tahoma" w:eastAsia="Tahoma" w:cs="Tahoma"/>
+                <w:sz w:val="22"/>
+                <w:szCs w:val="22"/>
+                <w:lang w:val="vi-VN"/>
+              </w:rPr>
+              <w:t>Tính năng backup</w:t>
+            </w:r>
+          </w:p>
+        </w:tc>
+        <w:tc>
+          <w:tcPr>
+            <w:tcW w:w="2195" w:type="dxa"/>
+            <w:tcMar/>
+          </w:tcPr>
+          <w:p>
+            <w:pPr>
+              <w:spacing w:after="120" w:line="276" w:lineRule="auto"/>
+              <w:jc w:val="center"/>
+              <w:rPr>
+                <w:rFonts w:ascii="Tahoma" w:hAnsi="Tahoma" w:eastAsia="Tahoma" w:cs="Tahoma"/>
+                <w:sz w:val="22"/>
+                <w:szCs w:val="22"/>
+              </w:rPr>
+            </w:pPr>
+            <w:r>
+              <w:rPr>
+                <w:rFonts w:ascii="Tahoma" w:hAnsi="Tahoma" w:eastAsia="Tahoma" w:cs="Tahoma"/>
+                <w:sz w:val="22"/>
+                <w:szCs w:val="22"/>
+                <w:lang w:val="vi-VN"/>
+              </w:rPr>
+              <w:t>35 000 000</w:t>
+            </w:r>
+          </w:p>
+        </w:tc>
+        <w:tc>
+          <w:tcPr>
+            <w:tcW w:w="2195" w:type="dxa"/>
+            <w:tcMar/>
+          </w:tcPr>
+          <w:p>
+            <w:pPr>
+              <w:spacing w:after="120" w:line="276" w:lineRule="auto"/>
+              <w:jc w:val="center"/>
+              <w:rPr>
+                <w:rFonts w:ascii="Tahoma" w:hAnsi="Tahoma" w:eastAsia="Tahoma" w:cs="Tahoma"/>
+                <w:sz w:val="22"/>
+                <w:szCs w:val="22"/>
+              </w:rPr>
+            </w:pPr>
+            <w:r>
+              <w:rPr>
+                <w:rFonts w:ascii="Tahoma" w:hAnsi="Tahoma" w:eastAsia="Tahoma" w:cs="Tahoma"/>
+                <w:sz w:val="22"/>
+                <w:szCs w:val="22"/>
+                <w:lang w:val="vi-VN"/>
+              </w:rPr>
+              <w:t>Có thể backup dữ liệu hàng giờ</w:t>
+            </w:r>
+          </w:p>
+        </w:tc>
+      </w:tr>
+      <w:tr>
+        <w:tc>
+          <w:tcPr>
+            <w:tcW w:w="2195" w:type="dxa"/>
+            <w:tcMar/>
+          </w:tcPr>
+          <w:p>
+            <w:pPr>
+              <w:spacing w:after="120" w:line="276" w:lineRule="auto"/>
+              <w:jc w:val="center"/>
+              <w:rPr>
+                <w:rFonts w:ascii="Tahoma" w:hAnsi="Tahoma" w:eastAsia="Tahoma" w:cs="Tahoma"/>
+                <w:sz w:val="22"/>
+                <w:szCs w:val="22"/>
+              </w:rPr>
+            </w:pPr>
+            <w:r>
+              <w:rPr>
+                <w:rFonts w:ascii="Tahoma" w:hAnsi="Tahoma" w:eastAsia="Tahoma" w:cs="Tahoma"/>
+                <w:sz w:val="22"/>
+                <w:szCs w:val="22"/>
+                <w:lang w:val="vi-VN"/>
+              </w:rPr>
+              <w:t>#</w:t>
+            </w:r>
+          </w:p>
+        </w:tc>
+        <w:tc>
+          <w:tcPr>
+            <w:tcW w:w="2195" w:type="dxa"/>
+            <w:tcMar/>
+          </w:tcPr>
+          <w:p>
+            <w:pPr>
+              <w:spacing w:after="120" w:line="276" w:lineRule="auto"/>
+              <w:jc w:val="center"/>
+              <w:rPr>
+                <w:rFonts w:ascii="Tahoma" w:hAnsi="Tahoma" w:eastAsia="Tahoma" w:cs="Tahoma"/>
+                <w:sz w:val="22"/>
+                <w:szCs w:val="22"/>
+              </w:rPr>
+            </w:pPr>
+            <w:r>
+              <w:rPr>
+                <w:rFonts w:ascii="Tahoma" w:hAnsi="Tahoma" w:eastAsia="Tahoma" w:cs="Tahoma"/>
+                <w:sz w:val="22"/>
+                <w:szCs w:val="22"/>
+                <w:lang w:val="vi-VN"/>
+              </w:rPr>
+              <w:t>Tổng</w:t>
+            </w:r>
+          </w:p>
+        </w:tc>
+        <w:tc>
+          <w:tcPr>
+            <w:tcW w:w="2195" w:type="dxa"/>
+            <w:tcMar/>
+          </w:tcPr>
+          <w:p>
+            <w:pPr>
+              <w:spacing w:after="120" w:line="276" w:lineRule="auto"/>
+              <w:jc w:val="center"/>
+              <w:rPr>
+                <w:rFonts w:ascii="Tahoma" w:hAnsi="Tahoma" w:eastAsia="Tahoma" w:cs="Tahoma"/>
+                <w:sz w:val="22"/>
+                <w:szCs w:val="22"/>
+              </w:rPr>
+            </w:pPr>
+            <w:r>
+              <w:rPr>
+                <w:rFonts w:ascii="Tahoma" w:hAnsi="Tahoma" w:eastAsia="Tahoma" w:cs="Tahoma"/>
+                <w:sz w:val="22"/>
+                <w:szCs w:val="22"/>
+                <w:lang w:val="vi-VN"/>
+              </w:rPr>
+              <w:t>145 000 000</w:t>
+            </w:r>
+          </w:p>
+        </w:tc>
+        <w:tc>
+          <w:tcPr>
+            <w:tcW w:w="2195" w:type="dxa"/>
+            <w:tcMar/>
+          </w:tcPr>
+          <w:p>
+            <w:pPr>
+              <w:spacing w:after="120" w:line="276" w:lineRule="auto"/>
+              <w:jc w:val="center"/>
+              <w:rPr>
+                <w:rFonts w:ascii="Tahoma" w:hAnsi="Tahoma" w:eastAsia="Tahoma" w:cs="Tahoma"/>
+                <w:sz w:val="22"/>
+                <w:szCs w:val="22"/>
+              </w:rPr>
+            </w:pPr>
+          </w:p>
+        </w:tc>
+      </w:tr>
+    </w:tbl>
+    <w:p>
+      <w:pPr>
+        <w:pStyle w:val="Normal"/>
+        <w:rPr>
+          <w:i w:val="1"/>
+          <w:iCs w:val="1"/>
+        </w:rPr>
+      </w:pPr>
     </w:p>
     <w:p>
       <w:pPr>

</xml_diff>

<commit_message>
Add chi phi kiem thu
</commit_message>
<xml_diff>
--- a/docs/MyProjectMgnt.docx
+++ b/docs/MyProjectMgnt.docx
@@ -9523,108 +9523,37 @@
     </w:p>
     <w:p>
       <w:pPr>
-        <w:rPr>
-          <w:i/>
-        </w:rPr>
-      </w:pPr>
-      <w:r>
-        <w:rPr>
-          <w:i/>
-        </w:rPr>
-        <w:t xml:space="preserve">Chi </w:t>
-      </w:r>
-      <w:proofErr w:type="spellStart"/>
-      <w:r>
-        <w:rPr>
-          <w:i/>
-        </w:rPr>
-        <w:t>phí</w:t>
-      </w:r>
-      <w:proofErr w:type="spellEnd"/>
-      <w:r>
-        <w:rPr>
-          <w:i/>
-        </w:rPr>
-        <w:t xml:space="preserve"> </w:t>
-      </w:r>
-      <w:proofErr w:type="spellStart"/>
-      <w:r>
-        <w:rPr>
-          <w:i/>
-        </w:rPr>
-        <w:t>vận</w:t>
-      </w:r>
-      <w:proofErr w:type="spellEnd"/>
-      <w:r>
-        <w:rPr>
-          <w:i/>
-        </w:rPr>
-        <w:t xml:space="preserve"> </w:t>
-      </w:r>
-      <w:proofErr w:type="spellStart"/>
-      <w:r>
-        <w:rPr>
-          <w:i/>
-        </w:rPr>
-        <w:t>hành</w:t>
-      </w:r>
-      <w:proofErr w:type="spellEnd"/>
-      <w:r>
-        <w:rPr>
-          <w:i/>
-        </w:rPr>
-        <w:t xml:space="preserve">, </w:t>
-      </w:r>
-      <w:proofErr w:type="spellStart"/>
-      <w:r>
-        <w:rPr>
-          <w:i/>
-        </w:rPr>
-        <w:t>quản</w:t>
-      </w:r>
-      <w:proofErr w:type="spellEnd"/>
-      <w:r>
-        <w:rPr>
-          <w:i/>
-        </w:rPr>
-        <w:t xml:space="preserve"> </w:t>
-      </w:r>
-      <w:proofErr w:type="spellStart"/>
-      <w:r>
-        <w:rPr>
-          <w:i/>
-        </w:rPr>
-        <w:t>lý</w:t>
-      </w:r>
-      <w:proofErr w:type="spellEnd"/>
-      <w:r>
-        <w:rPr>
-          <w:i/>
-        </w:rPr>
-        <w:t xml:space="preserve">, </w:t>
-      </w:r>
-      <w:proofErr w:type="spellStart"/>
-      <w:r>
-        <w:rPr>
-          <w:i/>
-        </w:rPr>
-        <w:t>hành</w:t>
-      </w:r>
-      <w:proofErr w:type="spellEnd"/>
-      <w:r>
-        <w:rPr>
-          <w:i/>
-        </w:rPr>
-        <w:t xml:space="preserve"> </w:t>
-      </w:r>
-      <w:proofErr w:type="spellStart"/>
-      <w:r>
-        <w:rPr>
-          <w:i/>
-        </w:rPr>
-        <w:t>chính</w:t>
-      </w:r>
-      <w:proofErr w:type="spellEnd"/>
+        <w:spacing w:after="120" w:line="276" w:lineRule="auto"/>
+        <w:jc w:val="both"/>
+        <w:rPr>
+          <w:rFonts w:ascii="Tahoma" w:hAnsi="Tahoma" w:eastAsia="Tahoma" w:cs="Tahoma"/>
+          <w:noProof w:val="0"/>
+          <w:sz w:val="22"/>
+          <w:szCs w:val="22"/>
+          <w:lang w:val="en-US"/>
+        </w:rPr>
+      </w:pPr>
+      <w:r>
+        <w:rPr>
+          <w:rFonts w:ascii="Tahoma" w:hAnsi="Tahoma" w:eastAsia="Tahoma" w:cs="Tahoma"/>
+          <w:i w:val="1"/>
+          <w:iCs w:val="1"/>
+          <w:noProof w:val="0"/>
+          <w:sz w:val="22"/>
+          <w:szCs w:val="22"/>
+          <w:lang w:val="vi-VN"/>
+        </w:rPr>
+        <w:t>Chi phí kiểm thử : 98.000.000 VNĐ</w:t>
+      </w:r>
+    </w:p>
+    <w:p>
+      <w:pPr>
+        <w:pStyle w:val="Normal"/>
+        <w:rPr>
+          <w:i w:val="1"/>
+          <w:iCs w:val="1"/>
+        </w:rPr>
+      </w:pPr>
     </w:p>
     <w:p>
       <w:pPr>

</xml_diff>

<commit_message>
Add chi phi kinh doanh tiep thi
</commit_message>
<xml_diff>
--- a/docs/MyProjectMgnt.docx
+++ b/docs/MyProjectMgnt.docx
@@ -9557,108 +9557,877 @@
     </w:p>
     <w:p>
       <w:pPr>
-        <w:rPr>
-          <w:i/>
-        </w:rPr>
-      </w:pPr>
-      <w:r>
-        <w:rPr>
-          <w:i/>
-        </w:rPr>
-        <w:t xml:space="preserve">Chi </w:t>
-      </w:r>
-      <w:proofErr w:type="spellStart"/>
-      <w:r>
-        <w:rPr>
-          <w:i/>
-        </w:rPr>
-        <w:t>phí</w:t>
-      </w:r>
-      <w:proofErr w:type="spellEnd"/>
-      <w:r>
-        <w:rPr>
-          <w:i/>
-        </w:rPr>
-        <w:t xml:space="preserve"> </w:t>
-      </w:r>
-      <w:proofErr w:type="spellStart"/>
-      <w:r>
-        <w:rPr>
-          <w:i/>
-        </w:rPr>
-        <w:t>kính</w:t>
-      </w:r>
-      <w:proofErr w:type="spellEnd"/>
-      <w:r>
-        <w:rPr>
-          <w:i/>
-        </w:rPr>
-        <w:t xml:space="preserve"> </w:t>
-      </w:r>
-      <w:proofErr w:type="spellStart"/>
-      <w:r>
-        <w:rPr>
-          <w:i/>
-        </w:rPr>
-        <w:t>doanh</w:t>
-      </w:r>
-      <w:proofErr w:type="spellEnd"/>
-      <w:r>
-        <w:rPr>
-          <w:i/>
-        </w:rPr>
-        <w:t xml:space="preserve">, </w:t>
-      </w:r>
-      <w:proofErr w:type="spellStart"/>
-      <w:r>
-        <w:rPr>
-          <w:i/>
-        </w:rPr>
-        <w:t>quảng</w:t>
-      </w:r>
-      <w:proofErr w:type="spellEnd"/>
-      <w:r>
-        <w:rPr>
-          <w:i/>
-        </w:rPr>
-        <w:t xml:space="preserve"> </w:t>
-      </w:r>
-      <w:proofErr w:type="spellStart"/>
-      <w:r>
-        <w:rPr>
-          <w:i/>
-        </w:rPr>
-        <w:t>cáo</w:t>
-      </w:r>
-      <w:proofErr w:type="spellEnd"/>
-      <w:r>
-        <w:rPr>
-          <w:i/>
-        </w:rPr>
-        <w:t xml:space="preserve">, </w:t>
-      </w:r>
-      <w:proofErr w:type="spellStart"/>
-      <w:r>
-        <w:rPr>
-          <w:i/>
-        </w:rPr>
-        <w:t>tiếp</w:t>
-      </w:r>
-      <w:proofErr w:type="spellEnd"/>
-      <w:r>
-        <w:rPr>
-          <w:i/>
-        </w:rPr>
-        <w:t xml:space="preserve"> </w:t>
-      </w:r>
-      <w:proofErr w:type="spellStart"/>
-      <w:r>
-        <w:rPr>
-          <w:i/>
-        </w:rPr>
-        <w:t>thị</w:t>
-      </w:r>
-      <w:proofErr w:type="spellEnd"/>
+        <w:spacing w:after="120" w:line="276" w:lineRule="auto"/>
+        <w:jc w:val="both"/>
+        <w:rPr>
+          <w:rFonts w:ascii="Tahoma" w:hAnsi="Tahoma" w:eastAsia="Tahoma" w:cs="Tahoma"/>
+          <w:noProof w:val="0"/>
+          <w:sz w:val="22"/>
+          <w:szCs w:val="22"/>
+          <w:lang w:val="en-US"/>
+        </w:rPr>
+      </w:pPr>
+      <w:r>
+        <w:rPr>
+          <w:rFonts w:ascii="Tahoma" w:hAnsi="Tahoma" w:eastAsia="Tahoma" w:cs="Tahoma"/>
+          <w:i w:val="1"/>
+          <w:iCs w:val="1"/>
+          <w:noProof w:val="0"/>
+          <w:sz w:val="22"/>
+          <w:szCs w:val="22"/>
+          <w:lang w:val="vi-VN"/>
+        </w:rPr>
+        <w:t>Chi phí vận hành : 15.100.000 VNĐ/tháng</w:t>
+      </w:r>
+    </w:p>
+    <w:tbl>
+      <w:tblPr>
+        <w:tblStyle w:val="TableGrid"/>
+        <w:tblW w:w="0" w:type="auto"/>
+        <w:tblLayout w:type="fixed"/>
+        <w:tblLook w:val="06A0" w:firstRow="1" w:lastRow="0" w:firstColumn="1" w:lastColumn="0" w:noHBand="1" w:noVBand="1"/>
+      </w:tblPr>
+      <w:tblGrid>
+        <w:gridCol w:w="1756"/>
+        <w:gridCol w:w="1756"/>
+        <w:gridCol w:w="1756"/>
+        <w:gridCol w:w="1756"/>
+        <w:gridCol w:w="1756"/>
+      </w:tblGrid>
+      <w:tr>
+        <w:tc>
+          <w:tcPr>
+            <w:tcW w:w="1756" w:type="dxa"/>
+            <w:tcMar/>
+          </w:tcPr>
+          <w:p>
+            <w:pPr>
+              <w:spacing w:after="120" w:line="276" w:lineRule="auto"/>
+              <w:jc w:val="center"/>
+              <w:rPr>
+                <w:rFonts w:ascii="Tahoma" w:hAnsi="Tahoma" w:eastAsia="Tahoma" w:cs="Tahoma"/>
+                <w:sz w:val="22"/>
+                <w:szCs w:val="22"/>
+              </w:rPr>
+            </w:pPr>
+            <w:r>
+              <w:rPr>
+                <w:rFonts w:ascii="Tahoma" w:hAnsi="Tahoma" w:eastAsia="Tahoma" w:cs="Tahoma"/>
+                <w:sz w:val="22"/>
+                <w:szCs w:val="22"/>
+                <w:lang w:val="vi-VN"/>
+              </w:rPr>
+              <w:t>STT</w:t>
+            </w:r>
+          </w:p>
+        </w:tc>
+        <w:tc>
+          <w:tcPr>
+            <w:tcW w:w="1756" w:type="dxa"/>
+            <w:tcMar/>
+          </w:tcPr>
+          <w:p>
+            <w:pPr>
+              <w:spacing w:after="120" w:line="276" w:lineRule="auto"/>
+              <w:jc w:val="center"/>
+              <w:rPr>
+                <w:rFonts w:ascii="Tahoma" w:hAnsi="Tahoma" w:eastAsia="Tahoma" w:cs="Tahoma"/>
+                <w:sz w:val="22"/>
+                <w:szCs w:val="22"/>
+              </w:rPr>
+            </w:pPr>
+            <w:r>
+              <w:rPr>
+                <w:rFonts w:ascii="Tahoma" w:hAnsi="Tahoma" w:eastAsia="Tahoma" w:cs="Tahoma"/>
+                <w:sz w:val="22"/>
+                <w:szCs w:val="22"/>
+                <w:lang w:val="vi-VN"/>
+              </w:rPr>
+              <w:t>Dịch vụ</w:t>
+            </w:r>
+          </w:p>
+        </w:tc>
+        <w:tc>
+          <w:tcPr>
+            <w:tcW w:w="1756" w:type="dxa"/>
+            <w:tcMar/>
+          </w:tcPr>
+          <w:p>
+            <w:pPr>
+              <w:spacing w:after="120" w:line="276" w:lineRule="auto"/>
+              <w:jc w:val="center"/>
+              <w:rPr>
+                <w:rFonts w:ascii="Tahoma" w:hAnsi="Tahoma" w:eastAsia="Tahoma" w:cs="Tahoma"/>
+                <w:sz w:val="22"/>
+                <w:szCs w:val="22"/>
+              </w:rPr>
+            </w:pPr>
+            <w:r>
+              <w:rPr>
+                <w:rFonts w:ascii="Tahoma" w:hAnsi="Tahoma" w:eastAsia="Tahoma" w:cs="Tahoma"/>
+                <w:sz w:val="22"/>
+                <w:szCs w:val="22"/>
+                <w:lang w:val="vi-VN"/>
+              </w:rPr>
+              <w:t>Số lượng</w:t>
+            </w:r>
+          </w:p>
+        </w:tc>
+        <w:tc>
+          <w:tcPr>
+            <w:tcW w:w="1756" w:type="dxa"/>
+            <w:tcMar/>
+          </w:tcPr>
+          <w:p>
+            <w:pPr>
+              <w:spacing w:after="120" w:line="276" w:lineRule="auto"/>
+              <w:jc w:val="center"/>
+              <w:rPr>
+                <w:rFonts w:ascii="Calibri" w:hAnsi="Calibri" w:eastAsia="Calibri" w:cs="Calibri"/>
+                <w:sz w:val="22"/>
+                <w:szCs w:val="22"/>
+              </w:rPr>
+            </w:pPr>
+            <w:r>
+              <w:rPr>
+                <w:rFonts w:ascii="Calibri" w:hAnsi="Calibri" w:eastAsia="Calibri" w:cs="Calibri"/>
+                <w:sz w:val="22"/>
+                <w:szCs w:val="22"/>
+                <w:lang w:val="vi-VN"/>
+              </w:rPr>
+              <w:t>Đơn giá</w:t>
+            </w:r>
+          </w:p>
+          <w:p>
+            <w:pPr>
+              <w:spacing w:after="120" w:line="276" w:lineRule="auto"/>
+              <w:jc w:val="center"/>
+              <w:rPr>
+                <w:rFonts w:ascii="Tahoma" w:hAnsi="Tahoma" w:eastAsia="Tahoma" w:cs="Tahoma"/>
+                <w:sz w:val="22"/>
+                <w:szCs w:val="22"/>
+              </w:rPr>
+            </w:pPr>
+            <w:r>
+              <w:rPr>
+                <w:rFonts w:ascii="Tahoma" w:hAnsi="Tahoma" w:eastAsia="Tahoma" w:cs="Tahoma"/>
+                <w:sz w:val="22"/>
+                <w:szCs w:val="22"/>
+                <w:lang w:val="vi-VN"/>
+              </w:rPr>
+              <w:t>(VNĐ/tháng)</w:t>
+            </w:r>
+          </w:p>
+        </w:tc>
+        <w:tc>
+          <w:tcPr>
+            <w:tcW w:w="1756" w:type="dxa"/>
+            <w:tcMar/>
+          </w:tcPr>
+          <w:p>
+            <w:pPr>
+              <w:spacing w:after="120" w:line="276" w:lineRule="auto"/>
+              <w:jc w:val="center"/>
+              <w:rPr>
+                <w:rFonts w:ascii="Tahoma" w:hAnsi="Tahoma" w:eastAsia="Tahoma" w:cs="Tahoma"/>
+                <w:sz w:val="22"/>
+                <w:szCs w:val="22"/>
+              </w:rPr>
+            </w:pPr>
+            <w:r>
+              <w:rPr>
+                <w:rFonts w:ascii="Tahoma" w:hAnsi="Tahoma" w:eastAsia="Tahoma" w:cs="Tahoma"/>
+                <w:sz w:val="22"/>
+                <w:szCs w:val="22"/>
+                <w:lang w:val="vi-VN"/>
+              </w:rPr>
+              <w:t>Giá thành</w:t>
+            </w:r>
+          </w:p>
+          <w:p>
+            <w:pPr>
+              <w:spacing w:after="120" w:line="276" w:lineRule="auto"/>
+              <w:jc w:val="center"/>
+              <w:rPr>
+                <w:rFonts w:ascii="Tahoma" w:hAnsi="Tahoma" w:eastAsia="Tahoma" w:cs="Tahoma"/>
+                <w:sz w:val="22"/>
+                <w:szCs w:val="22"/>
+              </w:rPr>
+            </w:pPr>
+            <w:r>
+              <w:rPr>
+                <w:rFonts w:ascii="Tahoma" w:hAnsi="Tahoma" w:eastAsia="Tahoma" w:cs="Tahoma"/>
+                <w:sz w:val="22"/>
+                <w:szCs w:val="22"/>
+                <w:lang w:val="vi-VN"/>
+              </w:rPr>
+              <w:t>(VNĐ/tháng)</w:t>
+            </w:r>
+          </w:p>
+        </w:tc>
+      </w:tr>
+      <w:tr>
+        <w:tc>
+          <w:tcPr>
+            <w:tcW w:w="1756" w:type="dxa"/>
+            <w:tcMar/>
+          </w:tcPr>
+          <w:p>
+            <w:pPr>
+              <w:spacing w:after="120" w:line="276" w:lineRule="auto"/>
+              <w:jc w:val="center"/>
+              <w:rPr>
+                <w:rFonts w:ascii="Tahoma" w:hAnsi="Tahoma" w:eastAsia="Tahoma" w:cs="Tahoma"/>
+                <w:sz w:val="22"/>
+                <w:szCs w:val="22"/>
+              </w:rPr>
+            </w:pPr>
+            <w:r>
+              <w:rPr>
+                <w:rFonts w:ascii="Tahoma" w:hAnsi="Tahoma" w:eastAsia="Tahoma" w:cs="Tahoma"/>
+                <w:sz w:val="22"/>
+                <w:szCs w:val="22"/>
+                <w:lang w:val="vi-VN"/>
+              </w:rPr>
+              <w:t>1</w:t>
+            </w:r>
+          </w:p>
+        </w:tc>
+        <w:tc>
+          <w:tcPr>
+            <w:tcW w:w="1756" w:type="dxa"/>
+            <w:tcMar/>
+          </w:tcPr>
+          <w:p>
+            <w:pPr>
+              <w:spacing w:after="120" w:line="276" w:lineRule="auto"/>
+              <w:jc w:val="center"/>
+              <w:rPr>
+                <w:rFonts w:ascii="Tahoma" w:hAnsi="Tahoma" w:eastAsia="Tahoma" w:cs="Tahoma"/>
+                <w:sz w:val="22"/>
+                <w:szCs w:val="22"/>
+              </w:rPr>
+            </w:pPr>
+            <w:r>
+              <w:rPr>
+                <w:rFonts w:ascii="Tahoma" w:hAnsi="Tahoma" w:eastAsia="Tahoma" w:cs="Tahoma"/>
+                <w:sz w:val="22"/>
+                <w:szCs w:val="22"/>
+                <w:lang w:val="vi-VN"/>
+              </w:rPr>
+              <w:t>Máy chủ EC2 t2.xlarge</w:t>
+            </w:r>
+          </w:p>
+        </w:tc>
+        <w:tc>
+          <w:tcPr>
+            <w:tcW w:w="1756" w:type="dxa"/>
+            <w:tcMar/>
+          </w:tcPr>
+          <w:p>
+            <w:pPr>
+              <w:spacing w:after="120" w:line="276" w:lineRule="auto"/>
+              <w:jc w:val="center"/>
+              <w:rPr>
+                <w:rFonts w:ascii="Tahoma" w:hAnsi="Tahoma" w:eastAsia="Tahoma" w:cs="Tahoma"/>
+                <w:sz w:val="22"/>
+                <w:szCs w:val="22"/>
+              </w:rPr>
+            </w:pPr>
+            <w:r>
+              <w:rPr>
+                <w:rFonts w:ascii="Tahoma" w:hAnsi="Tahoma" w:eastAsia="Tahoma" w:cs="Tahoma"/>
+                <w:sz w:val="22"/>
+                <w:szCs w:val="22"/>
+                <w:lang w:val="vi-VN"/>
+              </w:rPr>
+              <w:t>2</w:t>
+            </w:r>
+          </w:p>
+        </w:tc>
+        <w:tc>
+          <w:tcPr>
+            <w:tcW w:w="1756" w:type="dxa"/>
+            <w:tcMar/>
+          </w:tcPr>
+          <w:p>
+            <w:pPr>
+              <w:spacing w:after="120" w:line="276" w:lineRule="auto"/>
+              <w:jc w:val="center"/>
+              <w:rPr>
+                <w:rFonts w:ascii="Tahoma" w:hAnsi="Tahoma" w:eastAsia="Tahoma" w:cs="Tahoma"/>
+                <w:sz w:val="22"/>
+                <w:szCs w:val="22"/>
+              </w:rPr>
+            </w:pPr>
+            <w:r>
+              <w:rPr>
+                <w:rFonts w:ascii="Tahoma" w:hAnsi="Tahoma" w:eastAsia="Tahoma" w:cs="Tahoma"/>
+                <w:sz w:val="22"/>
+                <w:szCs w:val="22"/>
+                <w:lang w:val="vi-VN"/>
+              </w:rPr>
+              <w:t>5 000 000</w:t>
+            </w:r>
+          </w:p>
+        </w:tc>
+        <w:tc>
+          <w:tcPr>
+            <w:tcW w:w="1756" w:type="dxa"/>
+            <w:tcMar/>
+          </w:tcPr>
+          <w:p>
+            <w:pPr>
+              <w:spacing w:after="120" w:line="276" w:lineRule="auto"/>
+              <w:jc w:val="center"/>
+              <w:rPr>
+                <w:rFonts w:ascii="Tahoma" w:hAnsi="Tahoma" w:eastAsia="Tahoma" w:cs="Tahoma"/>
+                <w:sz w:val="22"/>
+                <w:szCs w:val="22"/>
+              </w:rPr>
+            </w:pPr>
+            <w:r>
+              <w:rPr>
+                <w:rFonts w:ascii="Tahoma" w:hAnsi="Tahoma" w:eastAsia="Tahoma" w:cs="Tahoma"/>
+                <w:sz w:val="22"/>
+                <w:szCs w:val="22"/>
+                <w:lang w:val="vi-VN"/>
+              </w:rPr>
+              <w:t>10 000 000</w:t>
+            </w:r>
+          </w:p>
+        </w:tc>
+      </w:tr>
+      <w:tr>
+        <w:tc>
+          <w:tcPr>
+            <w:tcW w:w="1756" w:type="dxa"/>
+            <w:tcMar/>
+          </w:tcPr>
+          <w:p>
+            <w:pPr>
+              <w:spacing w:after="120" w:line="276" w:lineRule="auto"/>
+              <w:jc w:val="center"/>
+              <w:rPr>
+                <w:rFonts w:ascii="Tahoma" w:hAnsi="Tahoma" w:eastAsia="Tahoma" w:cs="Tahoma"/>
+                <w:sz w:val="22"/>
+                <w:szCs w:val="22"/>
+              </w:rPr>
+            </w:pPr>
+            <w:r>
+              <w:rPr>
+                <w:rFonts w:ascii="Tahoma" w:hAnsi="Tahoma" w:eastAsia="Tahoma" w:cs="Tahoma"/>
+                <w:sz w:val="22"/>
+                <w:szCs w:val="22"/>
+                <w:lang w:val="vi-VN"/>
+              </w:rPr>
+              <w:t>2</w:t>
+            </w:r>
+          </w:p>
+        </w:tc>
+        <w:tc>
+          <w:tcPr>
+            <w:tcW w:w="1756" w:type="dxa"/>
+            <w:tcMar/>
+          </w:tcPr>
+          <w:p>
+            <w:pPr>
+              <w:spacing w:after="120" w:line="276" w:lineRule="auto"/>
+              <w:jc w:val="center"/>
+              <w:rPr>
+                <w:rFonts w:ascii="Tahoma" w:hAnsi="Tahoma" w:eastAsia="Tahoma" w:cs="Tahoma"/>
+                <w:sz w:val="22"/>
+                <w:szCs w:val="22"/>
+              </w:rPr>
+            </w:pPr>
+            <w:r>
+              <w:rPr>
+                <w:rFonts w:ascii="Tahoma" w:hAnsi="Tahoma" w:eastAsia="Tahoma" w:cs="Tahoma"/>
+                <w:sz w:val="22"/>
+                <w:szCs w:val="22"/>
+                <w:lang w:val="vi-VN"/>
+              </w:rPr>
+              <w:t>Cơ sở dữ liệu RDS</w:t>
+            </w:r>
+          </w:p>
+          <w:p>
+            <w:pPr>
+              <w:spacing w:after="120" w:line="276" w:lineRule="auto"/>
+              <w:jc w:val="center"/>
+              <w:rPr>
+                <w:rFonts w:ascii="Tahoma" w:hAnsi="Tahoma" w:eastAsia="Tahoma" w:cs="Tahoma"/>
+                <w:sz w:val="22"/>
+                <w:szCs w:val="22"/>
+              </w:rPr>
+            </w:pPr>
+            <w:r>
+              <w:rPr>
+                <w:rFonts w:ascii="Tahoma" w:hAnsi="Tahoma" w:eastAsia="Tahoma" w:cs="Tahoma"/>
+                <w:sz w:val="22"/>
+                <w:szCs w:val="22"/>
+                <w:lang w:val="vi-VN"/>
+              </w:rPr>
+              <w:t>t2.medium</w:t>
+            </w:r>
+          </w:p>
+        </w:tc>
+        <w:tc>
+          <w:tcPr>
+            <w:tcW w:w="1756" w:type="dxa"/>
+            <w:tcMar/>
+          </w:tcPr>
+          <w:p>
+            <w:pPr>
+              <w:spacing w:after="120" w:line="276" w:lineRule="auto"/>
+              <w:jc w:val="center"/>
+              <w:rPr>
+                <w:rFonts w:ascii="Tahoma" w:hAnsi="Tahoma" w:eastAsia="Tahoma" w:cs="Tahoma"/>
+                <w:sz w:val="22"/>
+                <w:szCs w:val="22"/>
+              </w:rPr>
+            </w:pPr>
+            <w:r>
+              <w:rPr>
+                <w:rFonts w:ascii="Tahoma" w:hAnsi="Tahoma" w:eastAsia="Tahoma" w:cs="Tahoma"/>
+                <w:sz w:val="22"/>
+                <w:szCs w:val="22"/>
+                <w:lang w:val="vi-VN"/>
+              </w:rPr>
+              <w:t>2</w:t>
+            </w:r>
+          </w:p>
+        </w:tc>
+        <w:tc>
+          <w:tcPr>
+            <w:tcW w:w="1756" w:type="dxa"/>
+            <w:tcMar/>
+          </w:tcPr>
+          <w:p>
+            <w:pPr>
+              <w:spacing w:after="120" w:line="276" w:lineRule="auto"/>
+              <w:jc w:val="center"/>
+              <w:rPr>
+                <w:rFonts w:ascii="Tahoma" w:hAnsi="Tahoma" w:eastAsia="Tahoma" w:cs="Tahoma"/>
+                <w:sz w:val="22"/>
+                <w:szCs w:val="22"/>
+              </w:rPr>
+            </w:pPr>
+            <w:r>
+              <w:rPr>
+                <w:rFonts w:ascii="Tahoma" w:hAnsi="Tahoma" w:eastAsia="Tahoma" w:cs="Tahoma"/>
+                <w:sz w:val="22"/>
+                <w:szCs w:val="22"/>
+                <w:lang w:val="vi-VN"/>
+              </w:rPr>
+              <w:t>2 500 000</w:t>
+            </w:r>
+          </w:p>
+        </w:tc>
+        <w:tc>
+          <w:tcPr>
+            <w:tcW w:w="1756" w:type="dxa"/>
+            <w:tcMar/>
+          </w:tcPr>
+          <w:p>
+            <w:pPr>
+              <w:spacing w:after="120" w:line="276" w:lineRule="auto"/>
+              <w:jc w:val="center"/>
+              <w:rPr>
+                <w:rFonts w:ascii="Tahoma" w:hAnsi="Tahoma" w:eastAsia="Tahoma" w:cs="Tahoma"/>
+                <w:sz w:val="22"/>
+                <w:szCs w:val="22"/>
+              </w:rPr>
+            </w:pPr>
+            <w:r>
+              <w:rPr>
+                <w:rFonts w:ascii="Tahoma" w:hAnsi="Tahoma" w:eastAsia="Tahoma" w:cs="Tahoma"/>
+                <w:sz w:val="22"/>
+                <w:szCs w:val="22"/>
+                <w:lang w:val="vi-VN"/>
+              </w:rPr>
+              <w:t>5 000 000</w:t>
+            </w:r>
+          </w:p>
+        </w:tc>
+      </w:tr>
+      <w:tr>
+        <w:tc>
+          <w:tcPr>
+            <w:tcW w:w="1756" w:type="dxa"/>
+            <w:tcMar/>
+          </w:tcPr>
+          <w:p>
+            <w:pPr>
+              <w:spacing w:after="120" w:line="276" w:lineRule="auto"/>
+              <w:jc w:val="center"/>
+              <w:rPr>
+                <w:rFonts w:ascii="Tahoma" w:hAnsi="Tahoma" w:eastAsia="Tahoma" w:cs="Tahoma"/>
+                <w:sz w:val="22"/>
+                <w:szCs w:val="22"/>
+              </w:rPr>
+            </w:pPr>
+            <w:r>
+              <w:rPr>
+                <w:rFonts w:ascii="Tahoma" w:hAnsi="Tahoma" w:eastAsia="Tahoma" w:cs="Tahoma"/>
+                <w:sz w:val="22"/>
+                <w:szCs w:val="22"/>
+                <w:lang w:val="vi-VN"/>
+              </w:rPr>
+              <w:t>3</w:t>
+            </w:r>
+          </w:p>
+        </w:tc>
+        <w:tc>
+          <w:tcPr>
+            <w:tcW w:w="1756" w:type="dxa"/>
+            <w:tcMar/>
+          </w:tcPr>
+          <w:p>
+            <w:pPr>
+              <w:spacing w:after="120" w:line="276" w:lineRule="auto"/>
+              <w:jc w:val="center"/>
+              <w:rPr>
+                <w:rFonts w:ascii="Tahoma" w:hAnsi="Tahoma" w:eastAsia="Tahoma" w:cs="Tahoma"/>
+                <w:sz w:val="22"/>
+                <w:szCs w:val="22"/>
+              </w:rPr>
+            </w:pPr>
+            <w:r>
+              <w:rPr>
+                <w:rFonts w:ascii="Tahoma" w:hAnsi="Tahoma" w:eastAsia="Tahoma" w:cs="Tahoma"/>
+                <w:sz w:val="22"/>
+                <w:szCs w:val="22"/>
+                <w:lang w:val="vi-VN"/>
+              </w:rPr>
+              <w:t>Cân bằng tải ELB</w:t>
+            </w:r>
+          </w:p>
+        </w:tc>
+        <w:tc>
+          <w:tcPr>
+            <w:tcW w:w="1756" w:type="dxa"/>
+            <w:tcMar/>
+          </w:tcPr>
+          <w:p>
+            <w:pPr>
+              <w:spacing w:after="120" w:line="276" w:lineRule="auto"/>
+              <w:jc w:val="center"/>
+              <w:rPr>
+                <w:rFonts w:ascii="Tahoma" w:hAnsi="Tahoma" w:eastAsia="Tahoma" w:cs="Tahoma"/>
+                <w:sz w:val="22"/>
+                <w:szCs w:val="22"/>
+              </w:rPr>
+            </w:pPr>
+            <w:r>
+              <w:rPr>
+                <w:rFonts w:ascii="Tahoma" w:hAnsi="Tahoma" w:eastAsia="Tahoma" w:cs="Tahoma"/>
+                <w:sz w:val="22"/>
+                <w:szCs w:val="22"/>
+                <w:lang w:val="vi-VN"/>
+              </w:rPr>
+              <w:t>1</w:t>
+            </w:r>
+          </w:p>
+        </w:tc>
+        <w:tc>
+          <w:tcPr>
+            <w:tcW w:w="1756" w:type="dxa"/>
+            <w:tcMar/>
+          </w:tcPr>
+          <w:p>
+            <w:pPr>
+              <w:spacing w:after="120" w:line="276" w:lineRule="auto"/>
+              <w:jc w:val="center"/>
+              <w:rPr>
+                <w:rFonts w:ascii="Tahoma" w:hAnsi="Tahoma" w:eastAsia="Tahoma" w:cs="Tahoma"/>
+                <w:sz w:val="22"/>
+                <w:szCs w:val="22"/>
+              </w:rPr>
+            </w:pPr>
+            <w:r>
+              <w:rPr>
+                <w:rFonts w:ascii="Tahoma" w:hAnsi="Tahoma" w:eastAsia="Tahoma" w:cs="Tahoma"/>
+                <w:sz w:val="22"/>
+                <w:szCs w:val="22"/>
+                <w:lang w:val="vi-VN"/>
+              </w:rPr>
+              <w:t>Miễn phí</w:t>
+            </w:r>
+          </w:p>
+        </w:tc>
+        <w:tc>
+          <w:tcPr>
+            <w:tcW w:w="1756" w:type="dxa"/>
+            <w:tcMar/>
+          </w:tcPr>
+          <w:p>
+            <w:pPr>
+              <w:spacing w:after="120" w:line="276" w:lineRule="auto"/>
+              <w:jc w:val="center"/>
+              <w:rPr>
+                <w:rFonts w:ascii="Tahoma" w:hAnsi="Tahoma" w:eastAsia="Tahoma" w:cs="Tahoma"/>
+                <w:sz w:val="22"/>
+                <w:szCs w:val="22"/>
+              </w:rPr>
+            </w:pPr>
+            <w:r>
+              <w:rPr>
+                <w:rFonts w:ascii="Tahoma" w:hAnsi="Tahoma" w:eastAsia="Tahoma" w:cs="Tahoma"/>
+                <w:sz w:val="22"/>
+                <w:szCs w:val="22"/>
+                <w:lang w:val="vi-VN"/>
+              </w:rPr>
+              <w:t>0</w:t>
+            </w:r>
+          </w:p>
+        </w:tc>
+      </w:tr>
+      <w:tr>
+        <w:tc>
+          <w:tcPr>
+            <w:tcW w:w="1756" w:type="dxa"/>
+            <w:tcMar/>
+          </w:tcPr>
+          <w:p>
+            <w:pPr>
+              <w:spacing w:after="120" w:line="276" w:lineRule="auto"/>
+              <w:jc w:val="center"/>
+              <w:rPr>
+                <w:rFonts w:ascii="Tahoma" w:hAnsi="Tahoma" w:eastAsia="Tahoma" w:cs="Tahoma"/>
+                <w:sz w:val="22"/>
+                <w:szCs w:val="22"/>
+              </w:rPr>
+            </w:pPr>
+            <w:r>
+              <w:rPr>
+                <w:rFonts w:ascii="Tahoma" w:hAnsi="Tahoma" w:eastAsia="Tahoma" w:cs="Tahoma"/>
+                <w:sz w:val="22"/>
+                <w:szCs w:val="22"/>
+                <w:lang w:val="vi-VN"/>
+              </w:rPr>
+              <w:t>4</w:t>
+            </w:r>
+          </w:p>
+        </w:tc>
+        <w:tc>
+          <w:tcPr>
+            <w:tcW w:w="1756" w:type="dxa"/>
+            <w:tcMar/>
+          </w:tcPr>
+          <w:p>
+            <w:pPr>
+              <w:spacing w:after="120" w:line="276" w:lineRule="auto"/>
+              <w:jc w:val="center"/>
+              <w:rPr>
+                <w:rFonts w:ascii="Tahoma" w:hAnsi="Tahoma" w:eastAsia="Tahoma" w:cs="Tahoma"/>
+                <w:sz w:val="22"/>
+                <w:szCs w:val="22"/>
+              </w:rPr>
+            </w:pPr>
+            <w:r>
+              <w:rPr>
+                <w:rFonts w:ascii="Tahoma" w:hAnsi="Tahoma" w:eastAsia="Tahoma" w:cs="Tahoma"/>
+                <w:sz w:val="22"/>
+                <w:szCs w:val="22"/>
+                <w:lang w:val="vi-VN"/>
+              </w:rPr>
+              <w:t>DNS Route53</w:t>
+            </w:r>
+          </w:p>
+        </w:tc>
+        <w:tc>
+          <w:tcPr>
+            <w:tcW w:w="1756" w:type="dxa"/>
+            <w:tcMar/>
+          </w:tcPr>
+          <w:p>
+            <w:pPr>
+              <w:spacing w:after="120" w:line="276" w:lineRule="auto"/>
+              <w:jc w:val="center"/>
+              <w:rPr>
+                <w:rFonts w:ascii="Tahoma" w:hAnsi="Tahoma" w:eastAsia="Tahoma" w:cs="Tahoma"/>
+                <w:sz w:val="22"/>
+                <w:szCs w:val="22"/>
+              </w:rPr>
+            </w:pPr>
+            <w:r>
+              <w:rPr>
+                <w:rFonts w:ascii="Tahoma" w:hAnsi="Tahoma" w:eastAsia="Tahoma" w:cs="Tahoma"/>
+                <w:sz w:val="22"/>
+                <w:szCs w:val="22"/>
+                <w:lang w:val="vi-VN"/>
+              </w:rPr>
+              <w:t>1</w:t>
+            </w:r>
+          </w:p>
+        </w:tc>
+        <w:tc>
+          <w:tcPr>
+            <w:tcW w:w="1756" w:type="dxa"/>
+            <w:tcMar/>
+          </w:tcPr>
+          <w:p>
+            <w:pPr>
+              <w:spacing w:after="120" w:line="276" w:lineRule="auto"/>
+              <w:jc w:val="center"/>
+              <w:rPr>
+                <w:rFonts w:ascii="Tahoma" w:hAnsi="Tahoma" w:eastAsia="Tahoma" w:cs="Tahoma"/>
+                <w:sz w:val="22"/>
+                <w:szCs w:val="22"/>
+              </w:rPr>
+            </w:pPr>
+            <w:r>
+              <w:rPr>
+                <w:rFonts w:ascii="Tahoma" w:hAnsi="Tahoma" w:eastAsia="Tahoma" w:cs="Tahoma"/>
+                <w:sz w:val="22"/>
+                <w:szCs w:val="22"/>
+                <w:lang w:val="vi-VN"/>
+              </w:rPr>
+              <w:t>100 000</w:t>
+            </w:r>
+          </w:p>
+        </w:tc>
+        <w:tc>
+          <w:tcPr>
+            <w:tcW w:w="1756" w:type="dxa"/>
+            <w:tcMar/>
+          </w:tcPr>
+          <w:p>
+            <w:pPr>
+              <w:spacing w:after="120" w:line="276" w:lineRule="auto"/>
+              <w:jc w:val="center"/>
+              <w:rPr>
+                <w:rFonts w:ascii="Tahoma" w:hAnsi="Tahoma" w:eastAsia="Tahoma" w:cs="Tahoma"/>
+                <w:sz w:val="22"/>
+                <w:szCs w:val="22"/>
+              </w:rPr>
+            </w:pPr>
+            <w:r>
+              <w:rPr>
+                <w:rFonts w:ascii="Tahoma" w:hAnsi="Tahoma" w:eastAsia="Tahoma" w:cs="Tahoma"/>
+                <w:sz w:val="22"/>
+                <w:szCs w:val="22"/>
+                <w:lang w:val="vi-VN"/>
+              </w:rPr>
+              <w:t>100 000</w:t>
+            </w:r>
+          </w:p>
+        </w:tc>
+      </w:tr>
+      <w:tr>
+        <w:tc>
+          <w:tcPr>
+            <w:tcW w:w="1756" w:type="dxa"/>
+            <w:tcMar/>
+          </w:tcPr>
+          <w:p>
+            <w:pPr>
+              <w:spacing w:after="120" w:line="276" w:lineRule="auto"/>
+              <w:jc w:val="both"/>
+              <w:rPr>
+                <w:rFonts w:ascii="Tahoma" w:hAnsi="Tahoma" w:eastAsia="Tahoma" w:cs="Tahoma"/>
+                <w:sz w:val="22"/>
+                <w:szCs w:val="22"/>
+              </w:rPr>
+            </w:pPr>
+          </w:p>
+        </w:tc>
+        <w:tc>
+          <w:tcPr>
+            <w:tcW w:w="1756" w:type="dxa"/>
+            <w:tcMar/>
+          </w:tcPr>
+          <w:p>
+            <w:pPr>
+              <w:spacing w:after="120" w:line="276" w:lineRule="auto"/>
+              <w:jc w:val="center"/>
+              <w:rPr>
+                <w:rFonts w:ascii="Tahoma" w:hAnsi="Tahoma" w:eastAsia="Tahoma" w:cs="Tahoma"/>
+                <w:sz w:val="22"/>
+                <w:szCs w:val="22"/>
+              </w:rPr>
+            </w:pPr>
+            <w:r>
+              <w:rPr>
+                <w:rFonts w:ascii="Tahoma" w:hAnsi="Tahoma" w:eastAsia="Tahoma" w:cs="Tahoma"/>
+                <w:sz w:val="22"/>
+                <w:szCs w:val="22"/>
+                <w:lang w:val="vi-VN"/>
+              </w:rPr>
+              <w:t>Tổng</w:t>
+            </w:r>
+          </w:p>
+        </w:tc>
+        <w:tc>
+          <w:tcPr>
+            <w:tcW w:w="1756" w:type="dxa"/>
+            <w:tcMar/>
+          </w:tcPr>
+          <w:p>
+            <w:pPr>
+              <w:spacing w:after="120" w:line="276" w:lineRule="auto"/>
+              <w:jc w:val="center"/>
+              <w:rPr>
+                <w:rFonts w:ascii="Tahoma" w:hAnsi="Tahoma" w:eastAsia="Tahoma" w:cs="Tahoma"/>
+                <w:sz w:val="22"/>
+                <w:szCs w:val="22"/>
+              </w:rPr>
+            </w:pPr>
+          </w:p>
+        </w:tc>
+        <w:tc>
+          <w:tcPr>
+            <w:tcW w:w="1756" w:type="dxa"/>
+            <w:tcMar/>
+          </w:tcPr>
+          <w:p>
+            <w:pPr>
+              <w:spacing w:after="120" w:line="276" w:lineRule="auto"/>
+              <w:jc w:val="center"/>
+              <w:rPr>
+                <w:rFonts w:ascii="Tahoma" w:hAnsi="Tahoma" w:eastAsia="Tahoma" w:cs="Tahoma"/>
+                <w:sz w:val="22"/>
+                <w:szCs w:val="22"/>
+              </w:rPr>
+            </w:pPr>
+          </w:p>
+        </w:tc>
+        <w:tc>
+          <w:tcPr>
+            <w:tcW w:w="1756" w:type="dxa"/>
+            <w:tcMar/>
+          </w:tcPr>
+          <w:p>
+            <w:pPr>
+              <w:spacing w:after="120" w:line="276" w:lineRule="auto"/>
+              <w:jc w:val="center"/>
+              <w:rPr>
+                <w:rFonts w:ascii="Tahoma" w:hAnsi="Tahoma" w:eastAsia="Tahoma" w:cs="Tahoma"/>
+                <w:sz w:val="22"/>
+                <w:szCs w:val="22"/>
+              </w:rPr>
+            </w:pPr>
+            <w:r>
+              <w:rPr>
+                <w:rFonts w:ascii="Tahoma" w:hAnsi="Tahoma" w:eastAsia="Tahoma" w:cs="Tahoma"/>
+                <w:sz w:val="22"/>
+                <w:szCs w:val="22"/>
+                <w:lang w:val="vi-VN"/>
+              </w:rPr>
+              <w:t>15 100 000</w:t>
+            </w:r>
+          </w:p>
+        </w:tc>
+      </w:tr>
+    </w:tbl>
+    <w:p>
+      <w:pPr>
+        <w:pStyle w:val="Normal"/>
+        <w:rPr>
+          <w:i w:val="1"/>
+          <w:iCs w:val="1"/>
+        </w:rPr>
+      </w:pPr>
     </w:p>
     <w:p>
       <w:pPr>

</xml_diff>

<commit_message>
Add uoc luong so dong code va ty le commends
</commit_message>
<xml_diff>
--- a/docs/MyProjectMgnt.docx
+++ b/docs/MyProjectMgnt.docx
@@ -10432,150 +10432,131 @@
     <w:p>
       <w:pPr>
         <w:pStyle w:val="Heading1"/>
+        <w:rPr/>
       </w:pPr>
       <w:bookmarkStart w:name="_Toc25660397" w:id="20"/>
       <w:proofErr w:type="spellStart"/>
       <w:r>
+        <w:rPr/>
         <w:t>Ước</w:t>
       </w:r>
       <w:proofErr w:type="spellEnd"/>
       <w:r>
-        <w:t xml:space="preserve"> </w:t>
-      </w:r>
-      <w:proofErr w:type="spellStart"/>
-      <w:r>
+        <w:rPr/>
+        <w:t xml:space="preserve"> </w:t>
+      </w:r>
+      <w:proofErr w:type="spellStart"/>
+      <w:r>
+        <w:rPr/>
         <w:t>lượng</w:t>
       </w:r>
       <w:proofErr w:type="spellEnd"/>
       <w:r>
-        <w:t xml:space="preserve"> </w:t>
-      </w:r>
-      <w:proofErr w:type="spellStart"/>
-      <w:r>
+        <w:rPr/>
+        <w:t xml:space="preserve"> </w:t>
+      </w:r>
+      <w:proofErr w:type="spellStart"/>
+      <w:r>
+        <w:rPr/>
         <w:t>chất</w:t>
       </w:r>
       <w:proofErr w:type="spellEnd"/>
       <w:r>
-        <w:t xml:space="preserve"> </w:t>
-      </w:r>
-      <w:proofErr w:type="spellStart"/>
-      <w:r>
+        <w:rPr/>
+        <w:t xml:space="preserve"> </w:t>
+      </w:r>
+      <w:proofErr w:type="spellStart"/>
+      <w:r>
+        <w:rPr/>
         <w:t>lượng</w:t>
       </w:r>
+      <w:proofErr w:type="spellEnd"/>
       <w:bookmarkEnd w:id="20"/>
-      <w:proofErr w:type="spellEnd"/>
     </w:p>
     <w:p>
       <w:pPr>
-        <w:rPr>
-          <w:i/>
-        </w:rPr>
-      </w:pPr>
-      <w:proofErr w:type="spellStart"/>
-      <w:r>
-        <w:rPr>
-          <w:i/>
-        </w:rPr>
-        <w:t>Ước</w:t>
-      </w:r>
-      <w:proofErr w:type="spellEnd"/>
-      <w:r>
-        <w:rPr>
-          <w:i/>
-        </w:rPr>
-        <w:t xml:space="preserve"> </w:t>
-      </w:r>
-      <w:proofErr w:type="spellStart"/>
-      <w:r>
-        <w:rPr>
-          <w:i/>
-        </w:rPr>
-        <w:t>lượng</w:t>
-      </w:r>
-      <w:proofErr w:type="spellEnd"/>
-      <w:r>
-        <w:rPr>
-          <w:i/>
-        </w:rPr>
-        <w:t xml:space="preserve"> </w:t>
-      </w:r>
-      <w:proofErr w:type="spellStart"/>
-      <w:r>
-        <w:rPr>
-          <w:i/>
-        </w:rPr>
-        <w:t>số</w:t>
-      </w:r>
-      <w:proofErr w:type="spellEnd"/>
-      <w:r>
-        <w:rPr>
-          <w:i/>
-        </w:rPr>
-        <w:t xml:space="preserve"> </w:t>
-      </w:r>
-      <w:proofErr w:type="spellStart"/>
-      <w:r>
-        <w:rPr>
-          <w:i/>
-        </w:rPr>
-        <w:t>dòng</w:t>
-      </w:r>
-      <w:proofErr w:type="spellEnd"/>
-      <w:r>
-        <w:rPr>
-          <w:i/>
-        </w:rPr>
-        <w:t xml:space="preserve"> code</w:t>
+        <w:spacing w:after="120" w:line="276" w:lineRule="auto"/>
+        <w:jc w:val="both"/>
+        <w:rPr>
+          <w:rFonts w:ascii="Tahoma" w:hAnsi="Tahoma" w:eastAsia="Tahoma" w:cs="Tahoma"/>
+          <w:noProof w:val="0"/>
+          <w:sz w:val="22"/>
+          <w:szCs w:val="22"/>
+          <w:lang w:val="en-US"/>
+        </w:rPr>
+      </w:pPr>
+      <w:r>
+        <w:rPr>
+          <w:rFonts w:ascii="Calibri" w:hAnsi="Calibri" w:eastAsia="Calibri" w:cs="Calibri"/>
+          <w:noProof w:val="0"/>
+          <w:sz w:val="22"/>
+          <w:szCs w:val="22"/>
+          <w:lang w:val="vi-VN"/>
+        </w:rPr>
+        <w:t xml:space="preserve">- Ước lượng số dòng code: </w:t>
+      </w:r>
+      <w:r>
+        <w:rPr>
+          <w:rFonts w:ascii="Tahoma" w:hAnsi="Tahoma" w:eastAsia="Tahoma" w:cs="Tahoma"/>
+          <w:noProof w:val="0"/>
+          <w:sz w:val="22"/>
+          <w:szCs w:val="22"/>
+          <w:lang w:val="en-US"/>
+        </w:rPr>
+        <w:t>11 000</w:t>
+      </w:r>
+      <w:r>
+        <w:rPr>
+          <w:rFonts w:ascii="Tahoma" w:hAnsi="Tahoma" w:eastAsia="Tahoma" w:cs="Tahoma"/>
+          <w:noProof w:val="0"/>
+          <w:sz w:val="22"/>
+          <w:szCs w:val="22"/>
+          <w:lang w:val="vi-VN"/>
+        </w:rPr>
+        <w:t xml:space="preserve"> dòng</w:t>
       </w:r>
     </w:p>
     <w:p>
       <w:pPr>
-        <w:rPr>
-          <w:i/>
-        </w:rPr>
-      </w:pPr>
-      <w:proofErr w:type="spellStart"/>
-      <w:r>
-        <w:rPr>
-          <w:i/>
-        </w:rPr>
-        <w:t>Ước</w:t>
-      </w:r>
-      <w:proofErr w:type="spellEnd"/>
-      <w:r>
-        <w:rPr>
-          <w:i/>
-        </w:rPr>
-        <w:t xml:space="preserve"> </w:t>
-      </w:r>
-      <w:proofErr w:type="spellStart"/>
-      <w:r>
-        <w:rPr>
-          <w:i/>
-        </w:rPr>
-        <w:t>lượng</w:t>
-      </w:r>
-      <w:proofErr w:type="spellEnd"/>
-      <w:r>
-        <w:rPr>
-          <w:i/>
-        </w:rPr>
-        <w:t xml:space="preserve"> </w:t>
-      </w:r>
-      <w:proofErr w:type="spellStart"/>
-      <w:r>
-        <w:rPr>
-          <w:i/>
-        </w:rPr>
-        <w:t>số</w:t>
-      </w:r>
-      <w:proofErr w:type="spellEnd"/>
-      <w:r>
-        <w:rPr>
-          <w:i/>
-        </w:rPr>
-        <w:t xml:space="preserve"> testcase </w:t>
-      </w:r>
+        <w:spacing w:after="120" w:line="276" w:lineRule="auto"/>
+        <w:jc w:val="both"/>
+        <w:rPr>
+          <w:rFonts w:ascii="Tahoma" w:hAnsi="Tahoma" w:eastAsia="Tahoma" w:cs="Tahoma"/>
+          <w:noProof w:val="0"/>
+          <w:sz w:val="22"/>
+          <w:szCs w:val="22"/>
+          <w:lang w:val="en-US"/>
+        </w:rPr>
+      </w:pPr>
+      <w:r>
+        <w:rPr>
+          <w:rFonts w:ascii="Calibri" w:hAnsi="Calibri" w:eastAsia="Calibri" w:cs="Calibri"/>
+          <w:noProof w:val="0"/>
+          <w:sz w:val="22"/>
+          <w:szCs w:val="22"/>
+          <w:lang w:val="vi-VN"/>
+        </w:rPr>
+        <w:t>- Ước lượng tỷ lệ dòng comments trên mỗ</w:t>
+      </w:r>
+      <w:r>
+        <w:rPr>
+          <w:rFonts w:ascii="Tahoma" w:hAnsi="Tahoma" w:eastAsia="Tahoma" w:cs="Tahoma"/>
+          <w:noProof w:val="0"/>
+          <w:sz w:val="22"/>
+          <w:szCs w:val="22"/>
+          <w:lang w:val="vi-VN"/>
+        </w:rPr>
+        <w:t>i kloc: 40%</w:t>
+      </w:r>
+    </w:p>
+    <w:p>
+      <w:pPr>
+        <w:pStyle w:val="Normal"/>
+        <w:rPr>
+          <w:i w:val="1"/>
+          <w:iCs w:val="1"/>
+        </w:rPr>
+      </w:pPr>
     </w:p>
     <w:p>
       <w:pPr>

</xml_diff>

<commit_message>
Add uoc luong so unit tests
</commit_message>
<xml_diff>
--- a/docs/MyProjectMgnt.docx
+++ b/docs/MyProjectMgnt.docx
@@ -10547,6 +10547,29 @@
           <w:lang w:val="vi-VN"/>
         </w:rPr>
         <w:t>i kloc: 40%</w:t>
+      </w:r>
+    </w:p>
+    <w:p>
+      <w:pPr>
+        <w:spacing w:after="120" w:line="276" w:lineRule="auto"/>
+        <w:jc w:val="both"/>
+        <w:rPr>
+          <w:rFonts w:ascii="Tahoma" w:hAnsi="Tahoma" w:eastAsia="Tahoma" w:cs="Tahoma"/>
+          <w:noProof w:val="0"/>
+          <w:sz w:val="22"/>
+          <w:szCs w:val="22"/>
+          <w:lang w:val="en-US"/>
+        </w:rPr>
+      </w:pPr>
+      <w:r>
+        <w:rPr>
+          <w:rFonts w:ascii="Tahoma" w:hAnsi="Tahoma" w:eastAsia="Tahoma" w:cs="Tahoma"/>
+          <w:noProof w:val="0"/>
+          <w:sz w:val="22"/>
+          <w:szCs w:val="22"/>
+          <w:lang w:val="vi-VN"/>
+        </w:rPr>
+        <w:t>- Số unit tests: 40</w:t>
       </w:r>
     </w:p>
     <w:p>

</xml_diff>

<commit_message>
Add uoc luong so automation tests
</commit_message>
<xml_diff>
--- a/docs/MyProjectMgnt.docx
+++ b/docs/MyProjectMgnt.docx
@@ -10515,6 +10515,12 @@
         </w:rPr>
         <w:t xml:space="preserve"> dòng</w:t>
       </w:r>
+      <w:proofErr w:type="spellStart"/>
+      <w:proofErr w:type="spellEnd"/>
+      <w:proofErr w:type="spellStart"/>
+      <w:proofErr w:type="spellEnd"/>
+      <w:proofErr w:type="spellStart"/>
+      <w:proofErr w:type="spellEnd"/>
     </w:p>
     <w:p>
       <w:pPr>
@@ -10569,211 +10575,173 @@
           <w:szCs w:val="22"/>
           <w:lang w:val="vi-VN"/>
         </w:rPr>
-        <w:t>- Số unit tests: 40</w:t>
+        <w:t xml:space="preserve">- </w:t>
+      </w:r>
+      <w:proofErr w:type="spellStart"/>
+      <w:r>
+        <w:rPr>
+          <w:rFonts w:ascii="Tahoma" w:hAnsi="Tahoma" w:eastAsia="Tahoma" w:cs="Tahoma"/>
+          <w:noProof w:val="0"/>
+          <w:sz w:val="22"/>
+          <w:szCs w:val="22"/>
+          <w:lang w:val="vi-VN"/>
+        </w:rPr>
+        <w:t>Số</w:t>
+      </w:r>
+      <w:proofErr w:type="spellEnd"/>
+      <w:r>
+        <w:rPr>
+          <w:rFonts w:ascii="Tahoma" w:hAnsi="Tahoma" w:eastAsia="Tahoma" w:cs="Tahoma"/>
+          <w:noProof w:val="0"/>
+          <w:sz w:val="22"/>
+          <w:szCs w:val="22"/>
+          <w:lang w:val="vi-VN"/>
+        </w:rPr>
+        <w:t xml:space="preserve"> </w:t>
+      </w:r>
+      <w:proofErr w:type="spellStart"/>
+      <w:r>
+        <w:rPr>
+          <w:rFonts w:ascii="Tahoma" w:hAnsi="Tahoma" w:eastAsia="Tahoma" w:cs="Tahoma"/>
+          <w:noProof w:val="0"/>
+          <w:sz w:val="22"/>
+          <w:szCs w:val="22"/>
+          <w:lang w:val="vi-VN"/>
+        </w:rPr>
+        <w:t>unit</w:t>
+      </w:r>
+      <w:proofErr w:type="spellEnd"/>
+      <w:r>
+        <w:rPr>
+          <w:rFonts w:ascii="Tahoma" w:hAnsi="Tahoma" w:eastAsia="Tahoma" w:cs="Tahoma"/>
+          <w:noProof w:val="0"/>
+          <w:sz w:val="22"/>
+          <w:szCs w:val="22"/>
+          <w:lang w:val="vi-VN"/>
+        </w:rPr>
+        <w:t xml:space="preserve"> </w:t>
+      </w:r>
+      <w:proofErr w:type="spellStart"/>
+      <w:r>
+        <w:rPr>
+          <w:rFonts w:ascii="Tahoma" w:hAnsi="Tahoma" w:eastAsia="Tahoma" w:cs="Tahoma"/>
+          <w:noProof w:val="0"/>
+          <w:sz w:val="22"/>
+          <w:szCs w:val="22"/>
+          <w:lang w:val="vi-VN"/>
+        </w:rPr>
+        <w:t>tests</w:t>
+      </w:r>
+      <w:proofErr w:type="spellEnd"/>
+      <w:r>
+        <w:rPr>
+          <w:rFonts w:ascii="Tahoma" w:hAnsi="Tahoma" w:eastAsia="Tahoma" w:cs="Tahoma"/>
+          <w:noProof w:val="0"/>
+          <w:sz w:val="22"/>
+          <w:szCs w:val="22"/>
+          <w:lang w:val="vi-VN"/>
+        </w:rPr>
+        <w:t>: 40</w:t>
       </w:r>
     </w:p>
     <w:p>
       <w:pPr>
         <w:pStyle w:val="Normal"/>
-        <w:rPr>
-          <w:i w:val="1"/>
-          <w:iCs w:val="1"/>
-        </w:rPr>
-      </w:pPr>
-    </w:p>
-    <w:p>
-      <w:pPr>
-        <w:rPr>
-          <w:i/>
-          <w:lang w:val="fr-FR"/>
-        </w:rPr>
-      </w:pPr>
-      <w:r>
-        <w:rPr>
-          <w:i/>
-          <w:lang w:val="fr-FR"/>
-        </w:rPr>
-        <w:t xml:space="preserve">Qui </w:t>
-      </w:r>
-      <w:proofErr w:type="spellStart"/>
-      <w:r>
-        <w:rPr>
-          <w:i/>
-          <w:lang w:val="fr-FR"/>
-        </w:rPr>
-        <w:t>định</w:t>
-      </w:r>
-      <w:proofErr w:type="spellEnd"/>
-      <w:r>
-        <w:rPr>
-          <w:i/>
-          <w:lang w:val="fr-FR"/>
-        </w:rPr>
-        <w:t xml:space="preserve"> </w:t>
-      </w:r>
-      <w:proofErr w:type="spellStart"/>
-      <w:r>
-        <w:rPr>
-          <w:i/>
-          <w:lang w:val="fr-FR"/>
-        </w:rPr>
-        <w:t>số</w:t>
-      </w:r>
-      <w:proofErr w:type="spellEnd"/>
-      <w:r>
-        <w:rPr>
-          <w:i/>
-          <w:lang w:val="fr-FR"/>
-        </w:rPr>
-        <w:t xml:space="preserve"> </w:t>
-      </w:r>
-      <w:proofErr w:type="spellStart"/>
-      <w:r>
-        <w:rPr>
-          <w:i/>
-          <w:lang w:val="fr-FR"/>
-        </w:rPr>
-        <w:t>dòng</w:t>
-      </w:r>
-      <w:proofErr w:type="spellEnd"/>
-      <w:r>
-        <w:rPr>
-          <w:i/>
-          <w:lang w:val="fr-FR"/>
-        </w:rPr>
-        <w:t xml:space="preserve"> comme</w:t>
-      </w:r>
-      <w:r>
-        <w:rPr>
-          <w:i/>
-          <w:lang w:val="fr-FR"/>
-        </w:rPr>
-        <w:t xml:space="preserve">nt </w:t>
-      </w:r>
-      <w:proofErr w:type="spellStart"/>
-      <w:r>
-        <w:rPr>
-          <w:i/>
-          <w:lang w:val="fr-FR"/>
-        </w:rPr>
-        <w:t>trên</w:t>
-      </w:r>
-      <w:proofErr w:type="spellEnd"/>
-      <w:r>
-        <w:rPr>
-          <w:i/>
-          <w:lang w:val="fr-FR"/>
-        </w:rPr>
-        <w:t xml:space="preserve"> </w:t>
-      </w:r>
-      <w:proofErr w:type="spellStart"/>
-      <w:r>
-        <w:rPr>
-          <w:i/>
-          <w:lang w:val="fr-FR"/>
-        </w:rPr>
-        <w:t>mỗi</w:t>
-      </w:r>
-      <w:proofErr w:type="spellEnd"/>
-      <w:r>
-        <w:rPr>
-          <w:i/>
-          <w:lang w:val="fr-FR"/>
-        </w:rPr>
-        <w:t xml:space="preserve"> </w:t>
-      </w:r>
-      <w:proofErr w:type="spellStart"/>
-      <w:r>
-        <w:rPr>
-          <w:i/>
-          <w:lang w:val="fr-FR"/>
-        </w:rPr>
-        <w:t>K</w:t>
-      </w:r>
-      <w:r>
-        <w:rPr>
-          <w:i/>
-          <w:lang w:val="fr-FR"/>
-        </w:rPr>
-        <w:t>l</w:t>
-      </w:r>
-      <w:r>
-        <w:rPr>
-          <w:i/>
-          <w:lang w:val="fr-FR"/>
-        </w:rPr>
-        <w:t>oc</w:t>
-      </w:r>
-      <w:proofErr w:type="spellEnd"/>
-    </w:p>
-    <w:p>
-      <w:pPr>
-        <w:rPr>
-          <w:i/>
-          <w:lang w:val="fr-FR"/>
-        </w:rPr>
-      </w:pPr>
-      <w:r>
-        <w:rPr>
-          <w:i/>
-          <w:lang w:val="fr-FR"/>
-        </w:rPr>
-        <w:t xml:space="preserve">Qui </w:t>
-      </w:r>
-      <w:proofErr w:type="spellStart"/>
-      <w:r>
-        <w:rPr>
-          <w:i/>
-          <w:lang w:val="fr-FR"/>
-        </w:rPr>
-        <w:t>định</w:t>
-      </w:r>
-      <w:proofErr w:type="spellEnd"/>
-      <w:r>
-        <w:rPr>
-          <w:i/>
-          <w:lang w:val="fr-FR"/>
-        </w:rPr>
-        <w:t xml:space="preserve"> </w:t>
-      </w:r>
-      <w:proofErr w:type="spellStart"/>
-      <w:r>
-        <w:rPr>
-          <w:i/>
-          <w:lang w:val="fr-FR"/>
-        </w:rPr>
-        <w:t>về</w:t>
-      </w:r>
-      <w:proofErr w:type="spellEnd"/>
-      <w:r>
-        <w:rPr>
-          <w:i/>
-          <w:lang w:val="fr-FR"/>
-        </w:rPr>
-        <w:t xml:space="preserve"> </w:t>
-      </w:r>
-      <w:proofErr w:type="spellStart"/>
-      <w:r>
-        <w:rPr>
-          <w:i/>
-          <w:lang w:val="fr-FR"/>
-        </w:rPr>
-        <w:t>số</w:t>
-      </w:r>
-      <w:proofErr w:type="spellEnd"/>
-      <w:r>
-        <w:rPr>
-          <w:i/>
-          <w:lang w:val="fr-FR"/>
-        </w:rPr>
-        <w:t xml:space="preserve"> unit test, au</w:t>
-      </w:r>
-      <w:r>
-        <w:rPr>
-          <w:i/>
-          <w:lang w:val="fr-FR"/>
-        </w:rPr>
-        <w:t>tomation test</w:t>
+        <w:spacing w:after="120" w:line="276" w:lineRule="auto"/>
+        <w:jc w:val="both"/>
+        <w:rPr>
+          <w:rFonts w:ascii="Tahoma" w:hAnsi="Tahoma" w:eastAsia="Tahoma" w:cs="Tahoma"/>
+          <w:noProof w:val="0"/>
+          <w:sz w:val="22"/>
+          <w:szCs w:val="22"/>
+          <w:lang w:val="en-US"/>
+        </w:rPr>
+      </w:pPr>
+      <w:r>
+        <w:rPr>
+          <w:rFonts w:ascii="Tahoma" w:hAnsi="Tahoma" w:eastAsia="Tahoma" w:cs="Tahoma"/>
+          <w:noProof w:val="0"/>
+          <w:sz w:val="22"/>
+          <w:szCs w:val="22"/>
+          <w:lang w:val="en-US"/>
+        </w:rPr>
+        <w:t>-</w:t>
+      </w:r>
+      <w:r>
+        <w:rPr>
+          <w:rFonts w:ascii="Tahoma" w:hAnsi="Tahoma" w:eastAsia="Tahoma" w:cs="Tahoma"/>
+          <w:noProof w:val="0"/>
+          <w:sz w:val="22"/>
+          <w:szCs w:val="22"/>
+          <w:lang w:val="vi-VN"/>
+        </w:rPr>
+        <w:t xml:space="preserve"> </w:t>
+      </w:r>
+      <w:proofErr w:type="spellStart"/>
+      <w:r>
+        <w:rPr>
+          <w:rFonts w:ascii="Tahoma" w:hAnsi="Tahoma" w:eastAsia="Tahoma" w:cs="Tahoma"/>
+          <w:noProof w:val="0"/>
+          <w:sz w:val="22"/>
+          <w:szCs w:val="22"/>
+          <w:lang w:val="vi-VN"/>
+        </w:rPr>
+        <w:t>Số</w:t>
+      </w:r>
+      <w:proofErr w:type="spellEnd"/>
+      <w:r>
+        <w:rPr>
+          <w:rFonts w:ascii="Tahoma" w:hAnsi="Tahoma" w:eastAsia="Tahoma" w:cs="Tahoma"/>
+          <w:noProof w:val="0"/>
+          <w:sz w:val="22"/>
+          <w:szCs w:val="22"/>
+          <w:lang w:val="vi-VN"/>
+        </w:rPr>
+        <w:t xml:space="preserve"> </w:t>
+      </w:r>
+      <w:proofErr w:type="spellStart"/>
+      <w:r>
+        <w:rPr>
+          <w:rFonts w:ascii="Tahoma" w:hAnsi="Tahoma" w:eastAsia="Tahoma" w:cs="Tahoma"/>
+          <w:noProof w:val="0"/>
+          <w:sz w:val="22"/>
+          <w:szCs w:val="22"/>
+          <w:lang w:val="vi-VN"/>
+        </w:rPr>
+        <w:t>automation</w:t>
+      </w:r>
+      <w:proofErr w:type="spellEnd"/>
+      <w:r>
+        <w:rPr>
+          <w:rFonts w:ascii="Tahoma" w:hAnsi="Tahoma" w:eastAsia="Tahoma" w:cs="Tahoma"/>
+          <w:noProof w:val="0"/>
+          <w:sz w:val="22"/>
+          <w:szCs w:val="22"/>
+          <w:lang w:val="vi-VN"/>
+        </w:rPr>
+        <w:t xml:space="preserve"> </w:t>
+      </w:r>
+      <w:proofErr w:type="spellStart"/>
+      <w:r>
+        <w:rPr>
+          <w:rFonts w:ascii="Tahoma" w:hAnsi="Tahoma" w:eastAsia="Tahoma" w:cs="Tahoma"/>
+          <w:noProof w:val="0"/>
+          <w:sz w:val="22"/>
+          <w:szCs w:val="22"/>
+          <w:lang w:val="vi-VN"/>
+        </w:rPr>
+        <w:t>tests</w:t>
+      </w:r>
+      <w:proofErr w:type="spellEnd"/>
+      <w:r>
+        <w:rPr>
+          <w:rFonts w:ascii="Tahoma" w:hAnsi="Tahoma" w:eastAsia="Tahoma" w:cs="Tahoma"/>
+          <w:noProof w:val="0"/>
+          <w:sz w:val="22"/>
+          <w:szCs w:val="22"/>
+          <w:lang w:val="vi-VN"/>
+        </w:rPr>
+        <w:t>: 20</w:t>
       </w:r>
     </w:p>
     <w:p>

</xml_diff>

<commit_message>
Thong ke - Dong du an
</commit_message>
<xml_diff>
--- a/docs/MyProjectMgnt.docx
+++ b/docs/MyProjectMgnt.docx
@@ -185,7 +185,7 @@
                                     <pic:cNvPicPr/>
                                   </pic:nvPicPr>
                                   <pic:blipFill>
-                                    <a:blip r:embed="rId8">
+                                    <a:blip r:embed="rId9">
                                       <a:extLst>
                                         <a:ext uri="{28A0092B-C50C-407E-A947-70E740481C1C}">
                                           <a14:useLocalDpi xmlns:a14="http://schemas.microsoft.com/office/drawing/2010/main" val="0"/>
@@ -3878,7 +3878,7 @@
         </w:rPr>
         <w:t xml:space="preserve"> </w:t>
       </w:r>
-      <w:hyperlink r:id="rId9">
+      <w:hyperlink r:id="rId10">
         <w:r>
           <w:rPr>
             <w:rStyle w:val="Hyperlink"/>
@@ -4068,7 +4068,7 @@
         </w:rPr>
         <w:t xml:space="preserve">Email: </w:t>
       </w:r>
-      <w:hyperlink r:id="rId10" w:history="1">
+      <w:hyperlink r:id="rId11" w:history="1">
         <w:r>
           <w:rPr>
             <w:rStyle w:val="Hyperlink"/>
@@ -4400,7 +4400,7 @@
         <w:tab/>
         <w:t xml:space="preserve">Email: </w:t>
       </w:r>
-      <w:hyperlink r:id="rId11" w:history="1">
+      <w:hyperlink r:id="rId12" w:history="1">
         <w:r>
           <w:rPr>
             <w:rStyle w:val="Hyperlink"/>
@@ -4473,7 +4473,7 @@
         <w:tab/>
         <w:t xml:space="preserve">Email: </w:t>
       </w:r>
-      <w:hyperlink r:id="rId12" w:history="1">
+      <w:hyperlink r:id="rId13" w:history="1">
         <w:r>
           <w:rPr>
             <w:rStyle w:val="Hyperlink"/>
@@ -4509,7 +4509,7 @@
         <w:tab/>
         <w:t xml:space="preserve">Email: </w:t>
       </w:r>
-      <w:hyperlink r:id="rId13" w:history="1">
+      <w:hyperlink r:id="rId14" w:history="1">
         <w:r>
           <w:rPr>
             <w:rStyle w:val="Hyperlink"/>
@@ -4569,7 +4569,7 @@
         </w:rPr>
         <w:t xml:space="preserve">Email: </w:t>
       </w:r>
-      <w:hyperlink r:id="rId14" w:history="1">
+      <w:hyperlink r:id="rId15" w:history="1">
         <w:r>
           <w:rPr>
             <w:rStyle w:val="Hyperlink"/>
@@ -4998,7 +4998,7 @@
                 <w:lang w:val="vi-VN"/>
               </w:rPr>
             </w:pPr>
-            <w:hyperlink r:id="rId15">
+            <w:hyperlink r:id="rId16">
               <w:r>
                 <w:rPr>
                   <w:rStyle w:val="Hyperlink"/>
@@ -5226,7 +5226,7 @@
                 <w:lang w:val="vi-VN"/>
               </w:rPr>
             </w:pPr>
-            <w:hyperlink r:id="rId16">
+            <w:hyperlink r:id="rId17">
               <w:r>
                 <w:rPr>
                   <w:rStyle w:val="Hyperlink"/>
@@ -5457,7 +5457,7 @@
                 <w:lang w:val="vi-VN"/>
               </w:rPr>
             </w:pPr>
-            <w:hyperlink r:id="rId17">
+            <w:hyperlink r:id="rId18">
               <w:r>
                 <w:rPr>
                   <w:rStyle w:val="Hyperlink"/>
@@ -5930,7 +5930,7 @@
                 <w:lang w:val="vi-VN"/>
               </w:rPr>
             </w:pPr>
-            <w:hyperlink r:id="rId18">
+            <w:hyperlink r:id="rId19">
               <w:r>
                 <w:rPr>
                   <w:rStyle w:val="Hyperlink"/>
@@ -6134,7 +6134,7 @@
                 <w:lang w:val="vi-VN"/>
               </w:rPr>
             </w:pPr>
-            <w:hyperlink r:id="rId19">
+            <w:hyperlink r:id="rId20">
               <w:r>
                 <w:rPr>
                   <w:rStyle w:val="Hyperlink"/>
@@ -6331,7 +6331,7 @@
                 <w:lang w:val="vi-VN"/>
               </w:rPr>
             </w:pPr>
-            <w:hyperlink r:id="rId20">
+            <w:hyperlink r:id="rId21">
               <w:r>
                 <w:rPr>
                   <w:rStyle w:val="Hyperlink"/>
@@ -6528,7 +6528,7 @@
                 <w:lang w:val="vi-VN"/>
               </w:rPr>
             </w:pPr>
-            <w:hyperlink r:id="rId21">
+            <w:hyperlink r:id="rId22">
               <w:r>
                 <w:rPr>
                   <w:rStyle w:val="Hyperlink"/>
@@ -8213,7 +8213,6 @@
                                     <w:szCs w:val="18"/>
                                   </w:rPr>
                                 </w:pPr>
-                                <w:proofErr w:type="spellStart"/>
                                 <w:r>
                                   <w:rPr>
                                     <w:rFonts w:cs="Tahoma"/>
@@ -8221,149 +8220,8 @@
                                     <w:sz w:val="18"/>
                                     <w:szCs w:val="18"/>
                                   </w:rPr>
-                                  <w:t>Cấp</w:t>
+                                  <w:t>Cấp phát và quản lý thẻ công dân</w:t>
                                 </w:r>
-                                <w:proofErr w:type="spellEnd"/>
-                                <w:r>
-                                  <w:rPr>
-                                    <w:rFonts w:cs="Tahoma"/>
-                                    <w:b/>
-                                    <w:sz w:val="18"/>
-                                    <w:szCs w:val="18"/>
-                                  </w:rPr>
-                                  <w:t xml:space="preserve"> </w:t>
-                                </w:r>
-                                <w:proofErr w:type="spellStart"/>
-                                <w:r>
-                                  <w:rPr>
-                                    <w:rFonts w:cs="Tahoma"/>
-                                    <w:b/>
-                                    <w:sz w:val="18"/>
-                                    <w:szCs w:val="18"/>
-                                  </w:rPr>
-                                  <w:t>phát</w:t>
-                                </w:r>
-                                <w:proofErr w:type="spellEnd"/>
-                                <w:r>
-                                  <w:rPr>
-                                    <w:rFonts w:cs="Tahoma"/>
-                                    <w:b/>
-                                    <w:sz w:val="18"/>
-                                    <w:szCs w:val="18"/>
-                                  </w:rPr>
-                                  <w:t xml:space="preserve"> </w:t>
-                                </w:r>
-                                <w:proofErr w:type="spellStart"/>
-                                <w:r>
-                                  <w:rPr>
-                                    <w:rFonts w:cs="Tahoma"/>
-                                    <w:b/>
-                                    <w:sz w:val="18"/>
-                                    <w:szCs w:val="18"/>
-                                  </w:rPr>
-                                  <w:t>và</w:t>
-                                </w:r>
-                                <w:proofErr w:type="spellEnd"/>
-                                <w:r>
-                                  <w:rPr>
-                                    <w:rFonts w:cs="Tahoma"/>
-                                    <w:b/>
-                                    <w:sz w:val="18"/>
-                                    <w:szCs w:val="18"/>
-                                  </w:rPr>
-                                  <w:t xml:space="preserve"> </w:t>
-                                </w:r>
-                                <w:proofErr w:type="spellStart"/>
-                                <w:r>
-                                  <w:rPr>
-                                    <w:rFonts w:cs="Tahoma"/>
-                                    <w:b/>
-                                    <w:sz w:val="18"/>
-                                    <w:szCs w:val="18"/>
-                                  </w:rPr>
-                                  <w:t>quản</w:t>
-                                </w:r>
-                                <w:proofErr w:type="spellEnd"/>
-                                <w:r>
-                                  <w:rPr>
-                                    <w:rFonts w:cs="Tahoma"/>
-                                    <w:b/>
-                                    <w:sz w:val="18"/>
-                                    <w:szCs w:val="18"/>
-                                  </w:rPr>
-                                  <w:t xml:space="preserve"> </w:t>
-                                </w:r>
-                                <w:proofErr w:type="spellStart"/>
-                                <w:r>
-                                  <w:rPr>
-                                    <w:rFonts w:cs="Tahoma"/>
-                                    <w:b/>
-                                    <w:sz w:val="18"/>
-                                    <w:szCs w:val="18"/>
-                                  </w:rPr>
-                                  <w:t>lý</w:t>
-                                </w:r>
-                                <w:proofErr w:type="spellEnd"/>
-                                <w:r>
-                                  <w:rPr>
-                                    <w:rFonts w:cs="Tahoma"/>
-                                    <w:b/>
-                                    <w:sz w:val="18"/>
-                                    <w:szCs w:val="18"/>
-                                  </w:rPr>
-                                  <w:t xml:space="preserve"> </w:t>
-                                </w:r>
-                                <w:proofErr w:type="spellStart"/>
-                                <w:r>
-                                  <w:rPr>
-                                    <w:rFonts w:cs="Tahoma"/>
-                                    <w:b/>
-                                    <w:sz w:val="18"/>
-                                    <w:szCs w:val="18"/>
-                                  </w:rPr>
-                                  <w:t>thẻ</w:t>
-                                </w:r>
-                                <w:proofErr w:type="spellEnd"/>
-                                <w:r>
-                                  <w:rPr>
-                                    <w:rFonts w:cs="Tahoma"/>
-                                    <w:b/>
-                                    <w:sz w:val="18"/>
-                                    <w:szCs w:val="18"/>
-                                  </w:rPr>
-                                  <w:t xml:space="preserve"> </w:t>
-                                </w:r>
-                                <w:proofErr w:type="spellStart"/>
-                                <w:r>
-                                  <w:rPr>
-                                    <w:rFonts w:cs="Tahoma"/>
-                                    <w:b/>
-                                    <w:sz w:val="18"/>
-                                    <w:szCs w:val="18"/>
-                                  </w:rPr>
-                                  <w:t>công</w:t>
-                                </w:r>
-                                <w:proofErr w:type="spellEnd"/>
-                                <w:r>
-                                  <w:rPr>
-                                    <w:rFonts w:cs="Tahoma"/>
-                                    <w:b/>
-                                    <w:sz w:val="18"/>
-                                    <w:szCs w:val="18"/>
-                                  </w:rPr>
-                                  <w:t xml:space="preserve"> </w:t>
-                                </w:r>
-                                <w:proofErr w:type="spellStart"/>
-                                <w:r>
-                                  <w:rPr>
-                                    <w:rFonts w:cs="Tahoma"/>
-                                    <w:b/>
-                                    <w:sz w:val="18"/>
-                                    <w:szCs w:val="18"/>
-                                  </w:rPr>
-                                  <w:t>dân</w:t>
-                                </w:r>
-                                <w:proofErr w:type="spellEnd"/>
                               </w:p>
                             </w:txbxContent>
                           </wps:txbx>
@@ -8499,7 +8357,6 @@
                                       <w:szCs w:val="18"/>
                                     </w:rPr>
                                   </w:pPr>
-                                  <w:proofErr w:type="spellStart"/>
                                   <w:r>
                                     <w:rPr>
                                       <w:rFonts w:cs="Tahoma"/>
@@ -8507,29 +8364,8 @@
                                       <w:sz w:val="18"/>
                                       <w:szCs w:val="18"/>
                                     </w:rPr>
-                                    <w:t>Đăng</w:t>
+                                    <w:t>Đăng nhập</w:t>
                                   </w:r>
-                                  <w:proofErr w:type="spellEnd"/>
-                                  <w:r>
-                                    <w:rPr>
-                                      <w:rFonts w:cs="Tahoma"/>
-                                      <w:b/>
-                                      <w:sz w:val="18"/>
-                                      <w:szCs w:val="18"/>
-                                    </w:rPr>
-                                    <w:t xml:space="preserve"> </w:t>
-                                  </w:r>
-                                  <w:proofErr w:type="spellStart"/>
-                                  <w:r>
-                                    <w:rPr>
-                                      <w:rFonts w:cs="Tahoma"/>
-                                      <w:b/>
-                                      <w:sz w:val="18"/>
-                                      <w:szCs w:val="18"/>
-                                    </w:rPr>
-                                    <w:t>nhập</w:t>
-                                  </w:r>
-                                  <w:proofErr w:type="spellEnd"/>
                                 </w:p>
                                 <w:p>
                                   <w:pPr>
@@ -8621,7 +8457,6 @@
                                         <w:szCs w:val="18"/>
                                       </w:rPr>
                                     </w:pPr>
-                                    <w:proofErr w:type="spellStart"/>
                                     <w:r>
                                       <w:rPr>
                                         <w:rFonts w:cs="Tahoma"/>
@@ -8629,69 +8464,8 @@
                                         <w:sz w:val="18"/>
                                         <w:szCs w:val="18"/>
                                       </w:rPr>
-                                      <w:t>Xác</w:t>
+                                      <w:t>Xác định các trường</w:t>
                                     </w:r>
-                                    <w:proofErr w:type="spellEnd"/>
-                                    <w:r>
-                                      <w:rPr>
-                                        <w:rFonts w:cs="Tahoma"/>
-                                        <w:b/>
-                                        <w:sz w:val="18"/>
-                                        <w:szCs w:val="18"/>
-                                      </w:rPr>
-                                      <w:t xml:space="preserve"> </w:t>
-                                    </w:r>
-                                    <w:proofErr w:type="spellStart"/>
-                                    <w:r>
-                                      <w:rPr>
-                                        <w:rFonts w:cs="Tahoma"/>
-                                        <w:b/>
-                                        <w:sz w:val="18"/>
-                                        <w:szCs w:val="18"/>
-                                      </w:rPr>
-                                      <w:t>định</w:t>
-                                    </w:r>
-                                    <w:proofErr w:type="spellEnd"/>
-                                    <w:r>
-                                      <w:rPr>
-                                        <w:rFonts w:cs="Tahoma"/>
-                                        <w:b/>
-                                        <w:sz w:val="18"/>
-                                        <w:szCs w:val="18"/>
-                                      </w:rPr>
-                                      <w:t xml:space="preserve"> </w:t>
-                                    </w:r>
-                                    <w:proofErr w:type="spellStart"/>
-                                    <w:r>
-                                      <w:rPr>
-                                        <w:rFonts w:cs="Tahoma"/>
-                                        <w:b/>
-                                        <w:sz w:val="18"/>
-                                        <w:szCs w:val="18"/>
-                                      </w:rPr>
-                                      <w:t>các</w:t>
-                                    </w:r>
-                                    <w:proofErr w:type="spellEnd"/>
-                                    <w:r>
-                                      <w:rPr>
-                                        <w:rFonts w:cs="Tahoma"/>
-                                        <w:b/>
-                                        <w:sz w:val="18"/>
-                                        <w:szCs w:val="18"/>
-                                      </w:rPr>
-                                      <w:t xml:space="preserve"> </w:t>
-                                    </w:r>
-                                    <w:proofErr w:type="spellStart"/>
-                                    <w:r>
-                                      <w:rPr>
-                                        <w:rFonts w:cs="Tahoma"/>
-                                        <w:b/>
-                                        <w:sz w:val="18"/>
-                                        <w:szCs w:val="18"/>
-                                      </w:rPr>
-                                      <w:t>trường</w:t>
-                                    </w:r>
-                                    <w:proofErr w:type="spellEnd"/>
                                   </w:p>
                                   <w:p>
                                     <w:pPr>
@@ -8770,7 +8544,6 @@
                                         <w:szCs w:val="18"/>
                                       </w:rPr>
                                     </w:pPr>
-                                    <w:proofErr w:type="spellStart"/>
                                     <w:r>
                                       <w:rPr>
                                         <w:rFonts w:cs="Tahoma"/>
@@ -8778,17 +8551,7 @@
                                         <w:sz w:val="18"/>
                                         <w:szCs w:val="18"/>
                                       </w:rPr>
-                                      <w:t>Tạo</w:t>
-                                    </w:r>
-                                    <w:proofErr w:type="spellEnd"/>
-                                    <w:r>
-                                      <w:rPr>
-                                        <w:rFonts w:cs="Tahoma"/>
-                                        <w:b/>
-                                        <w:sz w:val="18"/>
-                                        <w:szCs w:val="18"/>
-                                      </w:rPr>
-                                      <w:t xml:space="preserve"> form</w:t>
+                                      <w:t>Tạo form</w:t>
                                     </w:r>
                                   </w:p>
                                   <w:p>
@@ -8979,7 +8742,6 @@
                                       <w:szCs w:val="18"/>
                                     </w:rPr>
                                   </w:pPr>
-                                  <w:proofErr w:type="spellStart"/>
                                   <w:r>
                                     <w:rPr>
                                       <w:rFonts w:cs="Tahoma"/>
@@ -8987,69 +8749,8 @@
                                       <w:sz w:val="18"/>
                                       <w:szCs w:val="18"/>
                                     </w:rPr>
-                                    <w:t>Thêm</w:t>
+                                    <w:t>Thêm dữ liệu mới</w:t>
                                   </w:r>
-                                  <w:proofErr w:type="spellEnd"/>
-                                  <w:r>
-                                    <w:rPr>
-                                      <w:rFonts w:cs="Tahoma"/>
-                                      <w:b/>
-                                      <w:sz w:val="18"/>
-                                      <w:szCs w:val="18"/>
-                                    </w:rPr>
-                                    <w:t xml:space="preserve"> </w:t>
-                                  </w:r>
-                                  <w:proofErr w:type="spellStart"/>
-                                  <w:r>
-                                    <w:rPr>
-                                      <w:rFonts w:cs="Tahoma"/>
-                                      <w:b/>
-                                      <w:sz w:val="18"/>
-                                      <w:szCs w:val="18"/>
-                                    </w:rPr>
-                                    <w:t>dữ</w:t>
-                                  </w:r>
-                                  <w:proofErr w:type="spellEnd"/>
-                                  <w:r>
-                                    <w:rPr>
-                                      <w:rFonts w:cs="Tahoma"/>
-                                      <w:b/>
-                                      <w:sz w:val="18"/>
-                                      <w:szCs w:val="18"/>
-                                    </w:rPr>
-                                    <w:t xml:space="preserve"> </w:t>
-                                  </w:r>
-                                  <w:proofErr w:type="spellStart"/>
-                                  <w:r>
-                                    <w:rPr>
-                                      <w:rFonts w:cs="Tahoma"/>
-                                      <w:b/>
-                                      <w:sz w:val="18"/>
-                                      <w:szCs w:val="18"/>
-                                    </w:rPr>
-                                    <w:t>liệu</w:t>
-                                  </w:r>
-                                  <w:proofErr w:type="spellEnd"/>
-                                  <w:r>
-                                    <w:rPr>
-                                      <w:rFonts w:cs="Tahoma"/>
-                                      <w:b/>
-                                      <w:sz w:val="18"/>
-                                      <w:szCs w:val="18"/>
-                                    </w:rPr>
-                                    <w:t xml:space="preserve"> </w:t>
-                                  </w:r>
-                                  <w:proofErr w:type="spellStart"/>
-                                  <w:r>
-                                    <w:rPr>
-                                      <w:rFonts w:cs="Tahoma"/>
-                                      <w:b/>
-                                      <w:sz w:val="18"/>
-                                      <w:szCs w:val="18"/>
-                                    </w:rPr>
-                                    <w:t>mới</w:t>
-                                  </w:r>
-                                  <w:proofErr w:type="spellEnd"/>
                                 </w:p>
                                 <w:p>
                                   <w:pPr>
@@ -9141,7 +8842,6 @@
                                         <w:szCs w:val="18"/>
                                       </w:rPr>
                                     </w:pPr>
-                                    <w:proofErr w:type="spellStart"/>
                                     <w:r>
                                       <w:rPr>
                                         <w:rFonts w:cs="Tahoma"/>
@@ -9149,109 +8849,8 @@
                                         <w:sz w:val="18"/>
                                         <w:szCs w:val="18"/>
                                       </w:rPr>
-                                      <w:t>Xác</w:t>
+                                      <w:t>Xác định các trường cần thêm</w:t>
                                     </w:r>
-                                    <w:proofErr w:type="spellEnd"/>
-                                    <w:r>
-                                      <w:rPr>
-                                        <w:rFonts w:cs="Tahoma"/>
-                                        <w:b/>
-                                        <w:sz w:val="18"/>
-                                        <w:szCs w:val="18"/>
-                                      </w:rPr>
-                                      <w:t xml:space="preserve"> </w:t>
-                                    </w:r>
-                                    <w:proofErr w:type="spellStart"/>
-                                    <w:r>
-                                      <w:rPr>
-                                        <w:rFonts w:cs="Tahoma"/>
-                                        <w:b/>
-                                        <w:sz w:val="18"/>
-                                        <w:szCs w:val="18"/>
-                                      </w:rPr>
-                                      <w:t>định</w:t>
-                                    </w:r>
-                                    <w:proofErr w:type="spellEnd"/>
-                                    <w:r>
-                                      <w:rPr>
-                                        <w:rFonts w:cs="Tahoma"/>
-                                        <w:b/>
-                                        <w:sz w:val="18"/>
-                                        <w:szCs w:val="18"/>
-                                      </w:rPr>
-                                      <w:t xml:space="preserve"> </w:t>
-                                    </w:r>
-                                    <w:proofErr w:type="spellStart"/>
-                                    <w:r>
-                                      <w:rPr>
-                                        <w:rFonts w:cs="Tahoma"/>
-                                        <w:b/>
-                                        <w:sz w:val="18"/>
-                                        <w:szCs w:val="18"/>
-                                      </w:rPr>
-                                      <w:t>các</w:t>
-                                    </w:r>
-                                    <w:proofErr w:type="spellEnd"/>
-                                    <w:r>
-                                      <w:rPr>
-                                        <w:rFonts w:cs="Tahoma"/>
-                                        <w:b/>
-                                        <w:sz w:val="18"/>
-                                        <w:szCs w:val="18"/>
-                                      </w:rPr>
-                                      <w:t xml:space="preserve"> </w:t>
-                                    </w:r>
-                                    <w:proofErr w:type="spellStart"/>
-                                    <w:r>
-                                      <w:rPr>
-                                        <w:rFonts w:cs="Tahoma"/>
-                                        <w:b/>
-                                        <w:sz w:val="18"/>
-                                        <w:szCs w:val="18"/>
-                                      </w:rPr>
-                                      <w:t>trường</w:t>
-                                    </w:r>
-                                    <w:proofErr w:type="spellEnd"/>
-                                    <w:r>
-                                      <w:rPr>
-                                        <w:rFonts w:cs="Tahoma"/>
-                                        <w:b/>
-                                        <w:sz w:val="18"/>
-                                        <w:szCs w:val="18"/>
-                                      </w:rPr>
-                                      <w:t xml:space="preserve"> </w:t>
-                                    </w:r>
-                                    <w:proofErr w:type="spellStart"/>
-                                    <w:r>
-                                      <w:rPr>
-                                        <w:rFonts w:cs="Tahoma"/>
-                                        <w:b/>
-                                        <w:sz w:val="18"/>
-                                        <w:szCs w:val="18"/>
-                                      </w:rPr>
-                                      <w:t>cần</w:t>
-                                    </w:r>
-                                    <w:proofErr w:type="spellEnd"/>
-                                    <w:r>
-                                      <w:rPr>
-                                        <w:rFonts w:cs="Tahoma"/>
-                                        <w:b/>
-                                        <w:sz w:val="18"/>
-                                        <w:szCs w:val="18"/>
-                                      </w:rPr>
-                                      <w:t xml:space="preserve"> </w:t>
-                                    </w:r>
-                                    <w:proofErr w:type="spellStart"/>
-                                    <w:r>
-                                      <w:rPr>
-                                        <w:rFonts w:cs="Tahoma"/>
-                                        <w:b/>
-                                        <w:sz w:val="18"/>
-                                        <w:szCs w:val="18"/>
-                                      </w:rPr>
-                                      <w:t>thêm</w:t>
-                                    </w:r>
-                                    <w:proofErr w:type="spellEnd"/>
                                   </w:p>
                                   <w:p>
                                     <w:pPr>
@@ -9330,7 +8929,6 @@
                                         <w:szCs w:val="18"/>
                                       </w:rPr>
                                     </w:pPr>
-                                    <w:proofErr w:type="spellStart"/>
                                     <w:r>
                                       <w:rPr>
                                         <w:rFonts w:cs="Tahoma"/>
@@ -9338,17 +8936,7 @@
                                         <w:sz w:val="18"/>
                                         <w:szCs w:val="18"/>
                                       </w:rPr>
-                                      <w:t>Tạo</w:t>
-                                    </w:r>
-                                    <w:proofErr w:type="spellEnd"/>
-                                    <w:r>
-                                      <w:rPr>
-                                        <w:rFonts w:cs="Tahoma"/>
-                                        <w:b/>
-                                        <w:sz w:val="18"/>
-                                        <w:szCs w:val="18"/>
-                                      </w:rPr>
-                                      <w:t xml:space="preserve"> form</w:t>
+                                      <w:t>Tạo form</w:t>
                                     </w:r>
                                   </w:p>
                                   <w:p>
@@ -9539,7 +9127,6 @@
                                       <w:szCs w:val="18"/>
                                     </w:rPr>
                                   </w:pPr>
-                                  <w:proofErr w:type="spellStart"/>
                                   <w:r>
                                     <w:rPr>
                                       <w:rFonts w:cs="Tahoma"/>
@@ -9549,33 +9136,8 @@
                                       <w:sz w:val="18"/>
                                       <w:szCs w:val="18"/>
                                     </w:rPr>
-                                    <w:t>Tìm</w:t>
+                                    <w:t>Tìm kiếm</w:t>
                                   </w:r>
-                                  <w:proofErr w:type="spellEnd"/>
-                                  <w:r>
-                                    <w:rPr>
-                                      <w:rFonts w:cs="Tahoma"/>
-                                      <w:b/>
-                                      <w:color w:val="000000"/>
-                                      <w:spacing w:val="-2"/>
-                                      <w:sz w:val="18"/>
-                                      <w:szCs w:val="18"/>
-                                    </w:rPr>
-                                    <w:t xml:space="preserve"> </w:t>
-                                  </w:r>
-                                  <w:proofErr w:type="spellStart"/>
-                                  <w:r>
-                                    <w:rPr>
-                                      <w:rFonts w:cs="Tahoma"/>
-                                      <w:b/>
-                                      <w:color w:val="000000"/>
-                                      <w:spacing w:val="-2"/>
-                                      <w:sz w:val="18"/>
-                                      <w:szCs w:val="18"/>
-                                    </w:rPr>
-                                    <w:t>kiếm</w:t>
-                                  </w:r>
-                                  <w:proofErr w:type="spellEnd"/>
                                   <w:r>
                                     <w:rPr>
                                       <w:rFonts w:cs="Tahoma"/>
@@ -9676,7 +9238,6 @@
                                         <w:szCs w:val="18"/>
                                       </w:rPr>
                                     </w:pPr>
-                                    <w:proofErr w:type="spellStart"/>
                                     <w:r>
                                       <w:rPr>
                                         <w:rFonts w:cs="Tahoma"/>
@@ -9684,89 +9245,8 @@
                                         <w:sz w:val="18"/>
                                         <w:szCs w:val="18"/>
                                       </w:rPr>
-                                      <w:t>Tạo</w:t>
+                                      <w:t>Tạo giao diện tìm kiếm</w:t>
                                     </w:r>
-                                    <w:proofErr w:type="spellEnd"/>
-                                    <w:r>
-                                      <w:rPr>
-                                        <w:rFonts w:cs="Tahoma"/>
-                                        <w:b/>
-                                        <w:sz w:val="18"/>
-                                        <w:szCs w:val="18"/>
-                                      </w:rPr>
-                                      <w:t xml:space="preserve"> </w:t>
-                                    </w:r>
-                                    <w:proofErr w:type="spellStart"/>
-                                    <w:r>
-                                      <w:rPr>
-                                        <w:rFonts w:cs="Tahoma"/>
-                                        <w:b/>
-                                        <w:sz w:val="18"/>
-                                        <w:szCs w:val="18"/>
-                                      </w:rPr>
-                                      <w:t>giao</w:t>
-                                    </w:r>
-                                    <w:proofErr w:type="spellEnd"/>
-                                    <w:r>
-                                      <w:rPr>
-                                        <w:rFonts w:cs="Tahoma"/>
-                                        <w:b/>
-                                        <w:sz w:val="18"/>
-                                        <w:szCs w:val="18"/>
-                                      </w:rPr>
-                                      <w:t xml:space="preserve"> </w:t>
-                                    </w:r>
-                                    <w:proofErr w:type="spellStart"/>
-                                    <w:r>
-                                      <w:rPr>
-                                        <w:rFonts w:cs="Tahoma"/>
-                                        <w:b/>
-                                        <w:sz w:val="18"/>
-                                        <w:szCs w:val="18"/>
-                                      </w:rPr>
-                                      <w:t>diện</w:t>
-                                    </w:r>
-                                    <w:proofErr w:type="spellEnd"/>
-                                    <w:r>
-                                      <w:rPr>
-                                        <w:rFonts w:cs="Tahoma"/>
-                                        <w:b/>
-                                        <w:sz w:val="18"/>
-                                        <w:szCs w:val="18"/>
-                                      </w:rPr>
-                                      <w:t xml:space="preserve"> </w:t>
-                                    </w:r>
-                                    <w:proofErr w:type="spellStart"/>
-                                    <w:r>
-                                      <w:rPr>
-                                        <w:rFonts w:cs="Tahoma"/>
-                                        <w:b/>
-                                        <w:sz w:val="18"/>
-                                        <w:szCs w:val="18"/>
-                                      </w:rPr>
-                                      <w:t>tìm</w:t>
-                                    </w:r>
-                                    <w:proofErr w:type="spellEnd"/>
-                                    <w:r>
-                                      <w:rPr>
-                                        <w:rFonts w:cs="Tahoma"/>
-                                        <w:b/>
-                                        <w:sz w:val="18"/>
-                                        <w:szCs w:val="18"/>
-                                      </w:rPr>
-                                      <w:t xml:space="preserve"> </w:t>
-                                    </w:r>
-                                    <w:proofErr w:type="spellStart"/>
-                                    <w:r>
-                                      <w:rPr>
-                                        <w:rFonts w:cs="Tahoma"/>
-                                        <w:b/>
-                                        <w:sz w:val="18"/>
-                                        <w:szCs w:val="18"/>
-                                      </w:rPr>
-                                      <w:t>kiếm</w:t>
-                                    </w:r>
-                                    <w:proofErr w:type="spellEnd"/>
                                   </w:p>
                                   <w:p>
                                     <w:pPr>
@@ -9845,7 +9325,6 @@
                                         <w:szCs w:val="18"/>
                                       </w:rPr>
                                     </w:pPr>
-                                    <w:proofErr w:type="spellStart"/>
                                     <w:r>
                                       <w:rPr>
                                         <w:rFonts w:cs="Tahoma"/>
@@ -9853,237 +9332,7 @@
                                         <w:sz w:val="18"/>
                                         <w:szCs w:val="18"/>
                                       </w:rPr>
-                                      <w:t>Xác</w:t>
-                                    </w:r>
-                                    <w:proofErr w:type="spellEnd"/>
-                                    <w:r>
-                                      <w:rPr>
-                                        <w:rFonts w:cs="Tahoma"/>
-                                        <w:b/>
-                                        <w:sz w:val="18"/>
-                                        <w:szCs w:val="18"/>
-                                      </w:rPr>
-                                      <w:t xml:space="preserve"> </w:t>
-                                    </w:r>
-                                    <w:proofErr w:type="spellStart"/>
-                                    <w:r>
-                                      <w:rPr>
-                                        <w:rFonts w:cs="Tahoma"/>
-                                        <w:b/>
-                                        <w:sz w:val="18"/>
-                                        <w:szCs w:val="18"/>
-                                      </w:rPr>
-                                      <w:t>định</w:t>
-                                    </w:r>
-                                    <w:proofErr w:type="spellEnd"/>
-                                    <w:r>
-                                      <w:rPr>
-                                        <w:rFonts w:cs="Tahoma"/>
-                                        <w:b/>
-                                        <w:sz w:val="18"/>
-                                        <w:szCs w:val="18"/>
-                                      </w:rPr>
-                                      <w:t xml:space="preserve"> </w:t>
-                                    </w:r>
-                                    <w:proofErr w:type="spellStart"/>
-                                    <w:r>
-                                      <w:rPr>
-                                        <w:rFonts w:cs="Tahoma"/>
-                                        <w:b/>
-                                        <w:sz w:val="18"/>
-                                        <w:szCs w:val="18"/>
-                                      </w:rPr>
-                                      <w:t>các</w:t>
-                                    </w:r>
-                                    <w:proofErr w:type="spellEnd"/>
-                                    <w:r>
-                                      <w:rPr>
-                                        <w:rFonts w:cs="Tahoma"/>
-                                        <w:b/>
-                                        <w:sz w:val="18"/>
-                                        <w:szCs w:val="18"/>
-                                      </w:rPr>
-                                      <w:t xml:space="preserve"> </w:t>
-                                    </w:r>
-                                    <w:proofErr w:type="spellStart"/>
-                                    <w:r>
-                                      <w:rPr>
-                                        <w:rFonts w:cs="Tahoma"/>
-                                        <w:b/>
-                                        <w:sz w:val="18"/>
-                                        <w:szCs w:val="18"/>
-                                      </w:rPr>
-                                      <w:t>các</w:t>
-                                    </w:r>
-                                    <w:proofErr w:type="spellEnd"/>
-                                    <w:r>
-                                      <w:rPr>
-                                        <w:rFonts w:cs="Tahoma"/>
-                                        <w:b/>
-                                        <w:sz w:val="18"/>
-                                        <w:szCs w:val="18"/>
-                                      </w:rPr>
-                                      <w:t xml:space="preserve"> </w:t>
-                                    </w:r>
-                                    <w:proofErr w:type="spellStart"/>
-                                    <w:r>
-                                      <w:rPr>
-                                        <w:rFonts w:cs="Tahoma"/>
-                                        <w:b/>
-                                        <w:sz w:val="18"/>
-                                        <w:szCs w:val="18"/>
-                                      </w:rPr>
-                                      <w:t>trường</w:t>
-                                    </w:r>
-                                    <w:proofErr w:type="spellEnd"/>
-                                    <w:r>
-                                      <w:rPr>
-                                        <w:rFonts w:cs="Tahoma"/>
-                                        <w:b/>
-                                        <w:sz w:val="18"/>
-                                        <w:szCs w:val="18"/>
-                                      </w:rPr>
-                                      <w:t xml:space="preserve"> </w:t>
-                                    </w:r>
-                                    <w:proofErr w:type="spellStart"/>
-                                    <w:r>
-                                      <w:rPr>
-                                        <w:rFonts w:cs="Tahoma"/>
-                                        <w:b/>
-                                        <w:sz w:val="18"/>
-                                        <w:szCs w:val="18"/>
-                                      </w:rPr>
-                                      <w:t>xuất</w:t>
-                                    </w:r>
-                                    <w:proofErr w:type="spellEnd"/>
-                                    <w:r>
-                                      <w:rPr>
-                                        <w:rFonts w:cs="Tahoma"/>
-                                        <w:b/>
-                                        <w:sz w:val="18"/>
-                                        <w:szCs w:val="18"/>
-                                      </w:rPr>
-                                      <w:t xml:space="preserve"> </w:t>
-                                    </w:r>
-                                    <w:proofErr w:type="spellStart"/>
-                                    <w:r>
-                                      <w:rPr>
-                                        <w:rFonts w:cs="Tahoma"/>
-                                        <w:b/>
-                                        <w:sz w:val="18"/>
-                                        <w:szCs w:val="18"/>
-                                      </w:rPr>
-                                      <w:t>hiện</w:t>
-                                    </w:r>
-                                    <w:proofErr w:type="spellEnd"/>
-                                    <w:r>
-                                      <w:rPr>
-                                        <w:rFonts w:cs="Tahoma"/>
-                                        <w:b/>
-                                        <w:sz w:val="18"/>
-                                        <w:szCs w:val="18"/>
-                                      </w:rPr>
-                                      <w:t xml:space="preserve"> </w:t>
-                                    </w:r>
-                                    <w:proofErr w:type="spellStart"/>
-                                    <w:r>
-                                      <w:rPr>
-                                        <w:rFonts w:cs="Tahoma"/>
-                                        <w:b/>
-                                        <w:sz w:val="18"/>
-                                        <w:szCs w:val="18"/>
-                                      </w:rPr>
-                                      <w:t>khi</w:t>
-                                    </w:r>
-                                    <w:proofErr w:type="spellEnd"/>
-                                    <w:r>
-                                      <w:rPr>
-                                        <w:rFonts w:cs="Tahoma"/>
-                                        <w:b/>
-                                        <w:sz w:val="18"/>
-                                        <w:szCs w:val="18"/>
-                                      </w:rPr>
-                                      <w:t xml:space="preserve"> </w:t>
-                                    </w:r>
-                                    <w:proofErr w:type="spellStart"/>
-                                    <w:r>
-                                      <w:rPr>
-                                        <w:rFonts w:cs="Tahoma"/>
-                                        <w:b/>
-                                        <w:sz w:val="18"/>
-                                        <w:szCs w:val="18"/>
-                                      </w:rPr>
-                                      <w:t>ấn</w:t>
-                                    </w:r>
-                                    <w:proofErr w:type="spellEnd"/>
-                                    <w:r>
-                                      <w:rPr>
-                                        <w:rFonts w:cs="Tahoma"/>
-                                        <w:b/>
-                                        <w:sz w:val="18"/>
-                                        <w:szCs w:val="18"/>
-                                      </w:rPr>
-                                      <w:t xml:space="preserve"> </w:t>
-                                    </w:r>
-                                    <w:proofErr w:type="spellStart"/>
-                                    <w:r>
-                                      <w:rPr>
-                                        <w:rFonts w:cs="Tahoma"/>
-                                        <w:b/>
-                                        <w:sz w:val="18"/>
-                                        <w:szCs w:val="18"/>
-                                      </w:rPr>
-                                      <w:t>nút</w:t>
-                                    </w:r>
-                                    <w:proofErr w:type="spellEnd"/>
-                                    <w:r>
-                                      <w:rPr>
-                                        <w:rFonts w:cs="Tahoma"/>
-                                        <w:b/>
-                                        <w:sz w:val="18"/>
-                                        <w:szCs w:val="18"/>
-                                      </w:rPr>
-                                      <w:t xml:space="preserve"> “</w:t>
-                                    </w:r>
-                                    <w:proofErr w:type="spellStart"/>
-                                    <w:r>
-                                      <w:rPr>
-                                        <w:rFonts w:cs="Tahoma"/>
-                                        <w:b/>
-                                        <w:sz w:val="18"/>
-                                        <w:szCs w:val="18"/>
-                                      </w:rPr>
-                                      <w:t>tìm</w:t>
-                                    </w:r>
-                                    <w:proofErr w:type="spellEnd"/>
-                                    <w:r>
-                                      <w:rPr>
-                                        <w:rFonts w:cs="Tahoma"/>
-                                        <w:b/>
-                                        <w:sz w:val="18"/>
-                                        <w:szCs w:val="18"/>
-                                      </w:rPr>
-                                      <w:t xml:space="preserve"> </w:t>
-                                    </w:r>
-                                    <w:proofErr w:type="spellStart"/>
-                                    <w:r>
-                                      <w:rPr>
-                                        <w:rFonts w:cs="Tahoma"/>
-                                        <w:b/>
-                                        <w:sz w:val="18"/>
-                                        <w:szCs w:val="18"/>
-                                      </w:rPr>
-                                      <w:t>kiếm</w:t>
-                                    </w:r>
-                                    <w:proofErr w:type="spellEnd"/>
-                                    <w:r>
-                                      <w:rPr>
-                                        <w:rFonts w:cs="Tahoma"/>
-                                        <w:b/>
-                                        <w:sz w:val="18"/>
-                                        <w:szCs w:val="18"/>
-                                      </w:rPr>
-                                      <w:t>”</w:t>
+                                      <w:t>Xác định các các trường xuất hiện khi ấn nút “tìm kiếm”</w:t>
                                     </w:r>
                                   </w:p>
                                   <w:p>
@@ -10259,7 +9508,6 @@
                                         <w:szCs w:val="18"/>
                                       </w:rPr>
                                     </w:pPr>
-                                    <w:proofErr w:type="spellStart"/>
                                     <w:r>
                                       <w:rPr>
                                         <w:rFonts w:cs="Tahoma"/>
@@ -10267,89 +9515,8 @@
                                         <w:sz w:val="18"/>
                                         <w:szCs w:val="18"/>
                                       </w:rPr>
-                                      <w:t>Tạo</w:t>
+                                      <w:t>Tạo form hiện thị kết quả</w:t>
                                     </w:r>
-                                    <w:proofErr w:type="spellEnd"/>
-                                    <w:r>
-                                      <w:rPr>
-                                        <w:rFonts w:cs="Tahoma"/>
-                                        <w:b/>
-                                        <w:sz w:val="18"/>
-                                        <w:szCs w:val="18"/>
-                                      </w:rPr>
-                                      <w:t xml:space="preserve"> form </w:t>
-                                    </w:r>
-                                    <w:proofErr w:type="spellStart"/>
-                                    <w:r>
-                                      <w:rPr>
-                                        <w:rFonts w:cs="Tahoma"/>
-                                        <w:b/>
-                                        <w:sz w:val="18"/>
-                                        <w:szCs w:val="18"/>
-                                      </w:rPr>
-                                      <w:t>hiện</w:t>
-                                    </w:r>
-                                    <w:proofErr w:type="spellEnd"/>
-                                    <w:r>
-                                      <w:rPr>
-                                        <w:rFonts w:cs="Tahoma"/>
-                                        <w:b/>
-                                        <w:sz w:val="18"/>
-                                        <w:szCs w:val="18"/>
-                                      </w:rPr>
-                                      <w:t xml:space="preserve"> </w:t>
-                                    </w:r>
-                                    <w:proofErr w:type="spellStart"/>
-                                    <w:r>
-                                      <w:rPr>
-                                        <w:rFonts w:cs="Tahoma"/>
-                                        <w:b/>
-                                        <w:sz w:val="18"/>
-                                        <w:szCs w:val="18"/>
-                                      </w:rPr>
-                                      <w:t>thị</w:t>
-                                    </w:r>
-                                    <w:proofErr w:type="spellEnd"/>
-                                    <w:r>
-                                      <w:rPr>
-                                        <w:rFonts w:cs="Tahoma"/>
-                                        <w:b/>
-                                        <w:sz w:val="18"/>
-                                        <w:szCs w:val="18"/>
-                                      </w:rPr>
-                                      <w:t xml:space="preserve"> </w:t>
-                                    </w:r>
-                                    <w:proofErr w:type="spellStart"/>
-                                    <w:r>
-                                      <w:rPr>
-                                        <w:rFonts w:cs="Tahoma"/>
-                                        <w:b/>
-                                        <w:sz w:val="18"/>
-                                        <w:szCs w:val="18"/>
-                                      </w:rPr>
-                                      <w:t>kết</w:t>
-                                    </w:r>
-                                    <w:proofErr w:type="spellEnd"/>
-                                    <w:r>
-                                      <w:rPr>
-                                        <w:rFonts w:cs="Tahoma"/>
-                                        <w:b/>
-                                        <w:sz w:val="18"/>
-                                        <w:szCs w:val="18"/>
-                                      </w:rPr>
-                                      <w:t xml:space="preserve"> </w:t>
-                                    </w:r>
-                                    <w:proofErr w:type="spellStart"/>
-                                    <w:r>
-                                      <w:rPr>
-                                        <w:rFonts w:cs="Tahoma"/>
-                                        <w:b/>
-                                        <w:sz w:val="18"/>
-                                        <w:szCs w:val="18"/>
-                                      </w:rPr>
-                                      <w:t>quả</w:t>
-                                    </w:r>
-                                    <w:proofErr w:type="spellEnd"/>
                                   </w:p>
                                   <w:p>
                                     <w:pPr>
@@ -10481,7 +9648,6 @@
                                       <w:szCs w:val="18"/>
                                     </w:rPr>
                                   </w:pPr>
-                                  <w:proofErr w:type="spellStart"/>
                                   <w:r>
                                     <w:rPr>
                                       <w:rFonts w:cs="Tahoma"/>
@@ -10491,115 +9657,7 @@
                                       <w:sz w:val="16"/>
                                       <w:szCs w:val="18"/>
                                     </w:rPr>
-                                    <w:t>Liên</w:t>
-                                  </w:r>
-                                  <w:proofErr w:type="spellEnd"/>
-                                  <w:r>
-                                    <w:rPr>
-                                      <w:rFonts w:cs="Tahoma"/>
-                                      <w:b/>
-                                      <w:color w:val="000000"/>
-                                      <w:spacing w:val="-2"/>
-                                      <w:sz w:val="16"/>
-                                      <w:szCs w:val="18"/>
-                                    </w:rPr>
-                                    <w:t xml:space="preserve"> </w:t>
-                                  </w:r>
-                                  <w:proofErr w:type="spellStart"/>
-                                  <w:r>
-                                    <w:rPr>
-                                      <w:rFonts w:cs="Tahoma"/>
-                                      <w:b/>
-                                      <w:color w:val="000000"/>
-                                      <w:spacing w:val="-2"/>
-                                      <w:sz w:val="16"/>
-                                      <w:szCs w:val="18"/>
-                                    </w:rPr>
-                                    <w:t>kết</w:t>
-                                  </w:r>
-                                  <w:proofErr w:type="spellEnd"/>
-                                  <w:r>
-                                    <w:rPr>
-                                      <w:rFonts w:cs="Tahoma"/>
-                                      <w:b/>
-                                      <w:color w:val="000000"/>
-                                      <w:spacing w:val="-2"/>
-                                      <w:sz w:val="16"/>
-                                      <w:szCs w:val="18"/>
-                                    </w:rPr>
-                                    <w:t xml:space="preserve"> </w:t>
-                                  </w:r>
-                                  <w:proofErr w:type="spellStart"/>
-                                  <w:r>
-                                    <w:rPr>
-                                      <w:rFonts w:cs="Tahoma"/>
-                                      <w:b/>
-                                      <w:color w:val="000000"/>
-                                      <w:spacing w:val="-2"/>
-                                      <w:sz w:val="16"/>
-                                      <w:szCs w:val="18"/>
-                                    </w:rPr>
-                                    <w:t>các</w:t>
-                                  </w:r>
-                                  <w:proofErr w:type="spellEnd"/>
-                                  <w:r>
-                                    <w:rPr>
-                                      <w:rFonts w:cs="Tahoma"/>
-                                      <w:b/>
-                                      <w:color w:val="000000"/>
-                                      <w:spacing w:val="-2"/>
-                                      <w:sz w:val="16"/>
-                                      <w:szCs w:val="18"/>
-                                    </w:rPr>
-                                    <w:t xml:space="preserve"> </w:t>
-                                  </w:r>
-                                  <w:proofErr w:type="spellStart"/>
-                                  <w:r>
-                                    <w:rPr>
-                                      <w:rFonts w:cs="Tahoma"/>
-                                      <w:b/>
-                                      <w:color w:val="000000"/>
-                                      <w:spacing w:val="-2"/>
-                                      <w:sz w:val="16"/>
-                                      <w:szCs w:val="18"/>
-                                    </w:rPr>
-                                    <w:t>bảng</w:t>
-                                  </w:r>
-                                  <w:proofErr w:type="spellEnd"/>
-                                  <w:r>
-                                    <w:rPr>
-                                      <w:rFonts w:cs="Tahoma"/>
-                                      <w:b/>
-                                      <w:color w:val="000000"/>
-                                      <w:spacing w:val="-2"/>
-                                      <w:sz w:val="16"/>
-                                      <w:szCs w:val="18"/>
-                                    </w:rPr>
-                                    <w:t xml:space="preserve"> </w:t>
-                                  </w:r>
-                                  <w:proofErr w:type="spellStart"/>
-                                  <w:r>
-                                    <w:rPr>
-                                      <w:rFonts w:cs="Tahoma"/>
-                                      <w:b/>
-                                      <w:color w:val="000000"/>
-                                      <w:spacing w:val="-2"/>
-                                      <w:sz w:val="16"/>
-                                      <w:szCs w:val="18"/>
-                                    </w:rPr>
-                                    <w:t>của</w:t>
-                                  </w:r>
-                                  <w:proofErr w:type="spellEnd"/>
-                                  <w:r>
-                                    <w:rPr>
-                                      <w:rFonts w:cs="Tahoma"/>
-                                      <w:b/>
-                                      <w:color w:val="000000"/>
-                                      <w:spacing w:val="-2"/>
-                                      <w:sz w:val="16"/>
-                                      <w:szCs w:val="18"/>
-                                    </w:rPr>
-                                    <w:t xml:space="preserve"> 1 CSDL</w:t>
+                                    <w:t>Liên kết các bảng của 1 CSDL</w:t>
                                   </w:r>
                                 </w:p>
                                 <w:p>
@@ -10692,7 +9750,6 @@
                                         <w:szCs w:val="18"/>
                                       </w:rPr>
                                     </w:pPr>
-                                    <w:proofErr w:type="spellStart"/>
                                     <w:r>
                                       <w:rPr>
                                         <w:rFonts w:cs="Tahoma"/>
@@ -10700,49 +9757,8 @@
                                         <w:sz w:val="18"/>
                                         <w:szCs w:val="18"/>
                                       </w:rPr>
-                                      <w:t>Xác</w:t>
+                                      <w:t>Xác định khóa</w:t>
                                     </w:r>
-                                    <w:proofErr w:type="spellEnd"/>
-                                    <w:r>
-                                      <w:rPr>
-                                        <w:rFonts w:cs="Tahoma"/>
-                                        <w:b/>
-                                        <w:sz w:val="18"/>
-                                        <w:szCs w:val="18"/>
-                                      </w:rPr>
-                                      <w:t xml:space="preserve"> </w:t>
-                                    </w:r>
-                                    <w:proofErr w:type="spellStart"/>
-                                    <w:r>
-                                      <w:rPr>
-                                        <w:rFonts w:cs="Tahoma"/>
-                                        <w:b/>
-                                        <w:sz w:val="18"/>
-                                        <w:szCs w:val="18"/>
-                                      </w:rPr>
-                                      <w:t>định</w:t>
-                                    </w:r>
-                                    <w:proofErr w:type="spellEnd"/>
-                                    <w:r>
-                                      <w:rPr>
-                                        <w:rFonts w:cs="Tahoma"/>
-                                        <w:b/>
-                                        <w:sz w:val="18"/>
-                                        <w:szCs w:val="18"/>
-                                      </w:rPr>
-                                      <w:t xml:space="preserve"> </w:t>
-                                    </w:r>
-                                    <w:proofErr w:type="spellStart"/>
-                                    <w:r>
-                                      <w:rPr>
-                                        <w:rFonts w:cs="Tahoma"/>
-                                        <w:b/>
-                                        <w:sz w:val="18"/>
-                                        <w:szCs w:val="18"/>
-                                      </w:rPr>
-                                      <w:t>khóa</w:t>
-                                    </w:r>
-                                    <w:proofErr w:type="spellEnd"/>
                                   </w:p>
                                   <w:p>
                                     <w:pPr>
@@ -10821,7 +9837,6 @@
                                         <w:szCs w:val="18"/>
                                       </w:rPr>
                                     </w:pPr>
-                                    <w:proofErr w:type="spellStart"/>
                                     <w:r>
                                       <w:rPr>
                                         <w:rFonts w:cs="Tahoma"/>
@@ -10829,49 +9844,8 @@
                                         <w:sz w:val="18"/>
                                         <w:szCs w:val="18"/>
                                       </w:rPr>
-                                      <w:t>Liên</w:t>
+                                      <w:t>Liên kết bảng</w:t>
                                     </w:r>
-                                    <w:proofErr w:type="spellEnd"/>
-                                    <w:r>
-                                      <w:rPr>
-                                        <w:rFonts w:cs="Tahoma"/>
-                                        <w:b/>
-                                        <w:sz w:val="18"/>
-                                        <w:szCs w:val="18"/>
-                                      </w:rPr>
-                                      <w:t xml:space="preserve"> </w:t>
-                                    </w:r>
-                                    <w:proofErr w:type="spellStart"/>
-                                    <w:r>
-                                      <w:rPr>
-                                        <w:rFonts w:cs="Tahoma"/>
-                                        <w:b/>
-                                        <w:sz w:val="18"/>
-                                        <w:szCs w:val="18"/>
-                                      </w:rPr>
-                                      <w:t>kết</w:t>
-                                    </w:r>
-                                    <w:proofErr w:type="spellEnd"/>
-                                    <w:r>
-                                      <w:rPr>
-                                        <w:rFonts w:cs="Tahoma"/>
-                                        <w:b/>
-                                        <w:sz w:val="18"/>
-                                        <w:szCs w:val="18"/>
-                                      </w:rPr>
-                                      <w:t xml:space="preserve"> </w:t>
-                                    </w:r>
-                                    <w:proofErr w:type="spellStart"/>
-                                    <w:r>
-                                      <w:rPr>
-                                        <w:rFonts w:cs="Tahoma"/>
-                                        <w:b/>
-                                        <w:sz w:val="18"/>
-                                        <w:szCs w:val="18"/>
-                                      </w:rPr>
-                                      <w:t>bảng</w:t>
-                                    </w:r>
-                                    <w:proofErr w:type="spellEnd"/>
                                   </w:p>
                                   <w:p>
                                     <w:pPr>
@@ -11061,7 +10035,6 @@
                                       <w:szCs w:val="18"/>
                                     </w:rPr>
                                   </w:pPr>
-                                  <w:proofErr w:type="spellStart"/>
                                   <w:r>
                                     <w:rPr>
                                       <w:rFonts w:cs="Tahoma"/>
@@ -11071,67 +10044,7 @@
                                       <w:sz w:val="18"/>
                                       <w:szCs w:val="18"/>
                                     </w:rPr>
-                                    <w:t>Liên</w:t>
-                                  </w:r>
-                                  <w:proofErr w:type="spellEnd"/>
-                                  <w:r>
-                                    <w:rPr>
-                                      <w:rFonts w:cs="Tahoma"/>
-                                      <w:b/>
-                                      <w:color w:val="000000"/>
-                                      <w:spacing w:val="-2"/>
-                                      <w:sz w:val="18"/>
-                                      <w:szCs w:val="18"/>
-                                    </w:rPr>
-                                    <w:t xml:space="preserve"> </w:t>
-                                  </w:r>
-                                  <w:proofErr w:type="spellStart"/>
-                                  <w:r>
-                                    <w:rPr>
-                                      <w:rFonts w:cs="Tahoma"/>
-                                      <w:b/>
-                                      <w:color w:val="000000"/>
-                                      <w:spacing w:val="-2"/>
-                                      <w:sz w:val="18"/>
-                                      <w:szCs w:val="18"/>
-                                    </w:rPr>
-                                    <w:t>kết</w:t>
-                                  </w:r>
-                                  <w:proofErr w:type="spellEnd"/>
-                                  <w:r>
-                                    <w:rPr>
-                                      <w:rFonts w:cs="Tahoma"/>
-                                      <w:b/>
-                                      <w:color w:val="000000"/>
-                                      <w:spacing w:val="-2"/>
-                                      <w:sz w:val="18"/>
-                                      <w:szCs w:val="18"/>
-                                    </w:rPr>
-                                    <w:t xml:space="preserve"> </w:t>
-                                  </w:r>
-                                  <w:proofErr w:type="spellStart"/>
-                                  <w:r>
-                                    <w:rPr>
-                                      <w:rFonts w:cs="Tahoma"/>
-                                      <w:b/>
-                                      <w:color w:val="000000"/>
-                                      <w:spacing w:val="-2"/>
-                                      <w:sz w:val="18"/>
-                                      <w:szCs w:val="18"/>
-                                    </w:rPr>
-                                    <w:t>các</w:t>
-                                  </w:r>
-                                  <w:proofErr w:type="spellEnd"/>
-                                  <w:r>
-                                    <w:rPr>
-                                      <w:rFonts w:cs="Tahoma"/>
-                                      <w:b/>
-                                      <w:color w:val="000000"/>
-                                      <w:spacing w:val="-2"/>
-                                      <w:sz w:val="18"/>
-                                      <w:szCs w:val="18"/>
-                                    </w:rPr>
-                                    <w:t xml:space="preserve"> CSDL</w:t>
+                                    <w:t>Liên kết các CSDL</w:t>
                                   </w:r>
                                 </w:p>
                                 <w:p>
@@ -11224,7 +10137,6 @@
                                         <w:szCs w:val="18"/>
                                       </w:rPr>
                                     </w:pPr>
-                                    <w:proofErr w:type="spellStart"/>
                                     <w:r>
                                       <w:rPr>
                                         <w:rFonts w:cs="Tahoma"/>
@@ -11232,89 +10144,8 @@
                                         <w:sz w:val="18"/>
                                         <w:szCs w:val="18"/>
                                       </w:rPr>
-                                      <w:t>Xác</w:t>
+                                      <w:t>Xác định cách liên kết</w:t>
                                     </w:r>
-                                    <w:proofErr w:type="spellEnd"/>
-                                    <w:r>
-                                      <w:rPr>
-                                        <w:rFonts w:cs="Tahoma"/>
-                                        <w:b/>
-                                        <w:sz w:val="18"/>
-                                        <w:szCs w:val="18"/>
-                                      </w:rPr>
-                                      <w:t xml:space="preserve"> </w:t>
-                                    </w:r>
-                                    <w:proofErr w:type="spellStart"/>
-                                    <w:r>
-                                      <w:rPr>
-                                        <w:rFonts w:cs="Tahoma"/>
-                                        <w:b/>
-                                        <w:sz w:val="18"/>
-                                        <w:szCs w:val="18"/>
-                                      </w:rPr>
-                                      <w:t>định</w:t>
-                                    </w:r>
-                                    <w:proofErr w:type="spellEnd"/>
-                                    <w:r>
-                                      <w:rPr>
-                                        <w:rFonts w:cs="Tahoma"/>
-                                        <w:b/>
-                                        <w:sz w:val="18"/>
-                                        <w:szCs w:val="18"/>
-                                      </w:rPr>
-                                      <w:t xml:space="preserve"> </w:t>
-                                    </w:r>
-                                    <w:proofErr w:type="spellStart"/>
-                                    <w:r>
-                                      <w:rPr>
-                                        <w:rFonts w:cs="Tahoma"/>
-                                        <w:b/>
-                                        <w:sz w:val="18"/>
-                                        <w:szCs w:val="18"/>
-                                      </w:rPr>
-                                      <w:t>cách</w:t>
-                                    </w:r>
-                                    <w:proofErr w:type="spellEnd"/>
-                                    <w:r>
-                                      <w:rPr>
-                                        <w:rFonts w:cs="Tahoma"/>
-                                        <w:b/>
-                                        <w:sz w:val="18"/>
-                                        <w:szCs w:val="18"/>
-                                      </w:rPr>
-                                      <w:t xml:space="preserve"> </w:t>
-                                    </w:r>
-                                    <w:proofErr w:type="spellStart"/>
-                                    <w:r>
-                                      <w:rPr>
-                                        <w:rFonts w:cs="Tahoma"/>
-                                        <w:b/>
-                                        <w:sz w:val="18"/>
-                                        <w:szCs w:val="18"/>
-                                      </w:rPr>
-                                      <w:t>liên</w:t>
-                                    </w:r>
-                                    <w:proofErr w:type="spellEnd"/>
-                                    <w:r>
-                                      <w:rPr>
-                                        <w:rFonts w:cs="Tahoma"/>
-                                        <w:b/>
-                                        <w:sz w:val="18"/>
-                                        <w:szCs w:val="18"/>
-                                      </w:rPr>
-                                      <w:t xml:space="preserve"> </w:t>
-                                    </w:r>
-                                    <w:proofErr w:type="spellStart"/>
-                                    <w:r>
-                                      <w:rPr>
-                                        <w:rFonts w:cs="Tahoma"/>
-                                        <w:b/>
-                                        <w:sz w:val="18"/>
-                                        <w:szCs w:val="18"/>
-                                      </w:rPr>
-                                      <w:t>kết</w:t>
-                                    </w:r>
-                                    <w:proofErr w:type="spellEnd"/>
                                   </w:p>
                                   <w:p>
                                     <w:pPr>
@@ -11393,7 +10224,6 @@
                                         <w:szCs w:val="18"/>
                                       </w:rPr>
                                     </w:pPr>
-                                    <w:proofErr w:type="spellStart"/>
                                     <w:r>
                                       <w:rPr>
                                         <w:rFonts w:cs="Tahoma"/>
@@ -11401,29 +10231,8 @@
                                         <w:sz w:val="18"/>
                                         <w:szCs w:val="18"/>
                                       </w:rPr>
-                                      <w:t>Liên</w:t>
+                                      <w:t>Liên kết</w:t>
                                     </w:r>
-                                    <w:proofErr w:type="spellEnd"/>
-                                    <w:r>
-                                      <w:rPr>
-                                        <w:rFonts w:cs="Tahoma"/>
-                                        <w:b/>
-                                        <w:sz w:val="18"/>
-                                        <w:szCs w:val="18"/>
-                                      </w:rPr>
-                                      <w:t xml:space="preserve"> </w:t>
-                                    </w:r>
-                                    <w:proofErr w:type="spellStart"/>
-                                    <w:r>
-                                      <w:rPr>
-                                        <w:rFonts w:cs="Tahoma"/>
-                                        <w:b/>
-                                        <w:sz w:val="18"/>
-                                        <w:szCs w:val="18"/>
-                                      </w:rPr>
-                                      <w:t>kết</w:t>
-                                    </w:r>
-                                    <w:proofErr w:type="spellEnd"/>
                                   </w:p>
                                   <w:p>
                                     <w:pPr>
@@ -11751,7 +10560,6 @@
                                       <w:szCs w:val="18"/>
                                     </w:rPr>
                                   </w:pPr>
-                                  <w:proofErr w:type="spellStart"/>
                                   <w:r>
                                     <w:rPr>
                                       <w:rFonts w:cs="Tahoma"/>
@@ -11761,67 +10569,7 @@
                                       <w:sz w:val="18"/>
                                       <w:szCs w:val="18"/>
                                     </w:rPr>
-                                    <w:t>Thiết</w:t>
-                                  </w:r>
-                                  <w:proofErr w:type="spellEnd"/>
-                                  <w:r>
-                                    <w:rPr>
-                                      <w:rFonts w:cs="Tahoma"/>
-                                      <w:b/>
-                                      <w:color w:val="000000"/>
-                                      <w:spacing w:val="-2"/>
-                                      <w:sz w:val="18"/>
-                                      <w:szCs w:val="18"/>
-                                    </w:rPr>
-                                    <w:t xml:space="preserve"> </w:t>
-                                  </w:r>
-                                  <w:proofErr w:type="spellStart"/>
-                                  <w:r>
-                                    <w:rPr>
-                                      <w:rFonts w:cs="Tahoma"/>
-                                      <w:b/>
-                                      <w:color w:val="000000"/>
-                                      <w:spacing w:val="-2"/>
-                                      <w:sz w:val="18"/>
-                                      <w:szCs w:val="18"/>
-                                    </w:rPr>
-                                    <w:t>kế</w:t>
-                                  </w:r>
-                                  <w:proofErr w:type="spellEnd"/>
-                                  <w:r>
-                                    <w:rPr>
-                                      <w:rFonts w:cs="Tahoma"/>
-                                      <w:b/>
-                                      <w:color w:val="000000"/>
-                                      <w:spacing w:val="-2"/>
-                                      <w:sz w:val="18"/>
-                                      <w:szCs w:val="18"/>
-                                    </w:rPr>
-                                    <w:t xml:space="preserve"> </w:t>
-                                  </w:r>
-                                  <w:proofErr w:type="spellStart"/>
-                                  <w:r>
-                                    <w:rPr>
-                                      <w:rFonts w:cs="Tahoma"/>
-                                      <w:b/>
-                                      <w:color w:val="000000"/>
-                                      <w:spacing w:val="-2"/>
-                                      <w:sz w:val="18"/>
-                                      <w:szCs w:val="18"/>
-                                    </w:rPr>
-                                    <w:t>bảng</w:t>
-                                  </w:r>
-                                  <w:proofErr w:type="spellEnd"/>
-                                  <w:r>
-                                    <w:rPr>
-                                      <w:rFonts w:cs="Tahoma"/>
-                                      <w:b/>
-                                      <w:color w:val="000000"/>
-                                      <w:spacing w:val="-2"/>
-                                      <w:sz w:val="18"/>
-                                      <w:szCs w:val="18"/>
-                                    </w:rPr>
-                                    <w:t xml:space="preserve"> CSDL</w:t>
+                                    <w:t>Thiết kế bảng CSDL</w:t>
                                   </w:r>
                                 </w:p>
                                 <w:p>
@@ -11915,7 +10663,6 @@
                                         <w:szCs w:val="18"/>
                                       </w:rPr>
                                     </w:pPr>
-                                    <w:proofErr w:type="spellStart"/>
                                     <w:r>
                                       <w:rPr>
                                         <w:rFonts w:cs="Tahoma"/>
@@ -11923,89 +10670,8 @@
                                         <w:sz w:val="18"/>
                                         <w:szCs w:val="18"/>
                                       </w:rPr>
-                                      <w:t>Xác</w:t>
+                                      <w:t>Xác định số lượng bảng</w:t>
                                     </w:r>
-                                    <w:proofErr w:type="spellEnd"/>
-                                    <w:r>
-                                      <w:rPr>
-                                        <w:rFonts w:cs="Tahoma"/>
-                                        <w:b/>
-                                        <w:sz w:val="18"/>
-                                        <w:szCs w:val="18"/>
-                                      </w:rPr>
-                                      <w:t xml:space="preserve"> </w:t>
-                                    </w:r>
-                                    <w:proofErr w:type="spellStart"/>
-                                    <w:r>
-                                      <w:rPr>
-                                        <w:rFonts w:cs="Tahoma"/>
-                                        <w:b/>
-                                        <w:sz w:val="18"/>
-                                        <w:szCs w:val="18"/>
-                                      </w:rPr>
-                                      <w:t>định</w:t>
-                                    </w:r>
-                                    <w:proofErr w:type="spellEnd"/>
-                                    <w:r>
-                                      <w:rPr>
-                                        <w:rFonts w:cs="Tahoma"/>
-                                        <w:b/>
-                                        <w:sz w:val="18"/>
-                                        <w:szCs w:val="18"/>
-                                      </w:rPr>
-                                      <w:t xml:space="preserve"> </w:t>
-                                    </w:r>
-                                    <w:proofErr w:type="spellStart"/>
-                                    <w:r>
-                                      <w:rPr>
-                                        <w:rFonts w:cs="Tahoma"/>
-                                        <w:b/>
-                                        <w:sz w:val="18"/>
-                                        <w:szCs w:val="18"/>
-                                      </w:rPr>
-                                      <w:t>số</w:t>
-                                    </w:r>
-                                    <w:proofErr w:type="spellEnd"/>
-                                    <w:r>
-                                      <w:rPr>
-                                        <w:rFonts w:cs="Tahoma"/>
-                                        <w:b/>
-                                        <w:sz w:val="18"/>
-                                        <w:szCs w:val="18"/>
-                                      </w:rPr>
-                                      <w:t xml:space="preserve"> </w:t>
-                                    </w:r>
-                                    <w:proofErr w:type="spellStart"/>
-                                    <w:r>
-                                      <w:rPr>
-                                        <w:rFonts w:cs="Tahoma"/>
-                                        <w:b/>
-                                        <w:sz w:val="18"/>
-                                        <w:szCs w:val="18"/>
-                                      </w:rPr>
-                                      <w:t>lượng</w:t>
-                                    </w:r>
-                                    <w:proofErr w:type="spellEnd"/>
-                                    <w:r>
-                                      <w:rPr>
-                                        <w:rFonts w:cs="Tahoma"/>
-                                        <w:b/>
-                                        <w:sz w:val="18"/>
-                                        <w:szCs w:val="18"/>
-                                      </w:rPr>
-                                      <w:t xml:space="preserve"> </w:t>
-                                    </w:r>
-                                    <w:proofErr w:type="spellStart"/>
-                                    <w:r>
-                                      <w:rPr>
-                                        <w:rFonts w:cs="Tahoma"/>
-                                        <w:b/>
-                                        <w:sz w:val="18"/>
-                                        <w:szCs w:val="18"/>
-                                      </w:rPr>
-                                      <w:t>bảng</w:t>
-                                    </w:r>
-                                    <w:proofErr w:type="spellEnd"/>
                                   </w:p>
                                   <w:p>
                                     <w:pPr>
@@ -12084,7 +10750,6 @@
                                         <w:szCs w:val="18"/>
                                       </w:rPr>
                                     </w:pPr>
-                                    <w:proofErr w:type="spellStart"/>
                                     <w:r>
                                       <w:rPr>
                                         <w:rFonts w:cs="Tahoma"/>
@@ -12092,129 +10757,8 @@
                                         <w:sz w:val="16"/>
                                         <w:szCs w:val="18"/>
                                       </w:rPr>
-                                      <w:t>Xác</w:t>
+                                      <w:t>Xác định các trường của mỗi bảng</w:t>
                                     </w:r>
-                                    <w:proofErr w:type="spellEnd"/>
-                                    <w:r>
-                                      <w:rPr>
-                                        <w:rFonts w:cs="Tahoma"/>
-                                        <w:b/>
-                                        <w:sz w:val="16"/>
-                                        <w:szCs w:val="18"/>
-                                      </w:rPr>
-                                      <w:t xml:space="preserve"> </w:t>
-                                    </w:r>
-                                    <w:proofErr w:type="spellStart"/>
-                                    <w:r>
-                                      <w:rPr>
-                                        <w:rFonts w:cs="Tahoma"/>
-                                        <w:b/>
-                                        <w:sz w:val="16"/>
-                                        <w:szCs w:val="18"/>
-                                      </w:rPr>
-                                      <w:t>định</w:t>
-                                    </w:r>
-                                    <w:proofErr w:type="spellEnd"/>
-                                    <w:r>
-                                      <w:rPr>
-                                        <w:rFonts w:cs="Tahoma"/>
-                                        <w:b/>
-                                        <w:sz w:val="16"/>
-                                        <w:szCs w:val="18"/>
-                                      </w:rPr>
-                                      <w:t xml:space="preserve"> </w:t>
-                                    </w:r>
-                                    <w:proofErr w:type="spellStart"/>
-                                    <w:r>
-                                      <w:rPr>
-                                        <w:rFonts w:cs="Tahoma"/>
-                                        <w:b/>
-                                        <w:sz w:val="16"/>
-                                        <w:szCs w:val="18"/>
-                                      </w:rPr>
-                                      <w:t>các</w:t>
-                                    </w:r>
-                                    <w:proofErr w:type="spellEnd"/>
-                                    <w:r>
-                                      <w:rPr>
-                                        <w:rFonts w:cs="Tahoma"/>
-                                        <w:b/>
-                                        <w:sz w:val="16"/>
-                                        <w:szCs w:val="18"/>
-                                      </w:rPr>
-                                      <w:t xml:space="preserve"> </w:t>
-                                    </w:r>
-                                    <w:proofErr w:type="spellStart"/>
-                                    <w:r>
-                                      <w:rPr>
-                                        <w:rFonts w:cs="Tahoma"/>
-                                        <w:b/>
-                                        <w:sz w:val="16"/>
-                                        <w:szCs w:val="18"/>
-                                      </w:rPr>
-                                      <w:t>trường</w:t>
-                                    </w:r>
-                                    <w:proofErr w:type="spellEnd"/>
-                                    <w:r>
-                                      <w:rPr>
-                                        <w:rFonts w:cs="Tahoma"/>
-                                        <w:b/>
-                                        <w:sz w:val="16"/>
-                                        <w:szCs w:val="18"/>
-                                      </w:rPr>
-                                      <w:t xml:space="preserve"> </w:t>
-                                    </w:r>
-                                    <w:proofErr w:type="spellStart"/>
-                                    <w:r>
-                                      <w:rPr>
-                                        <w:rFonts w:cs="Tahoma"/>
-                                        <w:b/>
-                                        <w:sz w:val="16"/>
-                                        <w:szCs w:val="18"/>
-                                      </w:rPr>
-                                      <w:t>của</w:t>
-                                    </w:r>
-                                    <w:proofErr w:type="spellEnd"/>
-                                    <w:r>
-                                      <w:rPr>
-                                        <w:rFonts w:cs="Tahoma"/>
-                                        <w:b/>
-                                        <w:sz w:val="16"/>
-                                        <w:szCs w:val="18"/>
-                                      </w:rPr>
-                                      <w:t xml:space="preserve"> </w:t>
-                                    </w:r>
-                                    <w:proofErr w:type="spellStart"/>
-                                    <w:r>
-                                      <w:rPr>
-                                        <w:rFonts w:cs="Tahoma"/>
-                                        <w:b/>
-                                        <w:sz w:val="16"/>
-                                        <w:szCs w:val="18"/>
-                                      </w:rPr>
-                                      <w:t>mỗi</w:t>
-                                    </w:r>
-                                    <w:proofErr w:type="spellEnd"/>
-                                    <w:r>
-                                      <w:rPr>
-                                        <w:rFonts w:cs="Tahoma"/>
-                                        <w:b/>
-                                        <w:sz w:val="16"/>
-                                        <w:szCs w:val="18"/>
-                                      </w:rPr>
-                                      <w:t xml:space="preserve"> </w:t>
-                                    </w:r>
-                                    <w:proofErr w:type="spellStart"/>
-                                    <w:r>
-                                      <w:rPr>
-                                        <w:rFonts w:cs="Tahoma"/>
-                                        <w:b/>
-                                        <w:sz w:val="16"/>
-                                        <w:szCs w:val="18"/>
-                                      </w:rPr>
-                                      <w:t>bảng</w:t>
-                                    </w:r>
-                                    <w:proofErr w:type="spellEnd"/>
                                   </w:p>
                                   <w:p>
                                     <w:pPr>
@@ -12293,7 +10837,6 @@
                                         <w:szCs w:val="18"/>
                                       </w:rPr>
                                     </w:pPr>
-                                    <w:proofErr w:type="spellStart"/>
                                     <w:r>
                                       <w:rPr>
                                         <w:rFonts w:cs="Tahoma"/>
@@ -12301,29 +10844,8 @@
                                         <w:sz w:val="18"/>
                                         <w:szCs w:val="18"/>
                                       </w:rPr>
-                                      <w:t>Tạo</w:t>
+                                      <w:t>Tạo bảng</w:t>
                                     </w:r>
-                                    <w:proofErr w:type="spellEnd"/>
-                                    <w:r>
-                                      <w:rPr>
-                                        <w:rFonts w:cs="Tahoma"/>
-                                        <w:b/>
-                                        <w:sz w:val="18"/>
-                                        <w:szCs w:val="18"/>
-                                      </w:rPr>
-                                      <w:t xml:space="preserve"> </w:t>
-                                    </w:r>
-                                    <w:proofErr w:type="spellStart"/>
-                                    <w:r>
-                                      <w:rPr>
-                                        <w:rFonts w:cs="Tahoma"/>
-                                        <w:b/>
-                                        <w:sz w:val="18"/>
-                                        <w:szCs w:val="18"/>
-                                      </w:rPr>
-                                      <w:t>bảng</w:t>
-                                    </w:r>
-                                    <w:proofErr w:type="spellEnd"/>
                                   </w:p>
                                   <w:p>
                                     <w:pPr>
@@ -15119,7 +13641,7 @@
                     <pic:cNvPicPr/>
                   </pic:nvPicPr>
                   <pic:blipFill>
-                    <a:blip r:embed="rId22">
+                    <a:blip r:embed="rId23">
                       <a:extLst>
                         <a:ext uri="{28A0092B-C50C-407E-A947-70E740481C1C}">
                           <a14:useLocalDpi xmlns:a14="http://schemas.microsoft.com/office/drawing/2010/main" val="0"/>
@@ -19086,8 +17608,6 @@
       <w:pPr>
         <w:pStyle w:val="Heading1"/>
       </w:pPr>
-      <w:bookmarkStart w:id="21" w:name="_GoBack"/>
-      <w:bookmarkEnd w:id="21"/>
       <w:proofErr w:type="spellStart"/>
       <w:r>
         <w:t>Phân</w:t>
@@ -19251,7 +17771,7 @@
                     <pic:cNvPicPr/>
                   </pic:nvPicPr>
                   <pic:blipFill>
-                    <a:blip r:embed="rId23">
+                    <a:blip r:embed="rId24">
                       <a:extLst>
                         <a:ext uri="{28A0092B-C50C-407E-A947-70E740481C1C}">
                           <a14:useLocalDpi xmlns:a14="http://schemas.microsoft.com/office/drawing/2010/main" val="0"/>
@@ -19408,7 +17928,7 @@
         </w:rPr>
         <w:t xml:space="preserve">là một dịch vụ được quản lý giúp bạn dễ dàng thiết lập, vận hành và thay đổi quy mô </w:t>
       </w:r>
-      <w:hyperlink r:id="rId24">
+      <w:hyperlink r:id="rId25">
         <w:r>
           <w:rPr>
             <w:rStyle w:val="Hyperlink"/>
@@ -19430,7 +17950,7 @@
         </w:rPr>
         <w:t xml:space="preserve"> trên </w:t>
       </w:r>
-      <w:hyperlink r:id="rId25">
+      <w:hyperlink r:id="rId26">
         <w:r>
           <w:rPr>
             <w:rStyle w:val="Hyperlink"/>
@@ -19649,7 +18169,7 @@
                     <pic:cNvPicPr/>
                   </pic:nvPicPr>
                   <pic:blipFill>
-                    <a:blip r:embed="rId26">
+                    <a:blip r:embed="rId27">
                       <a:extLst>
                         <a:ext uri="{28A0092B-C50C-407E-A947-70E740481C1C}">
                           <a14:useLocalDpi xmlns:a14="http://schemas.microsoft.com/office/drawing/2010/main" val="0"/>
@@ -19742,10 +18262,10 @@
                     <pic:cNvPicPr/>
                   </pic:nvPicPr>
                   <pic:blipFill>
-                    <a:blip r:embed="rId27">
+                    <a:blip r:embed="rId28">
                       <a:extLst>
                         <a:ext uri="{FF2B5EF4-FFF2-40B4-BE49-F238E27FC236}">
-                          <a16:creationId xmlns:a16="http://schemas.microsoft.com/office/drawing/2014/main" xmlns:a14="http://schemas.microsoft.com/office/drawing/2010/main" xmlns:w="http://schemas.openxmlformats.org/wordprocessingml/2006/main" xmlns:w10="urn:schemas-microsoft-com:office:word" xmlns:v="urn:schemas-microsoft-com:vml" xmlns:o="urn:schemas-microsoft-com:office:office" xmlns="" id="{128A5B27-50AC-46E6-83ED-C82672171DA9}"/>
+                          <a16:creationId xmlns="" xmlns:o="urn:schemas-microsoft-com:office:office" xmlns:v="urn:schemas-microsoft-com:vml" xmlns:w10="urn:schemas-microsoft-com:office:word" xmlns:w="http://schemas.openxmlformats.org/wordprocessingml/2006/main" xmlns:a14="http://schemas.microsoft.com/office/drawing/2010/main" xmlns:a16="http://schemas.microsoft.com/office/drawing/2014/main" id="{128A5B27-50AC-46E6-83ED-C82672171DA9}"/>
                         </a:ext>
                       </a:extLst>
                     </a:blip>
@@ -19780,7 +18300,7 @@
       <w:pPr>
         <w:pStyle w:val="Heading1"/>
       </w:pPr>
-      <w:bookmarkStart w:id="22" w:name="_Toc25660403"/>
+      <w:bookmarkStart w:id="21" w:name="_Toc25660403"/>
       <w:proofErr w:type="spellStart"/>
       <w:r>
         <w:t>Giám</w:t>
@@ -19809,14 +18329,14 @@
       <w:r>
         <w:t>án</w:t>
       </w:r>
-      <w:bookmarkEnd w:id="22"/>
+      <w:bookmarkEnd w:id="21"/>
       <w:proofErr w:type="spellEnd"/>
     </w:p>
     <w:p>
       <w:pPr>
         <w:pStyle w:val="Heading2"/>
       </w:pPr>
-      <w:bookmarkStart w:id="23" w:name="_Toc25660404"/>
+      <w:bookmarkStart w:id="22" w:name="_Toc25660404"/>
       <w:proofErr w:type="spellStart"/>
       <w:r>
         <w:t>Trả</w:t>
@@ -19845,7 +18365,7 @@
       <w:r>
         <w:t>hỏi</w:t>
       </w:r>
-      <w:bookmarkEnd w:id="23"/>
+      <w:bookmarkEnd w:id="22"/>
       <w:proofErr w:type="spellEnd"/>
     </w:p>
     <w:p>
@@ -20031,26 +18551,36 @@
         <w:pStyle w:val="ListParagraph"/>
         <w:ind w:left="720"/>
         <w:rPr>
+          <w:rFonts w:eastAsia="Tahoma" w:cs="Tahoma"/>
+          <w:noProof/>
+        </w:rPr>
+      </w:pPr>
+      <w:r>
+        <w:rPr>
+          <w:rFonts w:eastAsia="Tahoma" w:cs="Tahoma"/>
+          <w:noProof/>
+          <w:lang w:val="vi-VN"/>
+        </w:rPr>
+        <w:t xml:space="preserve">Nhóm quản lý sẽ trả lời: Các trao đổi thường ngày các anh có thể trao đổi với qua kênh skype của dự án. Với các vấn đề cụ thể và cấp thiết hơn thì </w:t>
+      </w:r>
+      <w:r>
+        <w:rPr>
+          <w:rFonts w:eastAsia="Tahoma" w:cs="Tahoma"/>
+          <w:noProof/>
+        </w:rPr>
+        <w:t>chúng tôi hoàn toàn có thể bố trí nhân sự làm việc trực tiếp ở công ty anh nhưng chi phí cho dự án sẽ thay đổi.</w:t>
+      </w:r>
+    </w:p>
+    <w:p>
+      <w:pPr>
+        <w:pStyle w:val="ListParagraph"/>
+        <w:ind w:left="720"/>
+        <w:rPr>
           <w:i/>
           <w:iCs/>
           <w:noProof/>
         </w:rPr>
       </w:pPr>
-      <w:r>
-        <w:rPr>
-          <w:rFonts w:eastAsia="Tahoma" w:cs="Tahoma"/>
-          <w:noProof/>
-          <w:lang w:val="vi-VN"/>
-        </w:rPr>
-        <w:t xml:space="preserve">Nhóm quản lý sẽ trả lời: Các trao đổi thường ngày các anh có thể trao đổi với qua kênh skype của dự án. Với các vấn đề cụ thể và cấp thiết hơn thì </w:t>
-      </w:r>
-      <w:r>
-        <w:rPr>
-          <w:rFonts w:eastAsia="Tahoma" w:cs="Tahoma"/>
-          <w:noProof/>
-        </w:rPr>
-        <w:t>chúng tôi hoàn toàn có thể bố trí nhân sự làm việc trực tiếp ở công ty anh nhưng chi phí cho dự án sẽ thay đổi.</w:t>
-      </w:r>
     </w:p>
     <w:p>
       <w:pPr>
@@ -20323,62 +18853,75 @@
           <w:tab w:val="right" w:leader="dot" w:pos="8780"/>
         </w:tabs>
         <w:ind w:left="720"/>
-      </w:pPr>
-      <w:proofErr w:type="spellStart"/>
-      <w:r>
-        <w:t>Nhóm</w:t>
-      </w:r>
-      <w:proofErr w:type="spellEnd"/>
-      <w:r>
-        <w:t xml:space="preserve"> </w:t>
-      </w:r>
-      <w:proofErr w:type="spellStart"/>
-      <w:r>
-        <w:t>quản</w:t>
-      </w:r>
-      <w:proofErr w:type="spellEnd"/>
-      <w:r>
-        <w:t xml:space="preserve"> </w:t>
-      </w:r>
-      <w:proofErr w:type="spellStart"/>
-      <w:r>
-        <w:t>lý</w:t>
-      </w:r>
-      <w:proofErr w:type="spellEnd"/>
-      <w:r>
-        <w:t xml:space="preserve"> </w:t>
-      </w:r>
-      <w:proofErr w:type="spellStart"/>
-      <w:r>
-        <w:t>sẽ</w:t>
-      </w:r>
-      <w:proofErr w:type="spellEnd"/>
-      <w:r>
-        <w:t xml:space="preserve"> </w:t>
-      </w:r>
-      <w:proofErr w:type="spellStart"/>
-      <w:r>
-        <w:t>trả</w:t>
-      </w:r>
-      <w:proofErr w:type="spellEnd"/>
-      <w:r>
-        <w:t xml:space="preserve"> </w:t>
-      </w:r>
-      <w:proofErr w:type="spellStart"/>
-      <w:r>
-        <w:t>lời</w:t>
-      </w:r>
-      <w:proofErr w:type="spellEnd"/>
-      <w:r>
-        <w:t xml:space="preserve">: </w:t>
-      </w:r>
-      <w:r>
         <w:rPr>
           <w:rFonts w:eastAsia="Tahoma" w:cs="Tahoma"/>
           <w:noProof/>
         </w:rPr>
+      </w:pPr>
+      <w:proofErr w:type="spellStart"/>
+      <w:r>
+        <w:t>Nhóm</w:t>
+      </w:r>
+      <w:proofErr w:type="spellEnd"/>
+      <w:r>
+        <w:t xml:space="preserve"> </w:t>
+      </w:r>
+      <w:proofErr w:type="spellStart"/>
+      <w:r>
+        <w:t>quản</w:t>
+      </w:r>
+      <w:proofErr w:type="spellEnd"/>
+      <w:r>
+        <w:t xml:space="preserve"> </w:t>
+      </w:r>
+      <w:proofErr w:type="spellStart"/>
+      <w:r>
+        <w:t>lý</w:t>
+      </w:r>
+      <w:proofErr w:type="spellEnd"/>
+      <w:r>
+        <w:t xml:space="preserve"> </w:t>
+      </w:r>
+      <w:proofErr w:type="spellStart"/>
+      <w:r>
+        <w:t>sẽ</w:t>
+      </w:r>
+      <w:proofErr w:type="spellEnd"/>
+      <w:r>
+        <w:t xml:space="preserve"> </w:t>
+      </w:r>
+      <w:proofErr w:type="spellStart"/>
+      <w:r>
+        <w:t>trả</w:t>
+      </w:r>
+      <w:proofErr w:type="spellEnd"/>
+      <w:r>
+        <w:t xml:space="preserve"> </w:t>
+      </w:r>
+      <w:proofErr w:type="spellStart"/>
+      <w:r>
+        <w:t>lời</w:t>
+      </w:r>
+      <w:proofErr w:type="spellEnd"/>
+      <w:r>
+        <w:t xml:space="preserve">: </w:t>
+      </w:r>
+      <w:r>
+        <w:rPr>
+          <w:rFonts w:eastAsia="Tahoma" w:cs="Tahoma"/>
+          <w:noProof/>
+        </w:rPr>
         <w:t>Phần mềm của chúng tôi chạy trên nền web nên có thể sử dụng ở tất cả các hệ điều hành và trình duyệt web.</w:t>
       </w:r>
+    </w:p>
+    <w:p>
+      <w:pPr>
+        <w:pStyle w:val="ListParagraph"/>
+        <w:tabs>
+          <w:tab w:val="right" w:leader="dot" w:pos="8780"/>
+        </w:tabs>
+        <w:ind w:left="720"/>
+      </w:pPr>
     </w:p>
     <w:p>
       <w:pPr>
@@ -20609,18 +19152,17 @@
     <w:p>
       <w:pPr>
         <w:pStyle w:val="ListParagraph"/>
-        <w:numPr>
-          <w:ilvl w:val="0"/>
-          <w:numId w:val="39"/>
-        </w:numPr>
         <w:tabs>
           <w:tab w:val="right" w:leader="dot" w:pos="8780"/>
         </w:tabs>
+        <w:ind w:left="720"/>
         <w:rPr>
           <w:rFonts w:eastAsia="Tahoma" w:cs="Tahoma"/>
           <w:noProof/>
         </w:rPr>
       </w:pPr>
+      <w:bookmarkStart w:id="23" w:name="_GoBack"/>
+      <w:bookmarkEnd w:id="23"/>
       <w:proofErr w:type="spellStart"/>
       <w:r>
         <w:t>Nhóm</w:t>
@@ -20715,239 +19257,83 @@
       <w:proofErr w:type="spellEnd"/>
     </w:p>
     <w:p>
-      <w:proofErr w:type="spellStart"/>
-      <w:r>
-        <w:t>Thực</w:t>
-      </w:r>
-      <w:proofErr w:type="spellEnd"/>
-      <w:r>
-        <w:t xml:space="preserve"> </w:t>
-      </w:r>
-      <w:proofErr w:type="spellStart"/>
-      <w:r>
-        <w:t>hiện</w:t>
-      </w:r>
-      <w:proofErr w:type="spellEnd"/>
-      <w:r>
-        <w:t xml:space="preserve"> </w:t>
-      </w:r>
-      <w:proofErr w:type="spellStart"/>
-      <w:r>
-        <w:t>các</w:t>
-      </w:r>
-      <w:proofErr w:type="spellEnd"/>
-      <w:r>
-        <w:t xml:space="preserve"> </w:t>
-      </w:r>
-      <w:proofErr w:type="spellStart"/>
-      <w:r>
-        <w:t>thống</w:t>
-      </w:r>
-      <w:proofErr w:type="spellEnd"/>
-      <w:r>
-        <w:t xml:space="preserve"> </w:t>
-      </w:r>
-      <w:proofErr w:type="spellStart"/>
-      <w:r>
-        <w:t>kê</w:t>
-      </w:r>
-      <w:proofErr w:type="spellEnd"/>
+      <w:bookmarkStart w:id="25" w:name="_Toc25660406"/>
+      <w:r>
+        <w:rPr>
+          <w:noProof/>
+          <w:lang w:val="vi-VN"/>
+        </w:rPr>
+        <w:t xml:space="preserve">- </w:t>
+      </w:r>
+      <w:r>
+        <w:rPr>
+          <w:noProof/>
+        </w:rPr>
+        <w:t>Số dòng code: 11000 dòng</w:t>
+      </w:r>
     </w:p>
     <w:p>
       <w:pPr>
-        <w:pStyle w:val="Heading2"/>
-      </w:pPr>
-      <w:bookmarkStart w:id="25" w:name="_Toc25660406"/>
-      <w:proofErr w:type="spellStart"/>
-      <w:r>
-        <w:t>Quản</w:t>
-      </w:r>
-      <w:proofErr w:type="spellEnd"/>
-      <w:r>
-        <w:t xml:space="preserve"> </w:t>
-      </w:r>
-      <w:proofErr w:type="spellStart"/>
-      <w:r>
-        <w:t>lý</w:t>
-      </w:r>
-      <w:proofErr w:type="spellEnd"/>
-      <w:r>
-        <w:t xml:space="preserve"> </w:t>
-      </w:r>
-      <w:proofErr w:type="spellStart"/>
-      <w:r>
-        <w:t>mã</w:t>
-      </w:r>
-      <w:proofErr w:type="spellEnd"/>
-      <w:r>
-        <w:t xml:space="preserve"> </w:t>
-      </w:r>
-      <w:proofErr w:type="spellStart"/>
-      <w:r>
-        <w:t>nguồn</w:t>
-      </w:r>
-      <w:bookmarkEnd w:id="25"/>
-      <w:proofErr w:type="spellEnd"/>
+        <w:rPr>
+          <w:noProof/>
+        </w:rPr>
+      </w:pPr>
+      <w:r>
+        <w:rPr>
+          <w:noProof/>
+          <w:lang w:val="vi-VN"/>
+        </w:rPr>
+        <w:t xml:space="preserve">- </w:t>
+      </w:r>
+      <w:r>
+        <w:rPr>
+          <w:noProof/>
+          <w:lang w:val="vi-VN"/>
+        </w:rPr>
+        <w:t>T</w:t>
+      </w:r>
+      <w:r>
+        <w:rPr>
+          <w:noProof/>
+          <w:lang w:val="vi-VN"/>
+        </w:rPr>
+        <w:t>ỷ lệ comment</w:t>
+      </w:r>
+      <w:r>
+        <w:rPr>
+          <w:noProof/>
+        </w:rPr>
+        <w:t>: 40% mỗi kloc</w:t>
+      </w:r>
     </w:p>
     <w:p>
-      <w:proofErr w:type="spellStart"/>
-      <w:r>
-        <w:t>Dựa</w:t>
-      </w:r>
-      <w:proofErr w:type="spellEnd"/>
-      <w:r>
-        <w:t xml:space="preserve"> trên </w:t>
-      </w:r>
-      <w:proofErr w:type="spellStart"/>
-      <w:r>
-        <w:t>các</w:t>
-      </w:r>
-      <w:proofErr w:type="spellEnd"/>
-      <w:r>
-        <w:t xml:space="preserve"> </w:t>
-      </w:r>
-      <w:proofErr w:type="spellStart"/>
-      <w:r>
-        <w:t>biểu</w:t>
-      </w:r>
-      <w:proofErr w:type="spellEnd"/>
-      <w:r>
-        <w:t xml:space="preserve"> </w:t>
-      </w:r>
-      <w:proofErr w:type="spellStart"/>
-      <w:r>
-        <w:t>đồ</w:t>
-      </w:r>
-      <w:proofErr w:type="spellEnd"/>
-      <w:r>
-        <w:t xml:space="preserve"> </w:t>
-      </w:r>
-      <w:proofErr w:type="spellStart"/>
-      <w:r>
-        <w:t>của</w:t>
-      </w:r>
-      <w:proofErr w:type="spellEnd"/>
-      <w:r>
-        <w:t xml:space="preserve"> Git</w:t>
-      </w:r>
-      <w:r>
-        <w:t xml:space="preserve">, </w:t>
-      </w:r>
-      <w:proofErr w:type="spellStart"/>
-      <w:r>
-        <w:t>hoặc</w:t>
-      </w:r>
-      <w:proofErr w:type="spellEnd"/>
-      <w:r>
-        <w:t xml:space="preserve"> </w:t>
-      </w:r>
-      <w:proofErr w:type="spellStart"/>
-      <w:r>
-        <w:t>các</w:t>
-      </w:r>
-      <w:proofErr w:type="spellEnd"/>
-      <w:r>
-        <w:t xml:space="preserve"> </w:t>
-      </w:r>
-      <w:proofErr w:type="spellStart"/>
-      <w:r>
-        <w:t>công</w:t>
-      </w:r>
-      <w:proofErr w:type="spellEnd"/>
-      <w:r>
-        <w:t xml:space="preserve"> </w:t>
-      </w:r>
-      <w:proofErr w:type="spellStart"/>
-      <w:r>
-        <w:t>cụ</w:t>
-      </w:r>
-      <w:proofErr w:type="spellEnd"/>
-      <w:r>
-        <w:t xml:space="preserve"> </w:t>
-      </w:r>
-      <w:proofErr w:type="spellStart"/>
-      <w:r>
-        <w:t>phân</w:t>
-      </w:r>
-      <w:proofErr w:type="spellEnd"/>
-      <w:r>
-        <w:t xml:space="preserve"> </w:t>
-      </w:r>
-      <w:proofErr w:type="spellStart"/>
-      <w:r>
-        <w:t>tích</w:t>
-      </w:r>
-      <w:proofErr w:type="spellEnd"/>
-      <w:r>
-        <w:t xml:space="preserve"> code</w:t>
-      </w:r>
-      <w:r>
-        <w:t>,</w:t>
-      </w:r>
-      <w:r>
-        <w:t xml:space="preserve"> </w:t>
-      </w:r>
-      <w:proofErr w:type="spellStart"/>
-      <w:r>
-        <w:t>xuất</w:t>
-      </w:r>
-      <w:proofErr w:type="spellEnd"/>
-      <w:r>
-        <w:t xml:space="preserve"> ra </w:t>
-      </w:r>
-      <w:r>
-        <w:t>3</w:t>
-      </w:r>
-      <w:r>
-        <w:t xml:space="preserve"> </w:t>
-      </w:r>
-      <w:proofErr w:type="spellStart"/>
-      <w:r>
-        <w:t>thông</w:t>
-      </w:r>
-      <w:proofErr w:type="spellEnd"/>
-      <w:r>
-        <w:t xml:space="preserve"> </w:t>
-      </w:r>
-      <w:proofErr w:type="spellStart"/>
-      <w:r>
-        <w:t>kê</w:t>
-      </w:r>
-      <w:proofErr w:type="spellEnd"/>
-      <w:r>
-        <w:t xml:space="preserve">. </w:t>
-      </w:r>
-      <w:proofErr w:type="spellStart"/>
-      <w:r>
-        <w:t>Gợi</w:t>
-      </w:r>
-      <w:proofErr w:type="spellEnd"/>
-      <w:r>
-        <w:t xml:space="preserve"> ý</w:t>
-      </w:r>
-      <w:r>
-        <w:t xml:space="preserve"> </w:t>
+      <w:pPr>
+        <w:rPr>
+          <w:noProof/>
+        </w:rPr>
+      </w:pPr>
+      <w:r>
+        <w:rPr>
+          <w:noProof/>
+          <w:lang w:val="vi-VN"/>
+        </w:rPr>
+        <w:t>- Thống kê thời gian</w:t>
+      </w:r>
+      <w:r>
+        <w:rPr>
+          <w:noProof/>
+        </w:rPr>
+        <w:t>: 10 tuần</w:t>
       </w:r>
     </w:p>
     <w:p>
       <w:pPr>
-        <w:pStyle w:val="ListParagraph"/>
-        <w:numPr>
-          <w:ilvl w:val="0"/>
-          <w:numId w:val="37"/>
-        </w:numPr>
-      </w:pPr>
-      <w:proofErr w:type="spellStart"/>
-      <w:r>
-        <w:t>Số</w:t>
-      </w:r>
-      <w:proofErr w:type="spellEnd"/>
-      <w:r>
-        <w:t xml:space="preserve"> commit </w:t>
-      </w:r>
-      <w:proofErr w:type="spellStart"/>
-      <w:r>
-        <w:t>của</w:t>
+        <w:pStyle w:val="Heading2"/>
+      </w:pPr>
+      <w:proofErr w:type="spellStart"/>
+      <w:r>
+        <w:lastRenderedPageBreak/>
+        <w:t>Quản</w:t>
       </w:r>
       <w:proofErr w:type="spellEnd"/>
       <w:r>
@@ -20955,7 +19341,7 @@
       </w:r>
       <w:proofErr w:type="spellStart"/>
       <w:r>
-        <w:t>mỗi</w:t>
+        <w:t>lý</w:t>
       </w:r>
       <w:proofErr w:type="spellEnd"/>
       <w:r>
@@ -20963,21 +19349,24 @@
       </w:r>
       <w:proofErr w:type="spellStart"/>
       <w:r>
-        <w:t>người</w:t>
-      </w:r>
+        <w:t>mã</w:t>
+      </w:r>
+      <w:proofErr w:type="spellEnd"/>
+      <w:r>
+        <w:t xml:space="preserve"> </w:t>
+      </w:r>
+      <w:proofErr w:type="spellStart"/>
+      <w:r>
+        <w:t>nguồn</w:t>
+      </w:r>
+      <w:bookmarkEnd w:id="25"/>
       <w:proofErr w:type="spellEnd"/>
     </w:p>
     <w:p>
-      <w:pPr>
-        <w:pStyle w:val="ListParagraph"/>
-        <w:numPr>
-          <w:ilvl w:val="0"/>
-          <w:numId w:val="37"/>
-        </w:numPr>
-      </w:pPr>
-      <w:proofErr w:type="spellStart"/>
-      <w:r>
-        <w:t>Phân</w:t>
+      <w:bookmarkStart w:id="26" w:name="_Toc25660407"/>
+      <w:proofErr w:type="spellStart"/>
+      <w:r>
+        <w:t>Bảng</w:t>
       </w:r>
       <w:proofErr w:type="spellEnd"/>
       <w:r>
@@ -20985,15 +19374,7 @@
       </w:r>
       <w:proofErr w:type="spellStart"/>
       <w:r>
-        <w:t>bố</w:t>
-      </w:r>
-      <w:proofErr w:type="spellEnd"/>
-      <w:r>
-        <w:t xml:space="preserve"> commit </w:t>
-      </w:r>
-      <w:proofErr w:type="spellStart"/>
-      <w:r>
-        <w:t>của</w:t>
+        <w:t>thống</w:t>
       </w:r>
       <w:proofErr w:type="spellEnd"/>
       <w:r>
@@ -21001,7 +19382,7 @@
       </w:r>
       <w:proofErr w:type="spellStart"/>
       <w:r>
-        <w:t>dự</w:t>
+        <w:t>kê</w:t>
       </w:r>
       <w:proofErr w:type="spellEnd"/>
       <w:r>
@@ -21009,49 +19390,17 @@
       </w:r>
       <w:proofErr w:type="spellStart"/>
       <w:r>
-        <w:t>án</w:t>
-      </w:r>
-      <w:proofErr w:type="spellEnd"/>
-      <w:r>
-        <w:t xml:space="preserve"> (</w:t>
-      </w:r>
-      <w:proofErr w:type="spellStart"/>
-      <w:r>
-        <w:t>sáng</w:t>
-      </w:r>
-      <w:proofErr w:type="spellEnd"/>
-      <w:r>
-        <w:t xml:space="preserve"> </w:t>
-      </w:r>
-      <w:proofErr w:type="spellStart"/>
-      <w:r>
-        <w:t>chiều</w:t>
-      </w:r>
-      <w:proofErr w:type="spellEnd"/>
-      <w:r>
-        <w:t xml:space="preserve"> </w:t>
-      </w:r>
-      <w:proofErr w:type="spellStart"/>
-      <w:r>
-        <w:t>đêm</w:t>
-      </w:r>
-      <w:proofErr w:type="spellEnd"/>
-      <w:r>
-        <w:t>…)</w:t>
+        <w:t>số</w:t>
+      </w:r>
+      <w:proofErr w:type="spellEnd"/>
+      <w:r>
+        <w:t xml:space="preserve"> commit</w:t>
       </w:r>
     </w:p>
     <w:p>
-      <w:pPr>
-        <w:pStyle w:val="ListParagraph"/>
-        <w:numPr>
-          <w:ilvl w:val="0"/>
-          <w:numId w:val="37"/>
-        </w:numPr>
-      </w:pPr>
-      <w:proofErr w:type="spellStart"/>
-      <w:r>
-        <w:lastRenderedPageBreak/>
-        <w:t>Số</w:t>
+      <w:proofErr w:type="spellStart"/>
+      <w:r>
+        <w:t>Các</w:t>
       </w:r>
       <w:proofErr w:type="spellEnd"/>
       <w:r>
@@ -21059,7 +19408,7 @@
       </w:r>
       <w:proofErr w:type="spellStart"/>
       <w:r>
-        <w:t>dòng</w:t>
+        <w:t>thành</w:t>
       </w:r>
       <w:proofErr w:type="spellEnd"/>
       <w:r>
@@ -21067,7 +19416,7 @@
       </w:r>
       <w:proofErr w:type="spellStart"/>
       <w:r>
-        <w:t>lệnh</w:t>
+        <w:t>viên</w:t>
       </w:r>
       <w:proofErr w:type="spellEnd"/>
       <w:r>
@@ -21075,7 +19424,7 @@
       </w:r>
       <w:proofErr w:type="spellStart"/>
       <w:r>
-        <w:t>bị</w:t>
+        <w:t>theo</w:t>
       </w:r>
       <w:proofErr w:type="spellEnd"/>
       <w:r>
@@ -21083,7 +19432,7 @@
       </w:r>
       <w:proofErr w:type="spellStart"/>
       <w:r>
-        <w:t>thay</w:t>
+        <w:t>thứ</w:t>
       </w:r>
       <w:proofErr w:type="spellEnd"/>
       <w:r>
@@ -21091,21 +19440,105 @@
       </w:r>
       <w:proofErr w:type="spellStart"/>
       <w:r>
-        <w:t>đổi</w:t>
+        <w:t>tự</w:t>
+      </w:r>
+      <w:proofErr w:type="spellEnd"/>
+      <w:r>
+        <w:t xml:space="preserve"> </w:t>
+      </w:r>
+      <w:proofErr w:type="spellStart"/>
+      <w:r>
+        <w:t>từ</w:t>
+      </w:r>
+      <w:proofErr w:type="spellEnd"/>
+      <w:r>
+        <w:t xml:space="preserve"> </w:t>
+      </w:r>
+      <w:proofErr w:type="spellStart"/>
+      <w:r>
+        <w:t>trái</w:t>
+      </w:r>
+      <w:proofErr w:type="spellEnd"/>
+      <w:r>
+        <w:t xml:space="preserve"> sang </w:t>
+      </w:r>
+      <w:proofErr w:type="spellStart"/>
+      <w:r>
+        <w:t>phải</w:t>
+      </w:r>
+      <w:proofErr w:type="spellEnd"/>
+      <w:r>
+        <w:t xml:space="preserve">: </w:t>
+      </w:r>
+      <w:proofErr w:type="spellStart"/>
+      <w:r>
+        <w:t>Hồng</w:t>
+      </w:r>
+      <w:proofErr w:type="spellEnd"/>
+      <w:r>
+        <w:t xml:space="preserve"> Anh, Định, </w:t>
+      </w:r>
+      <w:proofErr w:type="spellStart"/>
+      <w:r>
+        <w:t>Hải</w:t>
+      </w:r>
+      <w:proofErr w:type="spellEnd"/>
+      <w:r>
+        <w:t xml:space="preserve"> </w:t>
+      </w:r>
+      <w:proofErr w:type="spellStart"/>
+      <w:r>
+        <w:t>Sơn</w:t>
+      </w:r>
+      <w:proofErr w:type="spellEnd"/>
+      <w:r>
+        <w:t xml:space="preserve">, </w:t>
+      </w:r>
+      <w:proofErr w:type="spellStart"/>
+      <w:r>
+        <w:t>Ngọc</w:t>
+      </w:r>
+      <w:proofErr w:type="spellEnd"/>
+      <w:r>
+        <w:t xml:space="preserve"> </w:t>
+      </w:r>
+      <w:proofErr w:type="spellStart"/>
+      <w:r>
+        <w:t>Sơn</w:t>
       </w:r>
       <w:proofErr w:type="spellEnd"/>
     </w:p>
     <w:p>
-      <w:pPr>
-        <w:pStyle w:val="ListParagraph"/>
-        <w:numPr>
-          <w:ilvl w:val="0"/>
-          <w:numId w:val="37"/>
-        </w:numPr>
-      </w:pPr>
-      <w:proofErr w:type="spellStart"/>
-      <w:r>
-        <w:t>Sơ</w:t>
+      <w:r>
+        <w:t xml:space="preserve">Có 5 branch: </w:t>
+      </w:r>
+      <w:proofErr w:type="spellStart"/>
+      <w:r>
+        <w:t>Gồm</w:t>
+      </w:r>
+      <w:proofErr w:type="spellEnd"/>
+      <w:r>
+        <w:t xml:space="preserve"> 1 </w:t>
+      </w:r>
+      <w:proofErr w:type="spellStart"/>
+      <w:r>
+        <w:t>nhánh</w:t>
+      </w:r>
+      <w:proofErr w:type="spellEnd"/>
+      <w:r>
+        <w:t xml:space="preserve"> master </w:t>
+      </w:r>
+      <w:proofErr w:type="spellStart"/>
+      <w:r>
+        <w:t>và</w:t>
+      </w:r>
+      <w:proofErr w:type="spellEnd"/>
+      <w:r>
+        <w:t xml:space="preserve"> 4 </w:t>
+      </w:r>
+      <w:proofErr w:type="spellStart"/>
+      <w:r>
+        <w:t>nhánh</w:t>
       </w:r>
       <w:proofErr w:type="spellEnd"/>
       <w:r>
@@ -21113,7 +19546,7 @@
       </w:r>
       <w:proofErr w:type="spellStart"/>
       <w:r>
-        <w:t>đồ</w:t>
+        <w:t>cho</w:t>
       </w:r>
       <w:proofErr w:type="spellEnd"/>
       <w:r>
@@ -21125,47 +19558,61 @@
       </w:r>
       <w:proofErr w:type="spellEnd"/>
       <w:r>
-        <w:t xml:space="preserve"> branch </w:t>
-      </w:r>
-      <w:proofErr w:type="spellStart"/>
-      <w:r>
-        <w:t>được</w:t>
-      </w:r>
-      <w:proofErr w:type="spellEnd"/>
-      <w:r>
         <w:t xml:space="preserve"> </w:t>
       </w:r>
       <w:proofErr w:type="spellStart"/>
       <w:r>
-        <w:t>t</w:t>
-      </w:r>
-      <w:r>
-        <w:t>ạo</w:t>
-      </w:r>
-      <w:proofErr w:type="spellEnd"/>
-      <w:r>
-        <w:t xml:space="preserve"> ra</w:t>
-      </w:r>
+        <w:t>thành</w:t>
+      </w:r>
+      <w:proofErr w:type="spellEnd"/>
+      <w:r>
+        <w:t xml:space="preserve"> </w:t>
+      </w:r>
+      <w:proofErr w:type="spellStart"/>
+      <w:r>
+        <w:t>viên</w:t>
+      </w:r>
+      <w:proofErr w:type="spellEnd"/>
+      <w:r>
+        <w:t xml:space="preserve"> </w:t>
+      </w:r>
+      <w:proofErr w:type="spellStart"/>
+      <w:r>
+        <w:t>của</w:t>
+      </w:r>
+      <w:proofErr w:type="spellEnd"/>
+      <w:r>
+        <w:t xml:space="preserve"> </w:t>
+      </w:r>
+      <w:proofErr w:type="spellStart"/>
+      <w:r>
+        <w:t>dự</w:t>
+      </w:r>
+      <w:proofErr w:type="spellEnd"/>
+      <w:r>
+        <w:t xml:space="preserve"> </w:t>
+      </w:r>
+      <w:proofErr w:type="spellStart"/>
+      <w:r>
+        <w:t>án</w:t>
+      </w:r>
+      <w:proofErr w:type="spellEnd"/>
     </w:p>
     <w:p>
-      <w:pPr>
-        <w:pStyle w:val="ListParagraph"/>
-        <w:numPr>
-          <w:ilvl w:val="0"/>
-          <w:numId w:val="37"/>
-        </w:numPr>
-      </w:pPr>
-      <w:proofErr w:type="spellStart"/>
-      <w:r>
-        <w:t>Số</w:t>
-      </w:r>
-      <w:proofErr w:type="spellEnd"/>
+      <w:proofErr w:type="spellStart"/>
+      <w:r>
+        <w:t>Các</w:t>
+      </w:r>
+      <w:proofErr w:type="spellEnd"/>
+      <w:r>
+        <w:t xml:space="preserve"> commit</w:t>
+      </w:r>
       <w:r>
         <w:t xml:space="preserve"> </w:t>
       </w:r>
       <w:proofErr w:type="spellStart"/>
       <w:r>
-        <w:t>dòng</w:t>
+        <w:t>được</w:t>
       </w:r>
       <w:proofErr w:type="spellEnd"/>
       <w:r>
@@ -21173,7 +19620,7 @@
       </w:r>
       <w:proofErr w:type="spellStart"/>
       <w:r>
-        <w:t>lệnh</w:t>
+        <w:t>thực</w:t>
       </w:r>
       <w:proofErr w:type="spellEnd"/>
       <w:r>
@@ -21181,7 +19628,7 @@
       </w:r>
       <w:proofErr w:type="spellStart"/>
       <w:r>
-        <w:t>của</w:t>
+        <w:t>hiện</w:t>
       </w:r>
       <w:proofErr w:type="spellEnd"/>
       <w:r>
@@ -21189,7 +19636,7 @@
       </w:r>
       <w:proofErr w:type="spellStart"/>
       <w:r>
-        <w:t>dự</w:t>
+        <w:t>sau</w:t>
       </w:r>
       <w:proofErr w:type="spellEnd"/>
       <w:r>
@@ -21197,18 +19644,78 @@
       </w:r>
       <w:proofErr w:type="spellStart"/>
       <w:r>
-        <w:t>án</w:t>
+        <w:t>khi</w:t>
+      </w:r>
+      <w:proofErr w:type="spellEnd"/>
+      <w:r>
+        <w:t xml:space="preserve"> </w:t>
+      </w:r>
+      <w:proofErr w:type="spellStart"/>
+      <w:r>
+        <w:t>tính</w:t>
+      </w:r>
+      <w:proofErr w:type="spellEnd"/>
+      <w:r>
+        <w:t xml:space="preserve"> </w:t>
+      </w:r>
+      <w:proofErr w:type="spellStart"/>
+      <w:r>
+        <w:t>năng</w:t>
+      </w:r>
+      <w:proofErr w:type="spellEnd"/>
+      <w:r>
+        <w:t xml:space="preserve"> </w:t>
+      </w:r>
+      <w:proofErr w:type="spellStart"/>
+      <w:r>
+        <w:t>hoàn</w:t>
+      </w:r>
+      <w:proofErr w:type="spellEnd"/>
+      <w:r>
+        <w:t xml:space="preserve"> </w:t>
+      </w:r>
+      <w:proofErr w:type="spellStart"/>
+      <w:r>
+        <w:t>thành</w:t>
+      </w:r>
+      <w:proofErr w:type="spellEnd"/>
+      <w:r>
+        <w:t xml:space="preserve"> </w:t>
+      </w:r>
+      <w:proofErr w:type="spellStart"/>
+      <w:r>
+        <w:t>và</w:t>
+      </w:r>
+      <w:proofErr w:type="spellEnd"/>
+      <w:r>
+        <w:t xml:space="preserve"> </w:t>
+      </w:r>
+      <w:proofErr w:type="spellStart"/>
+      <w:r>
+        <w:t>vào</w:t>
+      </w:r>
+      <w:proofErr w:type="spellEnd"/>
+      <w:r>
+        <w:t xml:space="preserve"> </w:t>
+      </w:r>
+      <w:proofErr w:type="spellStart"/>
+      <w:r>
+        <w:t>cuối</w:t>
+      </w:r>
+      <w:proofErr w:type="spellEnd"/>
+      <w:r>
+        <w:t xml:space="preserve"> </w:t>
+      </w:r>
+      <w:proofErr w:type="spellStart"/>
+      <w:r>
+        <w:t>ngày</w:t>
       </w:r>
       <w:proofErr w:type="spellEnd"/>
     </w:p>
     <w:p>
-      <w:pPr>
-        <w:pStyle w:val="Heading2"/>
-      </w:pPr>
-      <w:bookmarkStart w:id="26" w:name="_Toc25660407"/>
-      <w:proofErr w:type="spellStart"/>
-      <w:r>
-        <w:t>Quản</w:t>
+      <w:proofErr w:type="spellStart"/>
+      <w:r>
+        <w:t>Số</w:t>
       </w:r>
       <w:proofErr w:type="spellEnd"/>
       <w:r>
@@ -21216,7 +19723,7 @@
       </w:r>
       <w:proofErr w:type="spellStart"/>
       <w:r>
-        <w:t>lý</w:t>
+        <w:t>dòng</w:t>
       </w:r>
       <w:proofErr w:type="spellEnd"/>
       <w:r>
@@ -21224,7 +19731,7 @@
       </w:r>
       <w:proofErr w:type="spellStart"/>
       <w:r>
-        <w:t>công</w:t>
+        <w:t>lệnh</w:t>
       </w:r>
       <w:proofErr w:type="spellEnd"/>
       <w:r>
@@ -21232,12 +19739,94 @@
       </w:r>
       <w:proofErr w:type="spellStart"/>
       <w:r>
-        <w:t>việc</w:t>
-      </w:r>
-      <w:bookmarkEnd w:id="26"/>
+        <w:t>bị</w:t>
+      </w:r>
+      <w:proofErr w:type="spellEnd"/>
+      <w:r>
+        <w:t xml:space="preserve"> </w:t>
+      </w:r>
+      <w:proofErr w:type="spellStart"/>
+      <w:r>
+        <w:t>thay</w:t>
+      </w:r>
+      <w:proofErr w:type="spellEnd"/>
+      <w:r>
+        <w:t xml:space="preserve"> </w:t>
+      </w:r>
+      <w:proofErr w:type="spellStart"/>
+      <w:r>
+        <w:t>đổi</w:t>
+      </w:r>
+      <w:proofErr w:type="spellEnd"/>
+      <w:r>
+        <w:t xml:space="preserve"> </w:t>
+      </w:r>
+      <w:proofErr w:type="spellStart"/>
+      <w:r>
+        <w:t>sau</w:t>
+      </w:r>
+      <w:proofErr w:type="spellEnd"/>
+      <w:r>
+        <w:t xml:space="preserve"> </w:t>
+      </w:r>
+      <w:proofErr w:type="spellStart"/>
+      <w:r>
+        <w:t>mỗi</w:t>
+      </w:r>
+      <w:proofErr w:type="spellEnd"/>
+      <w:r>
+        <w:t xml:space="preserve"> </w:t>
+      </w:r>
+      <w:proofErr w:type="spellStart"/>
+      <w:r>
+        <w:t>lần</w:t>
+      </w:r>
+      <w:proofErr w:type="spellEnd"/>
+      <w:r>
+        <w:t xml:space="preserve"> commit 150 </w:t>
+      </w:r>
+      <w:proofErr w:type="spellStart"/>
+      <w:r>
+        <w:t>dòng</w:t>
+      </w:r>
       <w:proofErr w:type="spellEnd"/>
     </w:p>
     <w:p>
+      <w:pPr>
+        <w:pStyle w:val="Heading2"/>
+      </w:pPr>
+      <w:proofErr w:type="spellStart"/>
+      <w:r>
+        <w:t>Quản</w:t>
+      </w:r>
+      <w:proofErr w:type="spellEnd"/>
+      <w:r>
+        <w:t xml:space="preserve"> </w:t>
+      </w:r>
+      <w:proofErr w:type="spellStart"/>
+      <w:r>
+        <w:t>lý</w:t>
+      </w:r>
+      <w:proofErr w:type="spellEnd"/>
+      <w:r>
+        <w:t xml:space="preserve"> </w:t>
+      </w:r>
+      <w:proofErr w:type="spellStart"/>
+      <w:r>
+        <w:t>công</w:t>
+      </w:r>
+      <w:proofErr w:type="spellEnd"/>
+      <w:r>
+        <w:t xml:space="preserve"> </w:t>
+      </w:r>
+      <w:proofErr w:type="spellStart"/>
+      <w:r>
+        <w:t>việc</w:t>
+      </w:r>
+      <w:bookmarkEnd w:id="26"/>
+      <w:proofErr w:type="spellEnd"/>
+    </w:p>
+    <w:p>
       <w:proofErr w:type="spellStart"/>
       <w:r>
         <w:t>Dựa</w:t>
@@ -21276,57 +19865,135 @@
       </w:r>
       <w:proofErr w:type="spellEnd"/>
       <w:r>
+        <w:t xml:space="preserve"> Planner, có </w:t>
+      </w:r>
+      <w:proofErr w:type="spellStart"/>
+      <w:r>
+        <w:t>thống</w:t>
+      </w:r>
+      <w:proofErr w:type="spellEnd"/>
+      <w:r>
         <w:t xml:space="preserve"> </w:t>
       </w:r>
-      <w:r>
-        <w:t>Planner</w:t>
-      </w:r>
-      <w:r>
-        <w:t xml:space="preserve">, </w:t>
-      </w:r>
-      <w:proofErr w:type="spellStart"/>
-      <w:r>
-        <w:t>xuất</w:t>
-      </w:r>
-      <w:proofErr w:type="spellEnd"/>
-      <w:r>
-        <w:t xml:space="preserve"> ra </w:t>
-      </w:r>
-      <w:r>
-        <w:t>2</w:t>
-      </w:r>
+      <w:proofErr w:type="spellStart"/>
+      <w:r>
+        <w:t>kê</w:t>
+      </w:r>
+      <w:proofErr w:type="spellEnd"/>
       <w:r>
         <w:t xml:space="preserve"> </w:t>
       </w:r>
       <w:proofErr w:type="spellStart"/>
       <w:r>
-        <w:t>th</w:t>
-      </w:r>
-      <w:r>
-        <w:t>ố</w:t>
-      </w:r>
-      <w:r>
-        <w:t>ng</w:t>
-      </w:r>
-      <w:proofErr w:type="spellEnd"/>
-      <w:r>
-        <w:t xml:space="preserve"> </w:t>
-      </w:r>
-      <w:proofErr w:type="spellStart"/>
-      <w:r>
-        <w:t>kê</w:t>
-      </w:r>
-      <w:proofErr w:type="spellEnd"/>
-      <w:r>
-        <w:t xml:space="preserve">. </w:t>
-      </w:r>
-      <w:proofErr w:type="spellStart"/>
-      <w:r>
-        <w:t>Gợi</w:t>
-      </w:r>
-      <w:proofErr w:type="spellEnd"/>
-      <w:r>
-        <w:t xml:space="preserve"> ý</w:t>
+        <w:t>sau</w:t>
+      </w:r>
+      <w:proofErr w:type="spellEnd"/>
+      <w:r>
+        <w:t>:</w:t>
+      </w:r>
+    </w:p>
+    <w:p>
+      <w:pPr>
+        <w:jc w:val="center"/>
+      </w:pPr>
+      <w:r>
+        <w:rPr>
+          <w:noProof/>
+          <w:lang w:eastAsia="en-US" w:bidi="ar-SA"/>
+        </w:rPr>
+        <w:drawing>
+          <wp:inline distT="0" distB="0" distL="0" distR="0" wp14:anchorId="1409981E" wp14:editId="1F977AB1">
+            <wp:extent cx="5575300" cy="3094990"/>
+            <wp:effectExtent l="0" t="0" r="6350" b="0"/>
+            <wp:docPr id="10" name="Picture 10"/>
+            <wp:cNvGraphicFramePr>
+              <a:graphicFrameLocks xmlns:a="http://schemas.openxmlformats.org/drawingml/2006/main" noChangeAspect="1"/>
+            </wp:cNvGraphicFramePr>
+            <a:graphic xmlns:a="http://schemas.openxmlformats.org/drawingml/2006/main">
+              <a:graphicData uri="http://schemas.openxmlformats.org/drawingml/2006/picture">
+                <pic:pic xmlns:pic="http://schemas.openxmlformats.org/drawingml/2006/picture">
+                  <pic:nvPicPr>
+                    <pic:cNvPr id="10" name="Untitled3.png"/>
+                    <pic:cNvPicPr/>
+                  </pic:nvPicPr>
+                  <pic:blipFill>
+                    <a:blip r:embed="rId29">
+                      <a:extLst>
+                        <a:ext uri="{28A0092B-C50C-407E-A947-70E740481C1C}">
+                          <a14:useLocalDpi xmlns:a14="http://schemas.microsoft.com/office/drawing/2010/main" val="0"/>
+                        </a:ext>
+                      </a:extLst>
+                    </a:blip>
+                    <a:stretch>
+                      <a:fillRect/>
+                    </a:stretch>
+                  </pic:blipFill>
+                  <pic:spPr>
+                    <a:xfrm>
+                      <a:off x="0" y="0"/>
+                      <a:ext cx="5575300" cy="3094990"/>
+                    </a:xfrm>
+                    <a:prstGeom prst="rect">
+                      <a:avLst/>
+                    </a:prstGeom>
+                  </pic:spPr>
+                </pic:pic>
+              </a:graphicData>
+            </a:graphic>
+          </wp:inline>
+        </w:drawing>
+      </w:r>
+    </w:p>
+    <w:p>
+      <w:pPr>
+        <w:jc w:val="center"/>
+      </w:pPr>
+      <w:r>
+        <w:rPr>
+          <w:noProof/>
+        </w:rPr>
+        <w:lastRenderedPageBreak/>
+        <w:drawing>
+          <wp:inline distT="0" distB="0" distL="0" distR="0" wp14:anchorId="083E4730" wp14:editId="65944904">
+            <wp:extent cx="5575300" cy="3834765"/>
+            <wp:effectExtent l="0" t="0" r="6350" b="0"/>
+            <wp:docPr id="2" name="Picture 2" descr="A screenshot of a cell phone&#10;&#10;Description automatically generated"/>
+            <wp:cNvGraphicFramePr>
+              <a:graphicFrameLocks xmlns:a="http://schemas.openxmlformats.org/drawingml/2006/main" noChangeAspect="1"/>
+            </wp:cNvGraphicFramePr>
+            <a:graphic xmlns:a="http://schemas.openxmlformats.org/drawingml/2006/main">
+              <a:graphicData uri="http://schemas.openxmlformats.org/drawingml/2006/picture">
+                <pic:pic xmlns:pic="http://schemas.openxmlformats.org/drawingml/2006/picture">
+                  <pic:nvPicPr>
+                    <pic:cNvPr id="1" name="Untitled.png"/>
+                    <pic:cNvPicPr/>
+                  </pic:nvPicPr>
+                  <pic:blipFill>
+                    <a:blip r:embed="rId30">
+                      <a:extLst>
+                        <a:ext uri="{28A0092B-C50C-407E-A947-70E740481C1C}">
+                          <a14:useLocalDpi xmlns:a14="http://schemas.microsoft.com/office/drawing/2010/main" val="0"/>
+                        </a:ext>
+                      </a:extLst>
+                    </a:blip>
+                    <a:stretch>
+                      <a:fillRect/>
+                    </a:stretch>
+                  </pic:blipFill>
+                  <pic:spPr>
+                    <a:xfrm>
+                      <a:off x="0" y="0"/>
+                      <a:ext cx="5575300" cy="3834765"/>
+                    </a:xfrm>
+                    <a:prstGeom prst="rect">
+                      <a:avLst/>
+                    </a:prstGeom>
+                  </pic:spPr>
+                </pic:pic>
+              </a:graphicData>
+            </a:graphic>
+          </wp:inline>
+        </w:drawing>
       </w:r>
     </w:p>
     <w:p>
@@ -21343,16 +20010,39 @@
       </w:r>
       <w:proofErr w:type="spellEnd"/>
       <w:r>
-        <w:t xml:space="preserve"> task </w:t>
-      </w:r>
-      <w:proofErr w:type="spellStart"/>
-      <w:r>
-        <w:t>đã</w:t>
-      </w:r>
-      <w:proofErr w:type="spellEnd"/>
+        <w:t xml:space="preserve"> task</w:t>
+      </w:r>
+      <w:r>
+        <w:t xml:space="preserve">: 12 </w:t>
+      </w:r>
+      <w:proofErr w:type="gramStart"/>
+      <w:r>
+        <w:t>task</w:t>
+      </w:r>
+      <w:proofErr w:type="gramEnd"/>
       <w:r>
         <w:t xml:space="preserve"> </w:t>
       </w:r>
+    </w:p>
+    <w:p>
+      <w:pPr>
+        <w:pStyle w:val="ListParagraph"/>
+        <w:numPr>
+          <w:ilvl w:val="1"/>
+          <w:numId w:val="49"/>
+        </w:numPr>
+      </w:pPr>
+      <w:proofErr w:type="spellStart"/>
+      <w:r>
+        <w:t>Đ</w:t>
+      </w:r>
+      <w:r>
+        <w:t>ã</w:t>
+      </w:r>
+      <w:proofErr w:type="spellEnd"/>
+      <w:r>
+        <w:t xml:space="preserve"> </w:t>
+      </w:r>
       <w:proofErr w:type="spellStart"/>
       <w:r>
         <w:t>hoàn</w:t>
@@ -21370,11 +20060,25 @@
       </w:r>
       <w:proofErr w:type="spellEnd"/>
       <w:r>
-        <w:t xml:space="preserve">, </w:t>
-      </w:r>
-      <w:proofErr w:type="spellStart"/>
-      <w:r>
-        <w:t>chưa</w:t>
+        <w:t xml:space="preserve">: 12 </w:t>
+      </w:r>
+      <w:proofErr w:type="gramStart"/>
+      <w:r>
+        <w:t>task</w:t>
+      </w:r>
+      <w:proofErr w:type="gramEnd"/>
+    </w:p>
+    <w:p>
+      <w:pPr>
+        <w:pStyle w:val="ListParagraph"/>
+        <w:numPr>
+          <w:ilvl w:val="1"/>
+          <w:numId w:val="49"/>
+        </w:numPr>
+      </w:pPr>
+      <w:proofErr w:type="spellStart"/>
+      <w:r>
+        <w:t>Chưa</w:t>
       </w:r>
       <w:proofErr w:type="spellEnd"/>
       <w:r>
@@ -21394,18 +20098,24 @@
       </w:r>
       <w:proofErr w:type="spellEnd"/>
       <w:r>
-        <w:t>,</w:t>
-      </w:r>
-      <w:r>
-        <w:t xml:space="preserve"> </w:t>
-      </w:r>
-      <w:proofErr w:type="spellStart"/>
-      <w:r>
-        <w:t>muộn</w:t>
-      </w:r>
-      <w:proofErr w:type="spellEnd"/>
-      <w:r>
-        <w:t>…</w:t>
+        <w:t>: 0 task</w:t>
+      </w:r>
+    </w:p>
+    <w:p>
+      <w:pPr>
+        <w:pStyle w:val="ListParagraph"/>
+        <w:numPr>
+          <w:ilvl w:val="1"/>
+          <w:numId w:val="49"/>
+        </w:numPr>
+      </w:pPr>
+      <w:proofErr w:type="spellStart"/>
+      <w:r>
+        <w:t>Muộn</w:t>
+      </w:r>
+      <w:proofErr w:type="spellEnd"/>
+      <w:r>
+        <w:t>: 0 task</w:t>
       </w:r>
     </w:p>
     <w:p>
@@ -21443,98 +20153,218 @@
     </w:p>
     <w:p>
       <w:pPr>
-        <w:pStyle w:val="Heading1"/>
-        <w:rPr>
-          <w:lang w:eastAsia="en-US" w:bidi="ar-SA"/>
-        </w:rPr>
-      </w:pPr>
-      <w:bookmarkStart w:id="27" w:name="_Toc25660408"/>
-      <w:proofErr w:type="spellStart"/>
-      <w:r>
-        <w:rPr>
-          <w:lang w:eastAsia="en-US" w:bidi="ar-SA"/>
-        </w:rPr>
-        <w:t>Danh</w:t>
-      </w:r>
-      <w:proofErr w:type="spellEnd"/>
-      <w:r>
-        <w:rPr>
-          <w:lang w:eastAsia="en-US" w:bidi="ar-SA"/>
-        </w:rPr>
-        <w:t xml:space="preserve"> </w:t>
-      </w:r>
-      <w:proofErr w:type="spellStart"/>
-      <w:r>
-        <w:rPr>
-          <w:lang w:eastAsia="en-US" w:bidi="ar-SA"/>
-        </w:rPr>
-        <w:t>mục</w:t>
-      </w:r>
-      <w:proofErr w:type="spellEnd"/>
-      <w:r>
-        <w:rPr>
-          <w:lang w:eastAsia="en-US" w:bidi="ar-SA"/>
-        </w:rPr>
-        <w:t xml:space="preserve"> </w:t>
-      </w:r>
-      <w:proofErr w:type="spellStart"/>
-      <w:r>
-        <w:rPr>
-          <w:lang w:eastAsia="en-US" w:bidi="ar-SA"/>
-        </w:rPr>
-        <w:t>tài</w:t>
-      </w:r>
-      <w:proofErr w:type="spellEnd"/>
-      <w:r>
-        <w:rPr>
-          <w:lang w:eastAsia="en-US" w:bidi="ar-SA"/>
-        </w:rPr>
-        <w:t xml:space="preserve"> </w:t>
-      </w:r>
-      <w:proofErr w:type="spellStart"/>
-      <w:r>
-        <w:rPr>
-          <w:lang w:eastAsia="en-US" w:bidi="ar-SA"/>
-        </w:rPr>
-        <w:t>liệu</w:t>
-      </w:r>
-      <w:proofErr w:type="spellEnd"/>
-      <w:r>
-        <w:rPr>
-          <w:lang w:eastAsia="en-US" w:bidi="ar-SA"/>
-        </w:rPr>
-        <w:t xml:space="preserve"> </w:t>
-      </w:r>
-      <w:proofErr w:type="spellStart"/>
-      <w:r>
-        <w:rPr>
-          <w:lang w:eastAsia="en-US" w:bidi="ar-SA"/>
-        </w:rPr>
-        <w:t>liên</w:t>
-      </w:r>
-      <w:proofErr w:type="spellEnd"/>
-      <w:r>
-        <w:rPr>
-          <w:lang w:eastAsia="en-US" w:bidi="ar-SA"/>
-        </w:rPr>
-        <w:t xml:space="preserve"> </w:t>
-      </w:r>
-      <w:proofErr w:type="spellStart"/>
-      <w:r>
-        <w:rPr>
-          <w:lang w:eastAsia="en-US" w:bidi="ar-SA"/>
-        </w:rPr>
-        <w:t>quan</w:t>
-      </w:r>
-      <w:bookmarkEnd w:id="27"/>
-      <w:proofErr w:type="spellEnd"/>
+        <w:pStyle w:val="ListParagraph"/>
+        <w:numPr>
+          <w:ilvl w:val="0"/>
+          <w:numId w:val="49"/>
+        </w:numPr>
+      </w:pPr>
+      <w:proofErr w:type="spellStart"/>
+      <w:r>
+        <w:t>Gồm</w:t>
+      </w:r>
+      <w:proofErr w:type="spellEnd"/>
+      <w:r>
+        <w:t xml:space="preserve"> 3 </w:t>
+      </w:r>
+      <w:proofErr w:type="spellStart"/>
+      <w:r>
+        <w:t>cột</w:t>
+      </w:r>
+      <w:proofErr w:type="spellEnd"/>
+      <w:r>
+        <w:t xml:space="preserve">: </w:t>
+      </w:r>
+      <w:proofErr w:type="spellStart"/>
+      <w:r>
+        <w:t>ToDo</w:t>
+      </w:r>
+      <w:proofErr w:type="spellEnd"/>
+      <w:r>
+        <w:t>, Doing, Done</w:t>
+      </w:r>
     </w:p>
     <w:p>
       <w:pPr>
+        <w:pStyle w:val="Heading1"/>
         <w:rPr>
           <w:lang w:eastAsia="en-US" w:bidi="ar-SA"/>
         </w:rPr>
       </w:pPr>
+      <w:bookmarkStart w:id="27" w:name="_Toc25660408"/>
+      <w:proofErr w:type="spellStart"/>
+      <w:r>
+        <w:rPr>
+          <w:lang w:eastAsia="en-US" w:bidi="ar-SA"/>
+        </w:rPr>
+        <w:t>Danh</w:t>
+      </w:r>
+      <w:proofErr w:type="spellEnd"/>
+      <w:r>
+        <w:rPr>
+          <w:lang w:eastAsia="en-US" w:bidi="ar-SA"/>
+        </w:rPr>
+        <w:t xml:space="preserve"> </w:t>
+      </w:r>
+      <w:proofErr w:type="spellStart"/>
+      <w:r>
+        <w:rPr>
+          <w:lang w:eastAsia="en-US" w:bidi="ar-SA"/>
+        </w:rPr>
+        <w:t>mục</w:t>
+      </w:r>
+      <w:proofErr w:type="spellEnd"/>
+      <w:r>
+        <w:rPr>
+          <w:lang w:eastAsia="en-US" w:bidi="ar-SA"/>
+        </w:rPr>
+        <w:t xml:space="preserve"> </w:t>
+      </w:r>
+      <w:proofErr w:type="spellStart"/>
+      <w:r>
+        <w:rPr>
+          <w:lang w:eastAsia="en-US" w:bidi="ar-SA"/>
+        </w:rPr>
+        <w:t>tài</w:t>
+      </w:r>
+      <w:proofErr w:type="spellEnd"/>
+      <w:r>
+        <w:rPr>
+          <w:lang w:eastAsia="en-US" w:bidi="ar-SA"/>
+        </w:rPr>
+        <w:t xml:space="preserve"> </w:t>
+      </w:r>
+      <w:proofErr w:type="spellStart"/>
+      <w:r>
+        <w:rPr>
+          <w:lang w:eastAsia="en-US" w:bidi="ar-SA"/>
+        </w:rPr>
+        <w:t>liệu</w:t>
+      </w:r>
+      <w:proofErr w:type="spellEnd"/>
+      <w:r>
+        <w:rPr>
+          <w:lang w:eastAsia="en-US" w:bidi="ar-SA"/>
+        </w:rPr>
+        <w:t xml:space="preserve"> </w:t>
+      </w:r>
+      <w:proofErr w:type="spellStart"/>
+      <w:r>
+        <w:rPr>
+          <w:lang w:eastAsia="en-US" w:bidi="ar-SA"/>
+        </w:rPr>
+        <w:t>liên</w:t>
+      </w:r>
+      <w:proofErr w:type="spellEnd"/>
+      <w:r>
+        <w:rPr>
+          <w:lang w:eastAsia="en-US" w:bidi="ar-SA"/>
+        </w:rPr>
+        <w:t xml:space="preserve"> </w:t>
+      </w:r>
+      <w:proofErr w:type="spellStart"/>
+      <w:r>
+        <w:rPr>
+          <w:lang w:eastAsia="en-US" w:bidi="ar-SA"/>
+        </w:rPr>
+        <w:t>quan</w:t>
+      </w:r>
+      <w:bookmarkEnd w:id="27"/>
+      <w:proofErr w:type="spellEnd"/>
+    </w:p>
+    <w:p>
+      <w:pPr>
+        <w:rPr>
+          <w:lang w:eastAsia="en-US" w:bidi="ar-SA"/>
+        </w:rPr>
+      </w:pPr>
+    </w:p>
+    <w:p>
+      <w:proofErr w:type="spellStart"/>
+      <w:r>
+        <w:t>Lập</w:t>
+      </w:r>
+      <w:proofErr w:type="spellEnd"/>
+      <w:r>
+        <w:t xml:space="preserve"> </w:t>
+      </w:r>
+      <w:proofErr w:type="spellStart"/>
+      <w:r>
+        <w:t>trình</w:t>
+      </w:r>
+      <w:proofErr w:type="spellEnd"/>
+      <w:r>
+        <w:t xml:space="preserve"> java: </w:t>
+      </w:r>
+      <w:hyperlink r:id="rId31" w:history="1">
+        <w:r>
+          <w:rPr>
+            <w:rStyle w:val="Hyperlink"/>
+          </w:rPr>
+          <w:t>https://www.oracle.com/technetwork/java/javase/documentation/jdk8-doc-downloads-2133158.html</w:t>
+        </w:r>
+      </w:hyperlink>
+    </w:p>
+    <w:p>
+      <w:proofErr w:type="spellStart"/>
+      <w:r>
+        <w:t>Lập</w:t>
+      </w:r>
+      <w:proofErr w:type="spellEnd"/>
+      <w:r>
+        <w:t xml:space="preserve"> </w:t>
+      </w:r>
+      <w:proofErr w:type="spellStart"/>
+      <w:r>
+        <w:t>trình</w:t>
+      </w:r>
+      <w:proofErr w:type="spellEnd"/>
+      <w:r>
+        <w:t xml:space="preserve"> </w:t>
+      </w:r>
+      <w:proofErr w:type="spellStart"/>
+      <w:r>
+        <w:t>nodejs</w:t>
+      </w:r>
+      <w:proofErr w:type="spellEnd"/>
+      <w:r>
+        <w:t xml:space="preserve">: </w:t>
+      </w:r>
+      <w:hyperlink r:id="rId32" w:history="1">
+        <w:r>
+          <w:rPr>
+            <w:rStyle w:val="Hyperlink"/>
+          </w:rPr>
+          <w:t>https://nodejs.org/en/</w:t>
+        </w:r>
+      </w:hyperlink>
+    </w:p>
+    <w:p>
+      <w:pPr>
+        <w:rPr>
+          <w:noProof/>
+          <w:lang w:val="vi-VN" w:eastAsia="en-US" w:bidi="ar-SA"/>
+        </w:rPr>
+      </w:pPr>
+      <w:r>
+        <w:t>MySQL</w:t>
+      </w:r>
+      <w:proofErr w:type="gramStart"/>
+      <w:r>
+        <w:t>5 :</w:t>
+      </w:r>
+      <w:proofErr w:type="gramEnd"/>
+      <w:r>
+        <w:t xml:space="preserve">  </w:t>
+      </w:r>
+      <w:hyperlink r:id="rId33" w:history="1">
+        <w:r>
+          <w:rPr>
+            <w:rStyle w:val="Hyperlink"/>
+          </w:rPr>
+          <w:t>https://dev.mysql.com/downloads/mysql/5.7.html</w:t>
+        </w:r>
+      </w:hyperlink>
     </w:p>
     <w:p>
       <w:pPr>
@@ -21555,9 +20385,9 @@
     <w:p/>
     <w:p/>
     <w:sectPr>
-      <w:headerReference w:type="default" r:id="rId28"/>
-      <w:footerReference w:type="even" r:id="rId29"/>
-      <w:footerReference w:type="default" r:id="rId30"/>
+      <w:headerReference w:type="default" r:id="rId34"/>
+      <w:footerReference w:type="even" r:id="rId35"/>
+      <w:footerReference w:type="default" r:id="rId36"/>
       <w:footnotePr>
         <w:pos w:val="beneathText"/>
       </w:footnotePr>
@@ -22053,7 +20883,7 @@
                                   <pic:cNvPicPr/>
                                 </pic:nvPicPr>
                                 <pic:blipFill>
-                                  <a:blip r:embed="rId1">
+                                  <a:blip r:embed="rId2">
                                     <a:extLst>
                                       <a:ext uri="{28A0092B-C50C-407E-A947-70E740481C1C}">
                                         <a14:useLocalDpi xmlns:a14="http://schemas.microsoft.com/office/drawing/2010/main" val="0"/>
@@ -23823,6 +22653,119 @@
     </w:lvl>
   </w:abstractNum>
   <w:abstractNum w:abstractNumId="24" w15:restartNumberingAfterBreak="0">
+    <w:nsid w:val="18634B25"/>
+    <w:multiLevelType w:val="hybridMultilevel"/>
+    <w:tmpl w:val="AB1A928C"/>
+    <w:lvl w:ilvl="0" w:tplc="D9FEA7EC">
+      <w:start w:val="4"/>
+      <w:numFmt w:val="bullet"/>
+      <w:lvlText w:val="-"/>
+      <w:lvlJc w:val="left"/>
+      <w:pPr>
+        <w:ind w:left="720" w:hanging="360"/>
+      </w:pPr>
+      <w:rPr>
+        <w:rFonts w:ascii="Tahoma" w:eastAsia="MS Mincho" w:hAnsi="Tahoma" w:cs="Tahoma" w:hint="default"/>
+      </w:rPr>
+    </w:lvl>
+    <w:lvl w:ilvl="1" w:tplc="04090003">
+      <w:start w:val="1"/>
+      <w:numFmt w:val="bullet"/>
+      <w:lvlText w:val="o"/>
+      <w:lvlJc w:val="left"/>
+      <w:pPr>
+        <w:ind w:left="1440" w:hanging="360"/>
+      </w:pPr>
+      <w:rPr>
+        <w:rFonts w:ascii="Courier New" w:hAnsi="Courier New" w:cs="Courier New" w:hint="default"/>
+      </w:rPr>
+    </w:lvl>
+    <w:lvl w:ilvl="2" w:tplc="04090005" w:tentative="1">
+      <w:start w:val="1"/>
+      <w:numFmt w:val="bullet"/>
+      <w:lvlText w:val=""/>
+      <w:lvlJc w:val="left"/>
+      <w:pPr>
+        <w:ind w:left="2160" w:hanging="360"/>
+      </w:pPr>
+      <w:rPr>
+        <w:rFonts w:ascii="Wingdings" w:hAnsi="Wingdings" w:hint="default"/>
+      </w:rPr>
+    </w:lvl>
+    <w:lvl w:ilvl="3" w:tplc="04090001" w:tentative="1">
+      <w:start w:val="1"/>
+      <w:numFmt w:val="bullet"/>
+      <w:lvlText w:val=""/>
+      <w:lvlJc w:val="left"/>
+      <w:pPr>
+        <w:ind w:left="2880" w:hanging="360"/>
+      </w:pPr>
+      <w:rPr>
+        <w:rFonts w:ascii="Symbol" w:hAnsi="Symbol" w:hint="default"/>
+      </w:rPr>
+    </w:lvl>
+    <w:lvl w:ilvl="4" w:tplc="04090003" w:tentative="1">
+      <w:start w:val="1"/>
+      <w:numFmt w:val="bullet"/>
+      <w:lvlText w:val="o"/>
+      <w:lvlJc w:val="left"/>
+      <w:pPr>
+        <w:ind w:left="3600" w:hanging="360"/>
+      </w:pPr>
+      <w:rPr>
+        <w:rFonts w:ascii="Courier New" w:hAnsi="Courier New" w:cs="Courier New" w:hint="default"/>
+      </w:rPr>
+    </w:lvl>
+    <w:lvl w:ilvl="5" w:tplc="04090005" w:tentative="1">
+      <w:start w:val="1"/>
+      <w:numFmt w:val="bullet"/>
+      <w:lvlText w:val=""/>
+      <w:lvlJc w:val="left"/>
+      <w:pPr>
+        <w:ind w:left="4320" w:hanging="360"/>
+      </w:pPr>
+      <w:rPr>
+        <w:rFonts w:ascii="Wingdings" w:hAnsi="Wingdings" w:hint="default"/>
+      </w:rPr>
+    </w:lvl>
+    <w:lvl w:ilvl="6" w:tplc="04090001" w:tentative="1">
+      <w:start w:val="1"/>
+      <w:numFmt w:val="bullet"/>
+      <w:lvlText w:val=""/>
+      <w:lvlJc w:val="left"/>
+      <w:pPr>
+        <w:ind w:left="5040" w:hanging="360"/>
+      </w:pPr>
+      <w:rPr>
+        <w:rFonts w:ascii="Symbol" w:hAnsi="Symbol" w:hint="default"/>
+      </w:rPr>
+    </w:lvl>
+    <w:lvl w:ilvl="7" w:tplc="04090003" w:tentative="1">
+      <w:start w:val="1"/>
+      <w:numFmt w:val="bullet"/>
+      <w:lvlText w:val="o"/>
+      <w:lvlJc w:val="left"/>
+      <w:pPr>
+        <w:ind w:left="5760" w:hanging="360"/>
+      </w:pPr>
+      <w:rPr>
+        <w:rFonts w:ascii="Courier New" w:hAnsi="Courier New" w:cs="Courier New" w:hint="default"/>
+      </w:rPr>
+    </w:lvl>
+    <w:lvl w:ilvl="8" w:tplc="04090005" w:tentative="1">
+      <w:start w:val="1"/>
+      <w:numFmt w:val="bullet"/>
+      <w:lvlText w:val=""/>
+      <w:lvlJc w:val="left"/>
+      <w:pPr>
+        <w:ind w:left="6480" w:hanging="360"/>
+      </w:pPr>
+      <w:rPr>
+        <w:rFonts w:ascii="Wingdings" w:hAnsi="Wingdings" w:hint="default"/>
+      </w:rPr>
+    </w:lvl>
+  </w:abstractNum>
+  <w:abstractNum w:abstractNumId="25" w15:restartNumberingAfterBreak="0">
     <w:nsid w:val="1904704E"/>
     <w:multiLevelType w:val="multilevel"/>
     <w:tmpl w:val="00000011"/>
@@ -23935,7 +22878,7 @@
       </w:pPr>
     </w:lvl>
   </w:abstractNum>
-  <w:abstractNum w:abstractNumId="25" w15:restartNumberingAfterBreak="0">
+  <w:abstractNum w:abstractNumId="26" w15:restartNumberingAfterBreak="0">
     <w:nsid w:val="1F391341"/>
     <w:multiLevelType w:val="hybridMultilevel"/>
     <w:tmpl w:val="28D01D6A"/>
@@ -24075,7 +23018,7 @@
       </w:rPr>
     </w:lvl>
   </w:abstractNum>
-  <w:abstractNum w:abstractNumId="26" w15:restartNumberingAfterBreak="0">
+  <w:abstractNum w:abstractNumId="27" w15:restartNumberingAfterBreak="0">
     <w:nsid w:val="1FCD39A1"/>
     <w:multiLevelType w:val="multilevel"/>
     <w:tmpl w:val="AC12CE28"/>
@@ -24191,7 +23134,7 @@
       </w:pPr>
     </w:lvl>
   </w:abstractNum>
-  <w:abstractNum w:abstractNumId="27" w15:restartNumberingAfterBreak="0">
+  <w:abstractNum w:abstractNumId="28" w15:restartNumberingAfterBreak="0">
     <w:nsid w:val="1FE2537C"/>
     <w:multiLevelType w:val="hybridMultilevel"/>
     <w:tmpl w:val="DC94D102"/>
@@ -24280,7 +23223,7 @@
       </w:pPr>
     </w:lvl>
   </w:abstractNum>
-  <w:abstractNum w:abstractNumId="28" w15:restartNumberingAfterBreak="0">
+  <w:abstractNum w:abstractNumId="29" w15:restartNumberingAfterBreak="0">
     <w:nsid w:val="22EB47C4"/>
     <w:multiLevelType w:val="hybridMultilevel"/>
     <w:tmpl w:val="58A2CCCA"/>
@@ -24369,7 +23312,7 @@
       </w:pPr>
     </w:lvl>
   </w:abstractNum>
-  <w:abstractNum w:abstractNumId="29" w15:restartNumberingAfterBreak="0">
+  <w:abstractNum w:abstractNumId="30" w15:restartNumberingAfterBreak="0">
     <w:nsid w:val="25E325A5"/>
     <w:multiLevelType w:val="hybridMultilevel"/>
     <w:tmpl w:val="BF4C606E"/>
@@ -24482,7 +23425,7 @@
       </w:rPr>
     </w:lvl>
   </w:abstractNum>
-  <w:abstractNum w:abstractNumId="30" w15:restartNumberingAfterBreak="0">
+  <w:abstractNum w:abstractNumId="31" w15:restartNumberingAfterBreak="0">
     <w:nsid w:val="297D4AF4"/>
     <w:multiLevelType w:val="hybridMultilevel"/>
     <w:tmpl w:val="84AA0ED0"/>
@@ -24595,7 +23538,7 @@
       </w:rPr>
     </w:lvl>
   </w:abstractNum>
-  <w:abstractNum w:abstractNumId="31" w15:restartNumberingAfterBreak="0">
+  <w:abstractNum w:abstractNumId="32" w15:restartNumberingAfterBreak="0">
     <w:nsid w:val="2A332316"/>
     <w:multiLevelType w:val="hybridMultilevel"/>
     <w:tmpl w:val="8D50A05A"/>
@@ -24707,7 +23650,7 @@
       </w:rPr>
     </w:lvl>
   </w:abstractNum>
-  <w:abstractNum w:abstractNumId="32" w15:restartNumberingAfterBreak="0">
+  <w:abstractNum w:abstractNumId="33" w15:restartNumberingAfterBreak="0">
     <w:nsid w:val="2D5B3E5E"/>
     <w:multiLevelType w:val="multilevel"/>
     <w:tmpl w:val="AC12CE28"/>
@@ -24823,7 +23766,7 @@
       </w:pPr>
     </w:lvl>
   </w:abstractNum>
-  <w:abstractNum w:abstractNumId="33" w15:restartNumberingAfterBreak="0">
+  <w:abstractNum w:abstractNumId="34" w15:restartNumberingAfterBreak="0">
     <w:nsid w:val="2E372A0D"/>
     <w:multiLevelType w:val="hybridMultilevel"/>
     <w:tmpl w:val="BEEE68C4"/>
@@ -24936,7 +23879,7 @@
       </w:rPr>
     </w:lvl>
   </w:abstractNum>
-  <w:abstractNum w:abstractNumId="34" w15:restartNumberingAfterBreak="0">
+  <w:abstractNum w:abstractNumId="35" w15:restartNumberingAfterBreak="0">
     <w:nsid w:val="344A40F8"/>
     <w:multiLevelType w:val="hybridMultilevel"/>
     <w:tmpl w:val="507ABDDE"/>
@@ -25049,7 +23992,7 @@
       </w:rPr>
     </w:lvl>
   </w:abstractNum>
-  <w:abstractNum w:abstractNumId="35" w15:restartNumberingAfterBreak="0">
+  <w:abstractNum w:abstractNumId="36" w15:restartNumberingAfterBreak="0">
     <w:nsid w:val="3A2B4E87"/>
     <w:multiLevelType w:val="multilevel"/>
     <w:tmpl w:val="AC12CE28"/>
@@ -25165,7 +24108,7 @@
       </w:pPr>
     </w:lvl>
   </w:abstractNum>
-  <w:abstractNum w:abstractNumId="36" w15:restartNumberingAfterBreak="0">
+  <w:abstractNum w:abstractNumId="37" w15:restartNumberingAfterBreak="0">
     <w:nsid w:val="434F6183"/>
     <w:multiLevelType w:val="hybridMultilevel"/>
     <w:tmpl w:val="77F43510"/>
@@ -25251,7 +24194,7 @@
       </w:pPr>
     </w:lvl>
   </w:abstractNum>
-  <w:abstractNum w:abstractNumId="37" w15:restartNumberingAfterBreak="0">
+  <w:abstractNum w:abstractNumId="38" w15:restartNumberingAfterBreak="0">
     <w:nsid w:val="48A10028"/>
     <w:multiLevelType w:val="hybridMultilevel"/>
     <w:tmpl w:val="58A2CCCA"/>
@@ -25340,7 +24283,7 @@
       </w:pPr>
     </w:lvl>
   </w:abstractNum>
-  <w:abstractNum w:abstractNumId="38" w15:restartNumberingAfterBreak="0">
+  <w:abstractNum w:abstractNumId="39" w15:restartNumberingAfterBreak="0">
     <w:nsid w:val="4E23676F"/>
     <w:multiLevelType w:val="hybridMultilevel"/>
     <w:tmpl w:val="A49EEFB4"/>
@@ -25453,7 +24396,7 @@
       </w:rPr>
     </w:lvl>
   </w:abstractNum>
-  <w:abstractNum w:abstractNumId="39" w15:restartNumberingAfterBreak="0">
+  <w:abstractNum w:abstractNumId="40" w15:restartNumberingAfterBreak="0">
     <w:nsid w:val="4EAF51D8"/>
     <w:multiLevelType w:val="hybridMultilevel"/>
     <w:tmpl w:val="58A2CCCA"/>
@@ -25542,7 +24485,7 @@
       </w:pPr>
     </w:lvl>
   </w:abstractNum>
-  <w:abstractNum w:abstractNumId="40" w15:restartNumberingAfterBreak="0">
+  <w:abstractNum w:abstractNumId="41" w15:restartNumberingAfterBreak="0">
     <w:nsid w:val="58B72105"/>
     <w:multiLevelType w:val="multilevel"/>
     <w:tmpl w:val="D960FB60"/>
@@ -25691,7 +24634,7 @@
       </w:rPr>
     </w:lvl>
   </w:abstractNum>
-  <w:abstractNum w:abstractNumId="41" w15:restartNumberingAfterBreak="0">
+  <w:abstractNum w:abstractNumId="42" w15:restartNumberingAfterBreak="0">
     <w:nsid w:val="62FB1285"/>
     <w:multiLevelType w:val="hybridMultilevel"/>
     <w:tmpl w:val="36BC3D9E"/>
@@ -25804,7 +24747,7 @@
       </w:rPr>
     </w:lvl>
   </w:abstractNum>
-  <w:abstractNum w:abstractNumId="42" w15:restartNumberingAfterBreak="0">
+  <w:abstractNum w:abstractNumId="43" w15:restartNumberingAfterBreak="0">
     <w:nsid w:val="67C1146D"/>
     <w:multiLevelType w:val="hybridMultilevel"/>
     <w:tmpl w:val="7DA8282E"/>
@@ -25944,7 +24887,7 @@
       </w:rPr>
     </w:lvl>
   </w:abstractNum>
-  <w:abstractNum w:abstractNumId="43" w15:restartNumberingAfterBreak="0">
+  <w:abstractNum w:abstractNumId="44" w15:restartNumberingAfterBreak="0">
     <w:nsid w:val="6E6566D4"/>
     <w:multiLevelType w:val="hybridMultilevel"/>
     <w:tmpl w:val="DC94D102"/>
@@ -26033,7 +24976,7 @@
       </w:pPr>
     </w:lvl>
   </w:abstractNum>
-  <w:abstractNum w:abstractNumId="44" w15:restartNumberingAfterBreak="0">
+  <w:abstractNum w:abstractNumId="45" w15:restartNumberingAfterBreak="0">
     <w:nsid w:val="708852A7"/>
     <w:multiLevelType w:val="hybridMultilevel"/>
     <w:tmpl w:val="DDF0F0E4"/>
@@ -26146,7 +25089,7 @@
       </w:rPr>
     </w:lvl>
   </w:abstractNum>
-  <w:abstractNum w:abstractNumId="45" w15:restartNumberingAfterBreak="0">
+  <w:abstractNum w:abstractNumId="46" w15:restartNumberingAfterBreak="0">
     <w:nsid w:val="7745669D"/>
     <w:multiLevelType w:val="hybridMultilevel"/>
     <w:tmpl w:val="7C84415A"/>
@@ -26235,7 +25178,7 @@
       </w:pPr>
     </w:lvl>
   </w:abstractNum>
-  <w:abstractNum w:abstractNumId="46" w15:restartNumberingAfterBreak="0">
+  <w:abstractNum w:abstractNumId="47" w15:restartNumberingAfterBreak="0">
     <w:nsid w:val="79405515"/>
     <w:multiLevelType w:val="hybridMultilevel"/>
     <w:tmpl w:val="B588D586"/>
@@ -26351,7 +25294,7 @@
       </w:pPr>
     </w:lvl>
   </w:abstractNum>
-  <w:abstractNum w:abstractNumId="47" w15:restartNumberingAfterBreak="0">
+  <w:abstractNum w:abstractNumId="48" w15:restartNumberingAfterBreak="0">
     <w:nsid w:val="795348F1"/>
     <w:multiLevelType w:val="multilevel"/>
     <w:tmpl w:val="00000011"/>
@@ -26519,13 +25462,13 @@
     <w:abstractNumId w:val="17"/>
   </w:num>
   <w:num w:numId="19">
-    <w:abstractNumId w:val="24"/>
+    <w:abstractNumId w:val="25"/>
   </w:num>
   <w:num w:numId="20">
-    <w:abstractNumId w:val="47"/>
+    <w:abstractNumId w:val="48"/>
   </w:num>
   <w:num w:numId="21">
-    <w:abstractNumId w:val="46"/>
+    <w:abstractNumId w:val="47"/>
   </w:num>
   <w:num w:numId="22">
     <w:abstractNumId w:val="23"/>
@@ -26534,19 +25477,19 @@
     <w:abstractNumId w:val="21"/>
   </w:num>
   <w:num w:numId="24">
-    <w:abstractNumId w:val="25"/>
+    <w:abstractNumId w:val="26"/>
   </w:num>
   <w:num w:numId="25">
-    <w:abstractNumId w:val="32"/>
+    <w:abstractNumId w:val="33"/>
   </w:num>
   <w:num w:numId="26">
-    <w:abstractNumId w:val="26"/>
+    <w:abstractNumId w:val="27"/>
   </w:num>
   <w:num w:numId="27">
-    <w:abstractNumId w:val="42"/>
+    <w:abstractNumId w:val="43"/>
   </w:num>
   <w:num w:numId="28">
-    <w:abstractNumId w:val="35"/>
+    <w:abstractNumId w:val="36"/>
   </w:num>
   <w:num w:numId="29">
     <w:abstractNumId w:val="22"/>
@@ -26555,58 +25498,61 @@
     <w:abstractNumId w:val="20"/>
   </w:num>
   <w:num w:numId="31">
+    <w:abstractNumId w:val="41"/>
+  </w:num>
+  <w:num w:numId="32">
+    <w:abstractNumId w:val="32"/>
+  </w:num>
+  <w:num w:numId="33">
+    <w:abstractNumId w:val="37"/>
+  </w:num>
+  <w:num w:numId="34">
+    <w:abstractNumId w:val="29"/>
+  </w:num>
+  <w:num w:numId="35">
     <w:abstractNumId w:val="40"/>
   </w:num>
-  <w:num w:numId="32">
+  <w:num w:numId="36">
+    <w:abstractNumId w:val="38"/>
+  </w:num>
+  <w:num w:numId="37">
+    <w:abstractNumId w:val="44"/>
+  </w:num>
+  <w:num w:numId="38">
+    <w:abstractNumId w:val="28"/>
+  </w:num>
+  <w:num w:numId="39">
+    <w:abstractNumId w:val="46"/>
+  </w:num>
+  <w:num w:numId="40">
     <w:abstractNumId w:val="31"/>
   </w:num>
-  <w:num w:numId="33">
-    <w:abstractNumId w:val="36"/>
-  </w:num>
-  <w:num w:numId="34">
-    <w:abstractNumId w:val="28"/>
-  </w:num>
-  <w:num w:numId="35">
-    <w:abstractNumId w:val="39"/>
-  </w:num>
-  <w:num w:numId="36">
-    <w:abstractNumId w:val="37"/>
-  </w:num>
-  <w:num w:numId="37">
-    <w:abstractNumId w:val="43"/>
-  </w:num>
-  <w:num w:numId="38">
-    <w:abstractNumId w:val="27"/>
-  </w:num>
-  <w:num w:numId="39">
-    <w:abstractNumId w:val="45"/>
-  </w:num>
-  <w:num w:numId="40">
-    <w:abstractNumId w:val="30"/>
-  </w:num>
   <w:num w:numId="41">
-    <w:abstractNumId w:val="41"/>
+    <w:abstractNumId w:val="42"/>
   </w:num>
   <w:num w:numId="42">
-    <w:abstractNumId w:val="34"/>
+    <w:abstractNumId w:val="35"/>
   </w:num>
   <w:num w:numId="43">
     <w:abstractNumId w:val="18"/>
   </w:num>
   <w:num w:numId="44">
-    <w:abstractNumId w:val="44"/>
+    <w:abstractNumId w:val="45"/>
   </w:num>
   <w:num w:numId="45">
-    <w:abstractNumId w:val="33"/>
+    <w:abstractNumId w:val="34"/>
   </w:num>
   <w:num w:numId="46">
-    <w:abstractNumId w:val="38"/>
+    <w:abstractNumId w:val="39"/>
   </w:num>
   <w:num w:numId="47">
-    <w:abstractNumId w:val="29"/>
+    <w:abstractNumId w:val="30"/>
   </w:num>
   <w:num w:numId="48">
     <w:abstractNumId w:val="19"/>
+  </w:num>
+  <w:num w:numId="49">
+    <w:abstractNumId w:val="24"/>
   </w:num>
 </w:numbering>
 </file>
@@ -28427,7 +27373,7 @@
 </file>
 
 <file path=customXml/itemProps1.xml><?xml version="1.0" encoding="utf-8"?>
-<ds:datastoreItem xmlns:ds="http://schemas.openxmlformats.org/officeDocument/2006/customXml" ds:itemID="{0AE80E91-22D5-4573-A9E8-BE8B610B584E}">
+<ds:datastoreItem xmlns:ds="http://schemas.openxmlformats.org/officeDocument/2006/customXml" ds:itemID="{E271EA98-19D7-44B8-B073-8A8F2997015F}">
   <ds:schemaRefs>
     <ds:schemaRef ds:uri="http://schemas.openxmlformats.org/officeDocument/2006/bibliography"/>
   </ds:schemaRefs>

</xml_diff>